<commit_message>
📝 Update report document
</commit_message>
<xml_diff>
--- a/Documents/Temporary_Documents/قالب-گزارش-کارآموزی.docx
+++ b/Documents/Temporary_Documents/قالب-گزارش-کارآموزی.docx
@@ -1004,6 +1004,22 @@
       <w:pPr>
         <w:pStyle w:val="aa"/>
         <w:rPr>
+          <w:rFonts w:cs="B Nazanin" w:hint="cs"/>
+          <w:rtl/>
+        </w:rPr>
+      </w:pPr>
+      <w:r>
+        <w:rPr>
+          <w:rFonts w:cs="B Nazanin" w:hint="cs"/>
+          <w:rtl/>
+        </w:rPr>
+        <w:t>جناب آقای دکتر میرزاکوچکی</w:t>
+      </w:r>
+    </w:p>
+    <w:p>
+      <w:pPr>
+        <w:pStyle w:val="aa"/>
+        <w:rPr>
           <w:rFonts w:cs="B Nazanin"/>
           <w:rtl/>
         </w:rPr>
@@ -1013,7 +1029,103 @@
           <w:rFonts w:cs="B Nazanin" w:hint="cs"/>
           <w:rtl/>
         </w:rPr>
-        <w:t>..........................................................................................................</w:t>
+        <w:t>جناب آقای دکتر ش</w:t>
+      </w:r>
+      <w:r>
+        <w:rPr>
+          <w:rFonts w:cs="B Nazanin" w:hint="cs"/>
+          <w:rtl/>
+        </w:rPr>
+        <w:t>ا</w:t>
+      </w:r>
+      <w:r>
+        <w:rPr>
+          <w:rFonts w:cs="B Nazanin" w:hint="cs"/>
+          <w:rtl/>
+        </w:rPr>
+        <w:t>ه حسینی</w:t>
+      </w:r>
+    </w:p>
+    <w:p>
+      <w:pPr>
+        <w:pStyle w:val="aa"/>
+        <w:rPr>
+          <w:rFonts w:cs="B Nazanin" w:hint="cs"/>
+          <w:rtl/>
+        </w:rPr>
+      </w:pPr>
+      <w:r>
+        <w:rPr>
+          <w:rFonts w:cs="B Nazanin" w:hint="cs"/>
+          <w:rtl/>
+        </w:rPr>
+        <w:t>جناب آقای مهندس فراز قریشی</w:t>
+      </w:r>
+      <w:bookmarkStart w:id="0" w:name="_GoBack"/>
+      <w:bookmarkEnd w:id="0"/>
+    </w:p>
+    <w:p>
+      <w:pPr>
+        <w:pStyle w:val="aa"/>
+        <w:rPr>
+          <w:rFonts w:cs="B Nazanin" w:hint="cs"/>
+          <w:rtl/>
+        </w:rPr>
+      </w:pPr>
+      <w:r>
+        <w:rPr>
+          <w:rFonts w:cs="B Nazanin" w:hint="cs"/>
+          <w:rtl/>
+        </w:rPr>
+        <w:t>جناب آقای مهندس امیر افشار</w:t>
+      </w:r>
+    </w:p>
+    <w:p>
+      <w:pPr>
+        <w:pStyle w:val="aa"/>
+        <w:rPr>
+          <w:rFonts w:cs="B Nazanin"/>
+          <w:rtl/>
+        </w:rPr>
+      </w:pPr>
+      <w:r>
+        <w:rPr>
+          <w:rFonts w:cs="B Nazanin" w:hint="cs"/>
+          <w:rtl/>
+        </w:rPr>
+        <w:t>جناب آقای مهندس آرین حاجی زاده</w:t>
+      </w:r>
+    </w:p>
+    <w:p>
+      <w:pPr>
+        <w:pStyle w:val="aa"/>
+        <w:rPr>
+          <w:rFonts w:cs="B Nazanin" w:hint="cs"/>
+          <w:rtl/>
+        </w:rPr>
+      </w:pPr>
+      <w:r>
+        <w:rPr>
+          <w:rFonts w:cs="B Nazanin" w:hint="cs"/>
+          <w:rtl/>
+        </w:rPr>
+        <w:t>جناب آقای مهندس عرفان ریاضتی</w:t>
+      </w:r>
+    </w:p>
+    <w:p>
+      <w:pPr>
+        <w:pStyle w:val="aa"/>
+        <w:rPr>
+          <w:rFonts w:cs="B Nazanin"/>
+          <w:rtl/>
+        </w:rPr>
+      </w:pPr>
+      <w:r>
+        <w:rPr>
+          <w:rFonts w:cs="B Nazanin" w:hint="cs"/>
+          <w:rtl/>
+        </w:rPr>
+        <w:t>سرکار خانم مهندس مائده قادری</w:t>
       </w:r>
     </w:p>
     <w:p>
@@ -1042,64 +1154,79 @@
       <w:pPr>
         <w:pStyle w:val="a7"/>
         <w:rPr>
-          <w:rtl/>
-        </w:rPr>
-      </w:pPr>
-      <w:r>
-        <w:rPr>
-          <w:rFonts w:hint="cs"/>
-          <w:rtl/>
-        </w:rPr>
-        <w:t xml:space="preserve">در چکیده با فرض </w:t>
-      </w:r>
-      <w:r>
-        <w:rPr>
-          <w:rtl/>
-        </w:rPr>
-        <w:t>درك صحيح و جامع</w:t>
-      </w:r>
-      <w:r>
-        <w:rPr>
-          <w:rtl/>
-        </w:rPr>
-        <w:t xml:space="preserve"> از</w:t>
-      </w:r>
-      <w:r>
-        <w:rPr>
-          <w:rFonts w:hint="cs"/>
-          <w:rtl/>
-        </w:rPr>
-        <w:t xml:space="preserve"> فعالیت</w:t>
-      </w:r>
-      <w:r>
-        <w:rPr>
-          <w:rtl/>
-        </w:rPr>
-        <w:softHyphen/>
-      </w:r>
-      <w:r>
-        <w:rPr>
-          <w:rFonts w:hint="cs"/>
-          <w:rtl/>
-        </w:rPr>
-        <w:t xml:space="preserve">ها، </w:t>
-      </w:r>
-      <w:r>
-        <w:rPr>
-          <w:rtl/>
-        </w:rPr>
-        <w:t xml:space="preserve">تمام مطالب و كارهاي مهم </w:t>
-      </w:r>
-      <w:r>
-        <w:rPr>
-          <w:rFonts w:hint="cs"/>
-          <w:rtl/>
-        </w:rPr>
-        <w:t>انجام شده در طول کارآموزی</w:t>
-      </w:r>
-      <w:r>
-        <w:rPr>
-          <w:rtl/>
+          <w:rFonts w:hint="cs"/>
+          <w:color w:val="FF0000"/>
+          <w:rtl/>
+          <w:lang w:bidi="fa-IR"/>
+        </w:rPr>
+      </w:pPr>
+      <w:r>
+        <w:rPr>
+          <w:rFonts w:hint="cs"/>
+          <w:rtl/>
+        </w:rPr>
+        <w:t xml:space="preserve">در طول دوره کارآموزی سپری شده در آزمایشگاه طراحی مدار مجتمع دیجیتال، واقع در پژوهشکده الکترونیک دانشگاه علم و صنعت ایران، بنده و جناب آقای مهندس فراز قریشی به صورت گروهی موفق به طراحی یک پردازنده 32 بیتی با معماری </w:t>
+      </w:r>
+      <w:r>
+        <w:t>RISC-V</w:t>
+      </w:r>
+      <w:r>
+        <w:rPr>
+          <w:rFonts w:hint="cs"/>
+          <w:rtl/>
+          <w:lang w:bidi="fa-IR"/>
+        </w:rPr>
+        <w:t xml:space="preserve"> شدیم که توانایی های قابل توجهی دارد. این پردازنده دارای ویژگی های بسیاری مانند طراحی ماژولار و گسترش پذیر، واحد کنترل غیر متمرکز، پایپلاین 5 مرحله ای، واحد تشخیص وابستگی داده و رفع انواع وابستگی ها و ... می‌باشد.</w:t>
+      </w:r>
+      <w:r>
+        <w:rPr>
+          <w:rFonts w:hint="cs"/>
+          <w:rtl/>
+          <w:lang w:bidi="fa-IR"/>
+        </w:rPr>
+        <w:t xml:space="preserve"> همچنین نرم افزار هایی طراحی کردیم برای سس</w:t>
+      </w:r>
+      <w:r>
+        <w:rPr>
+          <w:rFonts w:hint="cs"/>
+          <w:rtl/>
+          <w:lang w:bidi="fa-IR"/>
+        </w:rPr>
+        <w:t>تم عامل های ویندوز و لینوکس که</w:t>
+      </w:r>
+      <w:r>
+        <w:rPr>
+          <w:rFonts w:hint="cs"/>
+          <w:rtl/>
+          <w:lang w:bidi="fa-IR"/>
+        </w:rPr>
+        <w:t xml:space="preserve"> اجرا و شبیه سازی برنامه های مختلف به زبان </w:t>
+      </w:r>
+      <w:r>
+        <w:rPr>
+          <w:lang w:bidi="fa-IR"/>
+        </w:rPr>
+        <w:t>C</w:t>
+      </w:r>
+      <w:r>
+        <w:rPr>
+          <w:rFonts w:hint="cs"/>
+          <w:rtl/>
+          <w:lang w:bidi="fa-IR"/>
+        </w:rPr>
+        <w:t xml:space="preserve"> و زبان </w:t>
+      </w:r>
+      <w:r>
+        <w:rPr>
+          <w:lang w:bidi="fa-IR"/>
+        </w:rPr>
+        <w:t>Assembly</w:t>
+      </w:r>
+      <w:r>
+        <w:rPr>
+          <w:rFonts w:hint="cs"/>
+          <w:rtl/>
+          <w:lang w:bidi="fa-IR"/>
         </w:rPr>
         <w:t xml:space="preserve"> </w:t>
       </w:r>
@@ -1107,280 +1234,83 @@
         <w:rPr>
           <w:rFonts w:hint="cs"/>
           <w:rtl/>
-        </w:rPr>
-        <w:t>ارائه می شود. د</w:t>
-      </w:r>
-      <w:r>
-        <w:rPr>
-          <w:rtl/>
-        </w:rPr>
-        <w:t>ر متن چکيده، از ارجاع به منابع و اشاره به جداول و نمودارها اجتناب شود.</w:t>
-      </w:r>
-      <w:r>
-        <w:rPr>
-          <w:rFonts w:hint="cs"/>
-          <w:rtl/>
-        </w:rPr>
-        <w:t xml:space="preserve"> </w:t>
-      </w:r>
-      <w:r>
-        <w:rPr>
-          <w:rtl/>
-        </w:rPr>
-        <w:t xml:space="preserve">معرفي حوزه </w:t>
-      </w:r>
-      <w:r>
-        <w:rPr>
-          <w:rFonts w:hint="cs"/>
-          <w:rtl/>
-        </w:rPr>
-        <w:t>کارآموزی</w:t>
-      </w:r>
-      <w:r>
-        <w:rPr>
-          <w:rtl/>
-        </w:rPr>
-        <w:t xml:space="preserve">، حداکثر در </w:t>
-      </w:r>
-      <w:r>
-        <w:rPr>
-          <w:rFonts w:hint="cs"/>
-          <w:rtl/>
-        </w:rPr>
-        <w:t xml:space="preserve">سه خط در ابتدای </w:t>
-      </w:r>
-      <w:r>
-        <w:rPr>
-          <w:rtl/>
-        </w:rPr>
-        <w:t>چکيده ارائه شود.</w:t>
-      </w:r>
-      <w:r>
-        <w:rPr>
-          <w:rFonts w:hint="cs"/>
-          <w:rtl/>
-        </w:rPr>
-        <w:t xml:space="preserve"> </w:t>
-      </w:r>
-      <w:r>
-        <w:rPr>
-          <w:rFonts w:hint="cs"/>
-          <w:rtl/>
-        </w:rPr>
-        <w:t>صرفا</w:t>
-      </w:r>
-      <w:r>
-        <w:rPr>
-          <w:rtl/>
-        </w:rPr>
-        <w:t xml:space="preserve"> به ارائه‌ي </w:t>
-      </w:r>
-      <w:r>
-        <w:rPr>
-          <w:rFonts w:hint="cs"/>
-          <w:rtl/>
-        </w:rPr>
-        <w:t xml:space="preserve">خلاصه </w:t>
-      </w:r>
-      <w:r>
-        <w:rPr>
-          <w:rtl/>
-        </w:rPr>
-        <w:t>پروژه</w:t>
-      </w:r>
-      <w:r>
-        <w:rPr>
-          <w:rFonts w:hint="cs"/>
-          <w:rtl/>
-        </w:rPr>
-        <w:t>‌</w:t>
-      </w:r>
-      <w:r>
-        <w:rPr>
-          <w:rtl/>
-        </w:rPr>
-        <w:t>ها و فعال</w:t>
-      </w:r>
-      <w:r>
-        <w:rPr>
-          <w:rFonts w:hint="cs"/>
-          <w:rtl/>
-        </w:rPr>
-        <w:t>ی</w:t>
-      </w:r>
-      <w:r>
-        <w:rPr>
-          <w:rFonts w:hint="eastAsia"/>
-          <w:rtl/>
-        </w:rPr>
-        <w:t>ت</w:t>
-      </w:r>
-      <w:r>
-        <w:rPr>
-          <w:rtl/>
-        </w:rPr>
-        <w:softHyphen/>
-      </w:r>
-      <w:r>
-        <w:rPr>
-          <w:rFonts w:hint="eastAsia"/>
-          <w:rtl/>
-        </w:rPr>
-        <w:t>ها</w:t>
-      </w:r>
-      <w:r>
-        <w:rPr>
-          <w:rFonts w:hint="cs"/>
-          <w:rtl/>
-        </w:rPr>
-        <w:t>ی</w:t>
-      </w:r>
-      <w:r>
-        <w:rPr>
-          <w:rtl/>
-        </w:rPr>
-        <w:t xml:space="preserve"> انجام شده توسط کارآموز</w:t>
-      </w:r>
-      <w:r>
-        <w:rPr>
-          <w:rtl/>
-        </w:rPr>
-        <w:t xml:space="preserve"> و نتايج نهايي و محوري </w:t>
-      </w:r>
-      <w:r>
-        <w:rPr>
-          <w:rFonts w:hint="cs"/>
-          <w:rtl/>
-        </w:rPr>
-        <w:t xml:space="preserve">بسنده  </w:t>
-      </w:r>
-      <w:r>
-        <w:rPr>
-          <w:rtl/>
-        </w:rPr>
-        <w:t>شود.</w:t>
-      </w:r>
-      <w:r>
-        <w:rPr>
-          <w:rFonts w:hint="cs"/>
-          <w:rtl/>
-        </w:rPr>
-        <w:t xml:space="preserve"> </w:t>
-      </w:r>
-      <w:r>
-        <w:rPr>
-          <w:rtl/>
-        </w:rPr>
-        <w:t>كلمات يا عباراتي كه در اين بخش توضيح داده مي‌شود، بايد كاملاً محوري و مرتبط با موضوع</w:t>
-      </w:r>
-      <w:r>
-        <w:rPr>
-          <w:rFonts w:hint="cs"/>
-          <w:rtl/>
-        </w:rPr>
-        <w:t xml:space="preserve"> کارآموزی</w:t>
-      </w:r>
-      <w:r>
-        <w:rPr>
-          <w:rtl/>
-        </w:rPr>
-        <w:t xml:space="preserve"> باشند.</w:t>
-      </w:r>
-      <w:r>
-        <w:rPr>
-          <w:rFonts w:hint="cs"/>
-          <w:rtl/>
-        </w:rPr>
-        <w:t xml:space="preserve"> </w:t>
+          <w:lang w:bidi="fa-IR"/>
+        </w:rPr>
+        <w:t xml:space="preserve">روی پردازنده طراحی شده را </w:t>
+      </w:r>
+      <w:r>
+        <w:rPr>
+          <w:rFonts w:hint="cs"/>
+          <w:rtl/>
+          <w:lang w:bidi="fa-IR"/>
+        </w:rPr>
+        <w:t>محقق</w:t>
+      </w:r>
+      <w:r>
+        <w:rPr>
+          <w:rFonts w:hint="cs"/>
+          <w:rtl/>
+          <w:lang w:bidi="fa-IR"/>
+        </w:rPr>
+        <w:t xml:space="preserve"> می‌سازد</w:t>
+      </w:r>
+      <w:r>
+        <w:rPr>
+          <w:rFonts w:hint="cs"/>
+          <w:rtl/>
+          <w:lang w:bidi="fa-IR"/>
+        </w:rPr>
+        <w:t>.</w:t>
+      </w:r>
+      <w:r>
+        <w:rPr>
+          <w:rFonts w:hint="cs"/>
+          <w:rtl/>
+          <w:lang w:bidi="fa-IR"/>
+        </w:rPr>
+        <w:t xml:space="preserve"> در پایان نیز با استفاده از نرم افزار های سنتز سخت افزار مدار های مجتمع، طراحی انجام شده با استفاد</w:t>
+      </w:r>
+      <w:r>
+        <w:rPr>
+          <w:rFonts w:hint="cs"/>
+          <w:rtl/>
+          <w:lang w:bidi="fa-IR"/>
+        </w:rPr>
+        <w:t>ه از زبان های توصیف سخت افزار، طراحی فیزیکی تراشه پردازنده انجام و نهایی شد.</w:t>
       </w:r>
     </w:p>
     <w:p>
       <w:pPr>
         <w:pStyle w:val="a7"/>
         <w:rPr>
-          <w:color w:val="FF0000"/>
-          <w:rtl/>
-        </w:rPr>
-      </w:pPr>
-      <w:r>
-        <w:rPr>
-          <w:rFonts w:hint="cs"/>
-          <w:color w:val="FF0000"/>
-          <w:rtl/>
-        </w:rPr>
-        <w:t xml:space="preserve">شایان ذکر است در تمام متن منظور از </w:t>
-      </w:r>
-      <w:r>
+          <w:rtl/>
+        </w:rPr>
+      </w:pPr>
+    </w:p>
+    <w:p>
+      <w:pPr>
+        <w:pStyle w:val="a7"/>
         <w:rPr>
           <w:rFonts w:hint="cs"/>
           <w:b/>
           <w:bCs/>
-          <w:color w:val="FF0000"/>
-          <w:rtl/>
-        </w:rPr>
-        <w:t>واحد محل استقرار کارآموز</w:t>
-      </w:r>
-      <w:r>
-        <w:rPr>
-          <w:rFonts w:hint="cs"/>
-          <w:color w:val="FF0000"/>
-          <w:rtl/>
-        </w:rPr>
-        <w:t>، بخش</w:t>
-      </w:r>
-      <w:r>
-        <w:rPr>
-          <w:rFonts w:hint="eastAsia"/>
-          <w:color w:val="FF0000"/>
-          <w:rtl/>
-        </w:rPr>
-        <w:t>‌</w:t>
-      </w:r>
-      <w:r>
-        <w:rPr>
-          <w:rFonts w:hint="cs"/>
-          <w:color w:val="FF0000"/>
-          <w:rtl/>
-        </w:rPr>
-        <w:t xml:space="preserve">(هایی) است که کارآموز در آن حداقل به مدت یک هفته مستقر بوده و منظور از </w:t>
+          <w:rtl/>
+          <w:lang w:bidi="fa-IR"/>
+        </w:rPr>
+      </w:pPr>
+      <w:r>
+        <w:rPr>
+          <w:rStyle w:val="CharChar"/>
+          <w:rFonts w:hint="cs"/>
+          <w:rtl/>
+        </w:rPr>
+        <w:t>واژه‌هاي كليدي:</w:t>
       </w:r>
       <w:r>
         <w:rPr>
           <w:rFonts w:hint="cs"/>
           <w:b/>
           <w:bCs/>
-          <w:color w:val="FF0000"/>
-          <w:rtl/>
-        </w:rPr>
-        <w:t>حوزه کارآموزی</w:t>
-      </w:r>
-      <w:r>
-        <w:rPr>
-          <w:rFonts w:hint="cs"/>
-          <w:color w:val="FF0000"/>
-          <w:rtl/>
-        </w:rPr>
-        <w:t>، کل مجموعه واحدها (یا بخش</w:t>
-      </w:r>
-      <w:r>
-        <w:rPr>
-          <w:color w:val="FF0000"/>
-          <w:rtl/>
-        </w:rPr>
-        <w:softHyphen/>
-      </w:r>
-      <w:r>
-        <w:rPr>
-          <w:rFonts w:hint="cs"/>
-          <w:color w:val="FF0000"/>
-          <w:rtl/>
-        </w:rPr>
-        <w:t>های استقرار یافته/</w:t>
-      </w:r>
-      <w:r>
-        <w:rPr>
-          <w:rFonts w:hint="cs"/>
-          <w:color w:val="FF0000"/>
           <w:rtl/>
         </w:rPr>
         <w:t xml:space="preserve"> </w:t>
@@ -1388,79 +1318,6 @@
       <w:r>
         <w:rPr>
           <w:rFonts w:hint="cs"/>
-          <w:color w:val="FF0000"/>
-          <w:rtl/>
-        </w:rPr>
-        <w:t>نیافته) می</w:t>
-      </w:r>
-      <w:r>
-        <w:rPr>
-          <w:color w:val="FF0000"/>
-          <w:rtl/>
-        </w:rPr>
-        <w:softHyphen/>
-      </w:r>
-      <w:r>
-        <w:rPr>
-          <w:rFonts w:hint="cs"/>
-          <w:color w:val="FF0000"/>
-          <w:rtl/>
-        </w:rPr>
-        <w:t>باشد. بعنوان مثال شرکت ایران خودرو حوزه کارآموزی و سالن رنگ و تصفیه فاضلاب دو واحد استقرار کارآموز می</w:t>
-      </w:r>
-      <w:r>
-        <w:rPr>
-          <w:color w:val="FF0000"/>
-          <w:rtl/>
-        </w:rPr>
-        <w:softHyphen/>
-      </w:r>
-      <w:r>
-        <w:rPr>
-          <w:rFonts w:hint="cs"/>
-          <w:color w:val="FF0000"/>
-          <w:rtl/>
-        </w:rPr>
-        <w:t>باشد.</w:t>
-      </w:r>
-    </w:p>
-    <w:p>
-      <w:pPr>
-        <w:pStyle w:val="a7"/>
-        <w:rPr>
-          <w:rtl/>
-        </w:rPr>
-      </w:pPr>
-    </w:p>
-    <w:p>
-      <w:pPr>
-        <w:pStyle w:val="a7"/>
-        <w:rPr>
-          <w:b/>
-          <w:bCs/>
-          <w:lang w:bidi="fa-IR"/>
-        </w:rPr>
-      </w:pPr>
-      <w:r>
-        <w:rPr>
-          <w:rStyle w:val="CharChar"/>
-          <w:rFonts w:hint="cs"/>
-          <w:rtl/>
-        </w:rPr>
-        <w:t>واژه‌هاي كليدي:</w:t>
-      </w:r>
-      <w:r>
-        <w:rPr>
-          <w:rFonts w:hint="cs"/>
-          <w:b/>
-          <w:bCs/>
-          <w:rtl/>
-        </w:rPr>
-        <w:t xml:space="preserve"> </w:t>
-      </w:r>
-      <w:r>
-        <w:rPr>
-          <w:rFonts w:hint="cs"/>
           <w:rtl/>
         </w:rPr>
         <w:t xml:space="preserve">طراحی سیستم های دیجیتال </w:t>
@@ -1524,8 +1381,6 @@
       <w:r>
         <w:t>RISC-V</w:t>
       </w:r>
-      <w:bookmarkStart w:id="0" w:name="_GoBack"/>
-      <w:bookmarkEnd w:id="0"/>
     </w:p>
     <w:p>
       <w:pPr>
@@ -6314,7 +6169,7 @@
           <v:shape id="_x0000_i1025" type="#_x0000_t75" style="width:78pt;height:31.2pt" o:ole="">
             <v:imagedata r:id="rId31" o:title=""/>
           </v:shape>
-          <o:OLEObject Type="Embed" ProgID="Equation.3" ShapeID="_x0000_i1025" DrawAspect="Content" ObjectID="_1756374533" r:id="rId32"/>
+          <o:OLEObject Type="Embed" ProgID="Equation.3" ShapeID="_x0000_i1025" DrawAspect="Content" ObjectID="_1756376336" r:id="rId32"/>
         </w:object>
       </w:r>
     </w:p>

</xml_diff>

<commit_message>
📝 Finished chapter of report
</commit_message>
<xml_diff>
--- a/Documents/Temporary_Documents/قالب-گزارش-کارآموزی.docx
+++ b/Documents/Temporary_Documents/قالب-گزارش-کارآموزی.docx
@@ -891,6 +891,7 @@
           <w:noProof/>
           <w:sz w:val="28"/>
           <w:rtl/>
+          <w:lang w:bidi="ar-SA"/>
         </w:rPr>
         <w:drawing>
           <wp:anchor distT="0" distB="0" distL="114300" distR="114300" simplePos="0" relativeHeight="251658240" behindDoc="0" locked="0" layoutInCell="1" allowOverlap="1" wp14:anchorId="232714FD" wp14:editId="3D0EC3E8">
@@ -1004,16 +1005,46 @@
       <w:pPr>
         <w:pStyle w:val="aa"/>
         <w:rPr>
+          <w:rFonts w:cs="B Nazanin"/>
+          <w:rtl/>
+        </w:rPr>
+      </w:pPr>
+      <w:r>
+        <w:rPr>
           <w:rFonts w:cs="B Nazanin" w:hint="cs"/>
           <w:rtl/>
         </w:rPr>
+        <w:t>جناب آقای دکتر میرزاکوچکی</w:t>
+      </w:r>
+    </w:p>
+    <w:p>
+      <w:pPr>
+        <w:pStyle w:val="aa"/>
+        <w:rPr>
+          <w:rFonts w:cs="B Nazanin"/>
+          <w:rtl/>
+        </w:rPr>
       </w:pPr>
       <w:r>
         <w:rPr>
           <w:rFonts w:cs="B Nazanin" w:hint="cs"/>
           <w:rtl/>
         </w:rPr>
-        <w:t>جناب آقای دکتر میرزاکوچکی</w:t>
+        <w:t>جناب آقای دکتر ش</w:t>
+      </w:r>
+      <w:r>
+        <w:rPr>
+          <w:rFonts w:cs="B Nazanin" w:hint="cs"/>
+          <w:rtl/>
+        </w:rPr>
+        <w:t>ا</w:t>
+      </w:r>
+      <w:r>
+        <w:rPr>
+          <w:rFonts w:cs="B Nazanin" w:hint="cs"/>
+          <w:rtl/>
+        </w:rPr>
+        <w:t>ه حسینی</w:t>
       </w:r>
     </w:p>
     <w:p>
@@ -1029,78 +1060,46 @@
           <w:rFonts w:cs="B Nazanin" w:hint="cs"/>
           <w:rtl/>
         </w:rPr>
-        <w:t>جناب آقای دکتر ش</w:t>
-      </w:r>
+        <w:t>جناب آقای مهندس فراز قریشی</w:t>
+      </w:r>
+    </w:p>
+    <w:p>
+      <w:pPr>
+        <w:pStyle w:val="aa"/>
+        <w:rPr>
+          <w:rFonts w:cs="B Nazanin"/>
+          <w:rtl/>
+        </w:rPr>
+      </w:pPr>
       <w:r>
         <w:rPr>
           <w:rFonts w:cs="B Nazanin" w:hint="cs"/>
           <w:rtl/>
         </w:rPr>
-        <w:t>ا</w:t>
-      </w:r>
+        <w:t>جناب آقای مهندس امیر افشار</w:t>
+      </w:r>
+    </w:p>
+    <w:p>
+      <w:pPr>
+        <w:pStyle w:val="aa"/>
+        <w:rPr>
+          <w:rFonts w:cs="B Nazanin"/>
+          <w:rtl/>
+        </w:rPr>
+      </w:pPr>
       <w:r>
         <w:rPr>
           <w:rFonts w:cs="B Nazanin" w:hint="cs"/>
           <w:rtl/>
         </w:rPr>
-        <w:t>ه حسینی</w:t>
+        <w:t>جناب آقای مهندس آرین حاجی زاده</w:t>
       </w:r>
     </w:p>
     <w:p>
       <w:pPr>
         <w:pStyle w:val="aa"/>
         <w:rPr>
-          <w:rFonts w:cs="B Nazanin" w:hint="cs"/>
-          <w:rtl/>
-        </w:rPr>
-      </w:pPr>
-      <w:r>
-        <w:rPr>
-          <w:rFonts w:cs="B Nazanin" w:hint="cs"/>
-          <w:rtl/>
-        </w:rPr>
-        <w:t>جناب آقای مهندس فراز قریشی</w:t>
-      </w:r>
-      <w:bookmarkStart w:id="0" w:name="_GoBack"/>
-      <w:bookmarkEnd w:id="0"/>
-    </w:p>
-    <w:p>
-      <w:pPr>
-        <w:pStyle w:val="aa"/>
-        <w:rPr>
-          <w:rFonts w:cs="B Nazanin" w:hint="cs"/>
-          <w:rtl/>
-        </w:rPr>
-      </w:pPr>
-      <w:r>
-        <w:rPr>
-          <w:rFonts w:cs="B Nazanin" w:hint="cs"/>
-          <w:rtl/>
-        </w:rPr>
-        <w:t>جناب آقای مهندس امیر افشار</w:t>
-      </w:r>
-    </w:p>
-    <w:p>
-      <w:pPr>
-        <w:pStyle w:val="aa"/>
-        <w:rPr>
           <w:rFonts w:cs="B Nazanin"/>
-          <w:rtl/>
-        </w:rPr>
-      </w:pPr>
-      <w:r>
-        <w:rPr>
-          <w:rFonts w:cs="B Nazanin" w:hint="cs"/>
-          <w:rtl/>
-        </w:rPr>
-        <w:t>جناب آقای مهندس آرین حاجی زاده</w:t>
-      </w:r>
-    </w:p>
-    <w:p>
-      <w:pPr>
-        <w:pStyle w:val="aa"/>
-        <w:rPr>
-          <w:rFonts w:cs="B Nazanin" w:hint="cs"/>
           <w:rtl/>
         </w:rPr>
       </w:pPr>
@@ -1154,7 +1153,6 @@
       <w:pPr>
         <w:pStyle w:val="a7"/>
         <w:rPr>
-          <w:rFonts w:hint="cs"/>
           <w:color w:val="FF0000"/>
           <w:rtl/>
           <w:lang w:bidi="fa-IR"/>
@@ -1291,7 +1289,6 @@
       <w:pPr>
         <w:pStyle w:val="a7"/>
         <w:rPr>
-          <w:rFonts w:hint="cs"/>
           <w:b/>
           <w:bCs/>
           <w:rtl/>
@@ -1622,103 +1619,7 @@
             <w:rStyle w:val="Hyperlink"/>
             <w:rtl/>
           </w:rPr>
-          <w:t xml:space="preserve"> مقدمه</w:t>
-        </w:r>
-        <w:r>
-          <w:rPr>
-            <w:webHidden/>
-            <w:rtl/>
-          </w:rPr>
-          <w:tab/>
-        </w:r>
-        <w:r>
-          <w:rPr>
-            <w:webHidden/>
-            <w:rtl/>
-          </w:rPr>
-          <w:fldChar w:fldCharType="begin"/>
-        </w:r>
-        <w:r>
-          <w:rPr>
-            <w:webHidden/>
-            <w:rtl/>
-          </w:rPr>
-          <w:instrText xml:space="preserve"> </w:instrText>
-        </w:r>
-        <w:r>
-          <w:rPr>
-            <w:webHidden/>
-          </w:rPr>
-          <w:instrText>PAGEREF</w:instrText>
-        </w:r>
-        <w:r>
-          <w:rPr>
-            <w:webHidden/>
-            <w:rtl/>
-          </w:rPr>
-          <w:instrText xml:space="preserve"> _</w:instrText>
-        </w:r>
-        <w:r>
-          <w:rPr>
-            <w:webHidden/>
-          </w:rPr>
-          <w:instrText>Toc16262961 \h</w:instrText>
-        </w:r>
-        <w:r>
-          <w:rPr>
-            <w:webHidden/>
-            <w:rtl/>
-          </w:rPr>
-          <w:instrText xml:space="preserve"> </w:instrText>
-        </w:r>
-        <w:r>
-          <w:rPr>
-            <w:webHidden/>
-            <w:rtl/>
-          </w:rPr>
-        </w:r>
-        <w:r>
-          <w:rPr>
-            <w:webHidden/>
-            <w:rtl/>
-          </w:rPr>
-          <w:fldChar w:fldCharType="separate"/>
-        </w:r>
-        <w:r>
-          <w:rPr>
-            <w:webHidden/>
-            <w:rtl/>
-            <w:lang w:bidi="ar-SA"/>
-          </w:rPr>
-          <w:t>2</w:t>
-        </w:r>
-        <w:r>
-          <w:rPr>
-            <w:webHidden/>
-            <w:rtl/>
-          </w:rPr>
-          <w:fldChar w:fldCharType="end"/>
-        </w:r>
-      </w:hyperlink>
-    </w:p>
-    <w:p>
-      <w:pPr>
-        <w:pStyle w:val="TOC3"/>
-        <w:rPr>
-          <w:rFonts w:asciiTheme="minorHAnsi" w:eastAsiaTheme="minorEastAsia" w:hAnsiTheme="minorHAnsi" w:cstheme="minorBidi"/>
-          <w:sz w:val="22"/>
-          <w:szCs w:val="22"/>
-          <w:rtl/>
-          <w:lang w:bidi="ar-SA"/>
-        </w:rPr>
-      </w:pPr>
-      <w:hyperlink w:anchor="_Toc16262962" w:history="1">
-        <w:r>
-          <w:rPr>
-            <w:rStyle w:val="Hyperlink"/>
-            <w:rtl/>
-          </w:rPr>
-          <w:t>1-1-1- ت</w:t>
+          <w:t xml:space="preserve"> م</w:t>
         </w:r>
         <w:r>
           <w:rPr>
@@ -1726,22 +1627,7 @@
             <w:rFonts w:hint="cs"/>
             <w:rtl/>
           </w:rPr>
-          <w:t>ی</w:t>
-        </w:r>
-        <w:r>
-          <w:rPr>
-            <w:rStyle w:val="Hyperlink"/>
-            <w:rFonts w:hint="eastAsia"/>
-            <w:rtl/>
-          </w:rPr>
-          <w:t>تر</w:t>
-        </w:r>
-        <w:r>
-          <w:rPr>
-            <w:rStyle w:val="Hyperlink"/>
-            <w:rtl/>
-          </w:rPr>
-          <w:t xml:space="preserve"> دوم</w:t>
+          <w:t xml:space="preserve">عرفی محل کارآموزی </w:t>
         </w:r>
         <w:r>
           <w:rPr>
@@ -1781,7 +1667,7 @@
           <w:rPr>
             <w:webHidden/>
           </w:rPr>
-          <w:instrText>Toc16262962 \h</w:instrText>
+          <w:instrText>Toc16262961 \h</w:instrText>
         </w:r>
         <w:r>
           <w:rPr>
@@ -1813,143 +1699,6 @@
         </w:r>
         <w:r>
           <w:rPr>
-            <w:webHidden/>
-            <w:rtl/>
-          </w:rPr>
-          <w:fldChar w:fldCharType="end"/>
-        </w:r>
-      </w:hyperlink>
-    </w:p>
-    <w:p>
-      <w:pPr>
-        <w:pStyle w:val="TOC4"/>
-        <w:rPr>
-          <w:rFonts w:asciiTheme="minorHAnsi" w:eastAsiaTheme="minorEastAsia" w:hAnsiTheme="minorHAnsi" w:cstheme="minorBidi"/>
-          <w:noProof/>
-          <w:sz w:val="22"/>
-          <w:szCs w:val="22"/>
-          <w:rtl/>
-        </w:rPr>
-      </w:pPr>
-      <w:hyperlink w:anchor="_Toc16262963" w:history="1">
-        <w:r>
-          <w:rPr>
-            <w:rStyle w:val="Hyperlink"/>
-            <w:noProof/>
-            <w:rtl/>
-            <w:lang w:bidi="fa-IR"/>
-          </w:rPr>
-          <w:t>1-1-1-1- ت</w:t>
-        </w:r>
-        <w:r>
-          <w:rPr>
-            <w:rStyle w:val="Hyperlink"/>
-            <w:rFonts w:hint="cs"/>
-            <w:noProof/>
-            <w:rtl/>
-            <w:lang w:bidi="fa-IR"/>
-          </w:rPr>
-          <w:t>ی</w:t>
-        </w:r>
-        <w:r>
-          <w:rPr>
-            <w:rStyle w:val="Hyperlink"/>
-            <w:rFonts w:hint="eastAsia"/>
-            <w:noProof/>
-            <w:rtl/>
-            <w:lang w:bidi="fa-IR"/>
-          </w:rPr>
-          <w:t>تر</w:t>
-        </w:r>
-        <w:r>
-          <w:rPr>
-            <w:rStyle w:val="Hyperlink"/>
-            <w:noProof/>
-            <w:rtl/>
-            <w:lang w:bidi="fa-IR"/>
-          </w:rPr>
-          <w:t xml:space="preserve"> سوم</w:t>
-        </w:r>
-        <w:r>
-          <w:rPr>
-            <w:noProof/>
-            <w:webHidden/>
-            <w:rtl/>
-          </w:rPr>
-          <w:tab/>
-        </w:r>
-        <w:r>
-          <w:rPr>
-            <w:noProof/>
-            <w:webHidden/>
-            <w:rtl/>
-          </w:rPr>
-          <w:fldChar w:fldCharType="begin"/>
-        </w:r>
-        <w:r>
-          <w:rPr>
-            <w:noProof/>
-            <w:webHidden/>
-            <w:rtl/>
-          </w:rPr>
-          <w:instrText xml:space="preserve"> </w:instrText>
-        </w:r>
-        <w:r>
-          <w:rPr>
-            <w:noProof/>
-            <w:webHidden/>
-          </w:rPr>
-          <w:instrText>PAGEREF</w:instrText>
-        </w:r>
-        <w:r>
-          <w:rPr>
-            <w:noProof/>
-            <w:webHidden/>
-            <w:rtl/>
-          </w:rPr>
-          <w:instrText xml:space="preserve"> _</w:instrText>
-        </w:r>
-        <w:r>
-          <w:rPr>
-            <w:noProof/>
-            <w:webHidden/>
-          </w:rPr>
-          <w:instrText>Toc16262963 \h</w:instrText>
-        </w:r>
-        <w:r>
-          <w:rPr>
-            <w:noProof/>
-            <w:webHidden/>
-            <w:rtl/>
-          </w:rPr>
-          <w:instrText xml:space="preserve"> </w:instrText>
-        </w:r>
-        <w:r>
-          <w:rPr>
-            <w:noProof/>
-            <w:webHidden/>
-            <w:rtl/>
-          </w:rPr>
-        </w:r>
-        <w:r>
-          <w:rPr>
-            <w:noProof/>
-            <w:webHidden/>
-            <w:rtl/>
-          </w:rPr>
-          <w:fldChar w:fldCharType="separate"/>
-        </w:r>
-        <w:r>
-          <w:rPr>
-            <w:noProof/>
-            <w:webHidden/>
-            <w:rtl/>
-          </w:rPr>
-          <w:t>2</w:t>
-        </w:r>
-        <w:r>
-          <w:rPr>
-            <w:noProof/>
             <w:webHidden/>
             <w:rtl/>
           </w:rPr>
@@ -4448,10 +4197,10 @@
           <w:rtl/>
         </w:rPr>
       </w:pPr>
-      <w:bookmarkStart w:id="1" w:name="_Toc106512938"/>
-      <w:bookmarkStart w:id="2" w:name="_Toc209236398"/>
-      <w:bookmarkStart w:id="3" w:name="_Toc209240155"/>
-      <w:bookmarkStart w:id="4" w:name="_Toc209240167"/>
+      <w:bookmarkStart w:id="0" w:name="_Toc106512938"/>
+      <w:bookmarkStart w:id="1" w:name="_Toc209236398"/>
+      <w:bookmarkStart w:id="2" w:name="_Toc209240155"/>
+      <w:bookmarkStart w:id="3" w:name="_Toc209240167"/>
       <w:r>
         <w:rPr>
           <w:rFonts w:cs="B Nazanin"/>
@@ -4459,33 +4208,896 @@
         </w:rPr>
         <w:br/>
       </w:r>
-      <w:bookmarkStart w:id="5" w:name="_Toc16262960"/>
+      <w:bookmarkStart w:id="4" w:name="_Toc16262960"/>
+      <w:bookmarkEnd w:id="0"/>
       <w:bookmarkEnd w:id="1"/>
       <w:bookmarkEnd w:id="2"/>
       <w:bookmarkEnd w:id="3"/>
+      <w:r>
+        <w:rPr>
+          <w:rFonts w:cs="B Nazanin" w:hint="cs"/>
+          <w:rtl/>
+        </w:rPr>
+        <w:t>معرفی حوزه</w:t>
+      </w:r>
+      <w:r>
+        <w:rPr>
+          <w:rFonts w:cs="B Nazanin"/>
+          <w:rtl/>
+        </w:rPr>
+        <w:t xml:space="preserve"> کارآموز</w:t>
+      </w:r>
+      <w:r>
+        <w:rPr>
+          <w:rFonts w:cs="B Nazanin" w:hint="cs"/>
+          <w:rtl/>
+        </w:rPr>
+        <w:t>ی</w:t>
+      </w:r>
       <w:bookmarkEnd w:id="4"/>
-      <w:r>
-        <w:rPr>
-          <w:rFonts w:cs="B Nazanin" w:hint="cs"/>
-          <w:rtl/>
-        </w:rPr>
-        <w:t>معرفی حوزه</w:t>
-      </w:r>
-      <w:r>
-        <w:rPr>
-          <w:rFonts w:cs="B Nazanin"/>
-          <w:rtl/>
-        </w:rPr>
-        <w:t xml:space="preserve"> کارآموز</w:t>
-      </w:r>
-      <w:r>
-        <w:rPr>
-          <w:rFonts w:cs="B Nazanin" w:hint="cs"/>
-          <w:rtl/>
+    </w:p>
+    <w:p>
+      <w:pPr>
+        <w:pStyle w:val="a7"/>
+        <w:rPr>
+          <w:rtl/>
+          <w:lang w:bidi="fa-IR"/>
+        </w:rPr>
+      </w:pPr>
+    </w:p>
+    <w:p>
+      <w:pPr>
+        <w:pStyle w:val="a0"/>
+        <w:rPr>
+          <w:rtl/>
+        </w:rPr>
+      </w:pPr>
+      <w:r>
+        <w:rPr>
+          <w:rtl/>
+        </w:rPr>
+        <w:br w:type="page"/>
+      </w:r>
+      <w:r>
+        <w:rPr>
+          <w:rFonts w:hint="cs"/>
+          <w:rtl/>
+        </w:rPr>
+        <w:lastRenderedPageBreak/>
+        <w:t>معرفی محل کارآموزی</w:t>
+      </w:r>
+      <w:bookmarkStart w:id="5" w:name="_GoBack"/>
+      <w:bookmarkEnd w:id="5"/>
+    </w:p>
+    <w:p>
+      <w:pPr>
+        <w:pStyle w:val="a7"/>
+        <w:rPr>
+          <w:lang w:bidi="fa-IR"/>
+        </w:rPr>
+      </w:pPr>
+      <w:r>
+        <w:rPr>
+          <w:rFonts w:hint="cs"/>
+          <w:rtl/>
+          <w:lang w:bidi="fa-IR"/>
+        </w:rPr>
+        <w:t xml:space="preserve">دوره کارآموزی اینجانب در تابستان سال 1402 در آزمایشگاه طراحی مدار مجتمع دیجیتال، واقع در پژوهشکده الکترونیک دانشگاه علم و صنعت ایران سپری شد. این آزمایشگاه تحت سرپرستی جناب آقای دکتر میرزاکوچکی، استاد گروه الکترونیک دانشگاه علم و صنعت می‌باشد. از امکانات آزمایشگاه که در طول کارآموزی برای آزمون و  بررسی طرح های دیجیتال ساخته شده، استفاده کردیم میتوان به برد های </w:t>
+      </w:r>
+      <w:r>
+        <w:rPr>
+          <w:lang w:bidi="fa-IR"/>
+        </w:rPr>
+        <w:t>FPGA</w:t>
+      </w:r>
+      <w:r>
+        <w:rPr>
+          <w:rFonts w:hint="cs"/>
+          <w:rtl/>
+          <w:lang w:bidi="fa-IR"/>
+        </w:rPr>
+        <w:t xml:space="preserve"> از برند </w:t>
+      </w:r>
+      <w:r>
+        <w:rPr>
+          <w:lang w:bidi="fa-IR"/>
+        </w:rPr>
+        <w:t>Xilinx</w:t>
+      </w:r>
+      <w:r>
+        <w:rPr>
+          <w:rFonts w:hint="cs"/>
+          <w:rtl/>
+          <w:lang w:bidi="fa-IR"/>
+        </w:rPr>
+        <w:t xml:space="preserve"> و خانواده </w:t>
+      </w:r>
+      <w:r>
+        <w:rPr>
+          <w:lang w:bidi="fa-IR"/>
+        </w:rPr>
+        <w:t>Spartan 6</w:t>
+      </w:r>
+      <w:r>
+        <w:rPr>
+          <w:rFonts w:hint="cs"/>
+          <w:rtl/>
+          <w:lang w:bidi="fa-IR"/>
+        </w:rPr>
+        <w:t xml:space="preserve"> و </w:t>
+      </w:r>
+      <w:r>
+        <w:rPr>
+          <w:lang w:bidi="fa-IR"/>
+        </w:rPr>
+        <w:t>ZYNQ 7010</w:t>
+      </w:r>
+      <w:r>
+        <w:rPr>
+          <w:rFonts w:hint="cs"/>
+          <w:rtl/>
+          <w:lang w:bidi="fa-IR"/>
+        </w:rPr>
+        <w:t xml:space="preserve"> اشاره کرد.</w:t>
+      </w:r>
+    </w:p>
+    <w:p>
+      <w:pPr>
+        <w:pStyle w:val="a7"/>
+        <w:rPr>
+          <w:rtl/>
+          <w:lang w:bidi="fa-IR"/>
+        </w:rPr>
+      </w:pPr>
+      <w:r>
+        <w:rPr>
+          <w:rtl/>
+          <w:lang w:bidi="fa-IR"/>
+        </w:rPr>
+        <w:t>پژوهشکده الکترون</w:t>
+      </w:r>
+      <w:r>
+        <w:rPr>
+          <w:rFonts w:hint="cs"/>
+          <w:rtl/>
+          <w:lang w:bidi="fa-IR"/>
         </w:rPr>
         <w:t>ی</w:t>
       </w:r>
-      <w:bookmarkEnd w:id="5"/>
+      <w:r>
+        <w:rPr>
+          <w:rFonts w:hint="eastAsia"/>
+          <w:rtl/>
+          <w:lang w:bidi="fa-IR"/>
+        </w:rPr>
+        <w:t>ک</w:t>
+      </w:r>
+      <w:r>
+        <w:rPr>
+          <w:rtl/>
+          <w:lang w:bidi="fa-IR"/>
+        </w:rPr>
+        <w:t xml:space="preserve"> دانشگاه علم و صنعت ا</w:t>
+      </w:r>
+      <w:r>
+        <w:rPr>
+          <w:rFonts w:hint="cs"/>
+          <w:rtl/>
+          <w:lang w:bidi="fa-IR"/>
+        </w:rPr>
+        <w:t>ی</w:t>
+      </w:r>
+      <w:r>
+        <w:rPr>
+          <w:rFonts w:hint="eastAsia"/>
+          <w:rtl/>
+          <w:lang w:bidi="fa-IR"/>
+        </w:rPr>
+        <w:t>ران</w:t>
+      </w:r>
+      <w:r>
+        <w:rPr>
+          <w:rtl/>
+          <w:lang w:bidi="fa-IR"/>
+        </w:rPr>
+        <w:t xml:space="preserve"> در سال 1376 با هدف ارائه خدمات پژوهش</w:t>
+      </w:r>
+      <w:r>
+        <w:rPr>
+          <w:rFonts w:hint="cs"/>
+          <w:rtl/>
+          <w:lang w:bidi="fa-IR"/>
+        </w:rPr>
+        <w:t>ی</w:t>
+      </w:r>
+      <w:r>
+        <w:rPr>
+          <w:rtl/>
+          <w:lang w:bidi="fa-IR"/>
+        </w:rPr>
+        <w:t xml:space="preserve"> در زم</w:t>
+      </w:r>
+      <w:r>
+        <w:rPr>
+          <w:rFonts w:hint="cs"/>
+          <w:rtl/>
+          <w:lang w:bidi="fa-IR"/>
+        </w:rPr>
+        <w:t>ی</w:t>
+      </w:r>
+      <w:r>
+        <w:rPr>
+          <w:rFonts w:hint="eastAsia"/>
+          <w:rtl/>
+          <w:lang w:bidi="fa-IR"/>
+        </w:rPr>
+        <w:t>نه</w:t>
+      </w:r>
+      <w:r>
+        <w:rPr>
+          <w:rtl/>
+          <w:lang w:bidi="fa-IR"/>
+        </w:rPr>
+        <w:t xml:space="preserve"> الکترون</w:t>
+      </w:r>
+      <w:r>
+        <w:rPr>
+          <w:rFonts w:hint="cs"/>
+          <w:rtl/>
+          <w:lang w:bidi="fa-IR"/>
+        </w:rPr>
+        <w:t>ی</w:t>
+      </w:r>
+      <w:r>
+        <w:rPr>
+          <w:rFonts w:hint="eastAsia"/>
+          <w:rtl/>
+          <w:lang w:bidi="fa-IR"/>
+        </w:rPr>
+        <w:t>ک</w:t>
+      </w:r>
+      <w:r>
+        <w:rPr>
+          <w:rtl/>
+          <w:lang w:bidi="fa-IR"/>
+        </w:rPr>
+        <w:t xml:space="preserve"> شامل ابزار دق</w:t>
+      </w:r>
+      <w:r>
+        <w:rPr>
+          <w:rFonts w:hint="cs"/>
+          <w:rtl/>
+          <w:lang w:bidi="fa-IR"/>
+        </w:rPr>
+        <w:t>ی</w:t>
+      </w:r>
+      <w:r>
+        <w:rPr>
+          <w:rFonts w:hint="eastAsia"/>
+          <w:rtl/>
+          <w:lang w:bidi="fa-IR"/>
+        </w:rPr>
+        <w:t>ق</w:t>
+      </w:r>
+      <w:r>
+        <w:rPr>
+          <w:rtl/>
+          <w:lang w:bidi="fa-IR"/>
+        </w:rPr>
+        <w:t xml:space="preserve"> و اتوماس</w:t>
+      </w:r>
+      <w:r>
+        <w:rPr>
+          <w:rFonts w:hint="cs"/>
+          <w:rtl/>
+          <w:lang w:bidi="fa-IR"/>
+        </w:rPr>
+        <w:t>ی</w:t>
+      </w:r>
+      <w:r>
+        <w:rPr>
+          <w:rFonts w:hint="eastAsia"/>
+          <w:rtl/>
+          <w:lang w:bidi="fa-IR"/>
+        </w:rPr>
+        <w:t>ون،</w:t>
+      </w:r>
+      <w:r>
+        <w:rPr>
+          <w:rtl/>
+          <w:lang w:bidi="fa-IR"/>
+        </w:rPr>
+        <w:t xml:space="preserve"> اندازه گ</w:t>
+      </w:r>
+      <w:r>
+        <w:rPr>
+          <w:rFonts w:hint="cs"/>
+          <w:rtl/>
+          <w:lang w:bidi="fa-IR"/>
+        </w:rPr>
+        <w:t>ی</w:t>
+      </w:r>
+      <w:r>
+        <w:rPr>
+          <w:rFonts w:hint="eastAsia"/>
+          <w:rtl/>
+          <w:lang w:bidi="fa-IR"/>
+        </w:rPr>
+        <w:t>ر</w:t>
+      </w:r>
+      <w:r>
+        <w:rPr>
+          <w:rFonts w:hint="cs"/>
+          <w:rtl/>
+          <w:lang w:bidi="fa-IR"/>
+        </w:rPr>
+        <w:t>ی</w:t>
+      </w:r>
+      <w:r>
+        <w:rPr>
+          <w:rtl/>
+          <w:lang w:bidi="fa-IR"/>
+        </w:rPr>
+        <w:t xml:space="preserve"> الکترون</w:t>
+      </w:r>
+      <w:r>
+        <w:rPr>
+          <w:rFonts w:hint="cs"/>
+          <w:rtl/>
+          <w:lang w:bidi="fa-IR"/>
+        </w:rPr>
+        <w:t>ی</w:t>
+      </w:r>
+      <w:r>
+        <w:rPr>
+          <w:rFonts w:hint="eastAsia"/>
+          <w:rtl/>
+          <w:lang w:bidi="fa-IR"/>
+        </w:rPr>
+        <w:t>ک</w:t>
+      </w:r>
+      <w:r>
+        <w:rPr>
+          <w:rFonts w:hint="cs"/>
+          <w:rtl/>
+          <w:lang w:bidi="fa-IR"/>
+        </w:rPr>
+        <w:t>ی</w:t>
+      </w:r>
+      <w:r>
+        <w:rPr>
+          <w:rFonts w:hint="eastAsia"/>
+          <w:rtl/>
+          <w:lang w:bidi="fa-IR"/>
+        </w:rPr>
+        <w:t>،</w:t>
+      </w:r>
+      <w:r>
+        <w:rPr>
+          <w:rtl/>
+          <w:lang w:bidi="fa-IR"/>
+        </w:rPr>
+        <w:t xml:space="preserve"> ن</w:t>
+      </w:r>
+      <w:r>
+        <w:rPr>
+          <w:rFonts w:hint="cs"/>
+          <w:rtl/>
+          <w:lang w:bidi="fa-IR"/>
+        </w:rPr>
+        <w:t>ی</w:t>
+      </w:r>
+      <w:r>
+        <w:rPr>
+          <w:rFonts w:hint="eastAsia"/>
+          <w:rtl/>
+          <w:lang w:bidi="fa-IR"/>
+        </w:rPr>
+        <w:t>مه</w:t>
+      </w:r>
+      <w:r>
+        <w:rPr>
+          <w:rtl/>
+          <w:lang w:bidi="fa-IR"/>
+        </w:rPr>
+        <w:t xml:space="preserve"> هاد</w:t>
+      </w:r>
+      <w:r>
+        <w:rPr>
+          <w:rFonts w:hint="cs"/>
+          <w:rtl/>
+          <w:lang w:bidi="fa-IR"/>
+        </w:rPr>
+        <w:t>ی</w:t>
+      </w:r>
+      <w:r>
+        <w:rPr>
+          <w:rtl/>
+          <w:lang w:bidi="fa-IR"/>
+        </w:rPr>
+        <w:t xml:space="preserve"> و طراح</w:t>
+      </w:r>
+      <w:r>
+        <w:rPr>
+          <w:rFonts w:hint="cs"/>
+          <w:rtl/>
+          <w:lang w:bidi="fa-IR"/>
+        </w:rPr>
+        <w:t>ی</w:t>
+      </w:r>
+      <w:r>
+        <w:rPr>
+          <w:rtl/>
+          <w:lang w:bidi="fa-IR"/>
+        </w:rPr>
+        <w:t xml:space="preserve"> مدار تاس</w:t>
+      </w:r>
+      <w:r>
+        <w:rPr>
+          <w:rFonts w:hint="cs"/>
+          <w:rtl/>
+          <w:lang w:bidi="fa-IR"/>
+        </w:rPr>
+        <w:t>ی</w:t>
+      </w:r>
+      <w:r>
+        <w:rPr>
+          <w:rFonts w:hint="eastAsia"/>
+          <w:rtl/>
+          <w:lang w:bidi="fa-IR"/>
+        </w:rPr>
+        <w:t>س</w:t>
+      </w:r>
+      <w:r>
+        <w:rPr>
+          <w:rtl/>
+          <w:lang w:bidi="fa-IR"/>
+        </w:rPr>
+        <w:t xml:space="preserve"> گرد</w:t>
+      </w:r>
+      <w:r>
+        <w:rPr>
+          <w:rFonts w:hint="cs"/>
+          <w:rtl/>
+          <w:lang w:bidi="fa-IR"/>
+        </w:rPr>
+        <w:t>ی</w:t>
+      </w:r>
+      <w:r>
+        <w:rPr>
+          <w:rFonts w:hint="eastAsia"/>
+          <w:rtl/>
+          <w:lang w:bidi="fa-IR"/>
+        </w:rPr>
+        <w:t>د</w:t>
+      </w:r>
+      <w:r>
+        <w:rPr>
+          <w:rtl/>
+          <w:lang w:bidi="fa-IR"/>
+        </w:rPr>
+        <w:t>. از بدو تاس</w:t>
+      </w:r>
+      <w:r>
+        <w:rPr>
+          <w:rFonts w:hint="cs"/>
+          <w:rtl/>
+          <w:lang w:bidi="fa-IR"/>
+        </w:rPr>
+        <w:t>ی</w:t>
+      </w:r>
+      <w:r>
+        <w:rPr>
+          <w:rFonts w:hint="eastAsia"/>
+          <w:rtl/>
+          <w:lang w:bidi="fa-IR"/>
+        </w:rPr>
+        <w:t>س</w:t>
+      </w:r>
+      <w:r>
+        <w:rPr>
+          <w:rtl/>
+          <w:lang w:bidi="fa-IR"/>
+        </w:rPr>
+        <w:t xml:space="preserve"> تاکنون آزما</w:t>
+      </w:r>
+      <w:r>
+        <w:rPr>
+          <w:rFonts w:hint="cs"/>
+          <w:rtl/>
+          <w:lang w:bidi="fa-IR"/>
+        </w:rPr>
+        <w:t>ی</w:t>
+      </w:r>
+      <w:r>
+        <w:rPr>
+          <w:rFonts w:hint="eastAsia"/>
+          <w:rtl/>
+          <w:lang w:bidi="fa-IR"/>
+        </w:rPr>
+        <w:t>شگاهها</w:t>
+      </w:r>
+      <w:r>
+        <w:rPr>
+          <w:rFonts w:hint="cs"/>
+          <w:rtl/>
+          <w:lang w:bidi="fa-IR"/>
+        </w:rPr>
+        <w:t>ی</w:t>
+      </w:r>
+      <w:r>
+        <w:rPr>
+          <w:rtl/>
+          <w:lang w:bidi="fa-IR"/>
+        </w:rPr>
+        <w:t xml:space="preserve"> تخصص</w:t>
+      </w:r>
+      <w:r>
+        <w:rPr>
+          <w:rFonts w:hint="cs"/>
+          <w:rtl/>
+          <w:lang w:bidi="fa-IR"/>
+        </w:rPr>
+        <w:t>ی</w:t>
+      </w:r>
+      <w:r>
+        <w:rPr>
+          <w:rtl/>
+          <w:lang w:bidi="fa-IR"/>
+        </w:rPr>
+        <w:t xml:space="preserve"> متنوع</w:t>
+      </w:r>
+      <w:r>
+        <w:rPr>
+          <w:rFonts w:hint="cs"/>
+          <w:rtl/>
+          <w:lang w:bidi="fa-IR"/>
+        </w:rPr>
+        <w:t>ی</w:t>
+      </w:r>
+      <w:r>
+        <w:rPr>
+          <w:rFonts w:hint="eastAsia"/>
+          <w:rtl/>
+          <w:lang w:bidi="fa-IR"/>
+        </w:rPr>
+        <w:t>،</w:t>
+      </w:r>
+      <w:r>
+        <w:rPr>
+          <w:rtl/>
+          <w:lang w:bidi="fa-IR"/>
+        </w:rPr>
+        <w:t xml:space="preserve"> از جمله آزما</w:t>
+      </w:r>
+      <w:r>
+        <w:rPr>
+          <w:rFonts w:hint="cs"/>
+          <w:rtl/>
+          <w:lang w:bidi="fa-IR"/>
+        </w:rPr>
+        <w:t>ی</w:t>
+      </w:r>
+      <w:r>
+        <w:rPr>
+          <w:rFonts w:hint="eastAsia"/>
+          <w:rtl/>
+          <w:lang w:bidi="fa-IR"/>
+        </w:rPr>
+        <w:t>شگاه</w:t>
+      </w:r>
+      <w:r>
+        <w:rPr>
+          <w:rtl/>
+          <w:lang w:bidi="fa-IR"/>
+        </w:rPr>
+        <w:t xml:space="preserve"> ن</w:t>
+      </w:r>
+      <w:r>
+        <w:rPr>
+          <w:rFonts w:hint="cs"/>
+          <w:rtl/>
+          <w:lang w:bidi="fa-IR"/>
+        </w:rPr>
+        <w:t>ی</w:t>
+      </w:r>
+      <w:r>
+        <w:rPr>
+          <w:rFonts w:hint="eastAsia"/>
+          <w:rtl/>
+          <w:lang w:bidi="fa-IR"/>
+        </w:rPr>
+        <w:t>مه</w:t>
+      </w:r>
+      <w:r>
+        <w:rPr>
+          <w:rtl/>
+          <w:lang w:bidi="fa-IR"/>
+        </w:rPr>
+        <w:t xml:space="preserve"> هاد</w:t>
+      </w:r>
+      <w:r>
+        <w:rPr>
+          <w:rFonts w:hint="cs"/>
+          <w:rtl/>
+          <w:lang w:bidi="fa-IR"/>
+        </w:rPr>
+        <w:t>ی</w:t>
+      </w:r>
+      <w:r>
+        <w:rPr>
+          <w:rFonts w:hint="eastAsia"/>
+          <w:rtl/>
+          <w:lang w:bidi="fa-IR"/>
+        </w:rPr>
+        <w:t>،</w:t>
+      </w:r>
+      <w:r>
+        <w:rPr>
+          <w:rtl/>
+          <w:lang w:bidi="fa-IR"/>
+        </w:rPr>
+        <w:t xml:space="preserve"> آزما</w:t>
+      </w:r>
+      <w:r>
+        <w:rPr>
+          <w:rFonts w:hint="cs"/>
+          <w:rtl/>
+          <w:lang w:bidi="fa-IR"/>
+        </w:rPr>
+        <w:t>ی</w:t>
+      </w:r>
+      <w:r>
+        <w:rPr>
+          <w:rFonts w:hint="eastAsia"/>
+          <w:rtl/>
+          <w:lang w:bidi="fa-IR"/>
+        </w:rPr>
+        <w:t>شگاه</w:t>
+      </w:r>
+      <w:r>
+        <w:rPr>
+          <w:rtl/>
+          <w:lang w:bidi="fa-IR"/>
+        </w:rPr>
+        <w:t xml:space="preserve"> طراح</w:t>
+      </w:r>
+      <w:r>
+        <w:rPr>
+          <w:rFonts w:hint="cs"/>
+          <w:rtl/>
+          <w:lang w:bidi="fa-IR"/>
+        </w:rPr>
+        <w:t>ی</w:t>
+      </w:r>
+      <w:r>
+        <w:rPr>
+          <w:rtl/>
+          <w:lang w:bidi="fa-IR"/>
+        </w:rPr>
+        <w:t xml:space="preserve"> مدارات مجتمع، آزما</w:t>
+      </w:r>
+      <w:r>
+        <w:rPr>
+          <w:rFonts w:hint="cs"/>
+          <w:rtl/>
+          <w:lang w:bidi="fa-IR"/>
+        </w:rPr>
+        <w:t>ی</w:t>
+      </w:r>
+      <w:r>
+        <w:rPr>
+          <w:rFonts w:hint="eastAsia"/>
+          <w:rtl/>
+          <w:lang w:bidi="fa-IR"/>
+        </w:rPr>
+        <w:t>شگاه</w:t>
+      </w:r>
+      <w:r>
+        <w:rPr>
+          <w:rtl/>
+          <w:lang w:bidi="fa-IR"/>
+        </w:rPr>
+        <w:t xml:space="preserve"> تئور</w:t>
+      </w:r>
+      <w:r>
+        <w:rPr>
+          <w:rFonts w:hint="cs"/>
+          <w:rtl/>
+          <w:lang w:bidi="fa-IR"/>
+        </w:rPr>
+        <w:t>ی</w:t>
+      </w:r>
+      <w:r>
+        <w:rPr>
+          <w:rtl/>
+          <w:lang w:bidi="fa-IR"/>
+        </w:rPr>
+        <w:t xml:space="preserve"> اطلاعات، آزما</w:t>
+      </w:r>
+      <w:r>
+        <w:rPr>
+          <w:rFonts w:hint="cs"/>
+          <w:rtl/>
+          <w:lang w:bidi="fa-IR"/>
+        </w:rPr>
+        <w:t>ی</w:t>
+      </w:r>
+      <w:r>
+        <w:rPr>
+          <w:rFonts w:hint="eastAsia"/>
+          <w:rtl/>
+          <w:lang w:bidi="fa-IR"/>
+        </w:rPr>
+        <w:t>شگاه</w:t>
+      </w:r>
+      <w:r>
+        <w:rPr>
+          <w:rtl/>
+          <w:lang w:bidi="fa-IR"/>
+        </w:rPr>
+        <w:t xml:space="preserve"> کنترل حرکت پ</w:t>
+      </w:r>
+      <w:r>
+        <w:rPr>
+          <w:rFonts w:hint="cs"/>
+          <w:rtl/>
+          <w:lang w:bidi="fa-IR"/>
+        </w:rPr>
+        <w:t>ی</w:t>
+      </w:r>
+      <w:r>
+        <w:rPr>
+          <w:rFonts w:hint="eastAsia"/>
+          <w:rtl/>
+          <w:lang w:bidi="fa-IR"/>
+        </w:rPr>
+        <w:t>شرفته</w:t>
+      </w:r>
+      <w:r>
+        <w:rPr>
+          <w:rtl/>
+          <w:lang w:bidi="fa-IR"/>
+        </w:rPr>
+        <w:t xml:space="preserve"> و ... در ا</w:t>
+      </w:r>
+      <w:r>
+        <w:rPr>
+          <w:rFonts w:hint="cs"/>
+          <w:rtl/>
+          <w:lang w:bidi="fa-IR"/>
+        </w:rPr>
+        <w:t>ی</w:t>
+      </w:r>
+      <w:r>
+        <w:rPr>
+          <w:rFonts w:hint="eastAsia"/>
+          <w:rtl/>
+          <w:lang w:bidi="fa-IR"/>
+        </w:rPr>
+        <w:t>ن</w:t>
+      </w:r>
+      <w:r>
+        <w:rPr>
+          <w:rtl/>
+          <w:lang w:bidi="fa-IR"/>
+        </w:rPr>
+        <w:t xml:space="preserve"> پژوهشکده فعال بوده‌اند و پروژه‌ها</w:t>
+      </w:r>
+      <w:r>
+        <w:rPr>
+          <w:rFonts w:hint="cs"/>
+          <w:rtl/>
+          <w:lang w:bidi="fa-IR"/>
+        </w:rPr>
+        <w:t>ی</w:t>
+      </w:r>
+      <w:r>
+        <w:rPr>
+          <w:rtl/>
+          <w:lang w:bidi="fa-IR"/>
+        </w:rPr>
+        <w:t xml:space="preserve"> صنعت</w:t>
+      </w:r>
+      <w:r>
+        <w:rPr>
+          <w:rFonts w:hint="cs"/>
+          <w:rtl/>
+          <w:lang w:bidi="fa-IR"/>
+        </w:rPr>
+        <w:t>ی</w:t>
+      </w:r>
+      <w:r>
+        <w:rPr>
+          <w:rtl/>
+          <w:lang w:bidi="fa-IR"/>
+        </w:rPr>
+        <w:t xml:space="preserve"> متعدد</w:t>
+      </w:r>
+      <w:r>
+        <w:rPr>
+          <w:rFonts w:hint="cs"/>
+          <w:rtl/>
+          <w:lang w:bidi="fa-IR"/>
+        </w:rPr>
+        <w:t>ی</w:t>
+      </w:r>
+      <w:r>
+        <w:rPr>
+          <w:rtl/>
+          <w:lang w:bidi="fa-IR"/>
+        </w:rPr>
+        <w:t xml:space="preserve"> در ا</w:t>
+      </w:r>
+      <w:r>
+        <w:rPr>
+          <w:rFonts w:hint="cs"/>
+          <w:rtl/>
+          <w:lang w:bidi="fa-IR"/>
+        </w:rPr>
+        <w:t>ی</w:t>
+      </w:r>
+      <w:r>
+        <w:rPr>
+          <w:rFonts w:hint="eastAsia"/>
+          <w:rtl/>
+          <w:lang w:bidi="fa-IR"/>
+        </w:rPr>
+        <w:t>ن</w:t>
+      </w:r>
+      <w:r>
+        <w:rPr>
+          <w:rtl/>
+          <w:lang w:bidi="fa-IR"/>
+        </w:rPr>
+        <w:t xml:space="preserve"> آزما</w:t>
+      </w:r>
+      <w:r>
+        <w:rPr>
+          <w:rFonts w:hint="cs"/>
+          <w:rtl/>
+          <w:lang w:bidi="fa-IR"/>
+        </w:rPr>
+        <w:t>ی</w:t>
+      </w:r>
+      <w:r>
+        <w:rPr>
+          <w:rFonts w:hint="eastAsia"/>
+          <w:rtl/>
+          <w:lang w:bidi="fa-IR"/>
+        </w:rPr>
+        <w:t>شگاه‌ها</w:t>
+      </w:r>
+      <w:r>
+        <w:rPr>
+          <w:rtl/>
+          <w:lang w:bidi="fa-IR"/>
+        </w:rPr>
+        <w:t xml:space="preserve"> به انجام رس</w:t>
+      </w:r>
+      <w:r>
+        <w:rPr>
+          <w:rFonts w:hint="cs"/>
+          <w:rtl/>
+          <w:lang w:bidi="fa-IR"/>
+        </w:rPr>
+        <w:t>ی</w:t>
+      </w:r>
+      <w:r>
+        <w:rPr>
+          <w:rFonts w:hint="eastAsia"/>
+          <w:rtl/>
+          <w:lang w:bidi="fa-IR"/>
+        </w:rPr>
+        <w:t>ده</w:t>
+      </w:r>
+      <w:r>
+        <w:rPr>
+          <w:rtl/>
+          <w:lang w:bidi="fa-IR"/>
+        </w:rPr>
+        <w:t xml:space="preserve"> است.  </w:t>
+      </w:r>
     </w:p>
     <w:p>
       <w:pPr>
@@ -4495,32 +5107,761 @@
           <w:lang w:bidi="fa-IR"/>
         </w:rPr>
       </w:pPr>
-    </w:p>
-    <w:p>
-      <w:pPr>
-        <w:pStyle w:val="a0"/>
-        <w:rPr>
-          <w:rtl/>
-        </w:rPr>
-      </w:pPr>
-      <w:r>
-        <w:rPr>
-          <w:rtl/>
-        </w:rPr>
-        <w:br w:type="page"/>
-      </w:r>
-      <w:bookmarkStart w:id="6" w:name="_Toc209236399"/>
-      <w:bookmarkStart w:id="7" w:name="_Toc16262961"/>
-      <w:r>
-        <w:rPr>
-          <w:rFonts w:hint="cs"/>
-          <w:rtl/>
-        </w:rPr>
-        <w:lastRenderedPageBreak/>
-        <w:t>مقدمه</w:t>
-      </w:r>
-      <w:bookmarkEnd w:id="6"/>
-      <w:bookmarkEnd w:id="7"/>
+      <w:r>
+        <w:rPr>
+          <w:rtl/>
+          <w:lang w:bidi="fa-IR"/>
+        </w:rPr>
+        <w:t xml:space="preserve">  تحولات شگرف</w:t>
+      </w:r>
+      <w:r>
+        <w:rPr>
+          <w:rFonts w:hint="cs"/>
+          <w:rtl/>
+          <w:lang w:bidi="fa-IR"/>
+        </w:rPr>
+        <w:t>ی</w:t>
+      </w:r>
+      <w:r>
+        <w:rPr>
+          <w:rtl/>
+          <w:lang w:bidi="fa-IR"/>
+        </w:rPr>
+        <w:t xml:space="preserve"> که در سال</w:t>
+      </w:r>
+      <w:r>
+        <w:rPr>
+          <w:rFonts w:hint="cs"/>
+          <w:rtl/>
+          <w:lang w:bidi="fa-IR"/>
+        </w:rPr>
+        <w:t>ی</w:t>
+      </w:r>
+      <w:r>
+        <w:rPr>
+          <w:rFonts w:hint="eastAsia"/>
+          <w:rtl/>
+          <w:lang w:bidi="fa-IR"/>
+        </w:rPr>
+        <w:t>ان</w:t>
+      </w:r>
+      <w:r>
+        <w:rPr>
+          <w:rtl/>
+          <w:lang w:bidi="fa-IR"/>
+        </w:rPr>
+        <w:t xml:space="preserve"> اخ</w:t>
+      </w:r>
+      <w:r>
+        <w:rPr>
+          <w:rFonts w:hint="cs"/>
+          <w:rtl/>
+          <w:lang w:bidi="fa-IR"/>
+        </w:rPr>
+        <w:t>ی</w:t>
+      </w:r>
+      <w:r>
+        <w:rPr>
+          <w:rFonts w:hint="eastAsia"/>
+          <w:rtl/>
+          <w:lang w:bidi="fa-IR"/>
+        </w:rPr>
+        <w:t>ر</w:t>
+      </w:r>
+      <w:r>
+        <w:rPr>
+          <w:rtl/>
+          <w:lang w:bidi="fa-IR"/>
+        </w:rPr>
+        <w:t xml:space="preserve"> در صنعت الکترون</w:t>
+      </w:r>
+      <w:r>
+        <w:rPr>
+          <w:rFonts w:hint="cs"/>
+          <w:rtl/>
+          <w:lang w:bidi="fa-IR"/>
+        </w:rPr>
+        <w:t>ی</w:t>
+      </w:r>
+      <w:r>
+        <w:rPr>
+          <w:rFonts w:hint="eastAsia"/>
+          <w:rtl/>
+          <w:lang w:bidi="fa-IR"/>
+        </w:rPr>
+        <w:t>ک</w:t>
+      </w:r>
+      <w:r>
+        <w:rPr>
+          <w:rtl/>
+          <w:lang w:bidi="fa-IR"/>
+        </w:rPr>
+        <w:t xml:space="preserve"> و حوزه‌ها</w:t>
+      </w:r>
+      <w:r>
+        <w:rPr>
+          <w:rFonts w:hint="cs"/>
+          <w:rtl/>
+          <w:lang w:bidi="fa-IR"/>
+        </w:rPr>
+        <w:t>ی</w:t>
+      </w:r>
+      <w:r>
+        <w:rPr>
+          <w:rtl/>
+          <w:lang w:bidi="fa-IR"/>
+        </w:rPr>
+        <w:t xml:space="preserve"> مرتبط با آن به وجود آمده است، در کنار ن</w:t>
+      </w:r>
+      <w:r>
+        <w:rPr>
+          <w:rFonts w:hint="cs"/>
+          <w:rtl/>
+          <w:lang w:bidi="fa-IR"/>
+        </w:rPr>
+        <w:t>ی</w:t>
+      </w:r>
+      <w:r>
+        <w:rPr>
+          <w:rFonts w:hint="eastAsia"/>
+          <w:rtl/>
+          <w:lang w:bidi="fa-IR"/>
+        </w:rPr>
+        <w:t>ازها،</w:t>
+      </w:r>
+      <w:r>
+        <w:rPr>
+          <w:rtl/>
+          <w:lang w:bidi="fa-IR"/>
+        </w:rPr>
+        <w:t xml:space="preserve"> تقاضاها و شرا</w:t>
+      </w:r>
+      <w:r>
+        <w:rPr>
+          <w:rFonts w:hint="cs"/>
+          <w:rtl/>
+          <w:lang w:bidi="fa-IR"/>
+        </w:rPr>
+        <w:t>ی</w:t>
+      </w:r>
+      <w:r>
+        <w:rPr>
+          <w:rFonts w:hint="eastAsia"/>
+          <w:rtl/>
+          <w:lang w:bidi="fa-IR"/>
+        </w:rPr>
+        <w:t>ط</w:t>
+      </w:r>
+      <w:r>
+        <w:rPr>
+          <w:rtl/>
+          <w:lang w:bidi="fa-IR"/>
+        </w:rPr>
+        <w:t xml:space="preserve"> جد</w:t>
+      </w:r>
+      <w:r>
+        <w:rPr>
+          <w:rFonts w:hint="cs"/>
+          <w:rtl/>
+          <w:lang w:bidi="fa-IR"/>
+        </w:rPr>
+        <w:t>ی</w:t>
+      </w:r>
+      <w:r>
+        <w:rPr>
+          <w:rFonts w:hint="eastAsia"/>
+          <w:rtl/>
+          <w:lang w:bidi="fa-IR"/>
+        </w:rPr>
+        <w:t>د</w:t>
+      </w:r>
+      <w:r>
+        <w:rPr>
+          <w:rFonts w:hint="cs"/>
+          <w:rtl/>
+          <w:lang w:bidi="fa-IR"/>
+        </w:rPr>
+        <w:t>ی</w:t>
+      </w:r>
+      <w:r>
+        <w:rPr>
+          <w:rtl/>
+          <w:lang w:bidi="fa-IR"/>
+        </w:rPr>
+        <w:t xml:space="preserve"> که در کشور عز</w:t>
+      </w:r>
+      <w:r>
+        <w:rPr>
+          <w:rFonts w:hint="cs"/>
+          <w:rtl/>
+          <w:lang w:bidi="fa-IR"/>
+        </w:rPr>
+        <w:t>ی</w:t>
+      </w:r>
+      <w:r>
+        <w:rPr>
+          <w:rFonts w:hint="eastAsia"/>
+          <w:rtl/>
+          <w:lang w:bidi="fa-IR"/>
+        </w:rPr>
+        <w:t>زمان</w:t>
+      </w:r>
+      <w:r>
+        <w:rPr>
+          <w:rtl/>
+          <w:lang w:bidi="fa-IR"/>
+        </w:rPr>
+        <w:t xml:space="preserve"> مطرح شده است، منجر به طرح ا</w:t>
+      </w:r>
+      <w:r>
+        <w:rPr>
+          <w:rFonts w:hint="cs"/>
+          <w:rtl/>
+          <w:lang w:bidi="fa-IR"/>
+        </w:rPr>
+        <w:t>ی</w:t>
+      </w:r>
+      <w:r>
+        <w:rPr>
+          <w:rFonts w:hint="eastAsia"/>
+          <w:rtl/>
+          <w:lang w:bidi="fa-IR"/>
+        </w:rPr>
+        <w:t>ده</w:t>
+      </w:r>
+      <w:r>
+        <w:rPr>
+          <w:rtl/>
+          <w:lang w:bidi="fa-IR"/>
+        </w:rPr>
+        <w:t xml:space="preserve"> بازنگر</w:t>
+      </w:r>
+      <w:r>
+        <w:rPr>
+          <w:rFonts w:hint="cs"/>
+          <w:rtl/>
+          <w:lang w:bidi="fa-IR"/>
+        </w:rPr>
+        <w:t>ی</w:t>
+      </w:r>
+      <w:r>
+        <w:rPr>
+          <w:rtl/>
+          <w:lang w:bidi="fa-IR"/>
+        </w:rPr>
+        <w:t xml:space="preserve"> در ساختار و برنامه‌ها</w:t>
+      </w:r>
+      <w:r>
+        <w:rPr>
+          <w:rFonts w:hint="cs"/>
+          <w:rtl/>
+          <w:lang w:bidi="fa-IR"/>
+        </w:rPr>
+        <w:t>ی</w:t>
+      </w:r>
+      <w:r>
+        <w:rPr>
+          <w:rtl/>
+          <w:lang w:bidi="fa-IR"/>
+        </w:rPr>
+        <w:t xml:space="preserve"> پژوهشکده شد و درنها</w:t>
+      </w:r>
+      <w:r>
+        <w:rPr>
+          <w:rFonts w:hint="cs"/>
+          <w:rtl/>
+          <w:lang w:bidi="fa-IR"/>
+        </w:rPr>
+        <w:t>ی</w:t>
+      </w:r>
+      <w:r>
+        <w:rPr>
+          <w:rFonts w:hint="eastAsia"/>
+          <w:rtl/>
+          <w:lang w:bidi="fa-IR"/>
+        </w:rPr>
+        <w:t>ت</w:t>
+      </w:r>
+      <w:r>
+        <w:rPr>
+          <w:rtl/>
+          <w:lang w:bidi="fa-IR"/>
+        </w:rPr>
+        <w:t xml:space="preserve"> با توجه به محدود</w:t>
+      </w:r>
+      <w:r>
+        <w:rPr>
+          <w:rFonts w:hint="cs"/>
+          <w:rtl/>
+          <w:lang w:bidi="fa-IR"/>
+        </w:rPr>
+        <w:t>ی</w:t>
+      </w:r>
+      <w:r>
+        <w:rPr>
+          <w:rFonts w:hint="eastAsia"/>
+          <w:rtl/>
+          <w:lang w:bidi="fa-IR"/>
+        </w:rPr>
+        <w:t>تها</w:t>
+      </w:r>
+      <w:r>
+        <w:rPr>
+          <w:rFonts w:hint="cs"/>
+          <w:rtl/>
+          <w:lang w:bidi="fa-IR"/>
+        </w:rPr>
+        <w:t>ی</w:t>
+      </w:r>
+      <w:r>
+        <w:rPr>
+          <w:rtl/>
+          <w:lang w:bidi="fa-IR"/>
+        </w:rPr>
+        <w:t xml:space="preserve"> م</w:t>
+      </w:r>
+      <w:r>
+        <w:rPr>
+          <w:rFonts w:hint="eastAsia"/>
+          <w:rtl/>
+          <w:lang w:bidi="fa-IR"/>
+        </w:rPr>
+        <w:t>وجود،</w:t>
+      </w:r>
+      <w:r>
+        <w:rPr>
+          <w:rtl/>
+          <w:lang w:bidi="fa-IR"/>
+        </w:rPr>
+        <w:t xml:space="preserve"> برنامه راهبرد</w:t>
+      </w:r>
+      <w:r>
+        <w:rPr>
+          <w:rFonts w:hint="cs"/>
+          <w:rtl/>
+          <w:lang w:bidi="fa-IR"/>
+        </w:rPr>
+        <w:t>ی</w:t>
+      </w:r>
+      <w:r>
+        <w:rPr>
+          <w:rtl/>
+          <w:lang w:bidi="fa-IR"/>
+        </w:rPr>
+        <w:t xml:space="preserve"> پژوهشکده در سال 1391 تدو</w:t>
+      </w:r>
+      <w:r>
+        <w:rPr>
+          <w:rFonts w:hint="cs"/>
+          <w:rtl/>
+          <w:lang w:bidi="fa-IR"/>
+        </w:rPr>
+        <w:t>ی</w:t>
+      </w:r>
+      <w:r>
+        <w:rPr>
+          <w:rFonts w:hint="eastAsia"/>
+          <w:rtl/>
+          <w:lang w:bidi="fa-IR"/>
+        </w:rPr>
+        <w:t>ن</w:t>
+      </w:r>
+      <w:r>
+        <w:rPr>
+          <w:rtl/>
+          <w:lang w:bidi="fa-IR"/>
+        </w:rPr>
+        <w:t xml:space="preserve"> و ارائه گرد</w:t>
+      </w:r>
+      <w:r>
+        <w:rPr>
+          <w:rFonts w:hint="cs"/>
+          <w:rtl/>
+          <w:lang w:bidi="fa-IR"/>
+        </w:rPr>
+        <w:t>ی</w:t>
+      </w:r>
+      <w:r>
+        <w:rPr>
+          <w:rFonts w:hint="eastAsia"/>
+          <w:rtl/>
+          <w:lang w:bidi="fa-IR"/>
+        </w:rPr>
+        <w:t>د</w:t>
+      </w:r>
+      <w:r>
+        <w:rPr>
+          <w:rtl/>
+          <w:lang w:bidi="fa-IR"/>
+        </w:rPr>
+        <w:t>. بر اساس ا</w:t>
+      </w:r>
+      <w:r>
+        <w:rPr>
+          <w:rFonts w:hint="cs"/>
+          <w:rtl/>
+          <w:lang w:bidi="fa-IR"/>
+        </w:rPr>
+        <w:t>ی</w:t>
+      </w:r>
+      <w:r>
+        <w:rPr>
+          <w:rFonts w:hint="eastAsia"/>
+          <w:rtl/>
+          <w:lang w:bidi="fa-IR"/>
+        </w:rPr>
+        <w:t>ن</w:t>
+      </w:r>
+      <w:r>
+        <w:rPr>
+          <w:rtl/>
+          <w:lang w:bidi="fa-IR"/>
+        </w:rPr>
+        <w:t xml:space="preserve"> برنامه، اهداف بلند مدت و جامع بر اساس ن</w:t>
+      </w:r>
+      <w:r>
+        <w:rPr>
+          <w:rFonts w:hint="cs"/>
+          <w:rtl/>
+          <w:lang w:bidi="fa-IR"/>
+        </w:rPr>
+        <w:t>ی</w:t>
+      </w:r>
+      <w:r>
+        <w:rPr>
+          <w:rFonts w:hint="eastAsia"/>
+          <w:rtl/>
+          <w:lang w:bidi="fa-IR"/>
+        </w:rPr>
+        <w:t>از</w:t>
+      </w:r>
+      <w:r>
+        <w:rPr>
+          <w:rtl/>
+          <w:lang w:bidi="fa-IR"/>
+        </w:rPr>
+        <w:t xml:space="preserve"> و تقاضاها</w:t>
+      </w:r>
+      <w:r>
+        <w:rPr>
+          <w:rFonts w:hint="cs"/>
+          <w:rtl/>
+          <w:lang w:bidi="fa-IR"/>
+        </w:rPr>
+        <w:t>ی</w:t>
+      </w:r>
+      <w:r>
+        <w:rPr>
+          <w:rtl/>
+          <w:lang w:bidi="fa-IR"/>
+        </w:rPr>
+        <w:t xml:space="preserve"> موجود تعر</w:t>
+      </w:r>
+      <w:r>
+        <w:rPr>
+          <w:rFonts w:hint="cs"/>
+          <w:rtl/>
+          <w:lang w:bidi="fa-IR"/>
+        </w:rPr>
+        <w:t>ی</w:t>
+      </w:r>
+      <w:r>
+        <w:rPr>
+          <w:rFonts w:hint="eastAsia"/>
+          <w:rtl/>
+          <w:lang w:bidi="fa-IR"/>
+        </w:rPr>
+        <w:t>ف</w:t>
+      </w:r>
+      <w:r>
+        <w:rPr>
+          <w:rtl/>
+          <w:lang w:bidi="fa-IR"/>
+        </w:rPr>
+        <w:t xml:space="preserve"> شده‌اند و در راستا</w:t>
+      </w:r>
+      <w:r>
+        <w:rPr>
+          <w:rFonts w:hint="cs"/>
+          <w:rtl/>
+          <w:lang w:bidi="fa-IR"/>
+        </w:rPr>
+        <w:t>ی</w:t>
+      </w:r>
+      <w:r>
+        <w:rPr>
+          <w:rtl/>
+          <w:lang w:bidi="fa-IR"/>
+        </w:rPr>
+        <w:t xml:space="preserve"> تحقق اهداف مورد نظر، حوزه فعال</w:t>
+      </w:r>
+      <w:r>
+        <w:rPr>
+          <w:rFonts w:hint="cs"/>
+          <w:rtl/>
+          <w:lang w:bidi="fa-IR"/>
+        </w:rPr>
+        <w:t>ی</w:t>
+      </w:r>
+      <w:r>
+        <w:rPr>
+          <w:rFonts w:hint="eastAsia"/>
+          <w:rtl/>
+          <w:lang w:bidi="fa-IR"/>
+        </w:rPr>
+        <w:t>ت‌ها</w:t>
+      </w:r>
+      <w:r>
+        <w:rPr>
+          <w:rFonts w:hint="cs"/>
+          <w:rtl/>
+          <w:lang w:bidi="fa-IR"/>
+        </w:rPr>
+        <w:t>ی</w:t>
+      </w:r>
+      <w:r>
+        <w:rPr>
+          <w:rtl/>
+          <w:lang w:bidi="fa-IR"/>
+        </w:rPr>
+        <w:t xml:space="preserve"> پژوهشکده گسترش </w:t>
+      </w:r>
+      <w:r>
+        <w:rPr>
+          <w:rFonts w:hint="cs"/>
+          <w:rtl/>
+          <w:lang w:bidi="fa-IR"/>
+        </w:rPr>
+        <w:t>ی</w:t>
+      </w:r>
+      <w:r>
+        <w:rPr>
+          <w:rFonts w:hint="eastAsia"/>
+          <w:rtl/>
+          <w:lang w:bidi="fa-IR"/>
+        </w:rPr>
+        <w:t>افته</w:t>
+      </w:r>
+      <w:r>
+        <w:rPr>
+          <w:rtl/>
+          <w:lang w:bidi="fa-IR"/>
+        </w:rPr>
+        <w:t xml:space="preserve"> است. در برنامه راهبرد</w:t>
+      </w:r>
+      <w:r>
+        <w:rPr>
+          <w:rFonts w:hint="cs"/>
+          <w:rtl/>
+          <w:lang w:bidi="fa-IR"/>
+        </w:rPr>
+        <w:t>ی</w:t>
+      </w:r>
+      <w:r>
+        <w:rPr>
+          <w:rtl/>
+          <w:lang w:bidi="fa-IR"/>
+        </w:rPr>
+        <w:t xml:space="preserve"> پژوهشکده، تبد</w:t>
+      </w:r>
+      <w:r>
+        <w:rPr>
+          <w:rFonts w:hint="cs"/>
+          <w:rtl/>
+          <w:lang w:bidi="fa-IR"/>
+        </w:rPr>
+        <w:t>ی</w:t>
+      </w:r>
+      <w:r>
+        <w:rPr>
+          <w:rtl/>
+          <w:lang w:bidi="fa-IR"/>
+        </w:rPr>
+        <w:t>ل دانش به فناور</w:t>
+      </w:r>
+      <w:r>
+        <w:rPr>
+          <w:rFonts w:hint="cs"/>
+          <w:rtl/>
+          <w:lang w:bidi="fa-IR"/>
+        </w:rPr>
+        <w:t>ی</w:t>
+      </w:r>
+      <w:r>
+        <w:rPr>
+          <w:rtl/>
+          <w:lang w:bidi="fa-IR"/>
+        </w:rPr>
+        <w:t xml:space="preserve"> و محصولات فناورانه به عنوان رو</w:t>
+      </w:r>
+      <w:r>
+        <w:rPr>
+          <w:rFonts w:hint="cs"/>
+          <w:rtl/>
+          <w:lang w:bidi="fa-IR"/>
+        </w:rPr>
+        <w:t>ی</w:t>
+      </w:r>
+      <w:r>
+        <w:rPr>
+          <w:rFonts w:hint="eastAsia"/>
+          <w:rtl/>
+          <w:lang w:bidi="fa-IR"/>
+        </w:rPr>
+        <w:t>کرد</w:t>
+      </w:r>
+      <w:r>
+        <w:rPr>
+          <w:rtl/>
+          <w:lang w:bidi="fa-IR"/>
+        </w:rPr>
+        <w:t xml:space="preserve"> محور</w:t>
+      </w:r>
+      <w:r>
+        <w:rPr>
+          <w:rFonts w:hint="cs"/>
+          <w:rtl/>
+          <w:lang w:bidi="fa-IR"/>
+        </w:rPr>
+        <w:t>ی</w:t>
+      </w:r>
+      <w:r>
+        <w:rPr>
+          <w:rtl/>
+          <w:lang w:bidi="fa-IR"/>
+        </w:rPr>
+        <w:t xml:space="preserve"> پژوهشکده تعر</w:t>
+      </w:r>
+      <w:r>
+        <w:rPr>
+          <w:rFonts w:hint="cs"/>
+          <w:rtl/>
+          <w:lang w:bidi="fa-IR"/>
+        </w:rPr>
+        <w:t>ی</w:t>
+      </w:r>
+      <w:r>
+        <w:rPr>
+          <w:rFonts w:hint="eastAsia"/>
+          <w:rtl/>
+          <w:lang w:bidi="fa-IR"/>
+        </w:rPr>
+        <w:t>ف</w:t>
+      </w:r>
+      <w:r>
+        <w:rPr>
+          <w:rtl/>
+          <w:lang w:bidi="fa-IR"/>
+        </w:rPr>
+        <w:t xml:space="preserve"> شده است. همچن</w:t>
+      </w:r>
+      <w:r>
+        <w:rPr>
+          <w:rFonts w:hint="cs"/>
+          <w:rtl/>
+          <w:lang w:bidi="fa-IR"/>
+        </w:rPr>
+        <w:t>ی</w:t>
+      </w:r>
+      <w:r>
+        <w:rPr>
+          <w:rFonts w:hint="eastAsia"/>
+          <w:rtl/>
+          <w:lang w:bidi="fa-IR"/>
+        </w:rPr>
+        <w:t>ن</w:t>
+      </w:r>
+      <w:r>
+        <w:rPr>
+          <w:rtl/>
+          <w:lang w:bidi="fa-IR"/>
+        </w:rPr>
+        <w:t xml:space="preserve"> استفاده از ظرف</w:t>
+      </w:r>
+      <w:r>
+        <w:rPr>
+          <w:rFonts w:hint="cs"/>
+          <w:rtl/>
+          <w:lang w:bidi="fa-IR"/>
+        </w:rPr>
+        <w:t>ی</w:t>
+      </w:r>
+      <w:r>
+        <w:rPr>
+          <w:rFonts w:hint="eastAsia"/>
+          <w:rtl/>
+          <w:lang w:bidi="fa-IR"/>
+        </w:rPr>
+        <w:t>ت</w:t>
+      </w:r>
+      <w:r>
+        <w:rPr>
+          <w:rtl/>
+          <w:lang w:bidi="fa-IR"/>
+        </w:rPr>
+        <w:t xml:space="preserve"> محقق</w:t>
+      </w:r>
+      <w:r>
+        <w:rPr>
+          <w:rFonts w:hint="cs"/>
+          <w:rtl/>
+          <w:lang w:bidi="fa-IR"/>
+        </w:rPr>
+        <w:t>ی</w:t>
+      </w:r>
+      <w:r>
+        <w:rPr>
+          <w:rFonts w:hint="eastAsia"/>
+          <w:rtl/>
+          <w:lang w:bidi="fa-IR"/>
+        </w:rPr>
+        <w:t>ن</w:t>
+      </w:r>
+      <w:r>
+        <w:rPr>
+          <w:rtl/>
+          <w:lang w:bidi="fa-IR"/>
+        </w:rPr>
+        <w:t xml:space="preserve"> و اعضاء ه</w:t>
+      </w:r>
+      <w:r>
+        <w:rPr>
+          <w:rFonts w:hint="cs"/>
+          <w:rtl/>
+          <w:lang w:bidi="fa-IR"/>
+        </w:rPr>
+        <w:t>ی</w:t>
+      </w:r>
+      <w:r>
+        <w:rPr>
+          <w:rFonts w:hint="eastAsia"/>
+          <w:rtl/>
+          <w:lang w:bidi="fa-IR"/>
+        </w:rPr>
+        <w:t>ئت</w:t>
+      </w:r>
+      <w:r>
+        <w:rPr>
+          <w:rtl/>
+          <w:lang w:bidi="fa-IR"/>
+        </w:rPr>
+        <w:t xml:space="preserve"> علم</w:t>
+      </w:r>
+      <w:r>
+        <w:rPr>
+          <w:rFonts w:hint="cs"/>
+          <w:rtl/>
+          <w:lang w:bidi="fa-IR"/>
+        </w:rPr>
+        <w:t>ی</w:t>
+      </w:r>
+      <w:r>
+        <w:rPr>
+          <w:rtl/>
+          <w:lang w:bidi="fa-IR"/>
+        </w:rPr>
+        <w:t xml:space="preserve"> جوان مورد توجه قرار گرفته است.</w:t>
+      </w:r>
     </w:p>
     <w:p>
       <w:pPr>
@@ -4532,11 +5873,164 @@
       </w:pPr>
       <w:r>
         <w:rPr>
-          <w:rFonts w:hint="cs"/>
-          <w:rtl/>
-          <w:lang w:bidi="fa-IR"/>
-        </w:rPr>
-        <w:t>در مقدمه این فصل،</w:t>
+          <w:rFonts w:hint="eastAsia"/>
+          <w:rtl/>
+          <w:lang w:bidi="fa-IR"/>
+        </w:rPr>
+        <w:t>هم</w:t>
+      </w:r>
+      <w:r>
+        <w:rPr>
+          <w:rtl/>
+          <w:lang w:bidi="fa-IR"/>
+        </w:rPr>
+        <w:t xml:space="preserve"> اکنون ا</w:t>
+      </w:r>
+      <w:r>
+        <w:rPr>
+          <w:rFonts w:hint="cs"/>
+          <w:rtl/>
+          <w:lang w:bidi="fa-IR"/>
+        </w:rPr>
+        <w:t>ی</w:t>
+      </w:r>
+      <w:r>
+        <w:rPr>
+          <w:rFonts w:hint="eastAsia"/>
+          <w:rtl/>
+          <w:lang w:bidi="fa-IR"/>
+        </w:rPr>
+        <w:t>ن</w:t>
+      </w:r>
+      <w:r>
+        <w:rPr>
+          <w:rtl/>
+          <w:lang w:bidi="fa-IR"/>
+        </w:rPr>
+        <w:t xml:space="preserve"> پژوهشکده با بهره گ</w:t>
+      </w:r>
+      <w:r>
+        <w:rPr>
+          <w:rFonts w:hint="cs"/>
+          <w:rtl/>
+          <w:lang w:bidi="fa-IR"/>
+        </w:rPr>
+        <w:t>ی</w:t>
+      </w:r>
+      <w:r>
+        <w:rPr>
+          <w:rFonts w:hint="eastAsia"/>
+          <w:rtl/>
+          <w:lang w:bidi="fa-IR"/>
+        </w:rPr>
+        <w:t>ر</w:t>
+      </w:r>
+      <w:r>
+        <w:rPr>
+          <w:rFonts w:hint="cs"/>
+          <w:rtl/>
+          <w:lang w:bidi="fa-IR"/>
+        </w:rPr>
+        <w:t>ی</w:t>
+      </w:r>
+      <w:r>
+        <w:rPr>
+          <w:rtl/>
+          <w:lang w:bidi="fa-IR"/>
+        </w:rPr>
+        <w:t xml:space="preserve"> از تجه</w:t>
+      </w:r>
+      <w:r>
+        <w:rPr>
+          <w:rFonts w:hint="cs"/>
+          <w:rtl/>
+          <w:lang w:bidi="fa-IR"/>
+        </w:rPr>
+        <w:t>ی</w:t>
+      </w:r>
+      <w:r>
+        <w:rPr>
+          <w:rFonts w:hint="eastAsia"/>
+          <w:rtl/>
+          <w:lang w:bidi="fa-IR"/>
+        </w:rPr>
+        <w:t>زات</w:t>
+      </w:r>
+      <w:r>
+        <w:rPr>
+          <w:rtl/>
+          <w:lang w:bidi="fa-IR"/>
+        </w:rPr>
+        <w:t xml:space="preserve"> پ</w:t>
+      </w:r>
+      <w:r>
+        <w:rPr>
+          <w:rFonts w:hint="cs"/>
+          <w:rtl/>
+          <w:lang w:bidi="fa-IR"/>
+        </w:rPr>
+        <w:t>ی</w:t>
+      </w:r>
+      <w:r>
+        <w:rPr>
+          <w:rFonts w:hint="eastAsia"/>
+          <w:rtl/>
+          <w:lang w:bidi="fa-IR"/>
+        </w:rPr>
+        <w:t>شرفته</w:t>
+      </w:r>
+      <w:r>
+        <w:rPr>
+          <w:rtl/>
+          <w:lang w:bidi="fa-IR"/>
+        </w:rPr>
+        <w:t xml:space="preserve"> در حوزه‌ها</w:t>
+      </w:r>
+      <w:r>
+        <w:rPr>
+          <w:rFonts w:hint="cs"/>
+          <w:rtl/>
+          <w:lang w:bidi="fa-IR"/>
+        </w:rPr>
+        <w:t>ی</w:t>
+      </w:r>
+      <w:r>
+        <w:rPr>
+          <w:rtl/>
+          <w:lang w:bidi="fa-IR"/>
+        </w:rPr>
+        <w:t xml:space="preserve"> مختلف، مانند دستگاه لا</w:t>
+      </w:r>
+      <w:r>
+        <w:rPr>
+          <w:rFonts w:hint="cs"/>
+          <w:rtl/>
+          <w:lang w:bidi="fa-IR"/>
+        </w:rPr>
+        <w:t>ی</w:t>
+      </w:r>
+      <w:r>
+        <w:rPr>
+          <w:rFonts w:hint="eastAsia"/>
+          <w:rtl/>
+          <w:lang w:bidi="fa-IR"/>
+        </w:rPr>
+        <w:t>ه</w:t>
+      </w:r>
+      <w:r>
+        <w:rPr>
+          <w:rtl/>
+          <w:lang w:bidi="fa-IR"/>
+        </w:rPr>
+        <w:t xml:space="preserve"> نشان</w:t>
+      </w:r>
+      <w:r>
+        <w:rPr>
+          <w:rFonts w:hint="cs"/>
+          <w:rtl/>
+          <w:lang w:bidi="fa-IR"/>
+        </w:rPr>
+        <w:t>ی</w:t>
       </w:r>
       <w:r>
         <w:rPr>
@@ -4547,56 +6041,484 @@
       </w:r>
       <w:r>
         <w:rPr>
-          <w:rFonts w:hint="cs"/>
-          <w:rtl/>
-          <w:lang w:bidi="fa-IR"/>
-        </w:rPr>
-        <w:t xml:space="preserve">به </w:t>
-      </w:r>
-      <w:r>
-        <w:rPr>
-          <w:rtl/>
-          <w:lang w:bidi="fa-IR"/>
-        </w:rPr>
-        <w:t>شرح مختصر</w:t>
-      </w:r>
-      <w:r>
-        <w:rPr>
-          <w:rFonts w:hint="cs"/>
-          <w:rtl/>
-          <w:lang w:bidi="fa-IR"/>
-        </w:rPr>
-        <w:t>ی از</w:t>
-      </w:r>
-      <w:r>
-        <w:rPr>
-          <w:rtl/>
-          <w:lang w:bidi="fa-IR"/>
-        </w:rPr>
-        <w:t xml:space="preserve"> موضوع </w:t>
-      </w:r>
-      <w:r>
-        <w:rPr>
-          <w:rFonts w:hint="cs"/>
-          <w:rtl/>
-          <w:lang w:bidi="fa-IR"/>
-        </w:rPr>
-        <w:t>کارآموزی</w:t>
-      </w:r>
-      <w:r>
-        <w:rPr>
-          <w:rtl/>
-          <w:lang w:bidi="fa-IR"/>
-        </w:rPr>
-        <w:t xml:space="preserve"> و اهميت آن با اشاره‌اي كوتاه به </w:t>
-      </w:r>
-      <w:r>
-        <w:rPr>
-          <w:rFonts w:hint="cs"/>
-          <w:rtl/>
-          <w:lang w:bidi="fa-IR"/>
-        </w:rPr>
-        <w:t>محصولات/ سرویس های ارائه شده توسط حوزه کارآموزی پرداخته شود</w:t>
+          <w:lang w:bidi="fa-IR"/>
+        </w:rPr>
+        <w:t>MBE</w:t>
+      </w:r>
+      <w:r>
+        <w:rPr>
+          <w:rtl/>
+          <w:lang w:bidi="fa-IR"/>
+        </w:rPr>
+        <w:t xml:space="preserve"> و دستگاهها</w:t>
+      </w:r>
+      <w:r>
+        <w:rPr>
+          <w:rFonts w:hint="cs"/>
+          <w:rtl/>
+          <w:lang w:bidi="fa-IR"/>
+        </w:rPr>
+        <w:t>ی</w:t>
+      </w:r>
+      <w:r>
+        <w:rPr>
+          <w:rtl/>
+          <w:lang w:bidi="fa-IR"/>
+        </w:rPr>
+        <w:t xml:space="preserve"> اندازه گ</w:t>
+      </w:r>
+      <w:r>
+        <w:rPr>
+          <w:rFonts w:hint="cs"/>
+          <w:rtl/>
+          <w:lang w:bidi="fa-IR"/>
+        </w:rPr>
+        <w:t>ی</w:t>
+      </w:r>
+      <w:r>
+        <w:rPr>
+          <w:rFonts w:hint="eastAsia"/>
+          <w:rtl/>
+          <w:lang w:bidi="fa-IR"/>
+        </w:rPr>
+        <w:t>ر</w:t>
+      </w:r>
+      <w:r>
+        <w:rPr>
+          <w:rFonts w:hint="cs"/>
+          <w:rtl/>
+          <w:lang w:bidi="fa-IR"/>
+        </w:rPr>
+        <w:t>ی</w:t>
+      </w:r>
+      <w:r>
+        <w:rPr>
+          <w:rtl/>
+          <w:lang w:bidi="fa-IR"/>
+        </w:rPr>
+        <w:t xml:space="preserve"> منحصر به فرد، در حوزه‌ طراح</w:t>
+      </w:r>
+      <w:r>
+        <w:rPr>
+          <w:rFonts w:hint="cs"/>
+          <w:rtl/>
+          <w:lang w:bidi="fa-IR"/>
+        </w:rPr>
+        <w:t>ی</w:t>
+      </w:r>
+      <w:r>
+        <w:rPr>
+          <w:rtl/>
+          <w:lang w:bidi="fa-IR"/>
+        </w:rPr>
+        <w:t xml:space="preserve"> و ساخت افزاره‌ها</w:t>
+      </w:r>
+      <w:r>
+        <w:rPr>
+          <w:rFonts w:hint="cs"/>
+          <w:rtl/>
+          <w:lang w:bidi="fa-IR"/>
+        </w:rPr>
+        <w:t>ی</w:t>
+      </w:r>
+      <w:r>
+        <w:rPr>
+          <w:rtl/>
+          <w:lang w:bidi="fa-IR"/>
+        </w:rPr>
+        <w:t xml:space="preserve"> ن</w:t>
+      </w:r>
+      <w:r>
+        <w:rPr>
+          <w:rFonts w:hint="cs"/>
+          <w:rtl/>
+          <w:lang w:bidi="fa-IR"/>
+        </w:rPr>
+        <w:t>ی</w:t>
+      </w:r>
+      <w:r>
+        <w:rPr>
+          <w:rFonts w:hint="eastAsia"/>
+          <w:rtl/>
+          <w:lang w:bidi="fa-IR"/>
+        </w:rPr>
+        <w:t>مه</w:t>
+      </w:r>
+      <w:r>
+        <w:rPr>
+          <w:rtl/>
+          <w:lang w:bidi="fa-IR"/>
+        </w:rPr>
+        <w:t xml:space="preserve"> هاد</w:t>
+      </w:r>
+      <w:r>
+        <w:rPr>
+          <w:rFonts w:hint="cs"/>
+          <w:rtl/>
+          <w:lang w:bidi="fa-IR"/>
+        </w:rPr>
+        <w:t>ی</w:t>
+      </w:r>
+      <w:r>
+        <w:rPr>
+          <w:rtl/>
+          <w:lang w:bidi="fa-IR"/>
+        </w:rPr>
+        <w:t xml:space="preserve"> الکترون</w:t>
+      </w:r>
+      <w:r>
+        <w:rPr>
+          <w:rFonts w:hint="cs"/>
+          <w:rtl/>
+          <w:lang w:bidi="fa-IR"/>
+        </w:rPr>
+        <w:t>ی</w:t>
+      </w:r>
+      <w:r>
+        <w:rPr>
+          <w:rFonts w:hint="eastAsia"/>
+          <w:rtl/>
+          <w:lang w:bidi="fa-IR"/>
+        </w:rPr>
+        <w:t>ک</w:t>
+      </w:r>
+      <w:r>
+        <w:rPr>
+          <w:rFonts w:hint="cs"/>
+          <w:rtl/>
+          <w:lang w:bidi="fa-IR"/>
+        </w:rPr>
+        <w:t>ی</w:t>
+      </w:r>
+      <w:r>
+        <w:rPr>
+          <w:rtl/>
+          <w:lang w:bidi="fa-IR"/>
+        </w:rPr>
+        <w:t xml:space="preserve"> و نور</w:t>
+      </w:r>
+      <w:r>
+        <w:rPr>
+          <w:rFonts w:hint="cs"/>
+          <w:rtl/>
+          <w:lang w:bidi="fa-IR"/>
+        </w:rPr>
+        <w:t>ی</w:t>
+      </w:r>
+      <w:r>
+        <w:rPr>
+          <w:rFonts w:hint="eastAsia"/>
+          <w:rtl/>
+          <w:lang w:bidi="fa-IR"/>
+        </w:rPr>
+        <w:t>،</w:t>
+      </w:r>
+      <w:r>
+        <w:rPr>
+          <w:rtl/>
+          <w:lang w:bidi="fa-IR"/>
+        </w:rPr>
+        <w:t xml:space="preserve"> طراح</w:t>
+      </w:r>
+      <w:r>
+        <w:rPr>
+          <w:rFonts w:hint="cs"/>
+          <w:rtl/>
+          <w:lang w:bidi="fa-IR"/>
+        </w:rPr>
+        <w:t>ی</w:t>
+      </w:r>
+      <w:r>
+        <w:rPr>
+          <w:rtl/>
+          <w:lang w:bidi="fa-IR"/>
+        </w:rPr>
+        <w:t xml:space="preserve"> و ساخت حسگرها</w:t>
+      </w:r>
+      <w:r>
+        <w:rPr>
+          <w:rFonts w:hint="cs"/>
+          <w:rtl/>
+          <w:lang w:bidi="fa-IR"/>
+        </w:rPr>
+        <w:t>ی</w:t>
+      </w:r>
+      <w:r>
+        <w:rPr>
+          <w:rtl/>
+          <w:lang w:bidi="fa-IR"/>
+        </w:rPr>
+        <w:t xml:space="preserve"> راد</w:t>
+      </w:r>
+      <w:r>
+        <w:rPr>
+          <w:rFonts w:hint="cs"/>
+          <w:rtl/>
+          <w:lang w:bidi="fa-IR"/>
+        </w:rPr>
+        <w:t>ی</w:t>
+      </w:r>
+      <w:r>
+        <w:rPr>
+          <w:rFonts w:hint="eastAsia"/>
+          <w:rtl/>
+          <w:lang w:bidi="fa-IR"/>
+        </w:rPr>
+        <w:t>وئ</w:t>
+      </w:r>
+      <w:r>
+        <w:rPr>
+          <w:rFonts w:hint="cs"/>
+          <w:rtl/>
+          <w:lang w:bidi="fa-IR"/>
+        </w:rPr>
+        <w:t>ی</w:t>
+      </w:r>
+      <w:r>
+        <w:rPr>
+          <w:rtl/>
+          <w:lang w:bidi="fa-IR"/>
+        </w:rPr>
+        <w:t xml:space="preserve"> و نور</w:t>
+      </w:r>
+      <w:r>
+        <w:rPr>
+          <w:rFonts w:hint="cs"/>
+          <w:rtl/>
+          <w:lang w:bidi="fa-IR"/>
+        </w:rPr>
+        <w:t>ی</w:t>
+      </w:r>
+      <w:r>
+        <w:rPr>
+          <w:rFonts w:hint="eastAsia"/>
+          <w:rtl/>
+          <w:lang w:bidi="fa-IR"/>
+        </w:rPr>
+        <w:t>،</w:t>
+      </w:r>
+      <w:r>
+        <w:rPr>
+          <w:rtl/>
+          <w:lang w:bidi="fa-IR"/>
+        </w:rPr>
+        <w:t xml:space="preserve"> س</w:t>
+      </w:r>
+      <w:r>
+        <w:rPr>
+          <w:rFonts w:hint="cs"/>
+          <w:rtl/>
+          <w:lang w:bidi="fa-IR"/>
+        </w:rPr>
+        <w:t>ی</w:t>
+      </w:r>
+      <w:r>
+        <w:rPr>
+          <w:rFonts w:hint="eastAsia"/>
+          <w:rtl/>
+          <w:lang w:bidi="fa-IR"/>
+        </w:rPr>
+        <w:t>ستمها</w:t>
+      </w:r>
+      <w:r>
+        <w:rPr>
+          <w:rFonts w:hint="cs"/>
+          <w:rtl/>
+          <w:lang w:bidi="fa-IR"/>
+        </w:rPr>
+        <w:t>ی</w:t>
+      </w:r>
+      <w:r>
+        <w:rPr>
+          <w:rtl/>
+          <w:lang w:bidi="fa-IR"/>
+        </w:rPr>
+        <w:t xml:space="preserve"> الکترون</w:t>
+      </w:r>
+      <w:r>
+        <w:rPr>
+          <w:rFonts w:hint="cs"/>
+          <w:rtl/>
+          <w:lang w:bidi="fa-IR"/>
+        </w:rPr>
+        <w:t>ی</w:t>
+      </w:r>
+      <w:r>
+        <w:rPr>
+          <w:rFonts w:hint="eastAsia"/>
+          <w:rtl/>
+          <w:lang w:bidi="fa-IR"/>
+        </w:rPr>
+        <w:t>ک</w:t>
+      </w:r>
+      <w:r>
+        <w:rPr>
+          <w:rFonts w:hint="cs"/>
+          <w:rtl/>
+          <w:lang w:bidi="fa-IR"/>
+        </w:rPr>
+        <w:t>ی</w:t>
+      </w:r>
+      <w:r>
+        <w:rPr>
+          <w:rtl/>
+          <w:lang w:bidi="fa-IR"/>
+        </w:rPr>
+        <w:t xml:space="preserve"> هوا-فضا و او</w:t>
+      </w:r>
+      <w:r>
+        <w:rPr>
+          <w:rFonts w:hint="cs"/>
+          <w:rtl/>
+          <w:lang w:bidi="fa-IR"/>
+        </w:rPr>
+        <w:t>ی</w:t>
+      </w:r>
+      <w:r>
+        <w:rPr>
+          <w:rFonts w:hint="eastAsia"/>
+          <w:rtl/>
+          <w:lang w:bidi="fa-IR"/>
+        </w:rPr>
+        <w:t>ون</w:t>
+      </w:r>
+      <w:r>
+        <w:rPr>
+          <w:rFonts w:hint="cs"/>
+          <w:rtl/>
+          <w:lang w:bidi="fa-IR"/>
+        </w:rPr>
+        <w:t>ی</w:t>
+      </w:r>
+      <w:r>
+        <w:rPr>
+          <w:rFonts w:hint="eastAsia"/>
+          <w:rtl/>
+          <w:lang w:bidi="fa-IR"/>
+        </w:rPr>
+        <w:t>ک،</w:t>
+      </w:r>
+      <w:r>
+        <w:rPr>
+          <w:rtl/>
+          <w:lang w:bidi="fa-IR"/>
+        </w:rPr>
+        <w:t xml:space="preserve"> س</w:t>
+      </w:r>
+      <w:r>
+        <w:rPr>
+          <w:rFonts w:hint="cs"/>
+          <w:rtl/>
+          <w:lang w:bidi="fa-IR"/>
+        </w:rPr>
+        <w:t>ی</w:t>
+      </w:r>
+      <w:r>
+        <w:rPr>
+          <w:rFonts w:hint="eastAsia"/>
+          <w:rtl/>
+          <w:lang w:bidi="fa-IR"/>
+        </w:rPr>
+        <w:t>ستمها</w:t>
+      </w:r>
+      <w:r>
+        <w:rPr>
+          <w:rtl/>
+          <w:lang w:bidi="fa-IR"/>
+        </w:rPr>
+        <w:t xml:space="preserve"> و شبکه‌ها</w:t>
+      </w:r>
+      <w:r>
+        <w:rPr>
+          <w:rFonts w:hint="cs"/>
+          <w:rtl/>
+          <w:lang w:bidi="fa-IR"/>
+        </w:rPr>
+        <w:t>ی</w:t>
+      </w:r>
+      <w:r>
+        <w:rPr>
+          <w:rtl/>
+          <w:lang w:bidi="fa-IR"/>
+        </w:rPr>
+        <w:t xml:space="preserve"> صنعت</w:t>
+      </w:r>
+      <w:r>
+        <w:rPr>
+          <w:rFonts w:hint="cs"/>
+          <w:rtl/>
+          <w:lang w:bidi="fa-IR"/>
+        </w:rPr>
+        <w:t>ی</w:t>
+      </w:r>
+      <w:r>
+        <w:rPr>
+          <w:rFonts w:hint="eastAsia"/>
+          <w:rtl/>
+          <w:lang w:bidi="fa-IR"/>
+        </w:rPr>
+        <w:t>،</w:t>
+      </w:r>
+      <w:r>
+        <w:rPr>
+          <w:rtl/>
+          <w:lang w:bidi="fa-IR"/>
+        </w:rPr>
+        <w:t xml:space="preserve"> فناور</w:t>
+      </w:r>
+      <w:r>
+        <w:rPr>
+          <w:rFonts w:hint="cs"/>
+          <w:rtl/>
+          <w:lang w:bidi="fa-IR"/>
+        </w:rPr>
+        <w:t>ی</w:t>
+      </w:r>
+      <w:r>
+        <w:rPr>
+          <w:rtl/>
+          <w:lang w:bidi="fa-IR"/>
+        </w:rPr>
+        <w:t xml:space="preserve"> اطلاعات و ... به فعال</w:t>
+      </w:r>
+      <w:r>
+        <w:rPr>
+          <w:rFonts w:hint="cs"/>
+          <w:rtl/>
+          <w:lang w:bidi="fa-IR"/>
+        </w:rPr>
+        <w:t>ی</w:t>
+      </w:r>
+      <w:r>
+        <w:rPr>
+          <w:rFonts w:hint="eastAsia"/>
+          <w:rtl/>
+          <w:lang w:bidi="fa-IR"/>
+        </w:rPr>
+        <w:t>ت</w:t>
+      </w:r>
+      <w:r>
+        <w:rPr>
+          <w:rtl/>
+          <w:lang w:bidi="fa-IR"/>
+        </w:rPr>
+        <w:t xml:space="preserve"> خود ادامه م</w:t>
+      </w:r>
+      <w:r>
+        <w:rPr>
+          <w:rFonts w:hint="cs"/>
+          <w:rtl/>
+          <w:lang w:bidi="fa-IR"/>
+        </w:rPr>
+        <w:t>ی‌</w:t>
+      </w:r>
+      <w:r>
+        <w:rPr>
+          <w:rFonts w:hint="eastAsia"/>
+          <w:rtl/>
+          <w:lang w:bidi="fa-IR"/>
+        </w:rPr>
+        <w:t>دهد</w:t>
       </w:r>
       <w:r>
         <w:rPr>
@@ -4605,495 +6527,6 @@
         </w:rPr>
         <w:t>.</w:t>
       </w:r>
-    </w:p>
-    <w:p>
-      <w:pPr>
-        <w:pStyle w:val="a7"/>
-        <w:rPr>
-          <w:rtl/>
-          <w:lang w:bidi="fa-IR"/>
-        </w:rPr>
-      </w:pPr>
-      <w:r>
-        <w:rPr>
-          <w:rFonts w:hint="cs"/>
-          <w:rtl/>
-          <w:lang w:bidi="fa-IR"/>
-        </w:rPr>
-        <w:t>این فصل شامل موارد ذیل</w:t>
-      </w:r>
-      <w:r>
-        <w:rPr>
-          <w:rFonts w:hint="cs"/>
-          <w:rtl/>
-          <w:lang w:bidi="fa-IR"/>
-        </w:rPr>
-        <w:t xml:space="preserve"> </w:t>
-      </w:r>
-      <w:r>
-        <w:rPr>
-          <w:rFonts w:hint="cs"/>
-          <w:rtl/>
-          <w:lang w:bidi="fa-IR"/>
-        </w:rPr>
-        <w:t>باید باشد:</w:t>
-      </w:r>
-    </w:p>
-    <w:p>
-      <w:pPr>
-        <w:pStyle w:val="a7"/>
-        <w:numPr>
-          <w:ilvl w:val="0"/>
-          <w:numId w:val="4"/>
-        </w:numPr>
-        <w:rPr>
-          <w:lang w:bidi="fa-IR"/>
-        </w:rPr>
-      </w:pPr>
-      <w:r>
-        <w:rPr>
-          <w:rFonts w:hint="cs"/>
-          <w:rtl/>
-          <w:lang w:bidi="fa-IR"/>
-        </w:rPr>
-        <w:t>معرفی کامل شرکت و تاریخچه تشکیل و پیشرفت آن</w:t>
-      </w:r>
-    </w:p>
-    <w:p>
-      <w:pPr>
-        <w:pStyle w:val="a7"/>
-        <w:numPr>
-          <w:ilvl w:val="0"/>
-          <w:numId w:val="4"/>
-        </w:numPr>
-        <w:rPr>
-          <w:lang w:bidi="fa-IR"/>
-        </w:rPr>
-      </w:pPr>
-      <w:r>
-        <w:rPr>
-          <w:rFonts w:hint="cs"/>
-          <w:rtl/>
-          <w:lang w:bidi="fa-IR"/>
-        </w:rPr>
-        <w:t>محصولات، خدمات، پروژه</w:t>
-      </w:r>
-      <w:r>
-        <w:rPr>
-          <w:rtl/>
-          <w:lang w:bidi="fa-IR"/>
-        </w:rPr>
-        <w:softHyphen/>
-      </w:r>
-      <w:r>
-        <w:rPr>
-          <w:rFonts w:hint="cs"/>
-          <w:rtl/>
-          <w:lang w:bidi="fa-IR"/>
-        </w:rPr>
-        <w:t>ها و ظرفیت</w:t>
-      </w:r>
-      <w:r>
-        <w:rPr>
-          <w:rtl/>
-          <w:lang w:bidi="fa-IR"/>
-        </w:rPr>
-        <w:softHyphen/>
-      </w:r>
-      <w:r>
-        <w:rPr>
-          <w:rFonts w:hint="cs"/>
-          <w:rtl/>
-          <w:lang w:bidi="fa-IR"/>
-        </w:rPr>
-        <w:t>های کاری</w:t>
-      </w:r>
-    </w:p>
-    <w:p>
-      <w:pPr>
-        <w:pStyle w:val="a7"/>
-        <w:numPr>
-          <w:ilvl w:val="0"/>
-          <w:numId w:val="4"/>
-        </w:numPr>
-        <w:rPr>
-          <w:lang w:bidi="fa-IR"/>
-        </w:rPr>
-      </w:pPr>
-      <w:r>
-        <w:rPr>
-          <w:rFonts w:hint="cs"/>
-          <w:rtl/>
-          <w:lang w:bidi="fa-IR"/>
-        </w:rPr>
-        <w:t>واحدهای زیرمجموعه</w:t>
-      </w:r>
-    </w:p>
-    <w:p>
-      <w:pPr>
-        <w:pStyle w:val="a7"/>
-        <w:numPr>
-          <w:ilvl w:val="0"/>
-          <w:numId w:val="4"/>
-        </w:numPr>
-        <w:rPr>
-          <w:lang w:bidi="fa-IR"/>
-        </w:rPr>
-      </w:pPr>
-      <w:r>
-        <w:rPr>
-          <w:rFonts w:hint="cs"/>
-          <w:rtl/>
-          <w:lang w:bidi="fa-IR"/>
-        </w:rPr>
-        <w:t>گردش کاری</w:t>
-      </w:r>
-    </w:p>
-    <w:p>
-      <w:pPr>
-        <w:pStyle w:val="a7"/>
-        <w:numPr>
-          <w:ilvl w:val="0"/>
-          <w:numId w:val="4"/>
-        </w:numPr>
-        <w:rPr>
-          <w:lang w:bidi="fa-IR"/>
-        </w:rPr>
-      </w:pPr>
-      <w:r>
-        <w:rPr>
-          <w:rFonts w:hint="cs"/>
-          <w:rtl/>
-          <w:lang w:bidi="fa-IR"/>
-        </w:rPr>
-        <w:t>آزمایشگاه</w:t>
-      </w:r>
-      <w:r>
-        <w:rPr>
-          <w:rtl/>
-          <w:lang w:bidi="fa-IR"/>
-        </w:rPr>
-        <w:softHyphen/>
-      </w:r>
-      <w:r>
-        <w:rPr>
-          <w:rFonts w:hint="cs"/>
-          <w:rtl/>
-          <w:lang w:bidi="fa-IR"/>
-        </w:rPr>
-        <w:t>ها/ تکنولوژی</w:t>
-      </w:r>
-      <w:r>
-        <w:rPr>
-          <w:rtl/>
-          <w:lang w:bidi="fa-IR"/>
-        </w:rPr>
-        <w:softHyphen/>
-      </w:r>
-      <w:r>
-        <w:rPr>
-          <w:rFonts w:hint="cs"/>
-          <w:rtl/>
-          <w:lang w:bidi="fa-IR"/>
-        </w:rPr>
-        <w:t>های موجود</w:t>
-      </w:r>
-    </w:p>
-    <w:p>
-      <w:pPr>
-        <w:pStyle w:val="a7"/>
-        <w:numPr>
-          <w:ilvl w:val="0"/>
-          <w:numId w:val="4"/>
-        </w:numPr>
-        <w:rPr>
-          <w:lang w:bidi="fa-IR"/>
-        </w:rPr>
-      </w:pPr>
-      <w:r>
-        <w:rPr>
-          <w:rFonts w:hint="cs"/>
-          <w:rtl/>
-          <w:lang w:bidi="fa-IR"/>
-        </w:rPr>
-        <w:t>چارت سازمانی</w:t>
-      </w:r>
-    </w:p>
-    <w:p>
-      <w:pPr>
-        <w:pStyle w:val="a7"/>
-        <w:numPr>
-          <w:ilvl w:val="0"/>
-          <w:numId w:val="4"/>
-        </w:numPr>
-        <w:rPr>
-          <w:lang w:bidi="fa-IR"/>
-        </w:rPr>
-      </w:pPr>
-      <w:r>
-        <w:rPr>
-          <w:rFonts w:hint="cs"/>
-          <w:rtl/>
-          <w:lang w:bidi="fa-IR"/>
-        </w:rPr>
-        <w:t>مشتریان</w:t>
-      </w:r>
-    </w:p>
-    <w:p>
-      <w:pPr>
-        <w:pStyle w:val="a7"/>
-        <w:numPr>
-          <w:ilvl w:val="0"/>
-          <w:numId w:val="4"/>
-        </w:numPr>
-        <w:rPr>
-          <w:lang w:bidi="fa-IR"/>
-        </w:rPr>
-      </w:pPr>
-      <w:r>
-        <w:rPr>
-          <w:rFonts w:hint="cs"/>
-          <w:rtl/>
-          <w:lang w:bidi="fa-IR"/>
-        </w:rPr>
-        <w:t>رقبای اصلی در بازار</w:t>
-      </w:r>
-    </w:p>
-    <w:p>
-      <w:pPr>
-        <w:pStyle w:val="a7"/>
-        <w:numPr>
-          <w:ilvl w:val="0"/>
-          <w:numId w:val="4"/>
-        </w:numPr>
-        <w:rPr>
-          <w:lang w:bidi="fa-IR"/>
-        </w:rPr>
-      </w:pPr>
-      <w:r>
-        <w:rPr>
-          <w:rFonts w:hint="cs"/>
-          <w:rtl/>
-          <w:lang w:bidi="fa-IR"/>
-        </w:rPr>
-        <w:t>برنامه های توسعه</w:t>
-      </w:r>
-      <w:r>
-        <w:rPr>
-          <w:rtl/>
-          <w:lang w:bidi="fa-IR"/>
-        </w:rPr>
-        <w:softHyphen/>
-      </w:r>
-      <w:r>
-        <w:rPr>
-          <w:rFonts w:hint="cs"/>
-          <w:rtl/>
-          <w:lang w:bidi="fa-IR"/>
-        </w:rPr>
-        <w:t>ای اعلام شده</w:t>
-      </w:r>
-    </w:p>
-    <w:p>
-      <w:pPr>
-        <w:pStyle w:val="ListParagraph"/>
-        <w:numPr>
-          <w:ilvl w:val="0"/>
-          <w:numId w:val="4"/>
-        </w:numPr>
-        <w:rPr>
-          <w:rFonts w:cs="B Nazanin"/>
-          <w:lang w:bidi="fa-IR"/>
-        </w:rPr>
-      </w:pPr>
-      <w:r>
-        <w:rPr>
-          <w:rFonts w:cs="B Nazanin"/>
-          <w:rtl/>
-          <w:lang w:bidi="fa-IR"/>
-        </w:rPr>
-        <w:t>ارائه پ</w:t>
-      </w:r>
-      <w:r>
-        <w:rPr>
-          <w:rFonts w:cs="B Nazanin" w:hint="cs"/>
-          <w:rtl/>
-          <w:lang w:bidi="fa-IR"/>
-        </w:rPr>
-        <w:t>ی</w:t>
-      </w:r>
-      <w:r>
-        <w:rPr>
-          <w:rFonts w:cs="B Nazanin" w:hint="eastAsia"/>
-          <w:rtl/>
-          <w:lang w:bidi="fa-IR"/>
-        </w:rPr>
-        <w:t>شنهادها</w:t>
-      </w:r>
-      <w:r>
-        <w:rPr>
-          <w:rFonts w:cs="B Nazanin" w:hint="cs"/>
-          <w:rtl/>
-          <w:lang w:bidi="fa-IR"/>
-        </w:rPr>
-        <w:t>یی</w:t>
-      </w:r>
-      <w:r>
-        <w:rPr>
-          <w:rFonts w:cs="B Nazanin"/>
-          <w:rtl/>
-          <w:lang w:bidi="fa-IR"/>
-        </w:rPr>
-        <w:t xml:space="preserve"> </w:t>
-      </w:r>
-      <w:r>
-        <w:rPr>
-          <w:rFonts w:cs="B Nazanin" w:hint="cs"/>
-          <w:rtl/>
-          <w:lang w:bidi="fa-IR"/>
-        </w:rPr>
-        <w:t xml:space="preserve">توسط کارآموز </w:t>
-      </w:r>
-      <w:r>
-        <w:rPr>
-          <w:rFonts w:cs="B Nazanin"/>
-          <w:rtl/>
-          <w:lang w:bidi="fa-IR"/>
-        </w:rPr>
-        <w:t>به منظور بهبود شرا</w:t>
-      </w:r>
-      <w:r>
-        <w:rPr>
-          <w:rFonts w:cs="B Nazanin" w:hint="cs"/>
-          <w:rtl/>
-          <w:lang w:bidi="fa-IR"/>
-        </w:rPr>
-        <w:t>ی</w:t>
-      </w:r>
-      <w:r>
-        <w:rPr>
-          <w:rFonts w:cs="B Nazanin" w:hint="eastAsia"/>
-          <w:rtl/>
-          <w:lang w:bidi="fa-IR"/>
-        </w:rPr>
-        <w:t>ط</w:t>
-      </w:r>
-      <w:r>
-        <w:rPr>
-          <w:rFonts w:cs="B Nazanin"/>
-          <w:rtl/>
-          <w:lang w:bidi="fa-IR"/>
-        </w:rPr>
-        <w:t xml:space="preserve"> </w:t>
-      </w:r>
-      <w:r>
-        <w:rPr>
-          <w:rFonts w:cs="B Nazanin" w:hint="cs"/>
-          <w:rtl/>
-          <w:lang w:bidi="fa-IR"/>
-        </w:rPr>
-        <w:t>فعلی</w:t>
-      </w:r>
-    </w:p>
-    <w:p>
-      <w:pPr>
-        <w:pStyle w:val="a7"/>
-        <w:numPr>
-          <w:ilvl w:val="0"/>
-          <w:numId w:val="4"/>
-        </w:numPr>
-        <w:rPr>
-          <w:rtl/>
-          <w:lang w:bidi="fa-IR"/>
-        </w:rPr>
-      </w:pPr>
-      <w:r>
-        <w:rPr>
-          <w:rFonts w:hint="cs"/>
-          <w:rtl/>
-          <w:lang w:bidi="fa-IR"/>
-        </w:rPr>
-        <w:t>و ....</w:t>
-      </w:r>
-    </w:p>
-    <w:p>
-      <w:pPr>
-        <w:pStyle w:val="a1"/>
-        <w:rPr>
-          <w:rtl/>
-          <w:lang w:bidi="fa-IR"/>
-        </w:rPr>
-      </w:pPr>
-      <w:bookmarkStart w:id="8" w:name="_Toc16262962"/>
-      <w:r>
-        <w:rPr>
-          <w:rFonts w:hint="cs"/>
-          <w:rtl/>
-          <w:lang w:bidi="fa-IR"/>
-        </w:rPr>
-        <w:t>تیتر دوم</w:t>
-      </w:r>
-      <w:bookmarkEnd w:id="8"/>
-    </w:p>
-    <w:p>
-      <w:pPr>
-        <w:pStyle w:val="a7"/>
-        <w:rPr>
-          <w:rtl/>
-          <w:lang w:bidi="fa-IR"/>
-        </w:rPr>
-      </w:pPr>
-      <w:r>
-        <w:rPr>
-          <w:rFonts w:hint="cs"/>
-          <w:rtl/>
-          <w:lang w:bidi="fa-IR"/>
-        </w:rPr>
-        <w:t>متن</w:t>
-      </w:r>
-    </w:p>
-    <w:p>
-      <w:pPr>
-        <w:pStyle w:val="a2"/>
-        <w:rPr>
-          <w:rtl/>
-        </w:rPr>
-      </w:pPr>
-      <w:bookmarkStart w:id="9" w:name="_Toc16262963"/>
-      <w:r>
-        <w:rPr>
-          <w:rFonts w:hint="cs"/>
-          <w:rtl/>
-        </w:rPr>
-        <w:t>تیتر سوم</w:t>
-      </w:r>
-      <w:bookmarkEnd w:id="9"/>
-    </w:p>
-    <w:p>
-      <w:pPr>
-        <w:pStyle w:val="a7"/>
-        <w:rPr>
-          <w:rtl/>
-          <w:lang w:bidi="fa-IR"/>
-        </w:rPr>
-      </w:pPr>
-      <w:r>
-        <w:rPr>
-          <w:rFonts w:hint="cs"/>
-          <w:rtl/>
-          <w:lang w:bidi="fa-IR"/>
-        </w:rPr>
-        <w:t>متن</w:t>
-      </w:r>
-    </w:p>
-    <w:p>
-      <w:pPr>
-        <w:pStyle w:val="a7"/>
-        <w:rPr>
-          <w:rtl/>
-          <w:lang w:bidi="fa-IR"/>
-        </w:rPr>
-      </w:pPr>
     </w:p>
     <w:p>
       <w:pPr>
@@ -5189,8 +6622,8 @@
           <w:docGrid w:linePitch="360"/>
         </w:sectPr>
       </w:pPr>
-      <w:bookmarkStart w:id="10" w:name="_Toc209240156"/>
-      <w:bookmarkStart w:id="11" w:name="_Toc209240168"/>
+      <w:bookmarkStart w:id="6" w:name="_Toc209240156"/>
+      <w:bookmarkStart w:id="7" w:name="_Toc209240168"/>
       <w:r>
         <w:rPr>
           <w:rFonts w:cs="B Nazanin"/>
@@ -5198,9 +6631,9 @@
         </w:rPr>
         <w:br/>
       </w:r>
-      <w:bookmarkStart w:id="12" w:name="_Toc16262964"/>
-      <w:bookmarkEnd w:id="10"/>
-      <w:bookmarkEnd w:id="11"/>
+      <w:bookmarkStart w:id="8" w:name="_Toc16262964"/>
+      <w:bookmarkEnd w:id="6"/>
+      <w:bookmarkEnd w:id="7"/>
       <w:r>
         <w:rPr>
           <w:rFonts w:cs="B Nazanin" w:hint="cs"/>
@@ -5210,7 +6643,7 @@
         </w:rPr>
         <w:t>مشروح فعالیت های انجام شده</w:t>
       </w:r>
-      <w:bookmarkEnd w:id="12"/>
+      <w:bookmarkEnd w:id="8"/>
       <w:r>
         <w:rPr>
           <w:rFonts w:cs="B Nazanin" w:hint="cs"/>
@@ -5228,8 +6661,8 @@
           <w:rtl/>
         </w:rPr>
       </w:pPr>
-      <w:bookmarkStart w:id="13" w:name="_Toc209236401"/>
-      <w:bookmarkStart w:id="14" w:name="_Toc16262965"/>
+      <w:bookmarkStart w:id="9" w:name="_Toc209236401"/>
+      <w:bookmarkStart w:id="10" w:name="_Toc16262965"/>
       <w:r>
         <w:rPr>
           <w:rFonts w:hint="cs"/>
@@ -5238,8 +6671,8 @@
         <w:lastRenderedPageBreak/>
         <w:t>مقدمه</w:t>
       </w:r>
-      <w:bookmarkEnd w:id="13"/>
-      <w:bookmarkEnd w:id="14"/>
+      <w:bookmarkEnd w:id="9"/>
+      <w:bookmarkEnd w:id="10"/>
     </w:p>
     <w:p>
       <w:pPr>
@@ -5741,8 +7174,8 @@
           <w:lang w:bidi="fa-IR"/>
         </w:rPr>
       </w:pPr>
-      <w:bookmarkStart w:id="15" w:name="_Toc209236403"/>
-      <w:bookmarkStart w:id="16" w:name="_Toc16262967"/>
+      <w:bookmarkStart w:id="11" w:name="_Toc209236403"/>
+      <w:bookmarkStart w:id="12" w:name="_Toc16262967"/>
       <w:r>
         <w:rPr>
           <w:rFonts w:hint="cs"/>
@@ -5751,7 +7184,7 @@
         </w:rPr>
         <w:t>تيتر</w:t>
       </w:r>
-      <w:bookmarkEnd w:id="15"/>
+      <w:bookmarkEnd w:id="11"/>
       <w:r>
         <w:rPr>
           <w:rFonts w:hint="cs"/>
@@ -5760,7 +7193,7 @@
         </w:rPr>
         <w:t xml:space="preserve"> دوم</w:t>
       </w:r>
-      <w:bookmarkEnd w:id="16"/>
+      <w:bookmarkEnd w:id="12"/>
     </w:p>
     <w:p>
       <w:pPr>
@@ -5800,14 +7233,14 @@
           <w:rtl/>
         </w:rPr>
       </w:pPr>
-      <w:bookmarkStart w:id="17" w:name="_Toc523815780"/>
+      <w:bookmarkStart w:id="13" w:name="_Toc523815780"/>
       <w:r>
         <w:rPr>
           <w:rtl/>
         </w:rPr>
         <w:t>نتيجه بررسي پرسش نامه ها در ارتباط با عوامل موثر</w:t>
       </w:r>
-      <w:bookmarkEnd w:id="17"/>
+      <w:bookmarkEnd w:id="13"/>
     </w:p>
     <w:tbl>
       <w:tblPr>
@@ -6056,7 +7489,7 @@
               </wp:inline>
             </w:drawing>
           </mc:Choice>
-          <mc:Fallback xmlns:cx1="http://schemas.microsoft.com/office/drawing/2015/9/8/chartex" xmlns:cx2="http://schemas.microsoft.com/office/drawing/2015/10/21/chartex" xmlns:cx3="http://schemas.microsoft.com/office/drawing/2016/5/9/chartex" xmlns:cx4="http://schemas.microsoft.com/office/drawing/2016/5/10/chartex" xmlns:cx5="http://schemas.microsoft.com/office/drawing/2016/5/11/chartex" xmlns:cx6="http://schemas.microsoft.com/office/drawing/2016/5/12/chartex" xmlns:cx7="http://schemas.microsoft.com/office/drawing/2016/5/13/chartex" xmlns:cx8="http://schemas.microsoft.com/office/drawing/2016/5/14/chartex" xmlns:aink="http://schemas.microsoft.com/office/drawing/2016/ink" xmlns:am3d="http://schemas.microsoft.com/office/drawing/2017/model3d" xmlns:oel="http://schemas.microsoft.com/office/2019/extlst" xmlns:w16cex="http://schemas.microsoft.com/office/word/2018/wordml/cex" xmlns:w16cid="http://schemas.microsoft.com/office/word/2016/wordml/cid" xmlns:w16="http://schemas.microsoft.com/office/word/2018/wordml" xmlns:w16sdtdh="http://schemas.microsoft.com/office/word/2020/wordml/sdtdatahash">
+          <mc:Fallback xmlns:w16sdtdh="http://schemas.microsoft.com/office/word/2020/wordml/sdtdatahash" xmlns:w16="http://schemas.microsoft.com/office/word/2018/wordml" xmlns:w16cid="http://schemas.microsoft.com/office/word/2016/wordml/cid" xmlns:w16cex="http://schemas.microsoft.com/office/word/2018/wordml/cex" xmlns:oel="http://schemas.microsoft.com/office/2019/extlst" xmlns:am3d="http://schemas.microsoft.com/office/drawing/2017/model3d" xmlns:aink="http://schemas.microsoft.com/office/drawing/2016/ink" xmlns:cx8="http://schemas.microsoft.com/office/drawing/2016/5/14/chartex" xmlns:cx7="http://schemas.microsoft.com/office/drawing/2016/5/13/chartex" xmlns:cx6="http://schemas.microsoft.com/office/drawing/2016/5/12/chartex" xmlns:cx5="http://schemas.microsoft.com/office/drawing/2016/5/11/chartex" xmlns:cx4="http://schemas.microsoft.com/office/drawing/2016/5/10/chartex" xmlns:cx3="http://schemas.microsoft.com/office/drawing/2016/5/9/chartex" xmlns:cx2="http://schemas.microsoft.com/office/drawing/2015/10/21/chartex" xmlns:cx1="http://schemas.microsoft.com/office/drawing/2015/9/8/chartex">
             <w:pict>
               <v:group w14:anchorId="59DF1357" id="Canvas 2" o:spid="_x0000_s1026" editas="canvas" style="width:186.25pt;height:164.8pt;mso-position-horizontal-relative:char;mso-position-vertical-relative:line" coordsize="23653,20929" o:gfxdata="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">
                 <v:shapetype id="_x0000_t75" coordsize="21600,21600" o:spt="75" o:preferrelative="t" path="m@4@5l@4@11@9@11@9@5xe" filled="f" stroked="f">
@@ -6101,9 +7534,9 @@
           <w:rtl/>
         </w:rPr>
       </w:pPr>
-      <w:bookmarkStart w:id="18" w:name="_Toc209240157"/>
-      <w:bookmarkStart w:id="19" w:name="_Toc215367117"/>
-      <w:bookmarkStart w:id="20" w:name="_Toc523815779"/>
+      <w:bookmarkStart w:id="14" w:name="_Toc209240157"/>
+      <w:bookmarkStart w:id="15" w:name="_Toc215367117"/>
+      <w:bookmarkStart w:id="16" w:name="_Toc523815779"/>
       <w:r>
         <w:rPr>
           <w:rFonts w:hint="cs"/>
@@ -6111,9 +7544,9 @@
         </w:rPr>
         <w:t>نمونه شکل</w:t>
       </w:r>
-      <w:bookmarkEnd w:id="18"/>
-      <w:bookmarkEnd w:id="19"/>
-      <w:bookmarkEnd w:id="20"/>
+      <w:bookmarkEnd w:id="14"/>
+      <w:bookmarkEnd w:id="15"/>
+      <w:bookmarkEnd w:id="16"/>
     </w:p>
     <w:p>
       <w:pPr>
@@ -6169,7 +7602,7 @@
           <v:shape id="_x0000_i1025" type="#_x0000_t75" style="width:78pt;height:31.2pt" o:ole="">
             <v:imagedata r:id="rId31" o:title=""/>
           </v:shape>
-          <o:OLEObject Type="Embed" ProgID="Equation.3" ShapeID="_x0000_i1025" DrawAspect="Content" ObjectID="_1756376336" r:id="rId32"/>
+          <o:OLEObject Type="Embed" ProgID="Equation.3" ShapeID="_x0000_i1025" DrawAspect="Content" ObjectID="_1756479376" r:id="rId32"/>
         </w:object>
       </w:r>
     </w:p>
@@ -6235,7 +7668,7 @@
           <w:lang w:bidi="fa-IR"/>
         </w:rPr>
       </w:pPr>
-      <w:bookmarkStart w:id="21" w:name="_Toc16262969"/>
+      <w:bookmarkStart w:id="17" w:name="_Toc16262969"/>
       <w:r>
         <w:rPr>
           <w:rtl/>
@@ -6688,7 +8121,7 @@
         </w:rPr>
         <w:t xml:space="preserve"> </w:t>
       </w:r>
-      <w:bookmarkEnd w:id="21"/>
+      <w:bookmarkEnd w:id="17"/>
     </w:p>
     <w:p>
       <w:pPr>
@@ -6712,7 +8145,7 @@
           <w:rtl/>
         </w:rPr>
       </w:pPr>
-      <w:bookmarkStart w:id="22" w:name="_Toc16262970"/>
+      <w:bookmarkStart w:id="18" w:name="_Toc16262970"/>
       <w:r>
         <w:rPr>
           <w:rFonts w:hint="cs"/>
@@ -6720,7 +8153,7 @@
         </w:rPr>
         <w:t>تیتر سوم</w:t>
       </w:r>
-      <w:bookmarkEnd w:id="22"/>
+      <w:bookmarkEnd w:id="18"/>
     </w:p>
     <w:p>
       <w:pPr>
@@ -6758,14 +8191,14 @@
           <w:rtl/>
         </w:rPr>
       </w:pPr>
-      <w:bookmarkStart w:id="23" w:name="_Toc16262971"/>
+      <w:bookmarkStart w:id="19" w:name="_Toc16262971"/>
       <w:r>
         <w:rPr>
           <w:rtl/>
         </w:rPr>
         <w:t>نتيجه‌گيري</w:t>
       </w:r>
-      <w:bookmarkEnd w:id="23"/>
+      <w:bookmarkEnd w:id="19"/>
     </w:p>
     <w:p>
       <w:pPr>
@@ -6860,10 +8293,10 @@
           <w:rtl/>
         </w:rPr>
       </w:pPr>
-      <w:bookmarkStart w:id="24" w:name="_Toc106512941"/>
-      <w:bookmarkStart w:id="25" w:name="_Toc209236404"/>
-      <w:bookmarkStart w:id="26" w:name="_Toc209240158"/>
-      <w:bookmarkStart w:id="27" w:name="_Toc209240170"/>
+      <w:bookmarkStart w:id="20" w:name="_Toc106512941"/>
+      <w:bookmarkStart w:id="21" w:name="_Toc209236404"/>
+      <w:bookmarkStart w:id="22" w:name="_Toc209240158"/>
+      <w:bookmarkStart w:id="23" w:name="_Toc209240170"/>
       <w:r>
         <w:rPr>
           <w:rFonts w:cs="B Nazanin"/>
@@ -6871,19 +8304,19 @@
         </w:rPr>
         <w:br/>
       </w:r>
-      <w:bookmarkStart w:id="28" w:name="_Toc16262972"/>
+      <w:bookmarkStart w:id="24" w:name="_Toc16262972"/>
+      <w:bookmarkEnd w:id="20"/>
+      <w:bookmarkEnd w:id="21"/>
+      <w:bookmarkEnd w:id="22"/>
+      <w:bookmarkEnd w:id="23"/>
+      <w:r>
+        <w:rPr>
+          <w:rFonts w:cs="B Nazanin" w:hint="cs"/>
+          <w:rtl/>
+        </w:rPr>
+        <w:t>نتیجه گیری و پیشنهادها</w:t>
+      </w:r>
       <w:bookmarkEnd w:id="24"/>
-      <w:bookmarkEnd w:id="25"/>
-      <w:bookmarkEnd w:id="26"/>
-      <w:bookmarkEnd w:id="27"/>
-      <w:r>
-        <w:rPr>
-          <w:rFonts w:cs="B Nazanin" w:hint="cs"/>
-          <w:rtl/>
-        </w:rPr>
-        <w:t>نتیجه گیری و پیشنهادها</w:t>
-      </w:r>
-      <w:bookmarkEnd w:id="28"/>
     </w:p>
     <w:p>
       <w:pPr>
@@ -6924,8 +8357,8 @@
           <w:rtl/>
         </w:rPr>
       </w:pPr>
-      <w:bookmarkStart w:id="29" w:name="_Toc209236405"/>
-      <w:bookmarkStart w:id="30" w:name="_Toc16262973"/>
+      <w:bookmarkStart w:id="25" w:name="_Toc209236405"/>
+      <w:bookmarkStart w:id="26" w:name="_Toc16262973"/>
       <w:r>
         <w:rPr>
           <w:rFonts w:hint="cs"/>
@@ -6934,88 +8367,88 @@
         <w:lastRenderedPageBreak/>
         <w:t>مقدمه</w:t>
       </w:r>
+      <w:bookmarkEnd w:id="25"/>
+      <w:bookmarkEnd w:id="26"/>
+    </w:p>
+    <w:p>
+      <w:pPr>
+        <w:pStyle w:val="a7"/>
+        <w:rPr>
+          <w:rtl/>
+          <w:lang w:bidi="fa-IR"/>
+        </w:rPr>
+      </w:pPr>
+      <w:r>
+        <w:rPr>
+          <w:rFonts w:hint="cs"/>
+          <w:rtl/>
+          <w:lang w:bidi="fa-IR"/>
+        </w:rPr>
+        <w:t>متن</w:t>
+      </w:r>
+    </w:p>
+    <w:p>
+      <w:pPr>
+        <w:pStyle w:val="a0"/>
+        <w:rPr>
+          <w:rtl/>
+        </w:rPr>
+      </w:pPr>
+      <w:bookmarkStart w:id="27" w:name="_Toc209236406"/>
+      <w:bookmarkStart w:id="28" w:name="_Toc16262974"/>
+      <w:r>
+        <w:rPr>
+          <w:rFonts w:hint="cs"/>
+          <w:rtl/>
+        </w:rPr>
+        <w:t>محتوا</w:t>
+      </w:r>
+      <w:bookmarkEnd w:id="27"/>
+      <w:bookmarkEnd w:id="28"/>
+    </w:p>
+    <w:p>
+      <w:pPr>
+        <w:pStyle w:val="a7"/>
+        <w:rPr>
+          <w:rtl/>
+          <w:lang w:bidi="fa-IR"/>
+        </w:rPr>
+      </w:pPr>
+      <w:r>
+        <w:rPr>
+          <w:rFonts w:hint="cs"/>
+          <w:rtl/>
+          <w:lang w:bidi="fa-IR"/>
+        </w:rPr>
+        <w:t>متن</w:t>
+      </w:r>
+    </w:p>
+    <w:p>
+      <w:pPr>
+        <w:pStyle w:val="a1"/>
+        <w:rPr>
+          <w:rtl/>
+          <w:lang w:bidi="fa-IR"/>
+        </w:rPr>
+      </w:pPr>
+      <w:bookmarkStart w:id="29" w:name="_Toc16262975"/>
+      <w:bookmarkStart w:id="30" w:name="_Toc209236407"/>
+      <w:r>
+        <w:rPr>
+          <w:rFonts w:hint="cs"/>
+          <w:rtl/>
+          <w:lang w:bidi="fa-IR"/>
+        </w:rPr>
+        <w:t>خلاصه فعالیت (های)</w:t>
+      </w:r>
+      <w:r>
+        <w:rPr>
+          <w:rtl/>
+          <w:lang w:bidi="fa-IR"/>
+        </w:rPr>
+        <w:t xml:space="preserve"> </w:t>
+      </w:r>
       <w:bookmarkEnd w:id="29"/>
-      <w:bookmarkEnd w:id="30"/>
-    </w:p>
-    <w:p>
-      <w:pPr>
-        <w:pStyle w:val="a7"/>
-        <w:rPr>
-          <w:rtl/>
-          <w:lang w:bidi="fa-IR"/>
-        </w:rPr>
-      </w:pPr>
-      <w:r>
-        <w:rPr>
-          <w:rFonts w:hint="cs"/>
-          <w:rtl/>
-          <w:lang w:bidi="fa-IR"/>
-        </w:rPr>
-        <w:t>متن</w:t>
-      </w:r>
-    </w:p>
-    <w:p>
-      <w:pPr>
-        <w:pStyle w:val="a0"/>
-        <w:rPr>
-          <w:rtl/>
-        </w:rPr>
-      </w:pPr>
-      <w:bookmarkStart w:id="31" w:name="_Toc209236406"/>
-      <w:bookmarkStart w:id="32" w:name="_Toc16262974"/>
-      <w:r>
-        <w:rPr>
-          <w:rFonts w:hint="cs"/>
-          <w:rtl/>
-        </w:rPr>
-        <w:t>محتوا</w:t>
-      </w:r>
-      <w:bookmarkEnd w:id="31"/>
-      <w:bookmarkEnd w:id="32"/>
-    </w:p>
-    <w:p>
-      <w:pPr>
-        <w:pStyle w:val="a7"/>
-        <w:rPr>
-          <w:rtl/>
-          <w:lang w:bidi="fa-IR"/>
-        </w:rPr>
-      </w:pPr>
-      <w:r>
-        <w:rPr>
-          <w:rFonts w:hint="cs"/>
-          <w:rtl/>
-          <w:lang w:bidi="fa-IR"/>
-        </w:rPr>
-        <w:t>متن</w:t>
-      </w:r>
-    </w:p>
-    <w:p>
-      <w:pPr>
-        <w:pStyle w:val="a1"/>
-        <w:rPr>
-          <w:rtl/>
-          <w:lang w:bidi="fa-IR"/>
-        </w:rPr>
-      </w:pPr>
-      <w:bookmarkStart w:id="33" w:name="_Toc16262975"/>
-      <w:bookmarkStart w:id="34" w:name="_Toc209236407"/>
-      <w:r>
-        <w:rPr>
-          <w:rFonts w:hint="cs"/>
-          <w:rtl/>
-          <w:lang w:bidi="fa-IR"/>
-        </w:rPr>
-        <w:t>خلاصه فعالیت (های)</w:t>
-      </w:r>
-      <w:r>
-        <w:rPr>
-          <w:rtl/>
-          <w:lang w:bidi="fa-IR"/>
-        </w:rPr>
-        <w:t xml:space="preserve"> </w:t>
-      </w:r>
-      <w:bookmarkEnd w:id="33"/>
       <w:r>
         <w:rPr>
           <w:rFonts w:hint="cs"/>
@@ -7025,7 +8458,7 @@
         <w:t xml:space="preserve">انجام شده </w:t>
       </w:r>
     </w:p>
-    <w:bookmarkEnd w:id="34"/>
+    <w:bookmarkEnd w:id="30"/>
     <w:p>
       <w:pPr>
         <w:pStyle w:val="a7"/>
@@ -7157,9 +8590,9 @@
           <w:rtl/>
         </w:rPr>
       </w:pPr>
-      <w:bookmarkStart w:id="35" w:name="_Toc209236420"/>
-      <w:bookmarkStart w:id="36" w:name="_Toc209240164"/>
-      <w:bookmarkStart w:id="37" w:name="_Toc209240176"/>
+      <w:bookmarkStart w:id="31" w:name="_Toc209236420"/>
+      <w:bookmarkStart w:id="32" w:name="_Toc209240164"/>
+      <w:bookmarkStart w:id="33" w:name="_Toc209240176"/>
       <w:r>
         <w:rPr>
           <w:szCs w:val="52"/>
@@ -7167,7 +8600,7 @@
         </w:rPr>
         <w:br/>
       </w:r>
-      <w:bookmarkStart w:id="38" w:name="_Toc16262977"/>
+      <w:bookmarkStart w:id="34" w:name="_Toc16262977"/>
       <w:r>
         <w:rPr>
           <w:rFonts w:cs="B Nazanin" w:hint="cs"/>
@@ -7176,10 +8609,10 @@
         </w:rPr>
         <w:t>مراجع</w:t>
       </w:r>
-      <w:bookmarkEnd w:id="35"/>
-      <w:bookmarkEnd w:id="36"/>
-      <w:bookmarkEnd w:id="37"/>
-      <w:bookmarkEnd w:id="38"/>
+      <w:bookmarkEnd w:id="31"/>
+      <w:bookmarkEnd w:id="32"/>
+      <w:bookmarkEnd w:id="33"/>
+      <w:bookmarkEnd w:id="34"/>
     </w:p>
     <w:p>
       <w:pPr>
@@ -7235,7 +8668,23 @@
         <w:pStyle w:val="a6"/>
       </w:pPr>
       <w:r>
-        <w:t>V. R. Voller, "A Fixed Grid Numerical Modeling Methodology For Convection-Diffusion Mushy Region Phase-Change Problems", Int. J. Heat and Mass Transfer, Vol. 30, No. 8, pp-1709-1719, (1987)</w:t>
+        <w:t xml:space="preserve">V. R. </w:t>
+      </w:r>
+      <w:proofErr w:type="spellStart"/>
+      <w:r>
+        <w:t>Voller</w:t>
+      </w:r>
+      <w:proofErr w:type="spellEnd"/>
+      <w:r>
+        <w:t xml:space="preserve">, "A Fixed Grid Numerical Modeling Methodology </w:t>
+      </w:r>
+      <w:proofErr w:type="gramStart"/>
+      <w:r>
+        <w:t>For</w:t>
+      </w:r>
+      <w:proofErr w:type="gramEnd"/>
+      <w:r>
+        <w:t xml:space="preserve"> Convection-Diffusion Mushy Region Phase-Change Problems", Int. J. Heat and Mass Transfer, Vol. 30, No. 8, pp-1709-1719, (1987)</w:t>
       </w:r>
     </w:p>
     <w:p>
@@ -7365,9 +8814,9 @@
           <w:rtl/>
         </w:rPr>
       </w:pPr>
-      <w:bookmarkStart w:id="39" w:name="_Toc209236421"/>
-      <w:bookmarkStart w:id="40" w:name="_Toc209240165"/>
-      <w:bookmarkStart w:id="41" w:name="_Toc209240177"/>
+      <w:bookmarkStart w:id="35" w:name="_Toc209236421"/>
+      <w:bookmarkStart w:id="36" w:name="_Toc209240165"/>
+      <w:bookmarkStart w:id="37" w:name="_Toc209240177"/>
       <w:r>
         <w:rPr>
           <w:szCs w:val="52"/>
@@ -7375,7 +8824,7 @@
         </w:rPr>
         <w:br/>
       </w:r>
-      <w:bookmarkStart w:id="42" w:name="_Toc16262978"/>
+      <w:bookmarkStart w:id="38" w:name="_Toc16262978"/>
       <w:r>
         <w:rPr>
           <w:rFonts w:cs="B Nazanin"/>
@@ -7384,9 +8833,9 @@
         </w:rPr>
         <w:t>پيوست</w:t>
       </w:r>
-      <w:bookmarkEnd w:id="39"/>
-      <w:bookmarkEnd w:id="40"/>
-      <w:bookmarkEnd w:id="41"/>
+      <w:bookmarkEnd w:id="35"/>
+      <w:bookmarkEnd w:id="36"/>
+      <w:bookmarkEnd w:id="37"/>
       <w:r>
         <w:rPr>
           <w:rFonts w:cs="B Nazanin" w:hint="cs"/>
@@ -7395,7 +8844,7 @@
         </w:rPr>
         <w:t>‌ها</w:t>
       </w:r>
-      <w:bookmarkEnd w:id="42"/>
+      <w:bookmarkEnd w:id="38"/>
     </w:p>
     <w:p>
       <w:pPr>
@@ -7441,7 +8890,7 @@
           <w:rtl/>
         </w:rPr>
       </w:pPr>
-      <w:bookmarkStart w:id="43" w:name="_Toc16262979"/>
+      <w:bookmarkStart w:id="39" w:name="_Toc16262979"/>
       <w:r>
         <w:rPr>
           <w:rFonts w:hint="cs"/>
@@ -7450,7 +8899,7 @@
         <w:lastRenderedPageBreak/>
         <w:t>پيوست الف</w:t>
       </w:r>
-      <w:bookmarkEnd w:id="43"/>
+      <w:bookmarkEnd w:id="39"/>
     </w:p>
     <w:p>
       <w:pPr>
@@ -7474,7 +8923,7 @@
           <w:rtl/>
         </w:rPr>
       </w:pPr>
-      <w:bookmarkStart w:id="44" w:name="_Toc16262980"/>
+      <w:bookmarkStart w:id="40" w:name="_Toc16262980"/>
       <w:r>
         <w:rPr>
           <w:rFonts w:hint="cs"/>
@@ -7482,7 +8931,7 @@
         </w:rPr>
         <w:t>پیوست ب</w:t>
       </w:r>
-      <w:bookmarkEnd w:id="44"/>
+      <w:bookmarkEnd w:id="40"/>
     </w:p>
     <w:p>
       <w:pPr>
@@ -7910,7 +9359,7 @@
             <w:noProof/>
             <w:rtl/>
           </w:rPr>
-          <w:t>12</w:t>
+          <w:t>1</w:t>
         </w:r>
         <w:r>
           <w:rPr>
@@ -10675,7 +12124,7 @@
             </wp:anchor>
           </w:drawing>
         </mc:Choice>
-        <mc:Fallback xmlns:cx1="http://schemas.microsoft.com/office/drawing/2015/9/8/chartex" xmlns:cx2="http://schemas.microsoft.com/office/drawing/2015/10/21/chartex" xmlns:cx3="http://schemas.microsoft.com/office/drawing/2016/5/9/chartex" xmlns:cx4="http://schemas.microsoft.com/office/drawing/2016/5/10/chartex" xmlns:cx5="http://schemas.microsoft.com/office/drawing/2016/5/11/chartex" xmlns:cx6="http://schemas.microsoft.com/office/drawing/2016/5/12/chartex" xmlns:cx7="http://schemas.microsoft.com/office/drawing/2016/5/13/chartex" xmlns:cx8="http://schemas.microsoft.com/office/drawing/2016/5/14/chartex" xmlns:aink="http://schemas.microsoft.com/office/drawing/2016/ink" xmlns:am3d="http://schemas.microsoft.com/office/drawing/2017/model3d" xmlns:oel="http://schemas.microsoft.com/office/2019/extlst" xmlns:w16cex="http://schemas.microsoft.com/office/word/2018/wordml/cex" xmlns:w16cid="http://schemas.microsoft.com/office/word/2016/wordml/cid" xmlns:w16="http://schemas.microsoft.com/office/word/2018/wordml" xmlns:w16sdtdh="http://schemas.microsoft.com/office/word/2020/wordml/sdtdatahash">
+        <mc:Fallback xmlns:w16sdtdh="http://schemas.microsoft.com/office/word/2020/wordml/sdtdatahash" xmlns:w16="http://schemas.microsoft.com/office/word/2018/wordml" xmlns:w16cid="http://schemas.microsoft.com/office/word/2016/wordml/cid" xmlns:w16cex="http://schemas.microsoft.com/office/word/2018/wordml/cex" xmlns:oel="http://schemas.microsoft.com/office/2019/extlst" xmlns:am3d="http://schemas.microsoft.com/office/drawing/2017/model3d" xmlns:aink="http://schemas.microsoft.com/office/drawing/2016/ink" xmlns:cx8="http://schemas.microsoft.com/office/drawing/2016/5/14/chartex" xmlns:cx7="http://schemas.microsoft.com/office/drawing/2016/5/13/chartex" xmlns:cx6="http://schemas.microsoft.com/office/drawing/2016/5/12/chartex" xmlns:cx5="http://schemas.microsoft.com/office/drawing/2016/5/11/chartex" xmlns:cx4="http://schemas.microsoft.com/office/drawing/2016/5/10/chartex" xmlns:cx3="http://schemas.microsoft.com/office/drawing/2016/5/9/chartex" xmlns:cx2="http://schemas.microsoft.com/office/drawing/2015/10/21/chartex" xmlns:cx1="http://schemas.microsoft.com/office/drawing/2015/9/8/chartex">
           <w:pict>
             <v:shapetype w14:anchorId="009EE50A" id="_x0000_t202" coordsize="21600,21600" o:spt="202" path="m,l,21600r21600,l21600,xe">
               <v:stroke joinstyle="miter"/>
@@ -10969,7 +12418,14 @@
         <w:rFonts w:hint="cs"/>
         <w:rtl/>
       </w:rPr>
-      <w:t>فهرست مطالب</w:t>
+      <w:t xml:space="preserve">فهرست </w:t>
+    </w:r>
+    <w:r>
+      <w:rPr>
+        <w:rFonts w:hint="cs"/>
+        <w:rtl/>
+      </w:rPr>
+      <w:t>مطالب</w:t>
     </w:r>
   </w:p>
 </w:hdr>
@@ -10989,7 +12445,14 @@
         <w:rFonts w:hint="cs"/>
         <w:rtl/>
       </w:rPr>
-      <w:t>فهرست اشکال</w:t>
+      <w:t xml:space="preserve">فهرست </w:t>
+    </w:r>
+    <w:r>
+      <w:rPr>
+        <w:rFonts w:hint="cs"/>
+        <w:rtl/>
+      </w:rPr>
+      <w:t>اشکال</w:t>
     </w:r>
   </w:p>
 </w:hdr>
@@ -11010,7 +12473,14 @@
         <w:rFonts w:hint="cs"/>
         <w:rtl/>
       </w:rPr>
-      <w:t>فهرست اشکال</w:t>
+      <w:t xml:space="preserve">فهرست </w:t>
+    </w:r>
+    <w:r>
+      <w:rPr>
+        <w:rFonts w:hint="cs"/>
+        <w:rtl/>
+      </w:rPr>
+      <w:t>اشکال</w:t>
     </w:r>
   </w:p>
 </w:hdr>
@@ -11030,7 +12500,14 @@
         <w:rFonts w:hint="cs"/>
         <w:rtl/>
       </w:rPr>
-      <w:t>فهرست جداول</w:t>
+      <w:t xml:space="preserve">فهرست </w:t>
+    </w:r>
+    <w:r>
+      <w:rPr>
+        <w:rFonts w:hint="cs"/>
+        <w:rtl/>
+      </w:rPr>
+      <w:t>جداول</w:t>
     </w:r>
   </w:p>
 </w:hdr>
@@ -11047,7 +12524,14 @@
         <w:rFonts w:hint="cs"/>
         <w:rtl/>
       </w:rPr>
-      <w:t>فهرست جداول</w:t>
+      <w:t xml:space="preserve">فهرست </w:t>
+    </w:r>
+    <w:r>
+      <w:rPr>
+        <w:rFonts w:hint="cs"/>
+        <w:rtl/>
+      </w:rPr>
+      <w:t>جداول</w:t>
     </w:r>
   </w:p>
 </w:hdr>

</xml_diff>

<commit_message>
📝 Update report document (chapter 2)
</commit_message>
<xml_diff>
--- a/Documents/Temporary_Documents/قالب-گزارش-کارآموزی.docx
+++ b/Documents/Temporary_Documents/قالب-گزارش-کارآموزی.docx
@@ -1970,7 +1970,15 @@
             <w:rStyle w:val="Hyperlink"/>
             <w:rtl/>
           </w:rPr>
-          <w:t xml:space="preserve"> تعاريف، اصول و مباني نظري</w:t>
+          <w:t xml:space="preserve"> </w:t>
+        </w:r>
+        <w:r>
+          <w:rPr>
+            <w:rStyle w:val="Hyperlink"/>
+            <w:rFonts w:hint="cs"/>
+            <w:rtl/>
+          </w:rPr>
+          <w:t xml:space="preserve">محاسبات تقریبی </w:t>
         </w:r>
         <w:r>
           <w:rPr>
@@ -2011,6 +2019,112 @@
             <w:webHidden/>
           </w:rPr>
           <w:instrText>Toc16262966 \h</w:instrText>
+        </w:r>
+        <w:r>
+          <w:rPr>
+            <w:webHidden/>
+            <w:rtl/>
+          </w:rPr>
+          <w:instrText xml:space="preserve"> </w:instrText>
+        </w:r>
+        <w:r>
+          <w:rPr>
+            <w:webHidden/>
+            <w:rtl/>
+          </w:rPr>
+        </w:r>
+        <w:r>
+          <w:rPr>
+            <w:webHidden/>
+            <w:rtl/>
+          </w:rPr>
+          <w:fldChar w:fldCharType="separate"/>
+        </w:r>
+        <w:r>
+          <w:rPr>
+            <w:webHidden/>
+            <w:rtl/>
+            <w:lang w:bidi="ar-SA"/>
+          </w:rPr>
+          <w:t>4</w:t>
+        </w:r>
+        <w:r>
+          <w:rPr>
+            <w:webHidden/>
+            <w:rtl/>
+          </w:rPr>
+          <w:fldChar w:fldCharType="end"/>
+        </w:r>
+      </w:hyperlink>
+    </w:p>
+    <w:p>
+      <w:pPr>
+        <w:pStyle w:val="TOC3"/>
+        <w:rPr>
+          <w:rtl/>
+        </w:rPr>
+      </w:pPr>
+      <w:hyperlink w:anchor="_Toc16262967" w:history="1">
+        <w:r>
+          <w:rPr>
+            <w:rStyle w:val="Hyperlink"/>
+            <w:rtl/>
+          </w:rPr>
+          <w:t>2-2-1</w:t>
+        </w:r>
+        <w:r>
+          <w:rPr>
+            <w:rStyle w:val="Hyperlink"/>
+            <w:rtl/>
+          </w:rPr>
+          <w:t xml:space="preserve">- </w:t>
+        </w:r>
+        <w:r>
+          <w:rPr>
+            <w:rFonts w:hint="cs"/>
+            <w:rtl/>
+          </w:rPr>
+          <w:t>توضیح محاسبات تقریبی</w:t>
+        </w:r>
+        <w:r>
+          <w:rPr>
+            <w:webHidden/>
+            <w:rtl/>
+          </w:rPr>
+          <w:tab/>
+        </w:r>
+        <w:r>
+          <w:rPr>
+            <w:webHidden/>
+            <w:rtl/>
+          </w:rPr>
+          <w:fldChar w:fldCharType="begin"/>
+        </w:r>
+        <w:r>
+          <w:rPr>
+            <w:webHidden/>
+            <w:rtl/>
+          </w:rPr>
+          <w:instrText xml:space="preserve"> </w:instrText>
+        </w:r>
+        <w:r>
+          <w:rPr>
+            <w:webHidden/>
+          </w:rPr>
+          <w:instrText>PAGEREF</w:instrText>
+        </w:r>
+        <w:r>
+          <w:rPr>
+            <w:webHidden/>
+            <w:rtl/>
+          </w:rPr>
+          <w:instrText xml:space="preserve"> _</w:instrText>
+        </w:r>
+        <w:r>
+          <w:rPr>
+            <w:webHidden/>
+          </w:rPr>
+          <w:instrText>Toc16262967 \h</w:instrText>
         </w:r>
         <w:r>
           <w:rPr>
@@ -2066,7 +2180,29 @@
             <w:rStyle w:val="Hyperlink"/>
             <w:rtl/>
           </w:rPr>
-          <w:t>2-2-1- تيتر دوم</w:t>
+          <w:t>2-2-</w:t>
+        </w:r>
+        <w:r>
+          <w:rPr>
+            <w:rStyle w:val="Hyperlink"/>
+            <w:rFonts w:hint="cs"/>
+            <w:rtl/>
+          </w:rPr>
+          <w:t>2</w:t>
+        </w:r>
+        <w:r>
+          <w:rPr>
+            <w:rStyle w:val="Hyperlink"/>
+            <w:rtl/>
+          </w:rPr>
+          <w:t xml:space="preserve">- </w:t>
+        </w:r>
+        <w:r>
+          <w:rPr>
+            <w:rFonts w:hint="cs"/>
+            <w:rtl/>
+          </w:rPr>
+          <w:t>طراحی ضرب کننده تقریبی</w:t>
         </w:r>
         <w:r>
           <w:rPr>
@@ -4266,8 +4402,6 @@
         <w:lastRenderedPageBreak/>
         <w:t>معرفی محل کارآموزی</w:t>
       </w:r>
-      <w:bookmarkStart w:id="5" w:name="_GoBack"/>
-      <w:bookmarkEnd w:id="5"/>
     </w:p>
     <w:p>
       <w:pPr>
@@ -6622,8 +6756,8 @@
           <w:docGrid w:linePitch="360"/>
         </w:sectPr>
       </w:pPr>
-      <w:bookmarkStart w:id="6" w:name="_Toc209240156"/>
-      <w:bookmarkStart w:id="7" w:name="_Toc209240168"/>
+      <w:bookmarkStart w:id="5" w:name="_Toc209240156"/>
+      <w:bookmarkStart w:id="6" w:name="_Toc209240168"/>
       <w:r>
         <w:rPr>
           <w:rFonts w:cs="B Nazanin"/>
@@ -6631,9 +6765,9 @@
         </w:rPr>
         <w:br/>
       </w:r>
-      <w:bookmarkStart w:id="8" w:name="_Toc16262964"/>
+      <w:bookmarkStart w:id="7" w:name="_Toc16262964"/>
+      <w:bookmarkEnd w:id="5"/>
       <w:bookmarkEnd w:id="6"/>
-      <w:bookmarkEnd w:id="7"/>
       <w:r>
         <w:rPr>
           <w:rFonts w:cs="B Nazanin" w:hint="cs"/>
@@ -6643,7 +6777,7 @@
         </w:rPr>
         <w:t>مشروح فعالیت های انجام شده</w:t>
       </w:r>
-      <w:bookmarkEnd w:id="8"/>
+      <w:bookmarkEnd w:id="7"/>
       <w:r>
         <w:rPr>
           <w:rFonts w:cs="B Nazanin" w:hint="cs"/>
@@ -6661,8 +6795,8 @@
           <w:rtl/>
         </w:rPr>
       </w:pPr>
-      <w:bookmarkStart w:id="9" w:name="_Toc209236401"/>
-      <w:bookmarkStart w:id="10" w:name="_Toc16262965"/>
+      <w:bookmarkStart w:id="8" w:name="_Toc209236401"/>
+      <w:bookmarkStart w:id="9" w:name="_Toc16262965"/>
       <w:r>
         <w:rPr>
           <w:rFonts w:hint="cs"/>
@@ -6671,1128 +6805,226 @@
         <w:lastRenderedPageBreak/>
         <w:t>مقدمه</w:t>
       </w:r>
+      <w:bookmarkEnd w:id="8"/>
       <w:bookmarkEnd w:id="9"/>
-      <w:bookmarkEnd w:id="10"/>
     </w:p>
     <w:p>
       <w:pPr>
         <w:pStyle w:val="a7"/>
         <w:rPr>
-          <w:rtl/>
-          <w:lang w:bidi="fa-IR"/>
-        </w:rPr>
-      </w:pPr>
-      <w:r>
-        <w:rPr>
-          <w:rFonts w:hint="cs"/>
-          <w:rtl/>
-          <w:lang w:bidi="fa-IR"/>
-        </w:rPr>
-        <w:t xml:space="preserve">با توجه به تعداد واحدهای مستقرشده، موارد ذیل به صورت منفک شده برای هر واحد آورده شود. </w:t>
-      </w:r>
-    </w:p>
-    <w:p>
-      <w:pPr>
-        <w:pStyle w:val="a7"/>
-        <w:rPr>
-          <w:rtl/>
-          <w:lang w:bidi="fa-IR"/>
-        </w:rPr>
-      </w:pPr>
-      <w:r>
-        <w:rPr>
-          <w:rFonts w:hint="cs"/>
-          <w:rtl/>
-          <w:lang w:bidi="fa-IR"/>
-        </w:rPr>
-        <w:t xml:space="preserve">این فصل شامل: </w:t>
-      </w:r>
-    </w:p>
-    <w:p>
-      <w:pPr>
-        <w:pStyle w:val="a7"/>
-        <w:numPr>
-          <w:ilvl w:val="0"/>
-          <w:numId w:val="5"/>
-        </w:numPr>
-        <w:ind w:left="237" w:hanging="142"/>
-        <w:rPr>
-          <w:rtl/>
-          <w:lang w:bidi="fa-IR"/>
-        </w:rPr>
-      </w:pPr>
-      <w:r>
-        <w:rPr>
-          <w:rtl/>
-          <w:lang w:bidi="fa-IR"/>
-        </w:rPr>
-        <w:t>ذکر روش و مراحل با جز</w:t>
-      </w:r>
-      <w:r>
-        <w:rPr>
-          <w:rFonts w:hint="cs"/>
-          <w:rtl/>
-          <w:lang w:bidi="fa-IR"/>
-        </w:rPr>
-        <w:t>یی</w:t>
-      </w:r>
-      <w:r>
-        <w:rPr>
-          <w:rFonts w:hint="eastAsia"/>
-          <w:rtl/>
-          <w:lang w:bidi="fa-IR"/>
-        </w:rPr>
-        <w:t>ات</w:t>
-      </w:r>
-      <w:r>
-        <w:rPr>
-          <w:rtl/>
-          <w:lang w:bidi="fa-IR"/>
-        </w:rPr>
-        <w:t xml:space="preserve"> دق</w:t>
-      </w:r>
-      <w:r>
-        <w:rPr>
-          <w:rFonts w:hint="cs"/>
-          <w:rtl/>
-          <w:lang w:bidi="fa-IR"/>
-        </w:rPr>
-        <w:t>ی</w:t>
-      </w:r>
-      <w:r>
-        <w:rPr>
-          <w:rFonts w:hint="eastAsia"/>
-          <w:rtl/>
-          <w:lang w:bidi="fa-IR"/>
-        </w:rPr>
-        <w:t>ق</w:t>
-      </w:r>
-    </w:p>
-    <w:p>
-      <w:pPr>
-        <w:pStyle w:val="a7"/>
-        <w:numPr>
-          <w:ilvl w:val="0"/>
-          <w:numId w:val="5"/>
-        </w:numPr>
-        <w:ind w:left="237" w:hanging="142"/>
-        <w:rPr>
-          <w:rtl/>
-          <w:lang w:bidi="fa-IR"/>
-        </w:rPr>
-      </w:pPr>
-      <w:r>
-        <w:rPr>
-          <w:rFonts w:hint="eastAsia"/>
-          <w:rtl/>
-          <w:lang w:bidi="fa-IR"/>
-        </w:rPr>
-        <w:t>مشروح</w:t>
-      </w:r>
-      <w:r>
-        <w:rPr>
-          <w:rtl/>
-          <w:lang w:bidi="fa-IR"/>
-        </w:rPr>
-        <w:t xml:space="preserve"> مشاهدات، مطالعات و ..</w:t>
-      </w:r>
-    </w:p>
-    <w:p>
-      <w:pPr>
-        <w:pStyle w:val="a7"/>
-        <w:numPr>
-          <w:ilvl w:val="0"/>
-          <w:numId w:val="5"/>
-        </w:numPr>
-        <w:ind w:left="237" w:hanging="142"/>
-        <w:rPr>
-          <w:rtl/>
-          <w:lang w:bidi="fa-IR"/>
-        </w:rPr>
-      </w:pPr>
-      <w:r>
-        <w:rPr>
-          <w:rFonts w:hint="eastAsia"/>
-          <w:rtl/>
-          <w:lang w:bidi="fa-IR"/>
-        </w:rPr>
-        <w:t>ارائه</w:t>
-      </w:r>
-      <w:r>
-        <w:rPr>
-          <w:rtl/>
-          <w:lang w:bidi="fa-IR"/>
-        </w:rPr>
-        <w:t xml:space="preserve"> مستندات و عکس</w:t>
-      </w:r>
-      <w:r>
-        <w:rPr>
-          <w:rtl/>
-          <w:lang w:bidi="fa-IR"/>
-        </w:rPr>
-        <w:softHyphen/>
-      </w:r>
-      <w:r>
-        <w:rPr>
-          <w:rtl/>
-          <w:lang w:bidi="fa-IR"/>
-        </w:rPr>
-        <w:t>ها</w:t>
-      </w:r>
-      <w:r>
-        <w:rPr>
-          <w:rFonts w:hint="cs"/>
-          <w:rtl/>
-          <w:lang w:bidi="fa-IR"/>
-        </w:rPr>
-        <w:t>ی</w:t>
-      </w:r>
-      <w:r>
-        <w:rPr>
-          <w:rtl/>
-          <w:lang w:bidi="fa-IR"/>
-        </w:rPr>
-        <w:t xml:space="preserve"> ته</w:t>
-      </w:r>
-      <w:r>
-        <w:rPr>
-          <w:rFonts w:hint="cs"/>
-          <w:rtl/>
-          <w:lang w:bidi="fa-IR"/>
-        </w:rPr>
-        <w:t>ی</w:t>
-      </w:r>
-      <w:r>
-        <w:rPr>
-          <w:rFonts w:hint="eastAsia"/>
-          <w:rtl/>
-          <w:lang w:bidi="fa-IR"/>
-        </w:rPr>
-        <w:t>ه</w:t>
-      </w:r>
-      <w:r>
-        <w:rPr>
-          <w:rtl/>
-          <w:lang w:bidi="fa-IR"/>
-        </w:rPr>
-        <w:t xml:space="preserve"> شده در ح</w:t>
-      </w:r>
-      <w:r>
-        <w:rPr>
-          <w:rFonts w:hint="cs"/>
-          <w:rtl/>
-          <w:lang w:bidi="fa-IR"/>
-        </w:rPr>
-        <w:t>ی</w:t>
-      </w:r>
-      <w:r>
-        <w:rPr>
-          <w:rFonts w:hint="eastAsia"/>
-          <w:rtl/>
-          <w:lang w:bidi="fa-IR"/>
-        </w:rPr>
-        <w:t>ن</w:t>
-      </w:r>
-      <w:r>
-        <w:rPr>
-          <w:rtl/>
-          <w:lang w:bidi="fa-IR"/>
-        </w:rPr>
-        <w:t xml:space="preserve"> انجام کار براي گو</w:t>
-      </w:r>
-      <w:r>
-        <w:rPr>
-          <w:rFonts w:hint="cs"/>
-          <w:rtl/>
-          <w:lang w:bidi="fa-IR"/>
-        </w:rPr>
-        <w:t>ی</w:t>
-      </w:r>
-      <w:r>
-        <w:rPr>
-          <w:rFonts w:hint="eastAsia"/>
-          <w:rtl/>
-          <w:lang w:bidi="fa-IR"/>
-        </w:rPr>
-        <w:t>اتر</w:t>
-      </w:r>
-      <w:r>
-        <w:rPr>
-          <w:rtl/>
-          <w:lang w:bidi="fa-IR"/>
-        </w:rPr>
-        <w:t xml:space="preserve"> شدن گزارش </w:t>
-      </w:r>
-      <w:r>
-        <w:rPr>
-          <w:rFonts w:hint="cs"/>
-          <w:sz w:val="22"/>
-          <w:szCs w:val="24"/>
-          <w:rtl/>
-          <w:lang w:bidi="fa-IR"/>
-        </w:rPr>
-        <w:t>(</w:t>
-      </w:r>
-      <w:r>
-        <w:rPr>
-          <w:sz w:val="22"/>
-          <w:szCs w:val="24"/>
-          <w:rtl/>
-          <w:lang w:bidi="fa-IR"/>
-        </w:rPr>
-        <w:t>با اجازه مسئول</w:t>
-      </w:r>
-      <w:r>
-        <w:rPr>
-          <w:rFonts w:hint="cs"/>
-          <w:sz w:val="22"/>
-          <w:szCs w:val="24"/>
-          <w:rtl/>
-          <w:lang w:bidi="fa-IR"/>
-        </w:rPr>
-        <w:t>ی</w:t>
-      </w:r>
-      <w:r>
-        <w:rPr>
-          <w:rFonts w:hint="eastAsia"/>
-          <w:sz w:val="22"/>
-          <w:szCs w:val="24"/>
-          <w:rtl/>
-          <w:lang w:bidi="fa-IR"/>
-        </w:rPr>
-        <w:t>ن</w:t>
-      </w:r>
-      <w:r>
-        <w:rPr>
-          <w:sz w:val="22"/>
-          <w:szCs w:val="24"/>
-          <w:rtl/>
-          <w:lang w:bidi="fa-IR"/>
-        </w:rPr>
-        <w:t xml:space="preserve"> مربوطه)</w:t>
-      </w:r>
-    </w:p>
-    <w:p>
-      <w:pPr>
-        <w:pStyle w:val="a7"/>
-        <w:numPr>
-          <w:ilvl w:val="0"/>
-          <w:numId w:val="5"/>
-        </w:numPr>
-        <w:ind w:left="237" w:hanging="142"/>
-        <w:rPr>
-          <w:lang w:bidi="fa-IR"/>
-        </w:rPr>
-      </w:pPr>
-      <w:r>
-        <w:rPr>
-          <w:rFonts w:hint="eastAsia"/>
-          <w:rtl/>
-          <w:lang w:bidi="fa-IR"/>
-        </w:rPr>
-        <w:t>نقاط</w:t>
-      </w:r>
-      <w:r>
-        <w:rPr>
-          <w:rtl/>
-          <w:lang w:bidi="fa-IR"/>
-        </w:rPr>
-        <w:t xml:space="preserve"> </w:t>
-      </w:r>
-      <w:r>
-        <w:rPr>
-          <w:rFonts w:hint="cs"/>
-          <w:rtl/>
-          <w:lang w:bidi="fa-IR"/>
-        </w:rPr>
-        <w:t xml:space="preserve">قوت و </w:t>
-      </w:r>
-      <w:r>
-        <w:rPr>
-          <w:rtl/>
-          <w:lang w:bidi="fa-IR"/>
-        </w:rPr>
-        <w:t xml:space="preserve">ضعف موجود در واحد </w:t>
-      </w:r>
-    </w:p>
-    <w:p>
-      <w:pPr>
-        <w:pStyle w:val="a7"/>
-        <w:numPr>
-          <w:ilvl w:val="0"/>
-          <w:numId w:val="5"/>
-        </w:numPr>
-        <w:ind w:left="237" w:hanging="142"/>
-        <w:rPr>
-          <w:lang w:bidi="fa-IR"/>
-        </w:rPr>
-      </w:pPr>
-      <w:r>
-        <w:rPr>
-          <w:rFonts w:hint="cs"/>
-          <w:rtl/>
-          <w:lang w:bidi="fa-IR"/>
-        </w:rPr>
-        <w:t xml:space="preserve">فرصت ها و تهدید های </w:t>
-      </w:r>
-      <w:r>
-        <w:rPr>
-          <w:rtl/>
-          <w:lang w:bidi="fa-IR"/>
-        </w:rPr>
-        <w:t xml:space="preserve">موجود در </w:t>
-      </w:r>
-      <w:r>
-        <w:rPr>
-          <w:rFonts w:hint="cs"/>
-          <w:rtl/>
-          <w:lang w:bidi="fa-IR"/>
-        </w:rPr>
-        <w:t xml:space="preserve">محیط پیرامونی </w:t>
-      </w:r>
-      <w:r>
-        <w:rPr>
-          <w:rtl/>
-          <w:lang w:bidi="fa-IR"/>
-        </w:rPr>
-        <w:t xml:space="preserve">واحد </w:t>
-      </w:r>
-    </w:p>
-    <w:p>
-      <w:pPr>
-        <w:pStyle w:val="a7"/>
-        <w:numPr>
-          <w:ilvl w:val="0"/>
-          <w:numId w:val="5"/>
-        </w:numPr>
-        <w:ind w:left="237" w:hanging="142"/>
-        <w:rPr>
-          <w:lang w:bidi="fa-IR"/>
-        </w:rPr>
-      </w:pPr>
-      <w:r>
-        <w:rPr>
-          <w:rFonts w:hint="cs"/>
-          <w:rtl/>
-          <w:lang w:bidi="fa-IR"/>
-        </w:rPr>
-        <w:t>ارائه</w:t>
-      </w:r>
-      <w:r>
-        <w:rPr>
-          <w:rtl/>
-          <w:lang w:bidi="fa-IR"/>
-        </w:rPr>
-        <w:t xml:space="preserve"> پ</w:t>
-      </w:r>
-      <w:r>
-        <w:rPr>
-          <w:rFonts w:hint="cs"/>
-          <w:rtl/>
-          <w:lang w:bidi="fa-IR"/>
-        </w:rPr>
-        <w:t>ی</w:t>
-      </w:r>
-      <w:r>
-        <w:rPr>
-          <w:rFonts w:hint="eastAsia"/>
-          <w:rtl/>
-          <w:lang w:bidi="fa-IR"/>
-        </w:rPr>
-        <w:t>شنهاد</w:t>
-      </w:r>
-      <w:r>
-        <w:rPr>
-          <w:rFonts w:hint="cs"/>
-          <w:rtl/>
-          <w:lang w:bidi="fa-IR"/>
-        </w:rPr>
-        <w:t>هایی به منظور بهبود شرایط با توجه به دو بند فوق</w:t>
+          <w:rFonts w:hint="cs"/>
+          <w:rtl/>
+          <w:lang w:bidi="fa-IR"/>
+        </w:rPr>
+      </w:pPr>
+      <w:r>
+        <w:rPr>
+          <w:rFonts w:hint="cs"/>
+          <w:rtl/>
+          <w:lang w:bidi="fa-IR"/>
+        </w:rPr>
+        <w:t xml:space="preserve">دوره کارآموزی ابتدا با مطالعه و تحقیقات در زمینه معماری کامپیوتر و تکنیک های نوین طراحی دیجیتال آغاز شد و در پایان </w:t>
+      </w:r>
+      <w:r>
+        <w:rPr>
+          <w:rFonts w:hint="cs"/>
+          <w:rtl/>
+          <w:lang w:bidi="fa-IR"/>
+        </w:rPr>
+        <w:t xml:space="preserve">با </w:t>
+      </w:r>
+      <w:r>
+        <w:rPr>
+          <w:rFonts w:hint="cs"/>
+          <w:rtl/>
+          <w:lang w:bidi="fa-IR"/>
+        </w:rPr>
+        <w:t>پیاده سازی چندین طرح مختلف در زمینه های ذکر شده</w:t>
+      </w:r>
+      <w:r>
+        <w:rPr>
+          <w:rFonts w:hint="cs"/>
+          <w:rtl/>
+          <w:lang w:bidi="fa-IR"/>
+        </w:rPr>
+        <w:t xml:space="preserve"> به ثمر رسید. برای انجام آموزش های ابتدایی جهت ورود به تحقیقات و انجام پروژه، از منابع معتبر خارجی مانند مقالات بین المللی کنفرانسی و ژورنالی تحت نظارت </w:t>
+      </w:r>
+      <w:r>
+        <w:rPr>
+          <w:lang w:bidi="fa-IR"/>
+        </w:rPr>
+        <w:t xml:space="preserve"> IEEE [1]</w:t>
+      </w:r>
+      <w:r>
+        <w:rPr>
+          <w:rFonts w:hint="cs"/>
+          <w:rtl/>
+          <w:lang w:bidi="fa-IR"/>
+        </w:rPr>
+        <w:t>، کتاب های مرجع شناخته شده در زمینه های مربوط، دوره ها و ویدئو های آموزشی ضبط شده توسط دانشگاه های معتبر مانند دانشگاه کالیفرنیا برکلی</w:t>
+      </w:r>
+      <w:r>
+        <w:rPr>
+          <w:lang w:bidi="fa-IR"/>
+        </w:rPr>
+        <w:t xml:space="preserve">[2] </w:t>
+      </w:r>
+      <w:r>
+        <w:rPr>
+          <w:rFonts w:hint="cs"/>
+          <w:rtl/>
+          <w:lang w:bidi="fa-IR"/>
+        </w:rPr>
+        <w:t>، پرینستون</w:t>
+      </w:r>
+      <w:r>
+        <w:rPr>
+          <w:lang w:bidi="fa-IR"/>
+        </w:rPr>
+        <w:t xml:space="preserve">[3] </w:t>
+      </w:r>
+      <w:r>
+        <w:rPr>
+          <w:rFonts w:hint="cs"/>
+          <w:rtl/>
+          <w:lang w:bidi="fa-IR"/>
+        </w:rPr>
+        <w:t xml:space="preserve">، ای تی اچ زوریخ </w:t>
+      </w:r>
+      <w:r>
+        <w:rPr>
+          <w:lang w:bidi="fa-IR"/>
+        </w:rPr>
+        <w:t xml:space="preserve"> [4]</w:t>
+      </w:r>
+      <w:r>
+        <w:rPr>
+          <w:rFonts w:hint="cs"/>
+          <w:rtl/>
+          <w:lang w:bidi="fa-IR"/>
+        </w:rPr>
+        <w:t>و ... استفاده شده است.</w:t>
+      </w:r>
+      <w:r>
+        <w:rPr>
+          <w:rFonts w:hint="cs"/>
+          <w:rtl/>
+          <w:lang w:bidi="fa-IR"/>
+        </w:rPr>
+        <w:t xml:space="preserve"> موضوع مورد بررسی قرار گرفته در این دوره به دو دسته اصلی تقسیم می‌شود: 1 </w:t>
+      </w:r>
+      <w:r>
+        <w:rPr>
+          <w:rFonts w:cs="Times New Roman" w:hint="cs"/>
+          <w:rtl/>
+          <w:lang w:bidi="fa-IR"/>
+        </w:rPr>
+        <w:t>–</w:t>
+      </w:r>
+      <w:r>
+        <w:rPr>
+          <w:rFonts w:hint="cs"/>
+          <w:rtl/>
+          <w:lang w:bidi="fa-IR"/>
+        </w:rPr>
+        <w:t xml:space="preserve"> محاسبات تقریبی 2 </w:t>
+      </w:r>
+      <w:r>
+        <w:rPr>
+          <w:rFonts w:cs="Times New Roman" w:hint="cs"/>
+          <w:rtl/>
+          <w:lang w:bidi="fa-IR"/>
+        </w:rPr>
+        <w:t>–</w:t>
+      </w:r>
+      <w:r>
+        <w:rPr>
+          <w:rFonts w:hint="cs"/>
+          <w:rtl/>
+          <w:lang w:bidi="fa-IR"/>
+        </w:rPr>
+        <w:t xml:space="preserve"> معماری کامپیوتر، که در در دسته دوم بصورت تخصصی تر به معماری معروف و نوپای </w:t>
+      </w:r>
+      <w:r>
+        <w:rPr>
+          <w:lang w:bidi="fa-IR"/>
+        </w:rPr>
+        <w:t>RISC-V</w:t>
+      </w:r>
+      <w:r>
+        <w:rPr>
+          <w:lang w:bidi="fa-IR"/>
+        </w:rPr>
+        <w:t xml:space="preserve"> [5]</w:t>
+      </w:r>
+      <w:r>
+        <w:rPr>
+          <w:rFonts w:hint="cs"/>
+          <w:rtl/>
+          <w:lang w:bidi="fa-IR"/>
+        </w:rPr>
+        <w:t xml:space="preserve"> پرداخته شد.</w:t>
       </w:r>
     </w:p>
     <w:p>
       <w:pPr>
         <w:pStyle w:val="a0"/>
-        <w:rPr>
-          <w:rtl/>
-        </w:rPr>
-      </w:pPr>
-      <w:r>
-        <w:rPr>
-          <w:rtl/>
-        </w:rPr>
-        <w:t>معرف</w:t>
-      </w:r>
-      <w:r>
-        <w:rPr>
-          <w:rFonts w:hint="cs"/>
-          <w:rtl/>
-        </w:rPr>
-        <w:t>ی</w:t>
-      </w:r>
-      <w:r>
-        <w:rPr>
-          <w:rtl/>
-        </w:rPr>
-        <w:t xml:space="preserve"> واحد محل </w:t>
-      </w:r>
-      <w:r>
-        <w:rPr>
-          <w:rFonts w:hint="cs"/>
-          <w:rtl/>
-        </w:rPr>
-        <w:t xml:space="preserve">استقرار </w:t>
-      </w:r>
-      <w:r>
-        <w:rPr>
-          <w:rtl/>
-        </w:rPr>
-        <w:t>کارآموز</w:t>
-      </w:r>
-    </w:p>
-    <w:p>
-      <w:pPr>
-        <w:pStyle w:val="a7"/>
-        <w:rPr>
-          <w:rtl/>
-          <w:lang w:bidi="fa-IR"/>
-        </w:rPr>
-      </w:pPr>
-      <w:r>
-        <w:rPr>
-          <w:rFonts w:hint="cs"/>
-          <w:rtl/>
-        </w:rPr>
-        <w:t>متن</w:t>
-      </w:r>
+      </w:pPr>
+      <w:r>
+        <w:rPr>
+          <w:rFonts w:hint="cs"/>
+          <w:rtl/>
+        </w:rPr>
+        <w:t>محاسبات تقریبی</w:t>
+      </w:r>
+      <w:bookmarkStart w:id="10" w:name="_Toc209236403"/>
+      <w:bookmarkStart w:id="11" w:name="_Toc16262967"/>
     </w:p>
     <w:p>
       <w:pPr>
         <w:pStyle w:val="a1"/>
-        <w:rPr>
-          <w:rtl/>
-          <w:lang w:bidi="fa-IR"/>
-        </w:rPr>
-      </w:pPr>
-      <w:bookmarkStart w:id="11" w:name="_Toc209236403"/>
-      <w:bookmarkStart w:id="12" w:name="_Toc16262967"/>
-      <w:r>
-        <w:rPr>
-          <w:rFonts w:hint="cs"/>
-          <w:rtl/>
-          <w:lang w:bidi="fa-IR"/>
-        </w:rPr>
-        <w:t>تيتر</w:t>
-      </w:r>
-      <w:bookmarkEnd w:id="11"/>
-      <w:r>
-        <w:rPr>
-          <w:rFonts w:hint="cs"/>
-          <w:rtl/>
-          <w:lang w:bidi="fa-IR"/>
-        </w:rPr>
-        <w:t xml:space="preserve"> دوم</w:t>
-      </w:r>
-      <w:bookmarkEnd w:id="12"/>
-    </w:p>
-    <w:p>
-      <w:pPr>
-        <w:pStyle w:val="a7"/>
-        <w:rPr>
-          <w:rtl/>
-          <w:lang w:bidi="fa-IR"/>
-        </w:rPr>
-      </w:pPr>
-      <w:r>
-        <w:rPr>
-          <w:rtl/>
-          <w:lang w:bidi="fa-IR"/>
-        </w:rPr>
-        <w:t>جدول (</w:t>
-      </w:r>
-      <w:r>
-        <w:rPr>
-          <w:rFonts w:hint="cs"/>
-          <w:rtl/>
-          <w:lang w:bidi="fa-IR"/>
-        </w:rPr>
-        <w:t>2</w:t>
-      </w:r>
-      <w:r>
-        <w:rPr>
-          <w:rtl/>
-          <w:lang w:bidi="fa-IR"/>
-        </w:rPr>
-        <w:t>-1) به صورت نمونه ارائه شده است.</w:t>
-      </w:r>
-    </w:p>
-    <w:p>
-      <w:pPr>
-        <w:pStyle w:val="a5"/>
-        <w:rPr>
-          <w:rtl/>
-        </w:rPr>
-      </w:pPr>
-      <w:bookmarkStart w:id="13" w:name="_Toc523815780"/>
-      <w:r>
-        <w:rPr>
-          <w:rtl/>
-        </w:rPr>
-        <w:t>نتيجه بررسي پرسش نامه ها در ارتباط با عوامل موثر</w:t>
-      </w:r>
-      <w:bookmarkEnd w:id="13"/>
-    </w:p>
-    <w:tbl>
-      <w:tblPr>
-        <w:bidiVisual/>
-        <w:tblW w:w="6858" w:type="dxa"/>
-        <w:jc w:val="center"/>
-        <w:tblBorders>
-          <w:top w:val="single" w:sz="12" w:space="0" w:color="auto"/>
-          <w:left w:val="single" w:sz="12" w:space="0" w:color="auto"/>
-          <w:bottom w:val="single" w:sz="12" w:space="0" w:color="auto"/>
-          <w:right w:val="single" w:sz="12" w:space="0" w:color="auto"/>
-          <w:insideH w:val="single" w:sz="12" w:space="0" w:color="auto"/>
-          <w:insideV w:val="single" w:sz="12" w:space="0" w:color="auto"/>
-        </w:tblBorders>
-        <w:tblLook w:val="0000" w:firstRow="0" w:lastRow="0" w:firstColumn="0" w:lastColumn="0" w:noHBand="0" w:noVBand="0"/>
-      </w:tblPr>
-      <w:tblGrid>
-        <w:gridCol w:w="643"/>
-        <w:gridCol w:w="5436"/>
-        <w:gridCol w:w="779"/>
-      </w:tblGrid>
-      <w:tr>
-        <w:trPr>
-          <w:trHeight w:hRule="exact" w:val="397"/>
-          <w:jc w:val="center"/>
-        </w:trPr>
-        <w:tc>
-          <w:tcPr>
-            <w:tcW w:w="643" w:type="dxa"/>
-            <w:shd w:val="clear" w:color="auto" w:fill="auto"/>
-            <w:noWrap/>
-            <w:vAlign w:val="center"/>
-          </w:tcPr>
-          <w:p>
-            <w:pPr>
-              <w:pStyle w:val="-1"/>
-            </w:pPr>
-            <w:r>
-              <w:rPr>
-                <w:rFonts w:hint="cs"/>
-                <w:rtl/>
-              </w:rPr>
-              <w:t>رديف</w:t>
-            </w:r>
-          </w:p>
-        </w:tc>
-        <w:tc>
-          <w:tcPr>
-            <w:tcW w:w="5436" w:type="dxa"/>
-            <w:shd w:val="clear" w:color="auto" w:fill="auto"/>
-            <w:vAlign w:val="center"/>
-          </w:tcPr>
-          <w:p>
-            <w:pPr>
-              <w:pStyle w:val="-1"/>
-              <w:rPr>
-                <w:rtl/>
-              </w:rPr>
-            </w:pPr>
-            <w:r>
-              <w:rPr>
-                <w:rFonts w:hint="cs"/>
-                <w:rtl/>
-              </w:rPr>
-              <w:t xml:space="preserve">عوامل موثر </w:t>
-            </w:r>
-          </w:p>
-        </w:tc>
-        <w:tc>
-          <w:tcPr>
-            <w:tcW w:w="779" w:type="dxa"/>
-            <w:vAlign w:val="center"/>
-          </w:tcPr>
-          <w:p>
-            <w:pPr>
-              <w:pStyle w:val="-1"/>
-            </w:pPr>
-            <w:r>
-              <w:rPr>
-                <w:rFonts w:hint="cs"/>
-                <w:rtl/>
-              </w:rPr>
-              <w:t>درصد</w:t>
-            </w:r>
-          </w:p>
-        </w:tc>
-      </w:tr>
-      <w:tr>
-        <w:trPr>
-          <w:trHeight w:hRule="exact" w:val="397"/>
-          <w:jc w:val="center"/>
-        </w:trPr>
-        <w:tc>
-          <w:tcPr>
-            <w:tcW w:w="643" w:type="dxa"/>
-            <w:shd w:val="clear" w:color="auto" w:fill="auto"/>
-            <w:noWrap/>
-            <w:vAlign w:val="center"/>
-          </w:tcPr>
-          <w:p>
-            <w:pPr>
-              <w:pStyle w:val="-"/>
-            </w:pPr>
-            <w:r>
-              <w:rPr>
-                <w:rFonts w:hint="cs"/>
-                <w:rtl/>
-              </w:rPr>
-              <w:t>1</w:t>
-            </w:r>
-          </w:p>
-        </w:tc>
-        <w:tc>
-          <w:tcPr>
-            <w:tcW w:w="5436" w:type="dxa"/>
-            <w:shd w:val="clear" w:color="auto" w:fill="auto"/>
-            <w:vAlign w:val="center"/>
-          </w:tcPr>
-          <w:p>
-            <w:pPr>
-              <w:pStyle w:val="-0"/>
-            </w:pPr>
-            <w:r>
-              <w:rPr>
-                <w:rFonts w:hint="cs"/>
-                <w:rtl/>
-              </w:rPr>
-              <w:t>احساس تعلق به سازمان</w:t>
-            </w:r>
-          </w:p>
-        </w:tc>
-        <w:tc>
-          <w:tcPr>
-            <w:tcW w:w="779" w:type="dxa"/>
-            <w:vAlign w:val="center"/>
-          </w:tcPr>
-          <w:p>
-            <w:pPr>
-              <w:pStyle w:val="-"/>
-            </w:pPr>
-            <w:r>
-              <w:rPr>
-                <w:rFonts w:hint="cs"/>
-                <w:rtl/>
-              </w:rPr>
-              <w:t>1/95</w:t>
-            </w:r>
-          </w:p>
-        </w:tc>
-      </w:tr>
-    </w:tbl>
-    <w:p>
-      <w:pPr>
-        <w:pStyle w:val="a7"/>
-        <w:rPr>
-          <w:rtl/>
-          <w:lang w:bidi="fa-IR"/>
-        </w:rPr>
-      </w:pPr>
-    </w:p>
-    <w:p>
-      <w:pPr>
-        <w:pStyle w:val="a7"/>
-        <w:rPr>
-          <w:rtl/>
-          <w:lang w:bidi="fa-IR"/>
-        </w:rPr>
-      </w:pPr>
-      <w:r>
-        <w:rPr>
-          <w:rtl/>
-          <w:lang w:bidi="fa-IR"/>
-        </w:rPr>
-        <w:t>نمودار (2-1) به صورت نمونه ارائه شده است.</w:t>
-      </w:r>
-    </w:p>
-    <w:p>
-      <w:pPr>
-        <w:pStyle w:val="-"/>
-        <w:rPr>
-          <w:rtl/>
-          <w:lang w:bidi="fa-IR"/>
-        </w:rPr>
-      </w:pPr>
-      <w:r>
-        <w:rPr>
-          <w:noProof/>
-        </w:rPr>
-        <w:lastRenderedPageBreak/>
-        <mc:AlternateContent>
-          <mc:Choice Requires="wpc">
-            <w:drawing>
-              <wp:inline distT="0" distB="0" distL="0" distR="0" wp14:anchorId="09B153E5" wp14:editId="72EC261F">
-                <wp:extent cx="2365375" cy="2092960"/>
-                <wp:effectExtent l="0" t="0" r="0" b="2540"/>
-                <wp:docPr id="14" name="Canvas 2"/>
-                <wp:cNvGraphicFramePr>
-                  <a:graphicFrameLocks xmlns:a="http://schemas.openxmlformats.org/drawingml/2006/main" noChangeAspect="1"/>
-                </wp:cNvGraphicFramePr>
-                <a:graphic xmlns:a="http://schemas.openxmlformats.org/drawingml/2006/main">
-                  <a:graphicData uri="http://schemas.microsoft.com/office/word/2010/wordprocessingCanvas">
-                    <wpc:wpc>
-                      <wpc:bg>
-                        <a:noFill/>
-                      </wpc:bg>
-                      <wpc:whole/>
-                      <pic:pic xmlns:pic="http://schemas.openxmlformats.org/drawingml/2006/picture">
-                        <pic:nvPicPr>
-                          <pic:cNvPr id="13" name="Picture 4" descr="clip_image001"/>
-                          <pic:cNvPicPr preferRelativeResize="0">
-                            <a:picLocks noRot="1" noChangeArrowheads="1" noChangeShapeType="1"/>
-                          </pic:cNvPicPr>
-                        </pic:nvPicPr>
-                        <pic:blipFill>
-                          <a:blip r:embed="rId29">
-                            <a:extLst>
-                              <a:ext uri="{28A0092B-C50C-407E-A947-70E740481C1C}">
-                                <a14:useLocalDpi xmlns:a14="http://schemas.microsoft.com/office/drawing/2010/main" val="0"/>
-                              </a:ext>
-                            </a:extLst>
-                          </a:blip>
-                          <a:srcRect/>
-                          <a:stretch>
-                            <a:fillRect/>
-                          </a:stretch>
-                        </pic:blipFill>
-                        <pic:spPr bwMode="auto">
-                          <a:xfrm>
-                            <a:off x="0" y="35999"/>
-                            <a:ext cx="2324735" cy="2057400"/>
-                          </a:xfrm>
-                          <a:prstGeom prst="rect">
-                            <a:avLst/>
-                          </a:prstGeom>
-                          <a:noFill/>
-                          <a:ln w="9525">
-                            <a:miter lim="800000"/>
-                            <a:headEnd/>
-                            <a:tailEnd/>
-                          </a:ln>
-                        </pic:spPr>
-                      </pic:pic>
-                    </wpc:wpc>
-                  </a:graphicData>
-                </a:graphic>
-              </wp:inline>
-            </w:drawing>
-          </mc:Choice>
-          <mc:Fallback xmlns:w16sdtdh="http://schemas.microsoft.com/office/word/2020/wordml/sdtdatahash" xmlns:w16="http://schemas.microsoft.com/office/word/2018/wordml" xmlns:w16cid="http://schemas.microsoft.com/office/word/2016/wordml/cid" xmlns:w16cex="http://schemas.microsoft.com/office/word/2018/wordml/cex" xmlns:oel="http://schemas.microsoft.com/office/2019/extlst" xmlns:am3d="http://schemas.microsoft.com/office/drawing/2017/model3d" xmlns:aink="http://schemas.microsoft.com/office/drawing/2016/ink" xmlns:cx8="http://schemas.microsoft.com/office/drawing/2016/5/14/chartex" xmlns:cx7="http://schemas.microsoft.com/office/drawing/2016/5/13/chartex" xmlns:cx6="http://schemas.microsoft.com/office/drawing/2016/5/12/chartex" xmlns:cx5="http://schemas.microsoft.com/office/drawing/2016/5/11/chartex" xmlns:cx4="http://schemas.microsoft.com/office/drawing/2016/5/10/chartex" xmlns:cx3="http://schemas.microsoft.com/office/drawing/2016/5/9/chartex" xmlns:cx2="http://schemas.microsoft.com/office/drawing/2015/10/21/chartex" xmlns:cx1="http://schemas.microsoft.com/office/drawing/2015/9/8/chartex">
-            <w:pict>
-              <v:group w14:anchorId="59DF1357" id="Canvas 2" o:spid="_x0000_s1026" editas="canvas" style="width:186.25pt;height:164.8pt;mso-position-horizontal-relative:char;mso-position-vertical-relative:line" coordsize="23653,20929" o:gfxdata="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">
-                <v:shapetype id="_x0000_t75" coordsize="21600,21600" o:spt="75" o:preferrelative="t" path="m@4@5l@4@11@9@11@9@5xe" filled="f" stroked="f">
-                  <v:stroke joinstyle="miter"/>
-                  <v:formulas>
-                    <v:f eqn="if lineDrawn pixelLineWidth 0"/>
-                    <v:f eqn="sum @0 1 0"/>
-                    <v:f eqn="sum 0 0 @1"/>
-                    <v:f eqn="prod @2 1 2"/>
-                    <v:f eqn="prod @3 21600 pixelWidth"/>
-                    <v:f eqn="prod @3 21600 pixelHeight"/>
-                    <v:f eqn="sum @0 0 1"/>
-                    <v:f eqn="prod @6 1 2"/>
-                    <v:f eqn="prod @7 21600 pixelWidth"/>
-                    <v:f eqn="sum @8 21600 0"/>
-                    <v:f eqn="prod @7 21600 pixelHeight"/>
-                    <v:f eqn="sum @10 21600 0"/>
-                  </v:formulas>
-                  <v:path o:extrusionok="f" gradientshapeok="t" o:connecttype="rect"/>
-                  <o:lock v:ext="edit" aspectratio="t"/>
-                </v:shapetype>
-                <v:shape id="_x0000_s1027" type="#_x0000_t75" style="position:absolute;width:23653;height:20929;visibility:visible;mso-wrap-style:square">
-                  <v:fill o:detectmouseclick="t"/>
-                  <v:path o:connecttype="none"/>
-                </v:shape>
-                <v:shape id="Picture 4" o:spid="_x0000_s1028" type="#_x0000_t75" alt="clip_image001" style="position:absolute;top:359;width:23247;height:20574;visibility:visible;mso-wrap-style:square" o:preferrelative="f" o:gfxdata="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">
-                  <v:imagedata r:id="rId30" o:title="clip_image001"/>
-                  <o:lock v:ext="edit" rotation="t" aspectratio="f" shapetype="t"/>
-                </v:shape>
-                <w10:wrap anchorx="page"/>
-                <w10:anchorlock/>
-              </v:group>
-            </w:pict>
-          </mc:Fallback>
-        </mc:AlternateContent>
-      </w:r>
-    </w:p>
-    <w:p>
-      <w:pPr>
-        <w:pStyle w:val="a3"/>
-        <w:rPr>
-          <w:rtl/>
-        </w:rPr>
-      </w:pPr>
-      <w:bookmarkStart w:id="14" w:name="_Toc209240157"/>
-      <w:bookmarkStart w:id="15" w:name="_Toc215367117"/>
-      <w:bookmarkStart w:id="16" w:name="_Toc523815779"/>
-      <w:r>
-        <w:rPr>
-          <w:rFonts w:hint="cs"/>
-          <w:rtl/>
-        </w:rPr>
-        <w:t>نمونه شکل</w:t>
-      </w:r>
-      <w:bookmarkEnd w:id="14"/>
-      <w:bookmarkEnd w:id="15"/>
-      <w:bookmarkEnd w:id="16"/>
-    </w:p>
-    <w:p>
-      <w:pPr>
-        <w:pStyle w:val="a7"/>
-        <w:rPr>
-          <w:rtl/>
-          <w:lang w:bidi="fa-IR"/>
-        </w:rPr>
-      </w:pPr>
-      <w:r>
-        <w:rPr>
-          <w:rFonts w:hint="cs"/>
-          <w:rtl/>
-          <w:lang w:bidi="fa-IR"/>
-        </w:rPr>
-        <w:t>متن</w:t>
-      </w:r>
-    </w:p>
-    <w:p>
-      <w:pPr>
-        <w:pStyle w:val="a4"/>
-        <w:rPr>
-          <w:rtl/>
-        </w:rPr>
-      </w:pPr>
-      <w:r>
-        <w:rPr>
-          <w:rtl/>
-        </w:rPr>
-        <w:tab/>
-      </w:r>
-      <w:r>
-        <w:object w:dxaOrig="1560" w:dyaOrig="620" w14:anchorId="687F5A5C">
-          <v:shapetype id="_x0000_t75" coordsize="21600,21600" o:spt="75" o:preferrelative="t" path="m@4@5l@4@11@9@11@9@5xe" filled="f" stroked="f">
-            <v:stroke joinstyle="miter"/>
-            <v:formulas>
-              <v:f eqn="if lineDrawn pixelLineWidth 0"/>
-              <v:f eqn="sum @0 1 0"/>
-              <v:f eqn="sum 0 0 @1"/>
-              <v:f eqn="prod @2 1 2"/>
-              <v:f eqn="prod @3 21600 pixelWidth"/>
-              <v:f eqn="prod @3 21600 pixelHeight"/>
-              <v:f eqn="sum @0 0 1"/>
-              <v:f eqn="prod @6 1 2"/>
-              <v:f eqn="prod @7 21600 pixelWidth"/>
-              <v:f eqn="sum @8 21600 0"/>
-              <v:f eqn="prod @7 21600 pixelHeight"/>
-              <v:f eqn="sum @10 21600 0"/>
-            </v:formulas>
-            <v:path o:extrusionok="f" gradientshapeok="t" o:connecttype="rect"/>
-            <o:lock v:ext="edit" aspectratio="t"/>
-          </v:shapetype>
-          <v:shape id="_x0000_i1025" type="#_x0000_t75" style="width:78pt;height:31.2pt" o:ole="">
-            <v:imagedata r:id="rId31" o:title=""/>
-          </v:shape>
-          <o:OLEObject Type="Embed" ProgID="Equation.3" ShapeID="_x0000_i1025" DrawAspect="Content" ObjectID="_1756479376" r:id="rId32"/>
-        </w:object>
-      </w:r>
-    </w:p>
-    <w:p>
-      <w:pPr>
-        <w:pStyle w:val="a0"/>
-        <w:rPr>
-          <w:rtl/>
-        </w:rPr>
-      </w:pPr>
-      <w:r>
-        <w:rPr>
-          <w:rtl/>
-        </w:rPr>
-        <w:t xml:space="preserve">شرح </w:t>
-      </w:r>
-      <w:r>
-        <w:rPr>
-          <w:rFonts w:hint="eastAsia"/>
-          <w:rtl/>
-        </w:rPr>
-        <w:t>پروژه</w:t>
-      </w:r>
-      <w:r>
-        <w:rPr>
-          <w:rtl/>
-        </w:rPr>
-        <w:t xml:space="preserve"> ها و فعال</w:t>
-      </w:r>
-      <w:r>
-        <w:rPr>
-          <w:rFonts w:hint="cs"/>
-          <w:rtl/>
-        </w:rPr>
-        <w:t>ی</w:t>
-      </w:r>
-      <w:r>
-        <w:rPr>
-          <w:rFonts w:hint="eastAsia"/>
-          <w:rtl/>
-        </w:rPr>
-        <w:t>تها</w:t>
-      </w:r>
-      <w:r>
-        <w:rPr>
-          <w:rFonts w:hint="cs"/>
-          <w:rtl/>
-        </w:rPr>
-        <w:t>ی</w:t>
-      </w:r>
-      <w:r>
-        <w:rPr>
-          <w:rtl/>
-        </w:rPr>
-        <w:t xml:space="preserve"> انجام شده توسط کارآموز</w:t>
-      </w:r>
-    </w:p>
-    <w:p>
-      <w:pPr>
-        <w:pStyle w:val="a7"/>
-        <w:rPr>
-          <w:rtl/>
-          <w:lang w:bidi="fa-IR"/>
-        </w:rPr>
-      </w:pPr>
-      <w:bookmarkStart w:id="17" w:name="_Toc16262969"/>
-      <w:r>
-        <w:rPr>
-          <w:rtl/>
-          <w:lang w:bidi="fa-IR"/>
-        </w:rPr>
-        <w:t>گزارش کارآموز</w:t>
-      </w:r>
-      <w:r>
-        <w:rPr>
-          <w:rFonts w:hint="cs"/>
-          <w:rtl/>
-          <w:lang w:bidi="fa-IR"/>
-        </w:rPr>
-        <w:t>ی</w:t>
-      </w:r>
-      <w:r>
-        <w:rPr>
-          <w:rtl/>
-          <w:lang w:bidi="fa-IR"/>
-        </w:rPr>
-        <w:t xml:space="preserve"> با</w:t>
-      </w:r>
-      <w:r>
-        <w:rPr>
-          <w:rFonts w:hint="cs"/>
-          <w:rtl/>
-          <w:lang w:bidi="fa-IR"/>
-        </w:rPr>
-        <w:t>ی</w:t>
-      </w:r>
-      <w:r>
-        <w:rPr>
-          <w:rFonts w:hint="eastAsia"/>
-          <w:rtl/>
-          <w:lang w:bidi="fa-IR"/>
-        </w:rPr>
-        <w:t>د</w:t>
-      </w:r>
-      <w:r>
-        <w:rPr>
-          <w:rtl/>
-          <w:lang w:bidi="fa-IR"/>
-        </w:rPr>
-        <w:t xml:space="preserve"> شامل تمام اطلاعات مرتبط با </w:t>
-      </w:r>
-      <w:r>
-        <w:rPr>
-          <w:rFonts w:hint="cs"/>
-          <w:rtl/>
-          <w:lang w:bidi="fa-IR"/>
-        </w:rPr>
-        <w:t>فعالیت</w:t>
-      </w:r>
-      <w:r>
-        <w:rPr>
-          <w:rtl/>
-          <w:lang w:bidi="fa-IR"/>
-        </w:rPr>
-        <w:softHyphen/>
-      </w:r>
-      <w:r>
-        <w:rPr>
-          <w:rFonts w:hint="cs"/>
-          <w:rtl/>
-          <w:lang w:bidi="fa-IR"/>
-        </w:rPr>
-        <w:t>های</w:t>
-      </w:r>
-      <w:r>
-        <w:rPr>
-          <w:rtl/>
-          <w:lang w:bidi="fa-IR"/>
-        </w:rPr>
-        <w:t xml:space="preserve"> انجام شده</w:t>
-      </w:r>
-      <w:r>
-        <w:rPr>
-          <w:rFonts w:hint="cs"/>
-          <w:rtl/>
-          <w:lang w:bidi="fa-IR"/>
-        </w:rPr>
-        <w:t xml:space="preserve"> کارآموز</w:t>
-      </w:r>
-      <w:r>
-        <w:rPr>
-          <w:rtl/>
-          <w:lang w:bidi="fa-IR"/>
-        </w:rPr>
-        <w:t xml:space="preserve"> </w:t>
-      </w:r>
-      <w:r>
-        <w:rPr>
-          <w:rFonts w:hint="cs"/>
-          <w:rtl/>
-          <w:lang w:bidi="fa-IR"/>
-        </w:rPr>
-        <w:t>اعم از تحقیقاتی، آزمایشگاهی، طراحی و .... در سرفصل</w:t>
-      </w:r>
-      <w:r>
-        <w:rPr>
-          <w:rtl/>
-          <w:lang w:bidi="fa-IR"/>
-        </w:rPr>
-        <w:softHyphen/>
-      </w:r>
-      <w:r>
-        <w:rPr>
-          <w:rFonts w:hint="cs"/>
-          <w:rtl/>
-          <w:lang w:bidi="fa-IR"/>
-        </w:rPr>
-        <w:t xml:space="preserve">های مجزا باشد. </w:t>
-      </w:r>
-    </w:p>
-    <w:p>
-      <w:pPr>
-        <w:pStyle w:val="a1"/>
-        <w:rPr>
+        <w:jc w:val="both"/>
+        <w:rPr>
+          <w:lang w:bidi="fa-IR"/>
+        </w:rPr>
+      </w:pPr>
+      <w:r>
+        <w:rPr>
+          <w:rFonts w:hint="cs"/>
+          <w:sz w:val="24"/>
+          <w:rtl/>
+        </w:rPr>
+        <w:t>توضیح محاسبات تقریبی:</w:t>
+      </w:r>
+      <w:r>
+        <w:rPr>
+          <w:rFonts w:hint="cs"/>
           <w:b w:val="0"/>
           <w:bCs w:val="0"/>
           <w:sz w:val="24"/>
           <w:rtl/>
         </w:rPr>
-      </w:pPr>
+        <w:t xml:space="preserve"> </w:t>
+      </w:r>
+      <w:r>
+        <w:rPr>
+          <w:b w:val="0"/>
+          <w:bCs w:val="0"/>
+          <w:sz w:val="24"/>
+          <w:rtl/>
+        </w:rPr>
+        <w:t>محاسبات تقر</w:t>
+      </w:r>
+      <w:r>
+        <w:rPr>
+          <w:rFonts w:hint="cs"/>
+          <w:b w:val="0"/>
+          <w:bCs w:val="0"/>
+          <w:sz w:val="24"/>
+          <w:rtl/>
+        </w:rPr>
+        <w:t>ی</w:t>
+      </w:r>
       <w:r>
         <w:rPr>
           <w:rFonts w:hint="eastAsia"/>
@@ -7801,34 +7033,18 @@
           <w:sz w:val="24"/>
           <w:rtl/>
         </w:rPr>
-        <w:t>تحقيقاتي</w:t>
-      </w:r>
-    </w:p>
-    <w:p>
-      <w:pPr>
-        <w:pStyle w:val="a7"/>
-        <w:rPr>
-          <w:rtl/>
-        </w:rPr>
-      </w:pPr>
-      <w:r>
-        <w:rPr>
-          <w:rFonts w:hint="cs"/>
-          <w:rtl/>
-        </w:rPr>
-        <w:t>متن</w:t>
-      </w:r>
-    </w:p>
-    <w:p>
-      <w:pPr>
-        <w:pStyle w:val="a1"/>
-        <w:rPr>
+        <w:t>ب</w:t>
+      </w:r>
+      <w:r>
+        <w:rPr>
+          <w:rFonts w:hint="cs"/>
           <w:b w:val="0"/>
           <w:bCs w:val="0"/>
           <w:sz w:val="24"/>
           <w:rtl/>
         </w:rPr>
-      </w:pPr>
+        <w:t>ی</w:t>
+      </w:r>
       <w:r>
         <w:rPr>
           <w:rFonts w:hint="eastAsia"/>
@@ -7837,31 +7053,27 @@
           <w:sz w:val="24"/>
           <w:rtl/>
         </w:rPr>
-        <w:t>آزمايشگاهي</w:t>
-      </w:r>
-    </w:p>
-    <w:p>
-      <w:pPr>
-        <w:pStyle w:val="a7"/>
-      </w:pPr>
-      <w:r>
-        <w:rPr>
-          <w:rFonts w:hint="cs"/>
-          <w:rtl/>
-        </w:rPr>
-        <w:t>متن</w:t>
-      </w:r>
-    </w:p>
-    <w:p>
-      <w:pPr>
-        <w:pStyle w:val="a1"/>
+        <w:t>،</w:t>
+      </w:r>
+      <w:r>
         <w:rPr>
           <w:b w:val="0"/>
           <w:bCs w:val="0"/>
           <w:sz w:val="24"/>
           <w:rtl/>
         </w:rPr>
-      </w:pPr>
+        <w:t xml:space="preserve"> موضوع جد</w:t>
+      </w:r>
+      <w:r>
+        <w:rPr>
+          <w:rFonts w:hint="cs"/>
+          <w:b w:val="0"/>
+          <w:bCs w:val="0"/>
+          <w:sz w:val="24"/>
+          <w:rtl/>
+        </w:rPr>
+        <w:t>ی</w:t>
+      </w:r>
       <w:r>
         <w:rPr>
           <w:rFonts w:hint="eastAsia"/>
@@ -7870,32 +7082,65 @@
           <w:sz w:val="24"/>
           <w:rtl/>
         </w:rPr>
-        <w:lastRenderedPageBreak/>
-        <w:t>طراحي</w:t>
-      </w:r>
-    </w:p>
-    <w:p>
-      <w:pPr>
-        <w:pStyle w:val="a7"/>
-      </w:pPr>
-      <w:r>
-        <w:rPr>
-          <w:rFonts w:hint="cs"/>
-          <w:rtl/>
-        </w:rPr>
-        <w:t>متن</w:t>
-      </w:r>
-    </w:p>
-    <w:p>
-      <w:pPr>
-        <w:pStyle w:val="a1"/>
+        <w:t>د</w:t>
+      </w:r>
+      <w:r>
         <w:rPr>
           <w:b w:val="0"/>
           <w:bCs w:val="0"/>
           <w:sz w:val="24"/>
           <w:rtl/>
         </w:rPr>
-      </w:pPr>
+        <w:t xml:space="preserve"> و مورد بحث</w:t>
+      </w:r>
+      <w:r>
+        <w:rPr>
+          <w:rFonts w:hint="cs"/>
+          <w:b w:val="0"/>
+          <w:bCs w:val="0"/>
+          <w:sz w:val="24"/>
+          <w:rtl/>
+        </w:rPr>
+        <w:t>ی</w:t>
+      </w:r>
+      <w:r>
+        <w:rPr>
+          <w:b w:val="0"/>
+          <w:bCs w:val="0"/>
+          <w:sz w:val="24"/>
+          <w:rtl/>
+        </w:rPr>
+        <w:t xml:space="preserve"> در طراح</w:t>
+      </w:r>
+      <w:r>
+        <w:rPr>
+          <w:rFonts w:hint="cs"/>
+          <w:b w:val="0"/>
+          <w:bCs w:val="0"/>
+          <w:sz w:val="24"/>
+          <w:rtl/>
+        </w:rPr>
+        <w:t>ی</w:t>
+      </w:r>
+      <w:r>
+        <w:rPr>
+          <w:b w:val="0"/>
+          <w:bCs w:val="0"/>
+          <w:sz w:val="24"/>
+          <w:rtl/>
+        </w:rPr>
+        <w:t xml:space="preserve"> د</w:t>
+      </w:r>
+      <w:r>
+        <w:rPr>
+          <w:rFonts w:hint="cs"/>
+          <w:b w:val="0"/>
+          <w:bCs w:val="0"/>
+          <w:sz w:val="24"/>
+          <w:rtl/>
+        </w:rPr>
+        <w:t>ی</w:t>
+      </w:r>
       <w:r>
         <w:rPr>
           <w:rFonts w:hint="eastAsia"/>
@@ -7904,31 +7149,18 @@
           <w:sz w:val="24"/>
           <w:rtl/>
         </w:rPr>
-        <w:t>تعميرات</w:t>
-      </w:r>
-    </w:p>
-    <w:p>
-      <w:pPr>
-        <w:pStyle w:val="a7"/>
-      </w:pPr>
-      <w:r>
-        <w:rPr>
-          <w:rFonts w:hint="cs"/>
-          <w:rtl/>
-        </w:rPr>
-        <w:t>متن</w:t>
-      </w:r>
-    </w:p>
-    <w:p>
-      <w:pPr>
-        <w:pStyle w:val="a1"/>
-        <w:rPr>
+        <w:t>ج</w:t>
+      </w:r>
+      <w:r>
+        <w:rPr>
+          <w:rFonts w:hint="cs"/>
           <w:b w:val="0"/>
           <w:bCs w:val="0"/>
           <w:sz w:val="24"/>
           <w:rtl/>
         </w:rPr>
-      </w:pPr>
+        <w:t>ی</w:t>
+      </w:r>
       <w:r>
         <w:rPr>
           <w:rFonts w:hint="eastAsia"/>
@@ -7937,7 +7169,7 @@
           <w:sz w:val="24"/>
           <w:rtl/>
         </w:rPr>
-        <w:t>ترجمه</w:t>
+        <w:t>تال</w:t>
       </w:r>
       <w:r>
         <w:rPr>
@@ -7946,34 +7178,18 @@
           <w:sz w:val="24"/>
           <w:rtl/>
         </w:rPr>
-        <w:t xml:space="preserve"> متون علمي</w:t>
-      </w:r>
-    </w:p>
-    <w:p>
-      <w:pPr>
-        <w:pStyle w:val="a7"/>
-        <w:rPr>
-          <w:rtl/>
-        </w:rPr>
-      </w:pPr>
-      <w:r>
-        <w:rPr>
-          <w:rFonts w:hint="cs"/>
-          <w:rtl/>
-        </w:rPr>
-        <w:t>متن</w:t>
-      </w:r>
-    </w:p>
-    <w:p>
-      <w:pPr>
-        <w:pStyle w:val="a1"/>
-        <w:rPr>
+        <w:t xml:space="preserve"> م</w:t>
+      </w:r>
+      <w:r>
+        <w:rPr>
+          <w:rFonts w:hint="cs"/>
           <w:b w:val="0"/>
           <w:bCs w:val="0"/>
           <w:sz w:val="24"/>
           <w:rtl/>
         </w:rPr>
-      </w:pPr>
+        <w:t>ی‌</w:t>
+      </w:r>
       <w:r>
         <w:rPr>
           <w:rFonts w:hint="eastAsia"/>
@@ -7982,7 +7198,7 @@
           <w:sz w:val="24"/>
           <w:rtl/>
         </w:rPr>
-        <w:t>برنامه</w:t>
+        <w:t>باشد</w:t>
       </w:r>
       <w:r>
         <w:rPr>
@@ -7991,37 +7207,37 @@
           <w:sz w:val="24"/>
           <w:rtl/>
         </w:rPr>
-        <w:t xml:space="preserve"> نويسي</w:t>
-      </w:r>
-    </w:p>
-    <w:p>
-      <w:pPr>
-        <w:pStyle w:val="a7"/>
-        <w:rPr>
-          <w:b/>
-          <w:bCs/>
-        </w:rPr>
-      </w:pPr>
-      <w:r>
-        <w:rPr>
-          <w:rFonts w:hint="cs"/>
-          <w:b/>
-          <w:bCs/>
-          <w:rtl/>
-        </w:rPr>
-        <w:t>متن</w:t>
-      </w:r>
-    </w:p>
-    <w:p>
-      <w:pPr>
-        <w:pStyle w:val="a1"/>
-        <w:rPr>
+        <w:t xml:space="preserve"> که هدف از بررس</w:t>
+      </w:r>
+      <w:r>
+        <w:rPr>
+          <w:rFonts w:hint="cs"/>
           <w:b w:val="0"/>
           <w:bCs w:val="0"/>
           <w:sz w:val="24"/>
           <w:rtl/>
         </w:rPr>
-      </w:pPr>
+        <w:t>ی</w:t>
+      </w:r>
+      <w:r>
+        <w:rPr>
+          <w:b w:val="0"/>
+          <w:bCs w:val="0"/>
+          <w:sz w:val="24"/>
+          <w:rtl/>
+        </w:rPr>
+        <w:t xml:space="preserve"> و تحق</w:t>
+      </w:r>
+      <w:r>
+        <w:rPr>
+          <w:rFonts w:hint="cs"/>
+          <w:b w:val="0"/>
+          <w:bCs w:val="0"/>
+          <w:sz w:val="24"/>
+          <w:rtl/>
+        </w:rPr>
+        <w:t>ی</w:t>
+      </w:r>
       <w:r>
         <w:rPr>
           <w:rFonts w:hint="eastAsia"/>
@@ -8030,34 +7246,27 @@
           <w:sz w:val="24"/>
           <w:rtl/>
         </w:rPr>
-        <w:t>مديريتي</w:t>
-      </w:r>
-    </w:p>
-    <w:p>
-      <w:pPr>
-        <w:pStyle w:val="a7"/>
-        <w:rPr>
-          <w:rtl/>
-        </w:rPr>
-      </w:pPr>
-      <w:r>
-        <w:rPr>
-          <w:rFonts w:hint="cs"/>
-          <w:rtl/>
-        </w:rPr>
-        <w:t>متن</w:t>
-      </w:r>
-    </w:p>
-    <w:p>
-      <w:pPr>
-        <w:pStyle w:val="a1"/>
+        <w:t>ق</w:t>
+      </w:r>
+      <w:r>
         <w:rPr>
           <w:b w:val="0"/>
           <w:bCs w:val="0"/>
           <w:sz w:val="24"/>
           <w:rtl/>
         </w:rPr>
-      </w:pPr>
+        <w:t xml:space="preserve"> در ا</w:t>
+      </w:r>
+      <w:r>
+        <w:rPr>
+          <w:rFonts w:hint="cs"/>
+          <w:b w:val="0"/>
+          <w:bCs w:val="0"/>
+          <w:sz w:val="24"/>
+          <w:rtl/>
+        </w:rPr>
+        <w:t>ی</w:t>
+      </w:r>
       <w:r>
         <w:rPr>
           <w:rFonts w:hint="eastAsia"/>
@@ -8066,31 +7275,27 @@
           <w:sz w:val="24"/>
           <w:rtl/>
         </w:rPr>
-        <w:t>نظارت</w:t>
-      </w:r>
-    </w:p>
-    <w:p>
-      <w:pPr>
-        <w:pStyle w:val="a7"/>
-        <w:rPr>
-          <w:rtl/>
-        </w:rPr>
-      </w:pPr>
-      <w:r>
-        <w:rPr>
-          <w:rFonts w:hint="cs"/>
-          <w:rtl/>
-        </w:rPr>
-        <w:t>متن</w:t>
-      </w:r>
-    </w:p>
-    <w:p>
-      <w:pPr>
-        <w:pStyle w:val="a1"/>
-        <w:rPr>
-          <w:rtl/>
-        </w:rPr>
-      </w:pPr>
+        <w:t>ن</w:t>
+      </w:r>
+      <w:r>
+        <w:rPr>
+          <w:b w:val="0"/>
+          <w:bCs w:val="0"/>
+          <w:sz w:val="24"/>
+          <w:rtl/>
+        </w:rPr>
+        <w:t xml:space="preserve"> زم</w:t>
+      </w:r>
+      <w:r>
+        <w:rPr>
+          <w:rFonts w:hint="cs"/>
+          <w:b w:val="0"/>
+          <w:bCs w:val="0"/>
+          <w:sz w:val="24"/>
+          <w:rtl/>
+        </w:rPr>
+        <w:t>ی</w:t>
+      </w:r>
       <w:r>
         <w:rPr>
           <w:rFonts w:hint="eastAsia"/>
@@ -8099,8 +7304,7 @@
           <w:sz w:val="24"/>
           <w:rtl/>
         </w:rPr>
-        <w:lastRenderedPageBreak/>
-        <w:t>امور</w:t>
+        <w:t>نه،</w:t>
       </w:r>
       <w:r>
         <w:rPr>
@@ -8109,7 +7313,7 @@
           <w:sz w:val="24"/>
           <w:rtl/>
         </w:rPr>
-        <w:t xml:space="preserve"> اجرايي</w:t>
+        <w:t xml:space="preserve"> بهبود سرعت، مساحت و توان مصرف</w:t>
       </w:r>
       <w:r>
         <w:rPr>
@@ -8119,69 +7323,1698 @@
           <w:sz w:val="24"/>
           <w:rtl/>
         </w:rPr>
+        <w:t>ی</w:t>
+      </w:r>
+      <w:r>
+        <w:rPr>
+          <w:b w:val="0"/>
+          <w:bCs w:val="0"/>
+          <w:sz w:val="24"/>
+          <w:rtl/>
+        </w:rPr>
+        <w:t xml:space="preserve"> طرح ها</w:t>
+      </w:r>
+      <w:r>
+        <w:rPr>
+          <w:rFonts w:hint="cs"/>
+          <w:b w:val="0"/>
+          <w:bCs w:val="0"/>
+          <w:sz w:val="24"/>
+          <w:rtl/>
+        </w:rPr>
+        <w:t>ی</w:t>
+      </w:r>
+      <w:r>
+        <w:rPr>
+          <w:b w:val="0"/>
+          <w:bCs w:val="0"/>
+          <w:sz w:val="24"/>
+          <w:rtl/>
+        </w:rPr>
+        <w:t xml:space="preserve"> د</w:t>
+      </w:r>
+      <w:r>
+        <w:rPr>
+          <w:rFonts w:hint="cs"/>
+          <w:b w:val="0"/>
+          <w:bCs w:val="0"/>
+          <w:sz w:val="24"/>
+          <w:rtl/>
+        </w:rPr>
+        <w:t>ی</w:t>
+      </w:r>
+      <w:r>
+        <w:rPr>
+          <w:rFonts w:hint="eastAsia"/>
+          <w:b w:val="0"/>
+          <w:bCs w:val="0"/>
+          <w:sz w:val="24"/>
+          <w:rtl/>
+        </w:rPr>
+        <w:t>ج</w:t>
+      </w:r>
+      <w:r>
+        <w:rPr>
+          <w:rFonts w:hint="cs"/>
+          <w:b w:val="0"/>
+          <w:bCs w:val="0"/>
+          <w:sz w:val="24"/>
+          <w:rtl/>
+        </w:rPr>
+        <w:t>ی</w:t>
+      </w:r>
+      <w:r>
+        <w:rPr>
+          <w:rFonts w:hint="eastAsia"/>
+          <w:b w:val="0"/>
+          <w:bCs w:val="0"/>
+          <w:sz w:val="24"/>
+          <w:rtl/>
+        </w:rPr>
+        <w:t>تال</w:t>
+      </w:r>
+      <w:r>
+        <w:rPr>
+          <w:b w:val="0"/>
+          <w:bCs w:val="0"/>
+          <w:sz w:val="24"/>
+          <w:rtl/>
+        </w:rPr>
+        <w:t xml:space="preserve"> مورد استفاده در واحد ها</w:t>
+      </w:r>
+      <w:r>
+        <w:rPr>
+          <w:rFonts w:hint="cs"/>
+          <w:b w:val="0"/>
+          <w:bCs w:val="0"/>
+          <w:sz w:val="24"/>
+          <w:rtl/>
+        </w:rPr>
+        <w:t>ی</w:t>
+      </w:r>
+      <w:r>
+        <w:rPr>
+          <w:b w:val="0"/>
+          <w:bCs w:val="0"/>
+          <w:sz w:val="24"/>
+          <w:rtl/>
+        </w:rPr>
+        <w:t xml:space="preserve"> پردازشگر م</w:t>
+      </w:r>
+      <w:r>
+        <w:rPr>
+          <w:rFonts w:hint="cs"/>
+          <w:b w:val="0"/>
+          <w:bCs w:val="0"/>
+          <w:sz w:val="24"/>
+          <w:rtl/>
+        </w:rPr>
+        <w:t>ی‌</w:t>
+      </w:r>
+      <w:r>
+        <w:rPr>
+          <w:rFonts w:hint="eastAsia"/>
+          <w:b w:val="0"/>
+          <w:bCs w:val="0"/>
+          <w:sz w:val="24"/>
+          <w:rtl/>
+        </w:rPr>
+        <w:t>باشد</w:t>
+      </w:r>
+      <w:r>
+        <w:rPr>
+          <w:b w:val="0"/>
+          <w:bCs w:val="0"/>
+          <w:sz w:val="24"/>
+          <w:rtl/>
+        </w:rPr>
+        <w:t>. با جا</w:t>
+      </w:r>
+      <w:r>
+        <w:rPr>
+          <w:rFonts w:hint="cs"/>
+          <w:b w:val="0"/>
+          <w:bCs w:val="0"/>
+          <w:sz w:val="24"/>
+          <w:rtl/>
+        </w:rPr>
+        <w:t>ی</w:t>
+      </w:r>
+      <w:r>
+        <w:rPr>
+          <w:rFonts w:hint="eastAsia"/>
+          <w:b w:val="0"/>
+          <w:bCs w:val="0"/>
+          <w:sz w:val="24"/>
+          <w:rtl/>
+        </w:rPr>
+        <w:t>گز</w:t>
+      </w:r>
+      <w:r>
+        <w:rPr>
+          <w:rFonts w:hint="cs"/>
+          <w:b w:val="0"/>
+          <w:bCs w:val="0"/>
+          <w:sz w:val="24"/>
+          <w:rtl/>
+        </w:rPr>
+        <w:t>ی</w:t>
+      </w:r>
+      <w:r>
+        <w:rPr>
+          <w:rFonts w:hint="eastAsia"/>
+          <w:b w:val="0"/>
+          <w:bCs w:val="0"/>
+          <w:sz w:val="24"/>
+          <w:rtl/>
+        </w:rPr>
+        <w:t>ن</w:t>
+      </w:r>
+      <w:r>
+        <w:rPr>
+          <w:rFonts w:hint="cs"/>
+          <w:b w:val="0"/>
+          <w:bCs w:val="0"/>
+          <w:sz w:val="24"/>
+          <w:rtl/>
+        </w:rPr>
+        <w:t>ی</w:t>
+      </w:r>
+      <w:r>
+        <w:rPr>
+          <w:b w:val="0"/>
+          <w:bCs w:val="0"/>
+          <w:sz w:val="24"/>
+          <w:rtl/>
+        </w:rPr>
+        <w:t xml:space="preserve"> واحد ها</w:t>
+      </w:r>
+      <w:r>
+        <w:rPr>
+          <w:rFonts w:hint="cs"/>
+          <w:b w:val="0"/>
+          <w:bCs w:val="0"/>
+          <w:sz w:val="24"/>
+          <w:rtl/>
+        </w:rPr>
+        <w:t>ی</w:t>
+      </w:r>
+      <w:r>
+        <w:rPr>
+          <w:b w:val="0"/>
+          <w:bCs w:val="0"/>
+          <w:sz w:val="24"/>
+          <w:rtl/>
+        </w:rPr>
+        <w:t xml:space="preserve"> محاسبات</w:t>
+      </w:r>
+      <w:r>
+        <w:rPr>
+          <w:rFonts w:hint="cs"/>
+          <w:b w:val="0"/>
+          <w:bCs w:val="0"/>
+          <w:sz w:val="24"/>
+          <w:rtl/>
+        </w:rPr>
+        <w:t>ی</w:t>
+      </w:r>
+      <w:r>
+        <w:rPr>
+          <w:b w:val="0"/>
+          <w:bCs w:val="0"/>
+          <w:sz w:val="24"/>
+          <w:rtl/>
+        </w:rPr>
+        <w:t xml:space="preserve"> تقر</w:t>
+      </w:r>
+      <w:r>
+        <w:rPr>
+          <w:rFonts w:hint="cs"/>
+          <w:b w:val="0"/>
+          <w:bCs w:val="0"/>
+          <w:sz w:val="24"/>
+          <w:rtl/>
+        </w:rPr>
+        <w:t>ی</w:t>
+      </w:r>
+      <w:r>
+        <w:rPr>
+          <w:rFonts w:hint="eastAsia"/>
+          <w:b w:val="0"/>
+          <w:bCs w:val="0"/>
+          <w:sz w:val="24"/>
+          <w:rtl/>
+        </w:rPr>
+        <w:t>ب</w:t>
+      </w:r>
+      <w:r>
+        <w:rPr>
+          <w:rFonts w:hint="cs"/>
+          <w:b w:val="0"/>
+          <w:bCs w:val="0"/>
+          <w:sz w:val="24"/>
+          <w:rtl/>
+        </w:rPr>
+        <w:t>ی</w:t>
+      </w:r>
+      <w:r>
+        <w:rPr>
+          <w:b w:val="0"/>
+          <w:bCs w:val="0"/>
+          <w:sz w:val="24"/>
+          <w:rtl/>
+        </w:rPr>
+        <w:t xml:space="preserve"> با م</w:t>
+      </w:r>
+      <w:r>
+        <w:rPr>
+          <w:rFonts w:hint="cs"/>
+          <w:b w:val="0"/>
+          <w:bCs w:val="0"/>
+          <w:sz w:val="24"/>
+          <w:rtl/>
+        </w:rPr>
+        <w:t>ی</w:t>
+      </w:r>
+      <w:r>
+        <w:rPr>
+          <w:rFonts w:hint="eastAsia"/>
+          <w:b w:val="0"/>
+          <w:bCs w:val="0"/>
+          <w:sz w:val="24"/>
+          <w:rtl/>
+        </w:rPr>
+        <w:t>زان</w:t>
+      </w:r>
+      <w:r>
+        <w:rPr>
+          <w:b w:val="0"/>
+          <w:bCs w:val="0"/>
+          <w:sz w:val="24"/>
+          <w:rtl/>
+        </w:rPr>
+        <w:t xml:space="preserve"> خطا</w:t>
+      </w:r>
+      <w:r>
+        <w:rPr>
+          <w:rFonts w:hint="cs"/>
+          <w:b w:val="0"/>
+          <w:bCs w:val="0"/>
+          <w:sz w:val="24"/>
+          <w:rtl/>
+        </w:rPr>
+        <w:t>ی</w:t>
+      </w:r>
+      <w:r>
+        <w:rPr>
+          <w:b w:val="0"/>
+          <w:bCs w:val="0"/>
+          <w:sz w:val="24"/>
+          <w:rtl/>
+        </w:rPr>
+        <w:t xml:space="preserve"> منطق</w:t>
+      </w:r>
+      <w:r>
+        <w:rPr>
+          <w:rFonts w:hint="cs"/>
+          <w:b w:val="0"/>
+          <w:bCs w:val="0"/>
+          <w:sz w:val="24"/>
+          <w:rtl/>
+        </w:rPr>
+        <w:t>ی</w:t>
+      </w:r>
+      <w:r>
+        <w:rPr>
+          <w:b w:val="0"/>
+          <w:bCs w:val="0"/>
+          <w:sz w:val="24"/>
+          <w:rtl/>
+        </w:rPr>
+        <w:t xml:space="preserve"> و قابل </w:t>
+      </w:r>
+      <w:r>
+        <w:rPr>
+          <w:rFonts w:hint="eastAsia"/>
+          <w:b w:val="0"/>
+          <w:bCs w:val="0"/>
+          <w:sz w:val="24"/>
+          <w:rtl/>
+        </w:rPr>
+        <w:t>قبول،</w:t>
+      </w:r>
+      <w:r>
+        <w:rPr>
+          <w:b w:val="0"/>
+          <w:bCs w:val="0"/>
+          <w:sz w:val="24"/>
+          <w:rtl/>
+        </w:rPr>
+        <w:t xml:space="preserve"> به جا</w:t>
+      </w:r>
+      <w:r>
+        <w:rPr>
+          <w:rFonts w:hint="cs"/>
+          <w:b w:val="0"/>
+          <w:bCs w:val="0"/>
+          <w:sz w:val="24"/>
+          <w:rtl/>
+        </w:rPr>
+        <w:t>ی</w:t>
+      </w:r>
+      <w:r>
+        <w:rPr>
+          <w:b w:val="0"/>
+          <w:bCs w:val="0"/>
+          <w:sz w:val="24"/>
+          <w:rtl/>
+        </w:rPr>
+        <w:t xml:space="preserve"> واحد ها</w:t>
+      </w:r>
+      <w:r>
+        <w:rPr>
+          <w:rFonts w:hint="cs"/>
+          <w:b w:val="0"/>
+          <w:bCs w:val="0"/>
+          <w:sz w:val="24"/>
+          <w:rtl/>
+        </w:rPr>
+        <w:t>ی</w:t>
+      </w:r>
+      <w:r>
+        <w:rPr>
+          <w:b w:val="0"/>
+          <w:bCs w:val="0"/>
+          <w:sz w:val="24"/>
+          <w:rtl/>
+        </w:rPr>
+        <w:t xml:space="preserve"> محاسبات</w:t>
+      </w:r>
+      <w:r>
+        <w:rPr>
+          <w:rFonts w:hint="cs"/>
+          <w:b w:val="0"/>
+          <w:bCs w:val="0"/>
+          <w:sz w:val="24"/>
+          <w:rtl/>
+        </w:rPr>
+        <w:t>ی</w:t>
+      </w:r>
+      <w:r>
+        <w:rPr>
+          <w:b w:val="0"/>
+          <w:bCs w:val="0"/>
+          <w:sz w:val="24"/>
+          <w:rtl/>
+        </w:rPr>
+        <w:t xml:space="preserve"> دق</w:t>
+      </w:r>
+      <w:r>
+        <w:rPr>
+          <w:rFonts w:hint="cs"/>
+          <w:b w:val="0"/>
+          <w:bCs w:val="0"/>
+          <w:sz w:val="24"/>
+          <w:rtl/>
+        </w:rPr>
+        <w:t>ی</w:t>
+      </w:r>
+      <w:r>
+        <w:rPr>
+          <w:rFonts w:hint="eastAsia"/>
+          <w:b w:val="0"/>
+          <w:bCs w:val="0"/>
+          <w:sz w:val="24"/>
+          <w:rtl/>
+        </w:rPr>
+        <w:t>ق</w:t>
+      </w:r>
+      <w:r>
+        <w:rPr>
+          <w:b w:val="0"/>
+          <w:bCs w:val="0"/>
+          <w:sz w:val="24"/>
+          <w:rtl/>
+        </w:rPr>
+        <w:t xml:space="preserve"> ما به مزا</w:t>
+      </w:r>
+      <w:r>
+        <w:rPr>
+          <w:rFonts w:hint="cs"/>
+          <w:b w:val="0"/>
+          <w:bCs w:val="0"/>
+          <w:sz w:val="24"/>
+          <w:rtl/>
+        </w:rPr>
+        <w:t>ی</w:t>
+      </w:r>
+      <w:r>
+        <w:rPr>
+          <w:rFonts w:hint="eastAsia"/>
+          <w:b w:val="0"/>
+          <w:bCs w:val="0"/>
+          <w:sz w:val="24"/>
+          <w:rtl/>
+        </w:rPr>
+        <w:t>ا</w:t>
+      </w:r>
+      <w:r>
+        <w:rPr>
+          <w:rFonts w:hint="cs"/>
+          <w:b w:val="0"/>
+          <w:bCs w:val="0"/>
+          <w:sz w:val="24"/>
+          <w:rtl/>
+        </w:rPr>
+        <w:t>ی</w:t>
+      </w:r>
+      <w:r>
+        <w:rPr>
+          <w:b w:val="0"/>
+          <w:bCs w:val="0"/>
+          <w:sz w:val="24"/>
+          <w:rtl/>
+        </w:rPr>
+        <w:t xml:space="preserve"> د</w:t>
+      </w:r>
+      <w:r>
+        <w:rPr>
+          <w:rFonts w:hint="cs"/>
+          <w:b w:val="0"/>
+          <w:bCs w:val="0"/>
+          <w:sz w:val="24"/>
+          <w:rtl/>
+        </w:rPr>
+        <w:t>ی</w:t>
+      </w:r>
+      <w:r>
+        <w:rPr>
+          <w:rFonts w:hint="eastAsia"/>
+          <w:b w:val="0"/>
+          <w:bCs w:val="0"/>
+          <w:sz w:val="24"/>
+          <w:rtl/>
+        </w:rPr>
+        <w:t>گر</w:t>
+      </w:r>
+      <w:r>
+        <w:rPr>
+          <w:rFonts w:hint="cs"/>
+          <w:b w:val="0"/>
+          <w:bCs w:val="0"/>
+          <w:sz w:val="24"/>
+          <w:rtl/>
+        </w:rPr>
+        <w:t>ی</w:t>
+      </w:r>
+      <w:r>
+        <w:rPr>
+          <w:b w:val="0"/>
+          <w:bCs w:val="0"/>
+          <w:sz w:val="24"/>
+          <w:rtl/>
+        </w:rPr>
+        <w:t xml:space="preserve"> مانند سرعت و </w:t>
+      </w:r>
+      <w:r>
+        <w:rPr>
+          <w:rFonts w:hint="cs"/>
+          <w:b w:val="0"/>
+          <w:bCs w:val="0"/>
+          <w:sz w:val="24"/>
+          <w:rtl/>
+        </w:rPr>
+        <w:t>ی</w:t>
+      </w:r>
+      <w:r>
+        <w:rPr>
+          <w:rFonts w:hint="eastAsia"/>
+          <w:b w:val="0"/>
+          <w:bCs w:val="0"/>
+          <w:sz w:val="24"/>
+          <w:rtl/>
+        </w:rPr>
+        <w:t>ا</w:t>
+      </w:r>
+      <w:r>
+        <w:rPr>
+          <w:b w:val="0"/>
+          <w:bCs w:val="0"/>
+          <w:sz w:val="24"/>
+          <w:rtl/>
+        </w:rPr>
+        <w:t xml:space="preserve"> توان مصرف</w:t>
+      </w:r>
+      <w:r>
+        <w:rPr>
+          <w:rFonts w:hint="cs"/>
+          <w:b w:val="0"/>
+          <w:bCs w:val="0"/>
+          <w:sz w:val="24"/>
+          <w:rtl/>
+        </w:rPr>
+        <w:t>ی</w:t>
+      </w:r>
+      <w:r>
+        <w:rPr>
+          <w:b w:val="0"/>
+          <w:bCs w:val="0"/>
+          <w:sz w:val="24"/>
+          <w:rtl/>
+        </w:rPr>
+        <w:t xml:space="preserve"> کمتر دست پ</w:t>
+      </w:r>
+      <w:r>
+        <w:rPr>
+          <w:rFonts w:hint="cs"/>
+          <w:b w:val="0"/>
+          <w:bCs w:val="0"/>
+          <w:sz w:val="24"/>
+          <w:rtl/>
+        </w:rPr>
+        <w:t>ی</w:t>
+      </w:r>
+      <w:r>
+        <w:rPr>
+          <w:rFonts w:hint="eastAsia"/>
+          <w:b w:val="0"/>
+          <w:bCs w:val="0"/>
+          <w:sz w:val="24"/>
+          <w:rtl/>
+        </w:rPr>
+        <w:t>دا</w:t>
+      </w:r>
+      <w:r>
+        <w:rPr>
+          <w:b w:val="0"/>
+          <w:bCs w:val="0"/>
+          <w:sz w:val="24"/>
+          <w:rtl/>
+        </w:rPr>
+        <w:t xml:space="preserve"> م</w:t>
+      </w:r>
+      <w:r>
+        <w:rPr>
+          <w:rFonts w:hint="cs"/>
+          <w:b w:val="0"/>
+          <w:bCs w:val="0"/>
+          <w:sz w:val="24"/>
+          <w:rtl/>
+        </w:rPr>
+        <w:t>ی‌</w:t>
+      </w:r>
+      <w:r>
+        <w:rPr>
+          <w:rFonts w:hint="eastAsia"/>
+          <w:b w:val="0"/>
+          <w:bCs w:val="0"/>
+          <w:sz w:val="24"/>
+          <w:rtl/>
+        </w:rPr>
+        <w:t>کن</w:t>
+      </w:r>
+      <w:r>
+        <w:rPr>
+          <w:rFonts w:hint="cs"/>
+          <w:b w:val="0"/>
+          <w:bCs w:val="0"/>
+          <w:sz w:val="24"/>
+          <w:rtl/>
+        </w:rPr>
+        <w:t>ی</w:t>
+      </w:r>
+      <w:r>
+        <w:rPr>
+          <w:rFonts w:hint="eastAsia"/>
+          <w:b w:val="0"/>
+          <w:bCs w:val="0"/>
+          <w:sz w:val="24"/>
+          <w:rtl/>
+        </w:rPr>
+        <w:t>م</w:t>
+      </w:r>
+      <w:r>
+        <w:rPr>
+          <w:b w:val="0"/>
+          <w:bCs w:val="0"/>
+          <w:sz w:val="24"/>
+          <w:rtl/>
+        </w:rPr>
+        <w:t xml:space="preserve">. </w:t>
+      </w:r>
+      <w:r>
+        <w:rPr>
+          <w:rFonts w:hint="cs"/>
+          <w:b w:val="0"/>
+          <w:bCs w:val="0"/>
+          <w:sz w:val="24"/>
+          <w:rtl/>
+        </w:rPr>
+        <w:t>خیلی از عملیات های ریاضی مانند جمع، ضرب، تقسیم، رادیکال و ... توانایی پذیرش تقریب در مرحله پیاده سازی مداری را دارند</w:t>
+      </w:r>
+      <w:r>
+        <w:rPr>
+          <w:rFonts w:hint="cs"/>
+          <w:b w:val="0"/>
+          <w:bCs w:val="0"/>
+          <w:sz w:val="24"/>
+          <w:rtl/>
+        </w:rPr>
+        <w:t>. تکنیک ها و استاندارد های مختلفی برای تقریبی کردن یک واحد عملیاتی در مدار های مختلف وجود دارد. امروزه از محاسبات تقریبی در مباحث بسیاری مانند هوش مصنوعی، پردازش تصویر، یادگیری ماشین، شبکه های عصبی و ... استفاده می‌شود.</w:t>
+      </w:r>
+    </w:p>
+    <w:bookmarkEnd w:id="10"/>
+    <w:bookmarkEnd w:id="11"/>
+    <w:p>
+      <w:pPr>
+        <w:pStyle w:val="a1"/>
+        <w:jc w:val="both"/>
+        <w:rPr>
+          <w:rtl/>
+          <w:lang w:bidi="fa-IR"/>
+        </w:rPr>
+      </w:pPr>
+      <w:r>
+        <w:rPr>
+          <w:rFonts w:hint="cs"/>
+          <w:rtl/>
+          <w:lang w:bidi="fa-IR"/>
+        </w:rPr>
+        <w:t xml:space="preserve">طراحی </w:t>
+      </w:r>
+      <w:r>
+        <w:rPr>
+          <w:rFonts w:hint="cs"/>
+          <w:rtl/>
+          <w:lang w:bidi="fa-IR"/>
+        </w:rPr>
+        <w:t xml:space="preserve">ضرب کننده تقریبی: </w:t>
+      </w:r>
+      <w:r>
+        <w:rPr>
+          <w:rFonts w:hint="cs"/>
+          <w:b w:val="0"/>
+          <w:bCs w:val="0"/>
+          <w:rtl/>
+          <w:lang w:bidi="fa-IR"/>
+        </w:rPr>
+        <w:t>در دنباله مطالعات ما در زمینه محاسبات تقریبی، ما به مقاله ای در زمینه طراحی یک ضرب کننده تقریبی با خطای قابل کنترل و تغییر توسط کاربر برخورد کردیم. این مقاله که توسط تیمی ژاپنی</w:t>
+      </w:r>
+      <w:r>
+        <w:rPr>
+          <w:rFonts w:hint="cs"/>
+          <w:b w:val="0"/>
+          <w:bCs w:val="0"/>
+          <w:rtl/>
+          <w:lang w:bidi="fa-IR"/>
+        </w:rPr>
         <w:t xml:space="preserve"> </w:t>
       </w:r>
+      <w:r>
+        <w:rPr>
+          <w:b w:val="0"/>
+          <w:bCs w:val="0"/>
+          <w:lang w:bidi="fa-IR"/>
+        </w:rPr>
+        <w:t>[6]</w:t>
+      </w:r>
+      <w:r>
+        <w:rPr>
+          <w:rFonts w:hint="cs"/>
+          <w:b w:val="0"/>
+          <w:bCs w:val="0"/>
+          <w:rtl/>
+          <w:lang w:bidi="fa-IR"/>
+        </w:rPr>
+        <w:t xml:space="preserve"> </w:t>
+      </w:r>
+      <w:r>
+        <w:rPr>
+          <w:rFonts w:hint="cs"/>
+          <w:b w:val="0"/>
+          <w:bCs w:val="0"/>
+          <w:rtl/>
+          <w:lang w:bidi="fa-IR"/>
+        </w:rPr>
+        <w:t xml:space="preserve">در کنفرانس علوم کامپیوتر </w:t>
+      </w:r>
+      <w:r>
+        <w:rPr>
+          <w:b w:val="0"/>
+          <w:bCs w:val="0"/>
+          <w:lang w:bidi="fa-IR"/>
+        </w:rPr>
+        <w:t>IEEE</w:t>
+      </w:r>
+      <w:r>
+        <w:rPr>
+          <w:rFonts w:hint="cs"/>
+          <w:b w:val="0"/>
+          <w:bCs w:val="0"/>
+          <w:rtl/>
+          <w:lang w:bidi="fa-IR"/>
+        </w:rPr>
+        <w:t xml:space="preserve"> به چاپ رسیده بود</w:t>
+      </w:r>
+      <w:r>
+        <w:rPr>
+          <w:rFonts w:hint="cs"/>
+          <w:b w:val="0"/>
+          <w:bCs w:val="0"/>
+          <w:rtl/>
+          <w:lang w:bidi="fa-IR"/>
+        </w:rPr>
+        <w:t>.</w:t>
+      </w:r>
+      <w:r>
+        <w:rPr>
+          <w:rFonts w:hint="cs"/>
+          <w:b w:val="0"/>
+          <w:bCs w:val="0"/>
+          <w:rtl/>
+          <w:lang w:bidi="fa-IR"/>
+        </w:rPr>
+        <w:t xml:space="preserve"> ما ابتدا ضرب کننده ارائه شده در مقاله را مجددا با زبان توصیف سخت افزار وریلاگ پیاده سازی و شبیه سازی کردیم و موفق شدیم به نتایج درست که در مقاله اصلی ارائه شده بود دست پیدا کنیم. بعد از شکل دادن معماری کامل ضرب </w:t>
+      </w:r>
+      <w:r>
+        <w:rPr>
+          <w:rFonts w:hint="cs"/>
+          <w:b w:val="0"/>
+          <w:bCs w:val="0"/>
+          <w:rtl/>
+          <w:lang w:bidi="fa-IR"/>
+        </w:rPr>
+        <w:lastRenderedPageBreak/>
+        <w:t xml:space="preserve">کننده، با ایجاد تغییر در مدار های جمع کننده </w:t>
+      </w:r>
+      <w:r>
+        <w:rPr>
+          <w:b w:val="0"/>
+          <w:bCs w:val="0"/>
+          <w:lang w:bidi="fa-IR"/>
+        </w:rPr>
+        <w:t>(Full Adder)</w:t>
+      </w:r>
+      <w:r>
+        <w:rPr>
+          <w:rFonts w:hint="cs"/>
+          <w:b w:val="0"/>
+          <w:bCs w:val="0"/>
+          <w:rtl/>
+          <w:lang w:bidi="fa-IR"/>
+        </w:rPr>
+        <w:t xml:space="preserve"> </w:t>
+      </w:r>
+      <w:r>
+        <w:rPr>
+          <w:rFonts w:hint="cs"/>
+          <w:b w:val="0"/>
+          <w:bCs w:val="0"/>
+          <w:rtl/>
+          <w:lang w:bidi="fa-IR"/>
+        </w:rPr>
+        <w:t>میانی، توانستیم مدار جدیدی برای ضرب کننده ی تقریبی با معماری مد نظر ارائه بدیم. این مدار از نظر زمانی بهینه تر از مدار ارائه شده در مقاله اصلی می‌باشد.</w:t>
+      </w:r>
+      <w:r>
+        <w:rPr>
+          <w:rFonts w:hint="cs"/>
+          <w:b w:val="0"/>
+          <w:bCs w:val="0"/>
+          <w:rtl/>
+          <w:lang w:bidi="fa-IR"/>
+        </w:rPr>
+        <w:t xml:space="preserve"> نتایج ضرب کننده ها در فصل سوم ارائه و با هم مقایسه خواهد شد.</w:t>
+      </w:r>
+    </w:p>
+    <w:p>
+      <w:pPr>
+        <w:pStyle w:val="a0"/>
+        <w:rPr>
+          <w:rtl/>
+        </w:rPr>
+      </w:pPr>
+      <w:bookmarkStart w:id="12" w:name="_GoBack"/>
+      <w:r>
+        <w:rPr>
+          <w:rtl/>
+        </w:rPr>
+        <w:t xml:space="preserve">شرح </w:t>
+      </w:r>
+      <w:r>
+        <w:rPr>
+          <w:rFonts w:hint="eastAsia"/>
+          <w:rtl/>
+        </w:rPr>
+        <w:t>پروژه</w:t>
+      </w:r>
+      <w:r>
+        <w:rPr>
+          <w:rtl/>
+        </w:rPr>
+        <w:t xml:space="preserve"> ها و فعال</w:t>
+      </w:r>
+      <w:r>
+        <w:rPr>
+          <w:rFonts w:hint="cs"/>
+          <w:rtl/>
+        </w:rPr>
+        <w:t>ی</w:t>
+      </w:r>
+      <w:r>
+        <w:rPr>
+          <w:rFonts w:hint="eastAsia"/>
+          <w:rtl/>
+        </w:rPr>
+        <w:t>تها</w:t>
+      </w:r>
+      <w:r>
+        <w:rPr>
+          <w:rFonts w:hint="cs"/>
+          <w:rtl/>
+        </w:rPr>
+        <w:t>ی</w:t>
+      </w:r>
+      <w:r>
+        <w:rPr>
+          <w:rtl/>
+        </w:rPr>
+        <w:t xml:space="preserve"> انجام شده توسط کارآموز</w:t>
+      </w:r>
+      <w:bookmarkEnd w:id="12"/>
+    </w:p>
+    <w:p>
+      <w:pPr>
+        <w:pStyle w:val="a7"/>
+        <w:rPr>
+          <w:rtl/>
+          <w:lang w:bidi="fa-IR"/>
+        </w:rPr>
+      </w:pPr>
+      <w:bookmarkStart w:id="13" w:name="_Toc16262969"/>
+      <w:r>
+        <w:rPr>
+          <w:rtl/>
+          <w:lang w:bidi="fa-IR"/>
+        </w:rPr>
+        <w:t>گزارش کارآموز</w:t>
+      </w:r>
+      <w:r>
+        <w:rPr>
+          <w:rFonts w:hint="cs"/>
+          <w:rtl/>
+          <w:lang w:bidi="fa-IR"/>
+        </w:rPr>
+        <w:t>ی</w:t>
+      </w:r>
+      <w:r>
+        <w:rPr>
+          <w:rtl/>
+          <w:lang w:bidi="fa-IR"/>
+        </w:rPr>
+        <w:t xml:space="preserve"> با</w:t>
+      </w:r>
+      <w:r>
+        <w:rPr>
+          <w:rFonts w:hint="cs"/>
+          <w:rtl/>
+          <w:lang w:bidi="fa-IR"/>
+        </w:rPr>
+        <w:t>ی</w:t>
+      </w:r>
+      <w:r>
+        <w:rPr>
+          <w:rFonts w:hint="eastAsia"/>
+          <w:rtl/>
+          <w:lang w:bidi="fa-IR"/>
+        </w:rPr>
+        <w:t>د</w:t>
+      </w:r>
+      <w:r>
+        <w:rPr>
+          <w:rtl/>
+          <w:lang w:bidi="fa-IR"/>
+        </w:rPr>
+        <w:t xml:space="preserve"> شامل تمام اطلاعات مرتبط با </w:t>
+      </w:r>
+      <w:r>
+        <w:rPr>
+          <w:rFonts w:hint="cs"/>
+          <w:rtl/>
+          <w:lang w:bidi="fa-IR"/>
+        </w:rPr>
+        <w:t>فعالیت</w:t>
+      </w:r>
+      <w:r>
+        <w:rPr>
+          <w:rtl/>
+          <w:lang w:bidi="fa-IR"/>
+        </w:rPr>
+        <w:softHyphen/>
+      </w:r>
+      <w:r>
+        <w:rPr>
+          <w:rFonts w:hint="cs"/>
+          <w:rtl/>
+          <w:lang w:bidi="fa-IR"/>
+        </w:rPr>
+        <w:t>های</w:t>
+      </w:r>
+      <w:r>
+        <w:rPr>
+          <w:rtl/>
+          <w:lang w:bidi="fa-IR"/>
+        </w:rPr>
+        <w:t xml:space="preserve"> انجام شده</w:t>
+      </w:r>
+      <w:r>
+        <w:rPr>
+          <w:rFonts w:hint="cs"/>
+          <w:rtl/>
+          <w:lang w:bidi="fa-IR"/>
+        </w:rPr>
+        <w:t xml:space="preserve"> کارآموز</w:t>
+      </w:r>
+      <w:r>
+        <w:rPr>
+          <w:rtl/>
+          <w:lang w:bidi="fa-IR"/>
+        </w:rPr>
+        <w:t xml:space="preserve"> </w:t>
+      </w:r>
+      <w:r>
+        <w:rPr>
+          <w:rFonts w:hint="cs"/>
+          <w:rtl/>
+          <w:lang w:bidi="fa-IR"/>
+        </w:rPr>
+        <w:t>اعم از تحقیقاتی، آزمایشگاهی، طراحی و .... در سرفصل</w:t>
+      </w:r>
+      <w:r>
+        <w:rPr>
+          <w:rtl/>
+          <w:lang w:bidi="fa-IR"/>
+        </w:rPr>
+        <w:softHyphen/>
+      </w:r>
+      <w:r>
+        <w:rPr>
+          <w:rFonts w:hint="cs"/>
+          <w:rtl/>
+          <w:lang w:bidi="fa-IR"/>
+        </w:rPr>
+        <w:t xml:space="preserve">های مجزا باشد. </w:t>
+      </w:r>
+    </w:p>
+    <w:p>
+      <w:pPr>
+        <w:pStyle w:val="a1"/>
+        <w:rPr>
+          <w:b w:val="0"/>
+          <w:bCs w:val="0"/>
+          <w:sz w:val="24"/>
+          <w:rtl/>
+        </w:rPr>
+      </w:pPr>
+      <w:r>
+        <w:rPr>
+          <w:rFonts w:hint="eastAsia"/>
+          <w:b w:val="0"/>
+          <w:bCs w:val="0"/>
+          <w:sz w:val="24"/>
+          <w:rtl/>
+        </w:rPr>
+        <w:t>تحقيقاتي</w:t>
+      </w:r>
+    </w:p>
+    <w:p>
+      <w:pPr>
+        <w:pStyle w:val="a7"/>
+        <w:rPr>
+          <w:rtl/>
+        </w:rPr>
+      </w:pPr>
+      <w:r>
+        <w:rPr>
+          <w:rFonts w:hint="cs"/>
+          <w:rtl/>
+        </w:rPr>
+        <w:t>متن</w:t>
+      </w:r>
+    </w:p>
+    <w:p>
+      <w:pPr>
+        <w:pStyle w:val="a1"/>
+        <w:rPr>
+          <w:b w:val="0"/>
+          <w:bCs w:val="0"/>
+          <w:sz w:val="24"/>
+          <w:rtl/>
+        </w:rPr>
+      </w:pPr>
+      <w:r>
+        <w:rPr>
+          <w:rFonts w:hint="eastAsia"/>
+          <w:b w:val="0"/>
+          <w:bCs w:val="0"/>
+          <w:sz w:val="24"/>
+          <w:rtl/>
+        </w:rPr>
+        <w:t>آزمايشگاهي</w:t>
+      </w:r>
+    </w:p>
+    <w:p>
+      <w:pPr>
+        <w:pStyle w:val="a7"/>
+      </w:pPr>
+      <w:r>
+        <w:rPr>
+          <w:rFonts w:hint="cs"/>
+          <w:rtl/>
+        </w:rPr>
+        <w:t>متن</w:t>
+      </w:r>
+    </w:p>
+    <w:p>
+      <w:pPr>
+        <w:pStyle w:val="a1"/>
+        <w:rPr>
+          <w:b w:val="0"/>
+          <w:bCs w:val="0"/>
+          <w:sz w:val="24"/>
+          <w:rtl/>
+        </w:rPr>
+      </w:pPr>
+      <w:r>
+        <w:rPr>
+          <w:rFonts w:hint="eastAsia"/>
+          <w:b w:val="0"/>
+          <w:bCs w:val="0"/>
+          <w:sz w:val="24"/>
+          <w:rtl/>
+        </w:rPr>
+        <w:t>طراحي</w:t>
+      </w:r>
+    </w:p>
+    <w:p>
+      <w:pPr>
+        <w:pStyle w:val="a7"/>
+      </w:pPr>
+      <w:r>
+        <w:rPr>
+          <w:rFonts w:hint="cs"/>
+          <w:rtl/>
+        </w:rPr>
+        <w:t>متن</w:t>
+      </w:r>
+    </w:p>
+    <w:p>
+      <w:pPr>
+        <w:pStyle w:val="a1"/>
+        <w:rPr>
+          <w:b w:val="0"/>
+          <w:bCs w:val="0"/>
+          <w:sz w:val="24"/>
+          <w:rtl/>
+        </w:rPr>
+      </w:pPr>
+      <w:r>
+        <w:rPr>
+          <w:rFonts w:hint="eastAsia"/>
+          <w:b w:val="0"/>
+          <w:bCs w:val="0"/>
+          <w:sz w:val="24"/>
+          <w:rtl/>
+        </w:rPr>
+        <w:t>تعميرات</w:t>
+      </w:r>
+    </w:p>
+    <w:p>
+      <w:pPr>
+        <w:pStyle w:val="a7"/>
+      </w:pPr>
+      <w:r>
+        <w:rPr>
+          <w:rFonts w:hint="cs"/>
+          <w:rtl/>
+        </w:rPr>
+        <w:t>متن</w:t>
+      </w:r>
+    </w:p>
+    <w:p>
+      <w:pPr>
+        <w:pStyle w:val="a1"/>
+        <w:rPr>
+          <w:b w:val="0"/>
+          <w:bCs w:val="0"/>
+          <w:sz w:val="24"/>
+          <w:rtl/>
+        </w:rPr>
+      </w:pPr>
+      <w:r>
+        <w:rPr>
+          <w:rFonts w:hint="eastAsia"/>
+          <w:b w:val="0"/>
+          <w:bCs w:val="0"/>
+          <w:sz w:val="24"/>
+          <w:rtl/>
+        </w:rPr>
+        <w:lastRenderedPageBreak/>
+        <w:t>ترجمه</w:t>
+      </w:r>
+      <w:r>
+        <w:rPr>
+          <w:b w:val="0"/>
+          <w:bCs w:val="0"/>
+          <w:sz w:val="24"/>
+          <w:rtl/>
+        </w:rPr>
+        <w:t xml:space="preserve"> متون علمي</w:t>
+      </w:r>
+    </w:p>
+    <w:p>
+      <w:pPr>
+        <w:pStyle w:val="a7"/>
+        <w:rPr>
+          <w:rtl/>
+        </w:rPr>
+      </w:pPr>
+      <w:r>
+        <w:rPr>
+          <w:rFonts w:hint="cs"/>
+          <w:rtl/>
+        </w:rPr>
+        <w:t>متن</w:t>
+      </w:r>
+    </w:p>
+    <w:p>
+      <w:pPr>
+        <w:pStyle w:val="a1"/>
+        <w:rPr>
+          <w:b w:val="0"/>
+          <w:bCs w:val="0"/>
+          <w:sz w:val="24"/>
+          <w:rtl/>
+        </w:rPr>
+      </w:pPr>
+      <w:r>
+        <w:rPr>
+          <w:rFonts w:hint="eastAsia"/>
+          <w:b w:val="0"/>
+          <w:bCs w:val="0"/>
+          <w:sz w:val="24"/>
+          <w:rtl/>
+        </w:rPr>
+        <w:t>برنامه</w:t>
+      </w:r>
+      <w:r>
+        <w:rPr>
+          <w:b w:val="0"/>
+          <w:bCs w:val="0"/>
+          <w:sz w:val="24"/>
+          <w:rtl/>
+        </w:rPr>
+        <w:t xml:space="preserve"> نويسي</w:t>
+      </w:r>
+    </w:p>
+    <w:p>
+      <w:pPr>
+        <w:pStyle w:val="a7"/>
+        <w:rPr>
+          <w:b/>
+          <w:bCs/>
+        </w:rPr>
+      </w:pPr>
+      <w:r>
+        <w:rPr>
+          <w:rFonts w:hint="cs"/>
+          <w:b/>
+          <w:bCs/>
+          <w:rtl/>
+        </w:rPr>
+        <w:t>متن</w:t>
+      </w:r>
+    </w:p>
+    <w:p>
+      <w:pPr>
+        <w:pStyle w:val="a1"/>
+        <w:rPr>
+          <w:b w:val="0"/>
+          <w:bCs w:val="0"/>
+          <w:sz w:val="24"/>
+          <w:rtl/>
+        </w:rPr>
+      </w:pPr>
+      <w:r>
+        <w:rPr>
+          <w:rFonts w:hint="eastAsia"/>
+          <w:b w:val="0"/>
+          <w:bCs w:val="0"/>
+          <w:sz w:val="24"/>
+          <w:rtl/>
+        </w:rPr>
+        <w:t>مديريتي</w:t>
+      </w:r>
+    </w:p>
+    <w:p>
+      <w:pPr>
+        <w:pStyle w:val="a7"/>
+        <w:rPr>
+          <w:rtl/>
+        </w:rPr>
+      </w:pPr>
+      <w:r>
+        <w:rPr>
+          <w:rFonts w:hint="cs"/>
+          <w:rtl/>
+        </w:rPr>
+        <w:t>متن</w:t>
+      </w:r>
+    </w:p>
+    <w:p>
+      <w:pPr>
+        <w:pStyle w:val="a1"/>
+        <w:rPr>
+          <w:b w:val="0"/>
+          <w:bCs w:val="0"/>
+          <w:sz w:val="24"/>
+          <w:rtl/>
+        </w:rPr>
+      </w:pPr>
+      <w:r>
+        <w:rPr>
+          <w:rFonts w:hint="eastAsia"/>
+          <w:b w:val="0"/>
+          <w:bCs w:val="0"/>
+          <w:sz w:val="24"/>
+          <w:rtl/>
+        </w:rPr>
+        <w:t>نظارت</w:t>
+      </w:r>
+    </w:p>
+    <w:p>
+      <w:pPr>
+        <w:pStyle w:val="a7"/>
+        <w:rPr>
+          <w:rtl/>
+        </w:rPr>
+      </w:pPr>
+      <w:r>
+        <w:rPr>
+          <w:rFonts w:hint="cs"/>
+          <w:rtl/>
+        </w:rPr>
+        <w:t>متن</w:t>
+      </w:r>
+    </w:p>
+    <w:p>
+      <w:pPr>
+        <w:pStyle w:val="a1"/>
+        <w:rPr>
+          <w:rtl/>
+        </w:rPr>
+      </w:pPr>
+      <w:r>
+        <w:rPr>
+          <w:rFonts w:hint="eastAsia"/>
+          <w:b w:val="0"/>
+          <w:bCs w:val="0"/>
+          <w:sz w:val="24"/>
+          <w:rtl/>
+        </w:rPr>
+        <w:t>امور</w:t>
+      </w:r>
+      <w:r>
+        <w:rPr>
+          <w:b w:val="0"/>
+          <w:bCs w:val="0"/>
+          <w:sz w:val="24"/>
+          <w:rtl/>
+        </w:rPr>
+        <w:t xml:space="preserve"> اجرايي</w:t>
+      </w:r>
+      <w:r>
+        <w:rPr>
+          <w:rFonts w:hint="cs"/>
+          <w:b w:val="0"/>
+          <w:bCs w:val="0"/>
+          <w:sz w:val="24"/>
+          <w:rtl/>
+        </w:rPr>
+        <w:t xml:space="preserve"> </w:t>
+      </w:r>
+      <w:bookmarkEnd w:id="13"/>
+    </w:p>
+    <w:p>
+      <w:pPr>
+        <w:pStyle w:val="a7"/>
+        <w:rPr>
+          <w:rtl/>
+        </w:rPr>
+      </w:pPr>
+      <w:r>
+        <w:rPr>
+          <w:rFonts w:hint="cs"/>
+          <w:rtl/>
+        </w:rPr>
+        <w:t>متن</w:t>
+      </w:r>
+    </w:p>
+    <w:p>
+      <w:pPr>
+        <w:pStyle w:val="a2"/>
+        <w:rPr>
+          <w:rtl/>
+        </w:rPr>
+      </w:pPr>
+      <w:bookmarkStart w:id="14" w:name="_Toc16262970"/>
+      <w:r>
+        <w:rPr>
+          <w:rFonts w:hint="cs"/>
+          <w:rtl/>
+        </w:rPr>
+        <w:t>تیتر سوم</w:t>
+      </w:r>
+      <w:bookmarkEnd w:id="14"/>
+    </w:p>
+    <w:p>
+      <w:pPr>
+        <w:pStyle w:val="a7"/>
+        <w:rPr>
+          <w:rtl/>
+        </w:rPr>
+      </w:pPr>
+      <w:r>
+        <w:rPr>
+          <w:rFonts w:hint="cs"/>
+          <w:rtl/>
+        </w:rPr>
+        <w:t>در هر بخش</w:t>
+      </w:r>
+      <w:r>
+        <w:rPr>
+          <w:rFonts w:hint="cs"/>
+          <w:rtl/>
+        </w:rPr>
+        <w:t xml:space="preserve"> </w:t>
+      </w:r>
+      <w:r>
+        <w:rPr>
+          <w:rFonts w:hint="cs"/>
+          <w:rtl/>
+        </w:rPr>
+        <w:t>در صورت وجود توضیحات و تقسیم بندی وارد شود</w:t>
+      </w:r>
+    </w:p>
+    <w:p>
+      <w:pPr>
+        <w:pStyle w:val="a0"/>
+        <w:rPr>
+          <w:rtl/>
+        </w:rPr>
+      </w:pPr>
+      <w:bookmarkStart w:id="15" w:name="_Toc16262971"/>
+      <w:r>
+        <w:rPr>
+          <w:rtl/>
+        </w:rPr>
+        <w:t>نتيجه‌گيري</w:t>
+      </w:r>
+      <w:bookmarkEnd w:id="15"/>
+    </w:p>
+    <w:p>
+      <w:pPr>
+        <w:pStyle w:val="a7"/>
+        <w:rPr>
+          <w:rtl/>
+          <w:lang w:bidi="fa-IR"/>
+        </w:rPr>
+      </w:pPr>
+      <w:r>
+        <w:rPr>
+          <w:rFonts w:hint="cs"/>
+          <w:rtl/>
+        </w:rPr>
+        <w:t>متن</w:t>
+      </w:r>
+    </w:p>
+    <w:p>
+      <w:pPr>
+        <w:pStyle w:val="a7"/>
+        <w:rPr>
+          <w:rtl/>
+        </w:rPr>
+      </w:pPr>
+    </w:p>
+    <w:p>
+      <w:pPr>
+        <w:pStyle w:val="a7"/>
+        <w:rPr>
+          <w:rtl/>
+        </w:rPr>
+        <w:sectPr>
+          <w:headerReference w:type="default" r:id="rId29"/>
+          <w:footerReference w:type="default" r:id="rId30"/>
+          <w:footnotePr>
+            <w:numRestart w:val="eachPage"/>
+          </w:footnotePr>
+          <w:pgSz w:w="11906" w:h="16838" w:code="9"/>
+          <w:pgMar w:top="1440" w:right="1440" w:bottom="1440" w:left="1440" w:header="1021" w:footer="1021" w:gutter="0"/>
+          <w:cols w:space="708"/>
+          <w:bidi/>
+          <w:rtlGutter/>
+          <w:docGrid w:linePitch="360"/>
+        </w:sectPr>
+      </w:pPr>
+    </w:p>
+    <w:p>
+      <w:pPr>
+        <w:rPr>
+          <w:rFonts w:cs="B Nazanin"/>
+          <w:rtl/>
+        </w:rPr>
+      </w:pPr>
+    </w:p>
+    <w:p>
+      <w:pPr>
+        <w:rPr>
+          <w:rFonts w:cs="B Nazanin"/>
+          <w:rtl/>
+        </w:rPr>
+      </w:pPr>
+    </w:p>
+    <w:p>
+      <w:pPr>
+        <w:rPr>
+          <w:rFonts w:cs="B Nazanin"/>
+          <w:rtl/>
+        </w:rPr>
+      </w:pPr>
+    </w:p>
+    <w:p>
+      <w:pPr>
+        <w:rPr>
+          <w:rFonts w:cs="B Nazanin"/>
+          <w:rtl/>
+        </w:rPr>
+      </w:pPr>
+    </w:p>
+    <w:p>
+      <w:pPr>
+        <w:rPr>
+          <w:rFonts w:cs="B Nazanin"/>
+          <w:rtl/>
+        </w:rPr>
+      </w:pPr>
+    </w:p>
+    <w:p>
+      <w:pPr>
+        <w:pStyle w:val="a"/>
+        <w:rPr>
+          <w:rFonts w:cs="B Nazanin"/>
+          <w:rtl/>
+        </w:rPr>
+      </w:pPr>
+      <w:bookmarkStart w:id="16" w:name="_Toc106512941"/>
+      <w:bookmarkStart w:id="17" w:name="_Toc209236404"/>
+      <w:bookmarkStart w:id="18" w:name="_Toc209240158"/>
+      <w:bookmarkStart w:id="19" w:name="_Toc209240170"/>
+      <w:r>
+        <w:rPr>
+          <w:rFonts w:cs="B Nazanin"/>
+          <w:rtl/>
+        </w:rPr>
+        <w:br/>
+      </w:r>
+      <w:bookmarkStart w:id="20" w:name="_Toc16262972"/>
+      <w:bookmarkEnd w:id="16"/>
       <w:bookmarkEnd w:id="17"/>
+      <w:bookmarkEnd w:id="18"/>
+      <w:bookmarkEnd w:id="19"/>
+      <w:r>
+        <w:rPr>
+          <w:rFonts w:cs="B Nazanin" w:hint="cs"/>
+          <w:rtl/>
+        </w:rPr>
+        <w:t>نتیجه گیری و پیشنهادها</w:t>
+      </w:r>
+      <w:bookmarkEnd w:id="20"/>
     </w:p>
     <w:p>
       <w:pPr>
         <w:pStyle w:val="a7"/>
         <w:rPr>
           <w:rtl/>
-        </w:rPr>
-      </w:pPr>
-      <w:r>
-        <w:rPr>
-          <w:rFonts w:hint="cs"/>
-          <w:rtl/>
+          <w:lang w:bidi="fa-IR"/>
+        </w:rPr>
+      </w:pPr>
+    </w:p>
+    <w:p>
+      <w:pPr>
+        <w:pStyle w:val="a7"/>
+        <w:rPr>
+          <w:rtl/>
+          <w:lang w:bidi="fa-IR"/>
+        </w:rPr>
+        <w:sectPr>
+          <w:headerReference w:type="default" r:id="rId31"/>
+          <w:footerReference w:type="default" r:id="rId32"/>
+          <w:footnotePr>
+            <w:numRestart w:val="eachPage"/>
+          </w:footnotePr>
+          <w:pgSz w:w="11906" w:h="16838" w:code="9"/>
+          <w:pgMar w:top="1440" w:right="1440" w:bottom="1440" w:left="1440" w:header="851" w:footer="1021" w:gutter="0"/>
+          <w:cols w:space="708"/>
+          <w:titlePg/>
+          <w:bidi/>
+          <w:rtlGutter/>
+          <w:docGrid w:linePitch="360"/>
+        </w:sectPr>
+      </w:pPr>
+    </w:p>
+    <w:p>
+      <w:pPr>
+        <w:pStyle w:val="a0"/>
+        <w:rPr>
+          <w:rtl/>
+        </w:rPr>
+      </w:pPr>
+      <w:bookmarkStart w:id="21" w:name="_Toc209236405"/>
+      <w:bookmarkStart w:id="22" w:name="_Toc16262973"/>
+      <w:r>
+        <w:rPr>
+          <w:rFonts w:hint="cs"/>
+          <w:rtl/>
+        </w:rPr>
+        <w:lastRenderedPageBreak/>
+        <w:t>مقدمه</w:t>
+      </w:r>
+      <w:bookmarkEnd w:id="21"/>
+      <w:bookmarkEnd w:id="22"/>
+    </w:p>
+    <w:p>
+      <w:pPr>
+        <w:pStyle w:val="a7"/>
+        <w:rPr>
+          <w:rtl/>
+          <w:lang w:bidi="fa-IR"/>
+        </w:rPr>
+      </w:pPr>
+      <w:r>
+        <w:rPr>
+          <w:rFonts w:hint="cs"/>
+          <w:rtl/>
+          <w:lang w:bidi="fa-IR"/>
         </w:rPr>
         <w:t>متن</w:t>
       </w:r>
     </w:p>
     <w:p>
       <w:pPr>
-        <w:pStyle w:val="a2"/>
-        <w:rPr>
-          <w:rtl/>
-        </w:rPr>
-      </w:pPr>
-      <w:bookmarkStart w:id="18" w:name="_Toc16262970"/>
-      <w:r>
-        <w:rPr>
-          <w:rFonts w:hint="cs"/>
-          <w:rtl/>
-        </w:rPr>
-        <w:t>تیتر سوم</w:t>
-      </w:r>
-      <w:bookmarkEnd w:id="18"/>
+        <w:pStyle w:val="a0"/>
+        <w:rPr>
+          <w:rtl/>
+        </w:rPr>
+      </w:pPr>
+      <w:bookmarkStart w:id="23" w:name="_Toc209236406"/>
+      <w:bookmarkStart w:id="24" w:name="_Toc16262974"/>
+      <w:r>
+        <w:rPr>
+          <w:rFonts w:hint="cs"/>
+          <w:rtl/>
+        </w:rPr>
+        <w:t>محتوا</w:t>
+      </w:r>
+      <w:bookmarkEnd w:id="23"/>
+      <w:bookmarkEnd w:id="24"/>
     </w:p>
     <w:p>
       <w:pPr>
         <w:pStyle w:val="a7"/>
         <w:rPr>
           <w:rtl/>
-        </w:rPr>
-      </w:pPr>
-      <w:r>
-        <w:rPr>
-          <w:rFonts w:hint="cs"/>
-          <w:rtl/>
-        </w:rPr>
-        <w:t>در هر بخش</w:t>
-      </w:r>
-      <w:r>
-        <w:rPr>
-          <w:rFonts w:hint="cs"/>
-          <w:rtl/>
+          <w:lang w:bidi="fa-IR"/>
+        </w:rPr>
+      </w:pPr>
+      <w:r>
+        <w:rPr>
+          <w:rFonts w:hint="cs"/>
+          <w:rtl/>
+          <w:lang w:bidi="fa-IR"/>
+        </w:rPr>
+        <w:t>متن</w:t>
+      </w:r>
+    </w:p>
+    <w:p>
+      <w:pPr>
+        <w:pStyle w:val="a1"/>
+        <w:rPr>
+          <w:rtl/>
+          <w:lang w:bidi="fa-IR"/>
+        </w:rPr>
+      </w:pPr>
+      <w:bookmarkStart w:id="25" w:name="_Toc16262975"/>
+      <w:bookmarkStart w:id="26" w:name="_Toc209236407"/>
+      <w:r>
+        <w:rPr>
+          <w:rFonts w:hint="cs"/>
+          <w:rtl/>
+          <w:lang w:bidi="fa-IR"/>
+        </w:rPr>
+        <w:t>خلاصه فعالیت (های)</w:t>
+      </w:r>
+      <w:r>
+        <w:rPr>
+          <w:rtl/>
+          <w:lang w:bidi="fa-IR"/>
         </w:rPr>
         <w:t xml:space="preserve"> </w:t>
       </w:r>
-      <w:r>
-        <w:rPr>
-          <w:rFonts w:hint="cs"/>
-          <w:rtl/>
-        </w:rPr>
-        <w:t>در صورت وجود توضیحات و تقسیم بندی وارد شود</w:t>
+      <w:bookmarkEnd w:id="25"/>
+      <w:r>
+        <w:rPr>
+          <w:rFonts w:hint="cs"/>
+          <w:rtl/>
+          <w:lang w:bidi="fa-IR"/>
+        </w:rPr>
+        <w:t xml:space="preserve">انجام شده </w:t>
+      </w:r>
+    </w:p>
+    <w:bookmarkEnd w:id="26"/>
+    <w:p>
+      <w:pPr>
+        <w:pStyle w:val="a7"/>
+        <w:rPr>
+          <w:rtl/>
+          <w:lang w:bidi="fa-IR"/>
+        </w:rPr>
+      </w:pPr>
+      <w:r>
+        <w:rPr>
+          <w:rFonts w:hint="cs"/>
+          <w:rtl/>
+          <w:lang w:bidi="fa-IR"/>
+        </w:rPr>
+        <w:t>متن</w:t>
       </w:r>
     </w:p>
     <w:p>
@@ -8191,30 +9024,34 @@
           <w:rtl/>
         </w:rPr>
       </w:pPr>
-      <w:bookmarkStart w:id="19" w:name="_Toc16262971"/>
-      <w:r>
-        <w:rPr>
-          <w:rtl/>
-        </w:rPr>
-        <w:t>نتيجه‌گيري</w:t>
-      </w:r>
-      <w:bookmarkEnd w:id="19"/>
+      <w:r>
+        <w:rPr>
+          <w:rFonts w:hint="cs"/>
+          <w:rtl/>
+        </w:rPr>
+        <w:t xml:space="preserve">اعلام پیشنهادهایی برای رفع چالش های حوزه/واحد کارآموزی </w:t>
+      </w:r>
     </w:p>
     <w:p>
       <w:pPr>
         <w:pStyle w:val="a7"/>
-        <w:rPr>
-          <w:rtl/>
-          <w:lang w:bidi="fa-IR"/>
-        </w:rPr>
-      </w:pPr>
-      <w:r>
-        <w:rPr>
-          <w:rFonts w:hint="cs"/>
-          <w:rtl/>
+      </w:pPr>
+      <w:r>
+        <w:rPr>
+          <w:rFonts w:hint="cs"/>
+          <w:rtl/>
+          <w:lang w:bidi="fa-IR"/>
         </w:rPr>
         <w:t>متن</w:t>
       </w:r>
+    </w:p>
+    <w:p>
+      <w:pPr>
+        <w:pStyle w:val="a7"/>
+        <w:rPr>
+          <w:rtl/>
+        </w:rPr>
+      </w:pPr>
     </w:p>
     <w:p>
       <w:pPr>
@@ -8290,33 +9127,33 @@
         <w:pStyle w:val="a"/>
         <w:rPr>
           <w:rFonts w:cs="B Nazanin"/>
-          <w:rtl/>
-        </w:rPr>
-      </w:pPr>
-      <w:bookmarkStart w:id="20" w:name="_Toc106512941"/>
-      <w:bookmarkStart w:id="21" w:name="_Toc209236404"/>
-      <w:bookmarkStart w:id="22" w:name="_Toc209240158"/>
-      <w:bookmarkStart w:id="23" w:name="_Toc209240170"/>
-      <w:r>
-        <w:rPr>
-          <w:rFonts w:cs="B Nazanin"/>
+          <w:sz w:val="60"/>
+          <w:rtl/>
+        </w:rPr>
+      </w:pPr>
+      <w:bookmarkStart w:id="27" w:name="_Toc209236420"/>
+      <w:bookmarkStart w:id="28" w:name="_Toc209240164"/>
+      <w:bookmarkStart w:id="29" w:name="_Toc209240176"/>
+      <w:r>
+        <w:rPr>
+          <w:szCs w:val="52"/>
           <w:rtl/>
         </w:rPr>
         <w:br/>
       </w:r>
-      <w:bookmarkStart w:id="24" w:name="_Toc16262972"/>
-      <w:bookmarkEnd w:id="20"/>
-      <w:bookmarkEnd w:id="21"/>
-      <w:bookmarkEnd w:id="22"/>
-      <w:bookmarkEnd w:id="23"/>
+      <w:bookmarkStart w:id="30" w:name="_Toc16262977"/>
       <w:r>
         <w:rPr>
           <w:rFonts w:cs="B Nazanin" w:hint="cs"/>
-          <w:rtl/>
-        </w:rPr>
-        <w:t>نتیجه گیری و پیشنهادها</w:t>
-      </w:r>
-      <w:bookmarkEnd w:id="24"/>
+          <w:sz w:val="60"/>
+          <w:rtl/>
+        </w:rPr>
+        <w:t>مراجع</w:t>
+      </w:r>
+      <w:bookmarkEnd w:id="27"/>
+      <w:bookmarkEnd w:id="28"/>
+      <w:bookmarkEnd w:id="29"/>
+      <w:bookmarkEnd w:id="30"/>
     </w:p>
     <w:p>
       <w:pPr>
@@ -8337,6 +9174,7 @@
         <w:sectPr>
           <w:headerReference w:type="default" r:id="rId35"/>
           <w:footerReference w:type="default" r:id="rId36"/>
+          <w:headerReference w:type="first" r:id="rId37"/>
           <w:footnotePr>
             <w:numRestart w:val="eachPage"/>
           </w:footnotePr>
@@ -8352,59 +9190,92 @@
     </w:p>
     <w:p>
       <w:pPr>
-        <w:pStyle w:val="a0"/>
-        <w:rPr>
-          <w:rtl/>
-        </w:rPr>
-      </w:pPr>
-      <w:bookmarkStart w:id="25" w:name="_Toc209236405"/>
-      <w:bookmarkStart w:id="26" w:name="_Toc16262973"/>
+        <w:pStyle w:val="Title2"/>
+        <w:rPr>
+          <w:rtl/>
+        </w:rPr>
+      </w:pPr>
       <w:r>
         <w:rPr>
           <w:rFonts w:hint="cs"/>
           <w:rtl/>
         </w:rPr>
         <w:lastRenderedPageBreak/>
-        <w:t>مقدمه</w:t>
-      </w:r>
-      <w:bookmarkEnd w:id="25"/>
-      <w:bookmarkEnd w:id="26"/>
+        <w:t>مراجع</w:t>
+      </w:r>
+    </w:p>
+    <w:p>
+      <w:pPr>
+        <w:pStyle w:val="a6"/>
+      </w:pPr>
+      <w:r>
+        <w:t>IEEE</w:t>
+      </w:r>
+    </w:p>
+    <w:p>
+      <w:pPr>
+        <w:pStyle w:val="a6"/>
+      </w:pPr>
+      <w:r>
+        <w:t>Berkeley</w:t>
+      </w:r>
+    </w:p>
+    <w:p>
+      <w:pPr>
+        <w:pStyle w:val="a6"/>
+      </w:pPr>
+      <w:r>
+        <w:t>Princeton</w:t>
+      </w:r>
+    </w:p>
+    <w:p>
+      <w:pPr>
+        <w:pStyle w:val="a6"/>
+      </w:pPr>
+      <w:r>
+        <w:t>ETH Zurich</w:t>
+      </w:r>
+    </w:p>
+    <w:p>
+      <w:pPr>
+        <w:pStyle w:val="a6"/>
+      </w:pPr>
+      <w:r>
+        <w:t>RISC-V</w:t>
+      </w:r>
+    </w:p>
+    <w:p>
+      <w:pPr>
+        <w:pStyle w:val="a6"/>
+        <w:rPr>
+          <w:szCs w:val="20"/>
+        </w:rPr>
+      </w:pPr>
+      <w:r>
+        <w:rPr>
+          <w:szCs w:val="20"/>
+        </w:rPr>
+        <w:t>A Low-Power High-Speed Accuracy-Controllable Approximate Multiplier Design</w:t>
+      </w:r>
+    </w:p>
+    <w:p>
+      <w:pPr>
+        <w:pStyle w:val="a6"/>
+        <w:numPr>
+          <w:ilvl w:val="0"/>
+          <w:numId w:val="0"/>
+        </w:numPr>
+        <w:bidi/>
+        <w:ind w:left="357"/>
+      </w:pPr>
     </w:p>
     <w:p>
       <w:pPr>
         <w:pStyle w:val="a7"/>
         <w:rPr>
           <w:rtl/>
-          <w:lang w:bidi="fa-IR"/>
-        </w:rPr>
-      </w:pPr>
-      <w:r>
-        <w:rPr>
-          <w:rFonts w:hint="cs"/>
-          <w:rtl/>
-          <w:lang w:bidi="fa-IR"/>
-        </w:rPr>
-        <w:t>متن</w:t>
-      </w:r>
-    </w:p>
-    <w:p>
-      <w:pPr>
-        <w:pStyle w:val="a0"/>
-        <w:rPr>
-          <w:rtl/>
-        </w:rPr>
-      </w:pPr>
-      <w:bookmarkStart w:id="27" w:name="_Toc209236406"/>
-      <w:bookmarkStart w:id="28" w:name="_Toc16262974"/>
-      <w:r>
-        <w:rPr>
-          <w:rFonts w:hint="cs"/>
-          <w:rtl/>
-        </w:rPr>
-        <w:t>محتوا</w:t>
-      </w:r>
-      <w:bookmarkEnd w:id="27"/>
-      <w:bookmarkEnd w:id="28"/>
+        </w:rPr>
+      </w:pPr>
     </w:p>
     <w:p>
       <w:pPr>
@@ -8414,51 +9285,7 @@
           <w:lang w:bidi="fa-IR"/>
         </w:rPr>
       </w:pPr>
-      <w:r>
-        <w:rPr>
-          <w:rFonts w:hint="cs"/>
-          <w:rtl/>
-          <w:lang w:bidi="fa-IR"/>
-        </w:rPr>
-        <w:t>متن</w:t>
-      </w:r>
-    </w:p>
-    <w:p>
-      <w:pPr>
-        <w:pStyle w:val="a1"/>
-        <w:rPr>
-          <w:rtl/>
-          <w:lang w:bidi="fa-IR"/>
-        </w:rPr>
-      </w:pPr>
-      <w:bookmarkStart w:id="29" w:name="_Toc16262975"/>
-      <w:bookmarkStart w:id="30" w:name="_Toc209236407"/>
-      <w:r>
-        <w:rPr>
-          <w:rFonts w:hint="cs"/>
-          <w:rtl/>
-          <w:lang w:bidi="fa-IR"/>
-        </w:rPr>
-        <w:t>خلاصه فعالیت (های)</w:t>
-      </w:r>
-      <w:r>
-        <w:rPr>
-          <w:rtl/>
-          <w:lang w:bidi="fa-IR"/>
-        </w:rPr>
-        <w:t xml:space="preserve"> </w:t>
-      </w:r>
-      <w:bookmarkEnd w:id="29"/>
-      <w:r>
-        <w:rPr>
-          <w:rFonts w:hint="cs"/>
-          <w:rtl/>
-          <w:lang w:bidi="fa-IR"/>
-        </w:rPr>
-        <w:t xml:space="preserve">انجام شده </w:t>
-      </w:r>
-    </w:p>
-    <w:bookmarkEnd w:id="30"/>
+    </w:p>
     <w:p>
       <w:pPr>
         <w:pStyle w:val="a7"/>
@@ -8466,69 +9293,10 @@
           <w:rtl/>
           <w:lang w:bidi="fa-IR"/>
         </w:rPr>
-      </w:pPr>
-      <w:r>
-        <w:rPr>
-          <w:rFonts w:hint="cs"/>
-          <w:rtl/>
-          <w:lang w:bidi="fa-IR"/>
-        </w:rPr>
-        <w:t>متن</w:t>
-      </w:r>
-    </w:p>
-    <w:p>
-      <w:pPr>
-        <w:pStyle w:val="a0"/>
-        <w:rPr>
-          <w:rtl/>
-        </w:rPr>
-      </w:pPr>
-      <w:r>
-        <w:rPr>
-          <w:rFonts w:hint="cs"/>
-          <w:rtl/>
-        </w:rPr>
-        <w:t xml:space="preserve">اعلام پیشنهادهایی برای رفع چالش های حوزه/واحد کارآموزی </w:t>
-      </w:r>
-    </w:p>
-    <w:p>
-      <w:pPr>
-        <w:pStyle w:val="a7"/>
-      </w:pPr>
-      <w:r>
-        <w:rPr>
-          <w:rFonts w:hint="cs"/>
-          <w:rtl/>
-          <w:lang w:bidi="fa-IR"/>
-        </w:rPr>
-        <w:t>متن</w:t>
-      </w:r>
-    </w:p>
-    <w:p>
-      <w:pPr>
-        <w:pStyle w:val="a7"/>
-        <w:rPr>
-          <w:rtl/>
-        </w:rPr>
-      </w:pPr>
-    </w:p>
-    <w:p>
-      <w:pPr>
-        <w:pStyle w:val="a7"/>
-        <w:rPr>
-          <w:rtl/>
-        </w:rPr>
-      </w:pPr>
-    </w:p>
-    <w:p>
-      <w:pPr>
-        <w:pStyle w:val="a7"/>
-        <w:rPr>
-          <w:rtl/>
-        </w:rPr>
         <w:sectPr>
-          <w:headerReference w:type="default" r:id="rId37"/>
-          <w:footerReference w:type="default" r:id="rId38"/>
+          <w:headerReference w:type="default" r:id="rId38"/>
+          <w:footerReference w:type="default" r:id="rId39"/>
+          <w:headerReference w:type="first" r:id="rId40"/>
           <w:footnotePr>
             <w:numRestart w:val="eachPage"/>
           </w:footnotePr>
@@ -8590,9 +9358,9 @@
           <w:rtl/>
         </w:rPr>
       </w:pPr>
-      <w:bookmarkStart w:id="31" w:name="_Toc209236420"/>
-      <w:bookmarkStart w:id="32" w:name="_Toc209240164"/>
-      <w:bookmarkStart w:id="33" w:name="_Toc209240176"/>
+      <w:bookmarkStart w:id="31" w:name="_Toc209236421"/>
+      <w:bookmarkStart w:id="32" w:name="_Toc209240165"/>
+      <w:bookmarkStart w:id="33" w:name="_Toc209240177"/>
       <w:r>
         <w:rPr>
           <w:szCs w:val="52"/>
@@ -8600,18 +9368,26 @@
         </w:rPr>
         <w:br/>
       </w:r>
-      <w:bookmarkStart w:id="34" w:name="_Toc16262977"/>
-      <w:r>
-        <w:rPr>
-          <w:rFonts w:cs="B Nazanin" w:hint="cs"/>
+      <w:bookmarkStart w:id="34" w:name="_Toc16262978"/>
+      <w:r>
+        <w:rPr>
+          <w:rFonts w:cs="B Nazanin"/>
           <w:sz w:val="60"/>
           <w:rtl/>
         </w:rPr>
-        <w:t>مراجع</w:t>
+        <w:t>پيوست</w:t>
       </w:r>
       <w:bookmarkEnd w:id="31"/>
       <w:bookmarkEnd w:id="32"/>
       <w:bookmarkEnd w:id="33"/>
+      <w:r>
+        <w:rPr>
+          <w:rFonts w:cs="B Nazanin" w:hint="cs"/>
+          <w:sz w:val="60"/>
+          <w:rtl/>
+        </w:rPr>
+        <w:t>‌ها</w:t>
+      </w:r>
       <w:bookmarkEnd w:id="34"/>
     </w:p>
     <w:p>
@@ -8631,9 +9407,9 @@
           <w:lang w:bidi="fa-IR"/>
         </w:rPr>
         <w:sectPr>
-          <w:headerReference w:type="default" r:id="rId39"/>
-          <w:footerReference w:type="default" r:id="rId40"/>
-          <w:headerReference w:type="first" r:id="rId41"/>
+          <w:headerReference w:type="default" r:id="rId41"/>
+          <w:footerReference w:type="default" r:id="rId42"/>
+          <w:headerReference w:type="first" r:id="rId43"/>
           <w:footnotePr>
             <w:numRestart w:val="eachPage"/>
           </w:footnotePr>
@@ -8649,238 +9425,6 @@
     </w:p>
     <w:p>
       <w:pPr>
-        <w:pStyle w:val="Title2"/>
-        <w:rPr>
-          <w:rtl/>
-        </w:rPr>
-      </w:pPr>
-      <w:r>
-        <w:rPr>
-          <w:rFonts w:hint="cs"/>
-          <w:rtl/>
-        </w:rPr>
-        <w:lastRenderedPageBreak/>
-        <w:t>مراجع</w:t>
-      </w:r>
-    </w:p>
-    <w:p>
-      <w:pPr>
-        <w:pStyle w:val="a6"/>
-      </w:pPr>
-      <w:r>
-        <w:t xml:space="preserve">V. R. </w:t>
-      </w:r>
-      <w:proofErr w:type="spellStart"/>
-      <w:r>
-        <w:t>Voller</w:t>
-      </w:r>
-      <w:proofErr w:type="spellEnd"/>
-      <w:r>
-        <w:t xml:space="preserve">, "A Fixed Grid Numerical Modeling Methodology </w:t>
-      </w:r>
-      <w:proofErr w:type="gramStart"/>
-      <w:r>
-        <w:t>For</w:t>
-      </w:r>
-      <w:proofErr w:type="gramEnd"/>
-      <w:r>
-        <w:t xml:space="preserve"> Convection-Diffusion Mushy Region Phase-Change Problems", Int. J. Heat and Mass Transfer, Vol. 30, No. 8, pp-1709-1719, (1987)</w:t>
-      </w:r>
-    </w:p>
-    <w:p>
-      <w:pPr>
-        <w:pStyle w:val="a6"/>
-      </w:pPr>
-    </w:p>
-    <w:p>
-      <w:pPr>
-        <w:pStyle w:val="a6"/>
-        <w:bidi/>
-      </w:pPr>
-      <w:r>
-        <w:rPr>
-          <w:rFonts w:hint="cs"/>
-          <w:rtl/>
-        </w:rPr>
-        <w:t>سيد حسين سيدين، "مدل‌سازي انتقال حرارت و انجماد در فرايند ريخته‌گري مداوم تک</w:t>
-      </w:r>
-      <w:r>
-        <w:rPr>
-          <w:rFonts w:hint="eastAsia"/>
-          <w:rtl/>
-        </w:rPr>
-        <w:t>‌</w:t>
-      </w:r>
-      <w:r>
-        <w:rPr>
-          <w:rFonts w:hint="cs"/>
-          <w:rtl/>
-        </w:rPr>
-        <w:t>غلتکه رول سرب ـ کلسيم"، گزارش قرارداد تحقيقاتي، شهريور 1380</w:t>
-      </w:r>
-    </w:p>
-    <w:p>
-      <w:pPr>
-        <w:pStyle w:val="a6"/>
-        <w:bidi/>
-      </w:pPr>
-    </w:p>
-    <w:p>
-      <w:pPr>
-        <w:pStyle w:val="a7"/>
-        <w:rPr>
-          <w:rtl/>
-        </w:rPr>
-      </w:pPr>
-    </w:p>
-    <w:p>
-      <w:pPr>
-        <w:pStyle w:val="a7"/>
-        <w:rPr>
-          <w:rtl/>
-          <w:lang w:bidi="fa-IR"/>
-        </w:rPr>
-      </w:pPr>
-    </w:p>
-    <w:p>
-      <w:pPr>
-        <w:pStyle w:val="a7"/>
-        <w:rPr>
-          <w:rtl/>
-          <w:lang w:bidi="fa-IR"/>
-        </w:rPr>
-        <w:sectPr>
-          <w:headerReference w:type="default" r:id="rId42"/>
-          <w:footerReference w:type="default" r:id="rId43"/>
-          <w:headerReference w:type="first" r:id="rId44"/>
-          <w:footnotePr>
-            <w:numRestart w:val="eachPage"/>
-          </w:footnotePr>
-          <w:pgSz w:w="11906" w:h="16838" w:code="9"/>
-          <w:pgMar w:top="1440" w:right="1440" w:bottom="1440" w:left="1440" w:header="1021" w:footer="1021" w:gutter="0"/>
-          <w:cols w:space="708"/>
-          <w:bidi/>
-          <w:rtlGutter/>
-          <w:docGrid w:linePitch="360"/>
-        </w:sectPr>
-      </w:pPr>
-    </w:p>
-    <w:p>
-      <w:pPr>
-        <w:rPr>
-          <w:rFonts w:cs="B Nazanin"/>
-          <w:rtl/>
-        </w:rPr>
-      </w:pPr>
-    </w:p>
-    <w:p>
-      <w:pPr>
-        <w:rPr>
-          <w:rFonts w:cs="B Nazanin"/>
-          <w:rtl/>
-        </w:rPr>
-      </w:pPr>
-    </w:p>
-    <w:p>
-      <w:pPr>
-        <w:rPr>
-          <w:rFonts w:cs="B Nazanin"/>
-          <w:rtl/>
-        </w:rPr>
-      </w:pPr>
-    </w:p>
-    <w:p>
-      <w:pPr>
-        <w:rPr>
-          <w:rFonts w:cs="B Nazanin"/>
-          <w:rtl/>
-        </w:rPr>
-      </w:pPr>
-    </w:p>
-    <w:p>
-      <w:pPr>
-        <w:rPr>
-          <w:rFonts w:cs="B Nazanin"/>
-          <w:rtl/>
-        </w:rPr>
-      </w:pPr>
-    </w:p>
-    <w:p>
-      <w:pPr>
-        <w:pStyle w:val="a"/>
-        <w:rPr>
-          <w:rFonts w:cs="B Nazanin"/>
-          <w:sz w:val="60"/>
-          <w:rtl/>
-        </w:rPr>
-      </w:pPr>
-      <w:bookmarkStart w:id="35" w:name="_Toc209236421"/>
-      <w:bookmarkStart w:id="36" w:name="_Toc209240165"/>
-      <w:bookmarkStart w:id="37" w:name="_Toc209240177"/>
-      <w:r>
-        <w:rPr>
-          <w:szCs w:val="52"/>
-          <w:rtl/>
-        </w:rPr>
-        <w:br/>
-      </w:r>
-      <w:bookmarkStart w:id="38" w:name="_Toc16262978"/>
-      <w:r>
-        <w:rPr>
-          <w:rFonts w:cs="B Nazanin"/>
-          <w:sz w:val="60"/>
-          <w:rtl/>
-        </w:rPr>
-        <w:t>پيوست</w:t>
-      </w:r>
-      <w:bookmarkEnd w:id="35"/>
-      <w:bookmarkEnd w:id="36"/>
-      <w:bookmarkEnd w:id="37"/>
-      <w:r>
-        <w:rPr>
-          <w:rFonts w:cs="B Nazanin" w:hint="cs"/>
-          <w:sz w:val="60"/>
-          <w:rtl/>
-        </w:rPr>
-        <w:t>‌ها</w:t>
-      </w:r>
-      <w:bookmarkEnd w:id="38"/>
-    </w:p>
-    <w:p>
-      <w:pPr>
-        <w:pStyle w:val="a7"/>
-        <w:rPr>
-          <w:rtl/>
-          <w:lang w:bidi="fa-IR"/>
-        </w:rPr>
-      </w:pPr>
-    </w:p>
-    <w:p>
-      <w:pPr>
-        <w:pStyle w:val="a7"/>
-        <w:rPr>
-          <w:rtl/>
-          <w:lang w:bidi="fa-IR"/>
-        </w:rPr>
-        <w:sectPr>
-          <w:headerReference w:type="default" r:id="rId45"/>
-          <w:footerReference w:type="default" r:id="rId46"/>
-          <w:headerReference w:type="first" r:id="rId47"/>
-          <w:footnotePr>
-            <w:numRestart w:val="eachPage"/>
-          </w:footnotePr>
-          <w:pgSz w:w="11906" w:h="16838" w:code="9"/>
-          <w:pgMar w:top="1440" w:right="1440" w:bottom="1440" w:left="1440" w:header="851" w:footer="1021" w:gutter="0"/>
-          <w:cols w:space="708"/>
-          <w:titlePg/>
-          <w:bidi/>
-          <w:rtlGutter/>
-          <w:docGrid w:linePitch="360"/>
-        </w:sectPr>
-      </w:pPr>
-    </w:p>
-    <w:p>
-      <w:pPr>
         <w:pStyle w:val="a0"/>
         <w:numPr>
           <w:ilvl w:val="1"/>
@@ -8890,7 +9434,7 @@
           <w:rtl/>
         </w:rPr>
       </w:pPr>
-      <w:bookmarkStart w:id="39" w:name="_Toc16262979"/>
+      <w:bookmarkStart w:id="35" w:name="_Toc16262979"/>
       <w:r>
         <w:rPr>
           <w:rFonts w:hint="cs"/>
@@ -8899,7 +9443,7 @@
         <w:lastRenderedPageBreak/>
         <w:t>پيوست الف</w:t>
       </w:r>
-      <w:bookmarkEnd w:id="39"/>
+      <w:bookmarkEnd w:id="35"/>
     </w:p>
     <w:p>
       <w:pPr>
@@ -8923,7 +9467,7 @@
           <w:rtl/>
         </w:rPr>
       </w:pPr>
-      <w:bookmarkStart w:id="40" w:name="_Toc16262980"/>
+      <w:bookmarkStart w:id="36" w:name="_Toc16262980"/>
       <w:r>
         <w:rPr>
           <w:rFonts w:hint="cs"/>
@@ -8931,7 +9475,7 @@
         </w:rPr>
         <w:t>پیوست ب</w:t>
       </w:r>
-      <w:bookmarkEnd w:id="40"/>
+      <w:bookmarkEnd w:id="36"/>
     </w:p>
     <w:p>
       <w:pPr>
@@ -9081,7 +9625,7 @@
             <w:noProof/>
             <w:rtl/>
           </w:rPr>
-          <w:t>9</w:t>
+          <w:t>8</w:t>
         </w:r>
         <w:r>
           <w:rPr>
@@ -9148,7 +9692,7 @@
             <w:noProof/>
             <w:rtl/>
           </w:rPr>
-          <w:t>11</w:t>
+          <w:t>10</w:t>
         </w:r>
         <w:r>
           <w:rPr>
@@ -9219,7 +9763,7 @@
             <w:noProof/>
             <w:rtl/>
           </w:rPr>
-          <w:t>13</w:t>
+          <w:t>12</w:t>
         </w:r>
         <w:r>
           <w:rPr>
@@ -9359,7 +9903,7 @@
             <w:noProof/>
             <w:rtl/>
           </w:rPr>
-          <w:t>1</w:t>
+          <w:t>11</w:t>
         </w:r>
         <w:r>
           <w:rPr>
@@ -9547,7 +10091,7 @@
             <w:noProof/>
             <w:rtl/>
           </w:rPr>
-          <w:t>7</w:t>
+          <w:t>5</w:t>
         </w:r>
         <w:r>
           <w:rPr>
@@ -12124,13 +12668,13 @@
             </wp:anchor>
           </w:drawing>
         </mc:Choice>
-        <mc:Fallback xmlns:w16sdtdh="http://schemas.microsoft.com/office/word/2020/wordml/sdtdatahash" xmlns:w16="http://schemas.microsoft.com/office/word/2018/wordml" xmlns:w16cid="http://schemas.microsoft.com/office/word/2016/wordml/cid" xmlns:w16cex="http://schemas.microsoft.com/office/word/2018/wordml/cex" xmlns:oel="http://schemas.microsoft.com/office/2019/extlst" xmlns:am3d="http://schemas.microsoft.com/office/drawing/2017/model3d" xmlns:aink="http://schemas.microsoft.com/office/drawing/2016/ink" xmlns:cx8="http://schemas.microsoft.com/office/drawing/2016/5/14/chartex" xmlns:cx7="http://schemas.microsoft.com/office/drawing/2016/5/13/chartex" xmlns:cx6="http://schemas.microsoft.com/office/drawing/2016/5/12/chartex" xmlns:cx5="http://schemas.microsoft.com/office/drawing/2016/5/11/chartex" xmlns:cx4="http://schemas.microsoft.com/office/drawing/2016/5/10/chartex" xmlns:cx3="http://schemas.microsoft.com/office/drawing/2016/5/9/chartex" xmlns:cx2="http://schemas.microsoft.com/office/drawing/2015/10/21/chartex" xmlns:cx1="http://schemas.microsoft.com/office/drawing/2015/9/8/chartex">
+        <mc:Fallback>
           <w:pict>
             <v:shapetype w14:anchorId="009EE50A" id="_x0000_t202" coordsize="21600,21600" o:spt="202" path="m,l,21600r21600,l21600,xe">
               <v:stroke joinstyle="miter"/>
               <v:path gradientshapeok="t" o:connecttype="rect"/>
             </v:shapetype>
-            <v:shape id="Text Box 6" o:spid="_x0000_s1030" type="#_x0000_t202" style="position:absolute;left:0;text-align:left;margin-left:0;margin-top:-9.55pt;width:4in;height:27.75pt;z-index:251662336;visibility:visible;mso-wrap-style:square;mso-width-percent:0;mso-height-percent:0;mso-wrap-distance-left:9pt;mso-wrap-distance-top:0;mso-wrap-distance-right:9pt;mso-wrap-distance-bottom:0;mso-position-horizontal:absolute;mso-position-horizontal-relative:text;mso-position-vertical:absolute;mso-position-vertical-relative:text;mso-width-percent:0;mso-height-percent:0;mso-width-relative:page;mso-height-relative:page;v-text-anchor:top" o:gfxdata="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" filled="f" stroked="f">
+            <v:shape id="Text Box 6" o:spid="_x0000_s1030" type="#_x0000_t202" style="position:absolute;left:0;text-align:left;margin-left:0;margin-top:-9.55pt;width:4in;height:27.75pt;z-index:251662336;visibility:visible;mso-wrap-style:square;mso-width-percent:0;mso-height-percent:0;mso-wrap-distance-left:9pt;mso-wrap-distance-top:0;mso-wrap-distance-right:9pt;mso-wrap-distance-bottom:0;mso-position-horizontal:absolute;mso-position-horizontal-relative:text;mso-position-vertical:absolute;mso-position-vertical-relative:text;mso-width-percent:0;mso-height-percent:0;mso-width-relative:page;mso-height-relative:page;v-text-anchor:top" o:gfxdata="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" filled="f" stroked="f">
               <v:textbox inset="0,0,0,0">
                 <w:txbxContent>
                   <w:p>
@@ -14350,7 +14894,6 @@
   <w:style w:type="character" w:default="1" w:styleId="DefaultParagraphFont">
     <w:name w:val="Default Paragraph Font"/>
     <w:uiPriority w:val="1"/>
-    <w:semiHidden/>
     <w:unhideWhenUsed/>
   </w:style>
   <w:style w:type="table" w:default="1" w:styleId="TableNormal">

</xml_diff>

<commit_message>
📝 Update report (chapter 2)
</commit_message>
<xml_diff>
--- a/Documents/Temporary_Documents/قالب-گزارش-کارآموزی.docx
+++ b/Documents/Temporary_Documents/قالب-گزارش-کارآموزی.docx
@@ -2070,14 +2070,7 @@
             <w:rStyle w:val="Hyperlink"/>
             <w:rtl/>
           </w:rPr>
-          <w:t>2-2-1</w:t>
-        </w:r>
-        <w:r>
-          <w:rPr>
-            <w:rStyle w:val="Hyperlink"/>
-            <w:rtl/>
-          </w:rPr>
-          <w:t xml:space="preserve">- </w:t>
+          <w:t xml:space="preserve">2-2-1- </w:t>
         </w:r>
         <w:r>
           <w:rPr>
@@ -2330,8 +2323,6 @@
           </w:rPr>
           <w:t xml:space="preserve"> </w:t>
         </w:r>
-        <w:bookmarkStart w:id="0" w:name="_GoBack"/>
-        <w:bookmarkEnd w:id="0"/>
         <w:r>
           <w:rPr>
             <w:webHidden/>
@@ -2412,10 +2403,6 @@
     <w:p>
       <w:pPr>
         <w:pStyle w:val="TOC3"/>
-        <w:numPr>
-          <w:ilvl w:val="0"/>
-          <w:numId w:val="6"/>
-        </w:numPr>
         <w:rPr>
           <w:rFonts w:asciiTheme="minorHAnsi" w:eastAsiaTheme="minorEastAsia" w:hAnsiTheme="minorHAnsi" w:cstheme="minorBidi"/>
           <w:sz w:val="22"/>
@@ -2430,7 +2417,7 @@
             <w:rStyle w:val="Hyperlink"/>
             <w:rtl/>
           </w:rPr>
-          <w:t>2-3-1- ت</w:t>
+          <w:t>2-3-1- مطالعه مجموعه معمار</w:t>
         </w:r>
         <w:r>
           <w:rPr>
@@ -2443,17 +2430,485 @@
         <w:r>
           <w:rPr>
             <w:rStyle w:val="Hyperlink"/>
+            <w:rtl/>
+          </w:rPr>
+          <w:t xml:space="preserve"> دستورالعمل</w:t>
+        </w:r>
+        <w:r>
+          <w:rPr>
+            <w:rStyle w:val="Hyperlink"/>
+            <w:rFonts w:hint="cs"/>
+            <w:rtl/>
+          </w:rPr>
+          <w:t xml:space="preserve"> </w:t>
+        </w:r>
+        <w:r>
+          <w:rPr>
+            <w:webHidden/>
+            <w:rtl/>
+          </w:rPr>
+          <w:tab/>
+        </w:r>
+        <w:r>
+          <w:rPr>
+            <w:webHidden/>
+            <w:rtl/>
+          </w:rPr>
+          <w:fldChar w:fldCharType="begin"/>
+        </w:r>
+        <w:r>
+          <w:rPr>
+            <w:webHidden/>
+            <w:rtl/>
+          </w:rPr>
+          <w:instrText xml:space="preserve"> </w:instrText>
+        </w:r>
+        <w:r>
+          <w:rPr>
+            <w:webHidden/>
+          </w:rPr>
+          <w:instrText>PAGEREF</w:instrText>
+        </w:r>
+        <w:r>
+          <w:rPr>
+            <w:webHidden/>
+            <w:rtl/>
+          </w:rPr>
+          <w:instrText xml:space="preserve"> _</w:instrText>
+        </w:r>
+        <w:r>
+          <w:rPr>
+            <w:webHidden/>
+          </w:rPr>
+          <w:instrText>Toc16262969 \h</w:instrText>
+        </w:r>
+        <w:r>
+          <w:rPr>
+            <w:webHidden/>
+            <w:rtl/>
+          </w:rPr>
+          <w:instrText xml:space="preserve"> </w:instrText>
+        </w:r>
+        <w:r>
+          <w:rPr>
+            <w:webHidden/>
+            <w:rtl/>
+          </w:rPr>
+        </w:r>
+        <w:r>
+          <w:rPr>
+            <w:webHidden/>
+            <w:rtl/>
+          </w:rPr>
+          <w:fldChar w:fldCharType="separate"/>
+        </w:r>
+        <w:r>
+          <w:rPr>
+            <w:webHidden/>
+            <w:rtl/>
+            <w:lang w:bidi="ar-SA"/>
+          </w:rPr>
+          <w:t>5</w:t>
+        </w:r>
+        <w:r>
+          <w:rPr>
+            <w:webHidden/>
+            <w:rtl/>
+          </w:rPr>
+          <w:fldChar w:fldCharType="end"/>
+        </w:r>
+      </w:hyperlink>
+    </w:p>
+    <w:p>
+      <w:pPr>
+        <w:pStyle w:val="TOC3"/>
+        <w:rPr>
+          <w:rtl/>
+        </w:rPr>
+      </w:pPr>
+      <w:hyperlink w:anchor="_Toc16262969" w:history="1">
+        <w:r>
+          <w:rPr>
+            <w:rStyle w:val="Hyperlink"/>
+            <w:rtl/>
+          </w:rPr>
+          <w:t>2-3-</w:t>
+        </w:r>
+        <w:r>
+          <w:rPr>
+            <w:rStyle w:val="Hyperlink"/>
+            <w:rFonts w:hint="cs"/>
+            <w:rtl/>
+          </w:rPr>
+          <w:t>2</w:t>
+        </w:r>
+        <w:r>
+          <w:rPr>
+            <w:rStyle w:val="Hyperlink"/>
+            <w:rtl/>
+          </w:rPr>
+          <w:t xml:space="preserve">- </w:t>
+        </w:r>
+        <w:r>
+          <w:rPr>
+            <w:rStyle w:val="Hyperlink"/>
+            <w:rFonts w:hint="cs"/>
+            <w:rtl/>
+          </w:rPr>
+          <w:t xml:space="preserve">طراحی پردازنده با وریلاگ </w:t>
+        </w:r>
+        <w:r>
+          <w:rPr>
+            <w:webHidden/>
+            <w:rtl/>
+          </w:rPr>
+          <w:tab/>
+        </w:r>
+        <w:r>
+          <w:rPr>
+            <w:webHidden/>
+            <w:rtl/>
+          </w:rPr>
+          <w:fldChar w:fldCharType="begin"/>
+        </w:r>
+        <w:r>
+          <w:rPr>
+            <w:webHidden/>
+            <w:rtl/>
+          </w:rPr>
+          <w:instrText xml:space="preserve"> </w:instrText>
+        </w:r>
+        <w:r>
+          <w:rPr>
+            <w:webHidden/>
+          </w:rPr>
+          <w:instrText>PAGEREF</w:instrText>
+        </w:r>
+        <w:r>
+          <w:rPr>
+            <w:webHidden/>
+            <w:rtl/>
+          </w:rPr>
+          <w:instrText xml:space="preserve"> _</w:instrText>
+        </w:r>
+        <w:r>
+          <w:rPr>
+            <w:webHidden/>
+          </w:rPr>
+          <w:instrText>Toc16262969 \h</w:instrText>
+        </w:r>
+        <w:r>
+          <w:rPr>
+            <w:webHidden/>
+            <w:rtl/>
+          </w:rPr>
+          <w:instrText xml:space="preserve"> </w:instrText>
+        </w:r>
+        <w:r>
+          <w:rPr>
+            <w:webHidden/>
+            <w:rtl/>
+          </w:rPr>
+        </w:r>
+        <w:r>
+          <w:rPr>
+            <w:webHidden/>
+            <w:rtl/>
+          </w:rPr>
+          <w:fldChar w:fldCharType="separate"/>
+        </w:r>
+        <w:r>
+          <w:rPr>
+            <w:webHidden/>
+            <w:rtl/>
+            <w:lang w:bidi="ar-SA"/>
+          </w:rPr>
+          <w:t>5</w:t>
+        </w:r>
+        <w:r>
+          <w:rPr>
+            <w:webHidden/>
+            <w:rtl/>
+          </w:rPr>
+          <w:fldChar w:fldCharType="end"/>
+        </w:r>
+      </w:hyperlink>
+    </w:p>
+    <w:p>
+      <w:pPr>
+        <w:pStyle w:val="TOC3"/>
+        <w:rPr>
+          <w:rFonts w:asciiTheme="minorHAnsi" w:eastAsiaTheme="minorEastAsia" w:hAnsiTheme="minorHAnsi" w:cstheme="minorBidi"/>
+          <w:sz w:val="22"/>
+          <w:szCs w:val="22"/>
+          <w:rtl/>
+          <w:lang w:bidi="ar-SA"/>
+        </w:rPr>
+      </w:pPr>
+      <w:hyperlink w:anchor="_Toc16262969" w:history="1">
+        <w:r>
+          <w:rPr>
+            <w:rStyle w:val="Hyperlink"/>
+            <w:rtl/>
+          </w:rPr>
+          <w:t>2-3-</w:t>
+        </w:r>
+        <w:r>
+          <w:rPr>
+            <w:rStyle w:val="Hyperlink"/>
+            <w:rFonts w:hint="cs"/>
+            <w:rtl/>
+          </w:rPr>
+          <w:t>3</w:t>
+        </w:r>
+        <w:r>
+          <w:rPr>
+            <w:rStyle w:val="Hyperlink"/>
+            <w:rtl/>
+          </w:rPr>
+          <w:t xml:space="preserve">- </w:t>
+        </w:r>
+        <w:r>
+          <w:rPr>
+            <w:rStyle w:val="Hyperlink"/>
+            <w:rFonts w:hint="cs"/>
+            <w:rtl/>
+          </w:rPr>
+          <w:t>طراحی تراشه فیزیکی پردازنده</w:t>
+        </w:r>
+        <w:r>
+          <w:rPr>
+            <w:rStyle w:val="Hyperlink"/>
+            <w:rFonts w:hint="cs"/>
+            <w:rtl/>
+          </w:rPr>
+          <w:t xml:space="preserve"> </w:t>
+        </w:r>
+        <w:r>
+          <w:rPr>
+            <w:webHidden/>
+            <w:rtl/>
+          </w:rPr>
+          <w:tab/>
+        </w:r>
+        <w:r>
+          <w:rPr>
+            <w:rFonts w:hint="cs"/>
+            <w:webHidden/>
+            <w:rtl/>
+          </w:rPr>
+          <w:t>6</w:t>
+        </w:r>
+      </w:hyperlink>
+    </w:p>
+    <w:p>
+      <w:pPr>
+        <w:pStyle w:val="TOC3"/>
+        <w:rPr>
+          <w:rFonts w:asciiTheme="minorHAnsi" w:eastAsiaTheme="minorEastAsia" w:hAnsiTheme="minorHAnsi" w:cstheme="minorBidi"/>
+          <w:sz w:val="22"/>
+          <w:szCs w:val="22"/>
+          <w:rtl/>
+          <w:lang w:bidi="ar-SA"/>
+        </w:rPr>
+      </w:pPr>
+      <w:hyperlink w:anchor="_Toc16262969" w:history="1">
+        <w:r>
+          <w:rPr>
+            <w:rStyle w:val="Hyperlink"/>
+            <w:rtl/>
+          </w:rPr>
+          <w:t>2-3-</w:t>
+        </w:r>
+        <w:r>
+          <w:rPr>
+            <w:rStyle w:val="Hyperlink"/>
+            <w:rFonts w:hint="cs"/>
+            <w:rtl/>
+          </w:rPr>
+          <w:t>4</w:t>
+        </w:r>
+        <w:r>
+          <w:rPr>
+            <w:rStyle w:val="Hyperlink"/>
+            <w:rtl/>
+          </w:rPr>
+          <w:t xml:space="preserve">- </w:t>
+        </w:r>
+        <w:r>
+          <w:rPr>
+            <w:rStyle w:val="Hyperlink"/>
+            <w:rFonts w:hint="cs"/>
+            <w:rtl/>
+          </w:rPr>
+          <w:t>طراحی نرم افزار کمکی برای اجرای برنامه</w:t>
+        </w:r>
+        <w:r>
+          <w:rPr>
+            <w:rStyle w:val="Hyperlink"/>
+            <w:rFonts w:hint="cs"/>
+            <w:rtl/>
+          </w:rPr>
+          <w:t xml:space="preserve"> </w:t>
+        </w:r>
+        <w:r>
+          <w:rPr>
+            <w:webHidden/>
+            <w:rtl/>
+          </w:rPr>
+          <w:tab/>
+        </w:r>
+        <w:r>
+          <w:rPr>
+            <w:rFonts w:hint="cs"/>
+            <w:webHidden/>
+            <w:rtl/>
+          </w:rPr>
+          <w:t>6</w:t>
+        </w:r>
+      </w:hyperlink>
+    </w:p>
+    <w:p>
+      <w:pPr>
+        <w:pStyle w:val="TOC2"/>
+        <w:rPr>
+          <w:rFonts w:asciiTheme="minorHAnsi" w:eastAsiaTheme="minorEastAsia" w:hAnsiTheme="minorHAnsi" w:cstheme="minorBidi"/>
+          <w:sz w:val="22"/>
+          <w:szCs w:val="22"/>
+          <w:rtl/>
+          <w:lang w:bidi="ar-SA"/>
+        </w:rPr>
+      </w:pPr>
+      <w:hyperlink w:anchor="_Toc16262971" w:history="1">
+        <w:r>
+          <w:rPr>
+            <w:rStyle w:val="Hyperlink"/>
+            <w:rFonts w:cs="B Zar"/>
+            <w:rtl/>
+          </w:rPr>
+          <w:t>2-4</w:t>
+        </w:r>
+        <w:r>
+          <w:rPr>
+            <w:rStyle w:val="Hyperlink"/>
+            <w:rFonts w:cs="B Zar"/>
+            <w:rtl/>
+          </w:rPr>
+          <w:t>-</w:t>
+        </w:r>
+        <w:r>
+          <w:rPr>
+            <w:rStyle w:val="Hyperlink"/>
+            <w:rtl/>
+          </w:rPr>
+          <w:t xml:space="preserve"> نتيجه‌گيري</w:t>
+        </w:r>
+        <w:r>
+          <w:rPr>
+            <w:webHidden/>
+            <w:rtl/>
+          </w:rPr>
+          <w:tab/>
+        </w:r>
+        <w:r>
+          <w:rPr>
+            <w:rFonts w:hint="cs"/>
+            <w:webHidden/>
+            <w:rtl/>
+          </w:rPr>
+          <w:t>6</w:t>
+        </w:r>
+      </w:hyperlink>
+    </w:p>
+    <w:p>
+      <w:pPr>
+        <w:pStyle w:val="TOC1"/>
+        <w:rPr>
+          <w:rFonts w:asciiTheme="minorHAnsi" w:eastAsiaTheme="minorEastAsia" w:hAnsiTheme="minorHAnsi" w:cstheme="minorBidi"/>
+          <w:bCs w:val="0"/>
+          <w:sz w:val="22"/>
+          <w:szCs w:val="22"/>
+          <w:rtl/>
+          <w:lang w:bidi="ar-SA"/>
+        </w:rPr>
+      </w:pPr>
+      <w:hyperlink w:anchor="_Toc16262972" w:history="1">
+        <w:r>
+          <w:rPr>
+            <w:rStyle w:val="Hyperlink"/>
+            <w:rtl/>
+          </w:rPr>
+          <w:t>فصل 3: نت</w:t>
+        </w:r>
+        <w:r>
+          <w:rPr>
+            <w:rStyle w:val="Hyperlink"/>
+            <w:rFonts w:hint="cs"/>
+            <w:rtl/>
+          </w:rPr>
+          <w:t>ی</w:t>
+        </w:r>
+        <w:r>
+          <w:rPr>
+            <w:rStyle w:val="Hyperlink"/>
             <w:rFonts w:hint="eastAsia"/>
             <w:rtl/>
           </w:rPr>
-          <w:t>تر</w:t>
+          <w:t>ج</w:t>
         </w:r>
         <w:r>
           <w:rPr>
             <w:rStyle w:val="Hyperlink"/>
             <w:rtl/>
           </w:rPr>
-          <w:t xml:space="preserve"> دوم</w:t>
+          <w:t>ه گ</w:t>
+        </w:r>
+        <w:r>
+          <w:rPr>
+            <w:rStyle w:val="Hyperlink"/>
+            <w:rFonts w:hint="cs"/>
+            <w:rtl/>
+          </w:rPr>
+          <w:t>ی</w:t>
+        </w:r>
+        <w:r>
+          <w:rPr>
+            <w:rStyle w:val="Hyperlink"/>
+            <w:rFonts w:hint="eastAsia"/>
+            <w:rtl/>
+          </w:rPr>
+          <w:t>ر</w:t>
+        </w:r>
+        <w:r>
+          <w:rPr>
+            <w:rStyle w:val="Hyperlink"/>
+            <w:rFonts w:hint="cs"/>
+            <w:rtl/>
+          </w:rPr>
+          <w:t>ی</w:t>
+        </w:r>
+        <w:r>
+          <w:rPr>
+            <w:rStyle w:val="Hyperlink"/>
+            <w:rtl/>
+          </w:rPr>
+          <w:t xml:space="preserve"> و پ</w:t>
+        </w:r>
+        <w:r>
+          <w:rPr>
+            <w:rStyle w:val="Hyperlink"/>
+            <w:rFonts w:hint="cs"/>
+            <w:rtl/>
+          </w:rPr>
+          <w:t>ی</w:t>
+        </w:r>
+        <w:r>
+          <w:rPr>
+            <w:rStyle w:val="Hyperlink"/>
+            <w:rFonts w:hint="eastAsia"/>
+            <w:rtl/>
+          </w:rPr>
+          <w:t>شنهادها</w:t>
         </w:r>
         <w:r>
           <w:rPr>
@@ -2464,6 +2919,50 @@
         </w:r>
         <w:r>
           <w:rPr>
+            <w:rFonts w:hint="cs"/>
+            <w:webHidden/>
+            <w:rtl/>
+          </w:rPr>
+          <w:t>7</w:t>
+        </w:r>
+      </w:hyperlink>
+    </w:p>
+    <w:p>
+      <w:pPr>
+        <w:pStyle w:val="TOC2"/>
+        <w:rPr>
+          <w:rFonts w:asciiTheme="minorHAnsi" w:eastAsiaTheme="minorEastAsia" w:hAnsiTheme="minorHAnsi" w:cstheme="minorBidi"/>
+          <w:sz w:val="22"/>
+          <w:szCs w:val="22"/>
+          <w:rtl/>
+          <w:lang w:bidi="ar-SA"/>
+        </w:rPr>
+      </w:pPr>
+      <w:hyperlink w:anchor="_Toc16262973" w:history="1">
+        <w:r>
+          <w:rPr>
+            <w:rStyle w:val="Hyperlink"/>
+            <w:rFonts w:cs="B Zar"/>
+            <w:rtl/>
+          </w:rPr>
+          <w:t>3-1-</w:t>
+        </w:r>
+        <w:r>
+          <w:rPr>
+            <w:rStyle w:val="Hyperlink"/>
+            <w:rtl/>
+          </w:rPr>
+          <w:t xml:space="preserve"> مقدمه</w:t>
+        </w:r>
+        <w:r>
+          <w:rPr>
+            <w:webHidden/>
+            <w:rtl/>
+          </w:rPr>
+          <w:tab/>
+        </w:r>
+        <w:r>
+          <w:rPr>
             <w:webHidden/>
             <w:rtl/>
           </w:rPr>
@@ -2493,7 +2992,7 @@
           <w:rPr>
             <w:webHidden/>
           </w:rPr>
-          <w:instrText>Toc16262969 \h</w:instrText>
+          <w:instrText>Toc16262973 \h</w:instrText>
         </w:r>
         <w:r>
           <w:rPr>
@@ -2521,7 +3020,207 @@
             <w:rtl/>
             <w:lang w:bidi="ar-SA"/>
           </w:rPr>
-          <w:t>5</w:t>
+          <w:t>7</w:t>
+        </w:r>
+        <w:r>
+          <w:rPr>
+            <w:webHidden/>
+            <w:rtl/>
+          </w:rPr>
+          <w:fldChar w:fldCharType="end"/>
+        </w:r>
+      </w:hyperlink>
+    </w:p>
+    <w:p>
+      <w:pPr>
+        <w:pStyle w:val="TOC2"/>
+        <w:rPr>
+          <w:rFonts w:asciiTheme="minorHAnsi" w:eastAsiaTheme="minorEastAsia" w:hAnsiTheme="minorHAnsi" w:cstheme="minorBidi"/>
+          <w:sz w:val="22"/>
+          <w:szCs w:val="22"/>
+          <w:rtl/>
+          <w:lang w:bidi="ar-SA"/>
+        </w:rPr>
+      </w:pPr>
+      <w:hyperlink w:anchor="_Toc16262974" w:history="1">
+        <w:r>
+          <w:rPr>
+            <w:rStyle w:val="Hyperlink"/>
+            <w:rFonts w:cs="B Zar"/>
+            <w:rtl/>
+          </w:rPr>
+          <w:t>3-2-</w:t>
+        </w:r>
+        <w:r>
+          <w:rPr>
+            <w:rStyle w:val="Hyperlink"/>
+            <w:rtl/>
+          </w:rPr>
+          <w:t xml:space="preserve"> محتوا</w:t>
+        </w:r>
+        <w:r>
+          <w:rPr>
+            <w:webHidden/>
+            <w:rtl/>
+          </w:rPr>
+          <w:tab/>
+        </w:r>
+        <w:r>
+          <w:rPr>
+            <w:webHidden/>
+            <w:rtl/>
+          </w:rPr>
+          <w:fldChar w:fldCharType="begin"/>
+        </w:r>
+        <w:r>
+          <w:rPr>
+            <w:webHidden/>
+            <w:rtl/>
+          </w:rPr>
+          <w:instrText xml:space="preserve"> </w:instrText>
+        </w:r>
+        <w:r>
+          <w:rPr>
+            <w:webHidden/>
+          </w:rPr>
+          <w:instrText>PAGEREF</w:instrText>
+        </w:r>
+        <w:r>
+          <w:rPr>
+            <w:webHidden/>
+            <w:rtl/>
+          </w:rPr>
+          <w:instrText xml:space="preserve"> _</w:instrText>
+        </w:r>
+        <w:r>
+          <w:rPr>
+            <w:webHidden/>
+          </w:rPr>
+          <w:instrText>Toc16262974 \h</w:instrText>
+        </w:r>
+        <w:r>
+          <w:rPr>
+            <w:webHidden/>
+            <w:rtl/>
+          </w:rPr>
+          <w:instrText xml:space="preserve"> </w:instrText>
+        </w:r>
+        <w:r>
+          <w:rPr>
+            <w:webHidden/>
+            <w:rtl/>
+          </w:rPr>
+        </w:r>
+        <w:r>
+          <w:rPr>
+            <w:webHidden/>
+            <w:rtl/>
+          </w:rPr>
+          <w:fldChar w:fldCharType="separate"/>
+        </w:r>
+        <w:r>
+          <w:rPr>
+            <w:webHidden/>
+            <w:rtl/>
+            <w:lang w:bidi="ar-SA"/>
+          </w:rPr>
+          <w:t>7</w:t>
+        </w:r>
+        <w:r>
+          <w:rPr>
+            <w:webHidden/>
+            <w:rtl/>
+          </w:rPr>
+          <w:fldChar w:fldCharType="end"/>
+        </w:r>
+      </w:hyperlink>
+    </w:p>
+    <w:p>
+      <w:pPr>
+        <w:pStyle w:val="TOC3"/>
+        <w:rPr>
+          <w:rFonts w:asciiTheme="minorHAnsi" w:eastAsiaTheme="minorEastAsia" w:hAnsiTheme="minorHAnsi" w:cstheme="minorBidi"/>
+          <w:sz w:val="22"/>
+          <w:szCs w:val="22"/>
+          <w:rtl/>
+          <w:lang w:bidi="ar-SA"/>
+        </w:rPr>
+      </w:pPr>
+      <w:hyperlink w:anchor="_Toc16262975" w:history="1">
+        <w:r>
+          <w:rPr>
+            <w:rStyle w:val="Hyperlink"/>
+            <w:rtl/>
+          </w:rPr>
+          <w:t>3-2-1- علت انتخاب روش</w:t>
+        </w:r>
+        <w:r>
+          <w:rPr>
+            <w:webHidden/>
+            <w:rtl/>
+          </w:rPr>
+          <w:tab/>
+        </w:r>
+        <w:r>
+          <w:rPr>
+            <w:webHidden/>
+            <w:rtl/>
+          </w:rPr>
+          <w:fldChar w:fldCharType="begin"/>
+        </w:r>
+        <w:r>
+          <w:rPr>
+            <w:webHidden/>
+            <w:rtl/>
+          </w:rPr>
+          <w:instrText xml:space="preserve"> </w:instrText>
+        </w:r>
+        <w:r>
+          <w:rPr>
+            <w:webHidden/>
+          </w:rPr>
+          <w:instrText>PAGEREF</w:instrText>
+        </w:r>
+        <w:r>
+          <w:rPr>
+            <w:webHidden/>
+            <w:rtl/>
+          </w:rPr>
+          <w:instrText xml:space="preserve"> _</w:instrText>
+        </w:r>
+        <w:r>
+          <w:rPr>
+            <w:webHidden/>
+          </w:rPr>
+          <w:instrText>Toc16262975 \h</w:instrText>
+        </w:r>
+        <w:r>
+          <w:rPr>
+            <w:webHidden/>
+            <w:rtl/>
+          </w:rPr>
+          <w:instrText xml:space="preserve"> </w:instrText>
+        </w:r>
+        <w:r>
+          <w:rPr>
+            <w:webHidden/>
+            <w:rtl/>
+          </w:rPr>
+        </w:r>
+        <w:r>
+          <w:rPr>
+            <w:webHidden/>
+            <w:rtl/>
+          </w:rPr>
+          <w:fldChar w:fldCharType="separate"/>
+        </w:r>
+        <w:r>
+          <w:rPr>
+            <w:webHidden/>
+            <w:rtl/>
+            <w:lang w:bidi="ar-SA"/>
+          </w:rPr>
+          <w:t>7</w:t>
         </w:r>
         <w:r>
           <w:rPr>
@@ -2543,7 +3242,7 @@
           <w:rtl/>
         </w:rPr>
       </w:pPr>
-      <w:hyperlink r:id="rId16" w:history="1">
+      <w:hyperlink w:anchor="_Toc16262976" w:history="1">
         <w:r>
           <w:rPr>
             <w:rStyle w:val="Hyperlink"/>
@@ -2551,44 +3250,38 @@
             <w:rtl/>
             <w:lang w:bidi="fa-IR"/>
           </w:rPr>
-          <w:t>2-3-1-1- ت</w:t>
-        </w:r>
-        <w:r>
-          <w:rPr>
-            <w:rStyle w:val="Hyperlink"/>
-            <w:rFonts w:hint="cs"/>
+          <w:t>3-2-1-1- تشريح كامل روش تحقيق</w:t>
+        </w:r>
+        <w:r>
+          <w:rPr>
             <w:noProof/>
-            <w:rtl/>
-            <w:lang w:bidi="fa-IR"/>
-          </w:rPr>
-          <w:t>ی</w:t>
-        </w:r>
-        <w:r>
-          <w:rPr>
-            <w:rStyle w:val="Hyperlink"/>
-            <w:rFonts w:hint="eastAsia"/>
+            <w:webHidden/>
+            <w:rtl/>
+          </w:rPr>
+          <w:tab/>
+        </w:r>
+        <w:r>
+          <w:rPr>
             <w:noProof/>
-            <w:rtl/>
-            <w:lang w:bidi="fa-IR"/>
-          </w:rPr>
-          <w:t>تر</w:t>
-        </w:r>
-        <w:r>
-          <w:rPr>
-            <w:rStyle w:val="Hyperlink"/>
+            <w:webHidden/>
+            <w:rtl/>
+          </w:rPr>
+          <w:fldChar w:fldCharType="begin"/>
+        </w:r>
+        <w:r>
+          <w:rPr>
             <w:noProof/>
-            <w:rtl/>
-            <w:lang w:bidi="fa-IR"/>
-          </w:rPr>
-          <w:t xml:space="preserve"> سوم</w:t>
+            <w:webHidden/>
+            <w:rtl/>
+          </w:rPr>
+          <w:instrText xml:space="preserve"> </w:instrText>
         </w:r>
         <w:r>
           <w:rPr>
             <w:noProof/>
             <w:webHidden/>
-            <w:rtl/>
-          </w:rPr>
-          <w:tab/>
+          </w:rPr>
+          <w:instrText>PAGEREF</w:instrText>
         </w:r>
         <w:r>
           <w:rPr>
@@ -2596,12 +3289,19 @@
             <w:webHidden/>
             <w:rtl/>
           </w:rPr>
-          <w:fldChar w:fldCharType="begin"/>
+          <w:instrText xml:space="preserve"> _</w:instrText>
         </w:r>
         <w:r>
           <w:rPr>
             <w:noProof/>
             <w:webHidden/>
+          </w:rPr>
+          <w:instrText>Toc16262976 \h</w:instrText>
+        </w:r>
+        <w:r>
+          <w:rPr>
+            <w:noProof/>
+            <w:webHidden/>
             <w:rtl/>
           </w:rPr>
           <w:instrText xml:space="preserve"> </w:instrText>
@@ -2610,8 +3310,8 @@
           <w:rPr>
             <w:noProof/>
             <w:webHidden/>
-          </w:rPr>
-          <w:instrText>PAGEREF</w:instrText>
+            <w:rtl/>
+          </w:rPr>
         </w:r>
         <w:r>
           <w:rPr>
@@ -2619,153 +3319,19 @@
             <w:webHidden/>
             <w:rtl/>
           </w:rPr>
-          <w:instrText xml:space="preserve"> _</w:instrText>
+          <w:fldChar w:fldCharType="separate"/>
         </w:r>
         <w:r>
           <w:rPr>
             <w:noProof/>
             <w:webHidden/>
-          </w:rPr>
-          <w:instrText>Toc16262970 \h</w:instrText>
+            <w:rtl/>
+          </w:rPr>
+          <w:t>7</w:t>
         </w:r>
         <w:r>
           <w:rPr>
             <w:noProof/>
-            <w:webHidden/>
-            <w:rtl/>
-          </w:rPr>
-          <w:instrText xml:space="preserve"> </w:instrText>
-        </w:r>
-        <w:r>
-          <w:rPr>
-            <w:noProof/>
-            <w:webHidden/>
-            <w:rtl/>
-          </w:rPr>
-        </w:r>
-        <w:r>
-          <w:rPr>
-            <w:noProof/>
-            <w:webHidden/>
-            <w:rtl/>
-          </w:rPr>
-          <w:fldChar w:fldCharType="separate"/>
-        </w:r>
-        <w:r>
-          <w:rPr>
-            <w:noProof/>
-            <w:webHidden/>
-            <w:rtl/>
-          </w:rPr>
-          <w:t>5</w:t>
-        </w:r>
-        <w:r>
-          <w:rPr>
-            <w:noProof/>
-            <w:webHidden/>
-            <w:rtl/>
-          </w:rPr>
-          <w:fldChar w:fldCharType="end"/>
-        </w:r>
-      </w:hyperlink>
-    </w:p>
-    <w:p>
-      <w:pPr>
-        <w:pStyle w:val="TOC2"/>
-        <w:rPr>
-          <w:rFonts w:asciiTheme="minorHAnsi" w:eastAsiaTheme="minorEastAsia" w:hAnsiTheme="minorHAnsi" w:cstheme="minorBidi"/>
-          <w:sz w:val="22"/>
-          <w:szCs w:val="22"/>
-          <w:rtl/>
-          <w:lang w:bidi="ar-SA"/>
-        </w:rPr>
-      </w:pPr>
-      <w:hyperlink w:anchor="_Toc16262971" w:history="1">
-        <w:r>
-          <w:rPr>
-            <w:rStyle w:val="Hyperlink"/>
-            <w:rFonts w:cs="B Zar"/>
-            <w:rtl/>
-          </w:rPr>
-          <w:t>2-4-</w:t>
-        </w:r>
-        <w:r>
-          <w:rPr>
-            <w:rStyle w:val="Hyperlink"/>
-            <w:rtl/>
-          </w:rPr>
-          <w:t xml:space="preserve"> نتيجه‌گيري</w:t>
-        </w:r>
-        <w:r>
-          <w:rPr>
-            <w:webHidden/>
-            <w:rtl/>
-          </w:rPr>
-          <w:tab/>
-        </w:r>
-        <w:r>
-          <w:rPr>
-            <w:webHidden/>
-            <w:rtl/>
-          </w:rPr>
-          <w:fldChar w:fldCharType="begin"/>
-        </w:r>
-        <w:r>
-          <w:rPr>
-            <w:webHidden/>
-            <w:rtl/>
-          </w:rPr>
-          <w:instrText xml:space="preserve"> </w:instrText>
-        </w:r>
-        <w:r>
-          <w:rPr>
-            <w:webHidden/>
-          </w:rPr>
-          <w:instrText>PAGEREF</w:instrText>
-        </w:r>
-        <w:r>
-          <w:rPr>
-            <w:webHidden/>
-            <w:rtl/>
-          </w:rPr>
-          <w:instrText xml:space="preserve"> _</w:instrText>
-        </w:r>
-        <w:r>
-          <w:rPr>
-            <w:webHidden/>
-          </w:rPr>
-          <w:instrText>Toc16262971 \h</w:instrText>
-        </w:r>
-        <w:r>
-          <w:rPr>
-            <w:webHidden/>
-            <w:rtl/>
-          </w:rPr>
-          <w:instrText xml:space="preserve"> </w:instrText>
-        </w:r>
-        <w:r>
-          <w:rPr>
-            <w:webHidden/>
-            <w:rtl/>
-          </w:rPr>
-        </w:r>
-        <w:r>
-          <w:rPr>
-            <w:webHidden/>
-            <w:rtl/>
-          </w:rPr>
-          <w:fldChar w:fldCharType="separate"/>
-        </w:r>
-        <w:r>
-          <w:rPr>
-            <w:webHidden/>
-            <w:rtl/>
-            <w:lang w:bidi="ar-SA"/>
-          </w:rPr>
-          <w:t>5</w:t>
-        </w:r>
-        <w:r>
-          <w:rPr>
             <w:webHidden/>
             <w:rtl/>
           </w:rPr>
@@ -2785,83 +3351,13 @@
           <w:lang w:bidi="ar-SA"/>
         </w:rPr>
       </w:pPr>
-      <w:hyperlink w:anchor="_Toc16262972" w:history="1">
+      <w:hyperlink w:anchor="_Toc16262977" w:history="1">
         <w:r>
           <w:rPr>
             <w:rStyle w:val="Hyperlink"/>
             <w:rtl/>
           </w:rPr>
-          <w:t>فصل 3: نت</w:t>
-        </w:r>
-        <w:r>
-          <w:rPr>
-            <w:rStyle w:val="Hyperlink"/>
-            <w:rFonts w:hint="cs"/>
-            <w:rtl/>
-          </w:rPr>
-          <w:t>ی</w:t>
-        </w:r>
-        <w:r>
-          <w:rPr>
-            <w:rStyle w:val="Hyperlink"/>
-            <w:rFonts w:hint="eastAsia"/>
-            <w:rtl/>
-          </w:rPr>
-          <w:t>ج</w:t>
-        </w:r>
-        <w:r>
-          <w:rPr>
-            <w:rStyle w:val="Hyperlink"/>
-            <w:rtl/>
-          </w:rPr>
-          <w:t>ه گ</w:t>
-        </w:r>
-        <w:r>
-          <w:rPr>
-            <w:rStyle w:val="Hyperlink"/>
-            <w:rFonts w:hint="cs"/>
-            <w:rtl/>
-          </w:rPr>
-          <w:t>ی</w:t>
-        </w:r>
-        <w:r>
-          <w:rPr>
-            <w:rStyle w:val="Hyperlink"/>
-            <w:rFonts w:hint="eastAsia"/>
-            <w:rtl/>
-          </w:rPr>
-          <w:t>ر</w:t>
-        </w:r>
-        <w:r>
-          <w:rPr>
-            <w:rStyle w:val="Hyperlink"/>
-            <w:rFonts w:hint="cs"/>
-            <w:rtl/>
-          </w:rPr>
-          <w:t>ی</w:t>
-        </w:r>
-        <w:r>
-          <w:rPr>
-            <w:rStyle w:val="Hyperlink"/>
-            <w:rtl/>
-          </w:rPr>
-          <w:t xml:space="preserve"> و پ</w:t>
-        </w:r>
-        <w:r>
-          <w:rPr>
-            <w:rStyle w:val="Hyperlink"/>
-            <w:rFonts w:hint="cs"/>
-            <w:rtl/>
-          </w:rPr>
-          <w:t>ی</w:t>
-        </w:r>
-        <w:r>
-          <w:rPr>
-            <w:rStyle w:val="Hyperlink"/>
-            <w:rFonts w:hint="eastAsia"/>
-            <w:rtl/>
-          </w:rPr>
-          <w:t>شنهادها</w:t>
+          <w:t>فصل 4: مراجع</w:t>
         </w:r>
         <w:r>
           <w:rPr>
@@ -2901,7 +3397,7 @@
           <w:rPr>
             <w:webHidden/>
           </w:rPr>
-          <w:instrText>Toc16262972 \h</w:instrText>
+          <w:instrText>Toc16262977 \h</w:instrText>
         </w:r>
         <w:r>
           <w:rPr>
@@ -2929,422 +3425,10 @@
             <w:rtl/>
             <w:lang w:bidi="ar-SA"/>
           </w:rPr>
-          <w:t>6</w:t>
-        </w:r>
-        <w:r>
-          <w:rPr>
-            <w:webHidden/>
-            <w:rtl/>
-          </w:rPr>
-          <w:fldChar w:fldCharType="end"/>
-        </w:r>
-      </w:hyperlink>
-    </w:p>
-    <w:p>
-      <w:pPr>
-        <w:pStyle w:val="TOC2"/>
-        <w:rPr>
-          <w:rFonts w:asciiTheme="minorHAnsi" w:eastAsiaTheme="minorEastAsia" w:hAnsiTheme="minorHAnsi" w:cstheme="minorBidi"/>
-          <w:sz w:val="22"/>
-          <w:szCs w:val="22"/>
-          <w:rtl/>
-          <w:lang w:bidi="ar-SA"/>
-        </w:rPr>
-      </w:pPr>
-      <w:hyperlink w:anchor="_Toc16262973" w:history="1">
-        <w:r>
-          <w:rPr>
-            <w:rStyle w:val="Hyperlink"/>
-            <w:rFonts w:cs="B Zar"/>
-            <w:rtl/>
-          </w:rPr>
-          <w:t>3-1-</w:t>
-        </w:r>
-        <w:r>
-          <w:rPr>
-            <w:rStyle w:val="Hyperlink"/>
-            <w:rtl/>
-          </w:rPr>
-          <w:t xml:space="preserve"> مقدمه</w:t>
-        </w:r>
-        <w:r>
-          <w:rPr>
-            <w:webHidden/>
-            <w:rtl/>
-          </w:rPr>
-          <w:tab/>
-        </w:r>
-        <w:r>
-          <w:rPr>
-            <w:webHidden/>
-            <w:rtl/>
-          </w:rPr>
-          <w:fldChar w:fldCharType="begin"/>
-        </w:r>
-        <w:r>
-          <w:rPr>
-            <w:webHidden/>
-            <w:rtl/>
-          </w:rPr>
-          <w:instrText xml:space="preserve"> </w:instrText>
-        </w:r>
-        <w:r>
-          <w:rPr>
-            <w:webHidden/>
-          </w:rPr>
-          <w:instrText>PAGEREF</w:instrText>
-        </w:r>
-        <w:r>
-          <w:rPr>
-            <w:webHidden/>
-            <w:rtl/>
-          </w:rPr>
-          <w:instrText xml:space="preserve"> _</w:instrText>
-        </w:r>
-        <w:r>
-          <w:rPr>
-            <w:webHidden/>
-          </w:rPr>
-          <w:instrText>Toc16262973 \h</w:instrText>
-        </w:r>
-        <w:r>
-          <w:rPr>
-            <w:webHidden/>
-            <w:rtl/>
-          </w:rPr>
-          <w:instrText xml:space="preserve"> </w:instrText>
-        </w:r>
-        <w:r>
-          <w:rPr>
-            <w:webHidden/>
-            <w:rtl/>
-          </w:rPr>
-        </w:r>
-        <w:r>
-          <w:rPr>
-            <w:webHidden/>
-            <w:rtl/>
-          </w:rPr>
-          <w:fldChar w:fldCharType="separate"/>
-        </w:r>
-        <w:r>
-          <w:rPr>
-            <w:webHidden/>
-            <w:rtl/>
-            <w:lang w:bidi="ar-SA"/>
-          </w:rPr>
-          <w:t>7</w:t>
-        </w:r>
-        <w:r>
-          <w:rPr>
-            <w:webHidden/>
-            <w:rtl/>
-          </w:rPr>
-          <w:fldChar w:fldCharType="end"/>
-        </w:r>
-      </w:hyperlink>
-    </w:p>
-    <w:p>
-      <w:pPr>
-        <w:pStyle w:val="TOC2"/>
-        <w:rPr>
-          <w:rFonts w:asciiTheme="minorHAnsi" w:eastAsiaTheme="minorEastAsia" w:hAnsiTheme="minorHAnsi" w:cstheme="minorBidi"/>
-          <w:sz w:val="22"/>
-          <w:szCs w:val="22"/>
-          <w:rtl/>
-          <w:lang w:bidi="ar-SA"/>
-        </w:rPr>
-      </w:pPr>
-      <w:hyperlink w:anchor="_Toc16262974" w:history="1">
-        <w:r>
-          <w:rPr>
-            <w:rStyle w:val="Hyperlink"/>
-            <w:rFonts w:cs="B Zar"/>
-            <w:rtl/>
-          </w:rPr>
-          <w:t>3-2-</w:t>
-        </w:r>
-        <w:r>
-          <w:rPr>
-            <w:rStyle w:val="Hyperlink"/>
-            <w:rtl/>
-          </w:rPr>
-          <w:t xml:space="preserve"> محتوا</w:t>
-        </w:r>
-        <w:r>
-          <w:rPr>
-            <w:webHidden/>
-            <w:rtl/>
-          </w:rPr>
-          <w:tab/>
-        </w:r>
-        <w:r>
-          <w:rPr>
-            <w:webHidden/>
-            <w:rtl/>
-          </w:rPr>
-          <w:fldChar w:fldCharType="begin"/>
-        </w:r>
-        <w:r>
-          <w:rPr>
-            <w:webHidden/>
-            <w:rtl/>
-          </w:rPr>
-          <w:instrText xml:space="preserve"> </w:instrText>
-        </w:r>
-        <w:r>
-          <w:rPr>
-            <w:webHidden/>
-          </w:rPr>
-          <w:instrText>PAGEREF</w:instrText>
-        </w:r>
-        <w:r>
-          <w:rPr>
-            <w:webHidden/>
-            <w:rtl/>
-          </w:rPr>
-          <w:instrText xml:space="preserve"> _</w:instrText>
-        </w:r>
-        <w:r>
-          <w:rPr>
-            <w:webHidden/>
-          </w:rPr>
-          <w:instrText>Toc16262974 \h</w:instrText>
-        </w:r>
-        <w:r>
-          <w:rPr>
-            <w:webHidden/>
-            <w:rtl/>
-          </w:rPr>
-          <w:instrText xml:space="preserve"> </w:instrText>
-        </w:r>
-        <w:r>
-          <w:rPr>
-            <w:webHidden/>
-            <w:rtl/>
-          </w:rPr>
-        </w:r>
-        <w:r>
-          <w:rPr>
-            <w:webHidden/>
-            <w:rtl/>
-          </w:rPr>
-          <w:fldChar w:fldCharType="separate"/>
-        </w:r>
-        <w:r>
-          <w:rPr>
-            <w:webHidden/>
-            <w:rtl/>
-            <w:lang w:bidi="ar-SA"/>
-          </w:rPr>
-          <w:t>7</w:t>
-        </w:r>
-        <w:r>
-          <w:rPr>
-            <w:webHidden/>
-            <w:rtl/>
-          </w:rPr>
-          <w:fldChar w:fldCharType="end"/>
-        </w:r>
-      </w:hyperlink>
-    </w:p>
-    <w:p>
-      <w:pPr>
-        <w:pStyle w:val="TOC3"/>
-        <w:rPr>
-          <w:rFonts w:asciiTheme="minorHAnsi" w:eastAsiaTheme="minorEastAsia" w:hAnsiTheme="minorHAnsi" w:cstheme="minorBidi"/>
-          <w:sz w:val="22"/>
-          <w:szCs w:val="22"/>
-          <w:rtl/>
-          <w:lang w:bidi="ar-SA"/>
-        </w:rPr>
-      </w:pPr>
-      <w:hyperlink w:anchor="_Toc16262975" w:history="1">
-        <w:r>
-          <w:rPr>
-            <w:rStyle w:val="Hyperlink"/>
-            <w:rtl/>
-          </w:rPr>
-          <w:t>3-2-1- علت انتخاب روش</w:t>
-        </w:r>
-        <w:r>
-          <w:rPr>
-            <w:webHidden/>
-            <w:rtl/>
-          </w:rPr>
-          <w:tab/>
-        </w:r>
-        <w:r>
-          <w:rPr>
-            <w:webHidden/>
-            <w:rtl/>
-          </w:rPr>
-          <w:fldChar w:fldCharType="begin"/>
-        </w:r>
-        <w:r>
-          <w:rPr>
-            <w:webHidden/>
-            <w:rtl/>
-          </w:rPr>
-          <w:instrText xml:space="preserve"> </w:instrText>
-        </w:r>
-        <w:r>
-          <w:rPr>
-            <w:webHidden/>
-          </w:rPr>
-          <w:instrText>PAGEREF</w:instrText>
-        </w:r>
-        <w:r>
-          <w:rPr>
-            <w:webHidden/>
-            <w:rtl/>
-          </w:rPr>
-          <w:instrText xml:space="preserve"> _</w:instrText>
-        </w:r>
-        <w:r>
-          <w:rPr>
-            <w:webHidden/>
-          </w:rPr>
-          <w:instrText>Toc16262975 \h</w:instrText>
-        </w:r>
-        <w:r>
-          <w:rPr>
-            <w:webHidden/>
-            <w:rtl/>
-          </w:rPr>
-          <w:instrText xml:space="preserve"> </w:instrText>
-        </w:r>
-        <w:r>
-          <w:rPr>
-            <w:webHidden/>
-            <w:rtl/>
-          </w:rPr>
-        </w:r>
-        <w:r>
-          <w:rPr>
-            <w:webHidden/>
-            <w:rtl/>
-          </w:rPr>
-          <w:fldChar w:fldCharType="separate"/>
-        </w:r>
-        <w:r>
-          <w:rPr>
-            <w:webHidden/>
-            <w:rtl/>
-            <w:lang w:bidi="ar-SA"/>
-          </w:rPr>
-          <w:t>7</w:t>
-        </w:r>
-        <w:r>
-          <w:rPr>
-            <w:webHidden/>
-            <w:rtl/>
-          </w:rPr>
-          <w:fldChar w:fldCharType="end"/>
-        </w:r>
-      </w:hyperlink>
-    </w:p>
-    <w:p>
-      <w:pPr>
-        <w:pStyle w:val="TOC4"/>
-        <w:rPr>
-          <w:rFonts w:asciiTheme="minorHAnsi" w:eastAsiaTheme="minorEastAsia" w:hAnsiTheme="minorHAnsi" w:cstheme="minorBidi"/>
-          <w:noProof/>
-          <w:sz w:val="22"/>
-          <w:szCs w:val="22"/>
-          <w:rtl/>
-        </w:rPr>
-      </w:pPr>
-      <w:hyperlink w:anchor="_Toc16262976" w:history="1">
-        <w:r>
-          <w:rPr>
-            <w:rStyle w:val="Hyperlink"/>
-            <w:noProof/>
-            <w:rtl/>
-            <w:lang w:bidi="fa-IR"/>
-          </w:rPr>
-          <w:t>3-2-1-1- تشريح كامل روش تحقيق</w:t>
-        </w:r>
-        <w:r>
-          <w:rPr>
-            <w:noProof/>
-            <w:webHidden/>
-            <w:rtl/>
-          </w:rPr>
-          <w:tab/>
-        </w:r>
-        <w:r>
-          <w:rPr>
-            <w:noProof/>
-            <w:webHidden/>
-            <w:rtl/>
-          </w:rPr>
-          <w:fldChar w:fldCharType="begin"/>
-        </w:r>
-        <w:r>
-          <w:rPr>
-            <w:noProof/>
-            <w:webHidden/>
-            <w:rtl/>
-          </w:rPr>
-          <w:instrText xml:space="preserve"> </w:instrText>
-        </w:r>
-        <w:r>
-          <w:rPr>
-            <w:noProof/>
-            <w:webHidden/>
-          </w:rPr>
-          <w:instrText>PAGEREF</w:instrText>
-        </w:r>
-        <w:r>
-          <w:rPr>
-            <w:noProof/>
-            <w:webHidden/>
-            <w:rtl/>
-          </w:rPr>
-          <w:instrText xml:space="preserve"> _</w:instrText>
-        </w:r>
-        <w:r>
-          <w:rPr>
-            <w:noProof/>
-            <w:webHidden/>
-          </w:rPr>
-          <w:instrText>Toc16262976 \h</w:instrText>
-        </w:r>
-        <w:r>
-          <w:rPr>
-            <w:noProof/>
-            <w:webHidden/>
-            <w:rtl/>
-          </w:rPr>
-          <w:instrText xml:space="preserve"> </w:instrText>
-        </w:r>
-        <w:r>
-          <w:rPr>
-            <w:noProof/>
-            <w:webHidden/>
-            <w:rtl/>
-          </w:rPr>
-        </w:r>
-        <w:r>
-          <w:rPr>
-            <w:noProof/>
-            <w:webHidden/>
-            <w:rtl/>
-          </w:rPr>
-          <w:fldChar w:fldCharType="separate"/>
-        </w:r>
-        <w:r>
-          <w:rPr>
-            <w:noProof/>
-            <w:webHidden/>
-            <w:rtl/>
-          </w:rPr>
-          <w:t>7</w:t>
-        </w:r>
-        <w:r>
-          <w:rPr>
-            <w:noProof/>
+          <w:t>8</w:t>
+        </w:r>
+        <w:r>
+          <w:rPr>
             <w:webHidden/>
             <w:rtl/>
           </w:rPr>
@@ -3364,103 +3448,6 @@
           <w:lang w:bidi="ar-SA"/>
         </w:rPr>
       </w:pPr>
-      <w:hyperlink w:anchor="_Toc16262977" w:history="1">
-        <w:r>
-          <w:rPr>
-            <w:rStyle w:val="Hyperlink"/>
-            <w:rtl/>
-          </w:rPr>
-          <w:t>فصل 4: مراجع</w:t>
-        </w:r>
-        <w:r>
-          <w:rPr>
-            <w:webHidden/>
-            <w:rtl/>
-          </w:rPr>
-          <w:tab/>
-        </w:r>
-        <w:r>
-          <w:rPr>
-            <w:webHidden/>
-            <w:rtl/>
-          </w:rPr>
-          <w:fldChar w:fldCharType="begin"/>
-        </w:r>
-        <w:r>
-          <w:rPr>
-            <w:webHidden/>
-            <w:rtl/>
-          </w:rPr>
-          <w:instrText xml:space="preserve"> </w:instrText>
-        </w:r>
-        <w:r>
-          <w:rPr>
-            <w:webHidden/>
-          </w:rPr>
-          <w:instrText>PAGEREF</w:instrText>
-        </w:r>
-        <w:r>
-          <w:rPr>
-            <w:webHidden/>
-            <w:rtl/>
-          </w:rPr>
-          <w:instrText xml:space="preserve"> _</w:instrText>
-        </w:r>
-        <w:r>
-          <w:rPr>
-            <w:webHidden/>
-          </w:rPr>
-          <w:instrText>Toc16262977 \h</w:instrText>
-        </w:r>
-        <w:r>
-          <w:rPr>
-            <w:webHidden/>
-            <w:rtl/>
-          </w:rPr>
-          <w:instrText xml:space="preserve"> </w:instrText>
-        </w:r>
-        <w:r>
-          <w:rPr>
-            <w:webHidden/>
-            <w:rtl/>
-          </w:rPr>
-        </w:r>
-        <w:r>
-          <w:rPr>
-            <w:webHidden/>
-            <w:rtl/>
-          </w:rPr>
-          <w:fldChar w:fldCharType="separate"/>
-        </w:r>
-        <w:r>
-          <w:rPr>
-            <w:webHidden/>
-            <w:rtl/>
-            <w:lang w:bidi="ar-SA"/>
-          </w:rPr>
-          <w:t>8</w:t>
-        </w:r>
-        <w:r>
-          <w:rPr>
-            <w:webHidden/>
-            <w:rtl/>
-          </w:rPr>
-          <w:fldChar w:fldCharType="end"/>
-        </w:r>
-      </w:hyperlink>
-    </w:p>
-    <w:p>
-      <w:pPr>
-        <w:pStyle w:val="TOC1"/>
-        <w:rPr>
-          <w:rFonts w:asciiTheme="minorHAnsi" w:eastAsiaTheme="minorEastAsia" w:hAnsiTheme="minorHAnsi" w:cstheme="minorBidi"/>
-          <w:bCs w:val="0"/>
-          <w:sz w:val="22"/>
-          <w:szCs w:val="22"/>
-          <w:rtl/>
-          <w:lang w:bidi="ar-SA"/>
-        </w:rPr>
-      </w:pPr>
       <w:hyperlink w:anchor="_Toc16262978" w:history="1">
         <w:r>
           <w:rPr>
@@ -3810,9 +3797,9 @@
           <w:rtl/>
         </w:rPr>
         <w:sectPr>
-          <w:headerReference w:type="default" r:id="rId17"/>
-          <w:footerReference w:type="default" r:id="rId18"/>
-          <w:headerReference w:type="first" r:id="rId19"/>
+          <w:headerReference w:type="default" r:id="rId16"/>
+          <w:footerReference w:type="default" r:id="rId17"/>
+          <w:headerReference w:type="first" r:id="rId18"/>
           <w:footnotePr>
             <w:numRestart w:val="eachPage"/>
           </w:footnotePr>
@@ -4030,8 +4017,8 @@
           <w:lang w:bidi="fa-IR"/>
         </w:rPr>
         <w:sectPr>
-          <w:headerReference w:type="default" r:id="rId20"/>
-          <w:headerReference w:type="first" r:id="rId21"/>
+          <w:headerReference w:type="default" r:id="rId19"/>
+          <w:headerReference w:type="first" r:id="rId20"/>
           <w:footnotePr>
             <w:numRestart w:val="eachPage"/>
           </w:footnotePr>
@@ -4285,8 +4272,8 @@
           <w:lang w:bidi="fa-IR"/>
         </w:rPr>
         <w:sectPr>
-          <w:headerReference w:type="default" r:id="rId22"/>
-          <w:headerReference w:type="first" r:id="rId23"/>
+          <w:headerReference w:type="default" r:id="rId21"/>
+          <w:headerReference w:type="first" r:id="rId22"/>
           <w:footnotePr>
             <w:numRestart w:val="eachPage"/>
           </w:footnotePr>
@@ -4357,10 +4344,10 @@
           <w:rtl/>
         </w:rPr>
       </w:pPr>
-      <w:bookmarkStart w:id="1" w:name="_Toc106512938"/>
-      <w:bookmarkStart w:id="2" w:name="_Toc209236398"/>
-      <w:bookmarkStart w:id="3" w:name="_Toc209240155"/>
-      <w:bookmarkStart w:id="4" w:name="_Toc209240167"/>
+      <w:bookmarkStart w:id="0" w:name="_Toc106512938"/>
+      <w:bookmarkStart w:id="1" w:name="_Toc209236398"/>
+      <w:bookmarkStart w:id="2" w:name="_Toc209240155"/>
+      <w:bookmarkStart w:id="3" w:name="_Toc209240167"/>
       <w:r>
         <w:rPr>
           <w:rFonts w:cs="B Nazanin"/>
@@ -4368,33 +4355,33 @@
         </w:rPr>
         <w:br/>
       </w:r>
-      <w:bookmarkStart w:id="5" w:name="_Toc16262960"/>
+      <w:bookmarkStart w:id="4" w:name="_Toc16262960"/>
+      <w:bookmarkEnd w:id="0"/>
       <w:bookmarkEnd w:id="1"/>
       <w:bookmarkEnd w:id="2"/>
       <w:bookmarkEnd w:id="3"/>
+      <w:r>
+        <w:rPr>
+          <w:rFonts w:cs="B Nazanin" w:hint="cs"/>
+          <w:rtl/>
+        </w:rPr>
+        <w:t>معرفی حوزه</w:t>
+      </w:r>
+      <w:r>
+        <w:rPr>
+          <w:rFonts w:cs="B Nazanin"/>
+          <w:rtl/>
+        </w:rPr>
+        <w:t xml:space="preserve"> کارآموز</w:t>
+      </w:r>
+      <w:r>
+        <w:rPr>
+          <w:rFonts w:cs="B Nazanin" w:hint="cs"/>
+          <w:rtl/>
+        </w:rPr>
+        <w:t>ی</w:t>
+      </w:r>
       <w:bookmarkEnd w:id="4"/>
-      <w:r>
-        <w:rPr>
-          <w:rFonts w:cs="B Nazanin" w:hint="cs"/>
-          <w:rtl/>
-        </w:rPr>
-        <w:t>معرفی حوزه</w:t>
-      </w:r>
-      <w:r>
-        <w:rPr>
-          <w:rFonts w:cs="B Nazanin"/>
-          <w:rtl/>
-        </w:rPr>
-        <w:t xml:space="preserve"> کارآموز</w:t>
-      </w:r>
-      <w:r>
-        <w:rPr>
-          <w:rFonts w:cs="B Nazanin" w:hint="cs"/>
-          <w:rtl/>
-        </w:rPr>
-        <w:t>ی</w:t>
-      </w:r>
-      <w:bookmarkEnd w:id="5"/>
     </w:p>
     <w:p>
       <w:pPr>
@@ -6702,9 +6689,9 @@
           <w:rtl/>
         </w:rPr>
         <w:sectPr>
-          <w:headerReference w:type="default" r:id="rId24"/>
-          <w:footerReference w:type="default" r:id="rId25"/>
-          <w:headerReference w:type="first" r:id="rId26"/>
+          <w:headerReference w:type="default" r:id="rId23"/>
+          <w:footerReference w:type="default" r:id="rId24"/>
+          <w:headerReference w:type="first" r:id="rId25"/>
           <w:footnotePr>
             <w:numRestart w:val="eachPage"/>
           </w:footnotePr>
@@ -6766,8 +6753,8 @@
           <w:rtl/>
         </w:rPr>
         <w:sectPr>
-          <w:headerReference w:type="default" r:id="rId27"/>
-          <w:footerReference w:type="default" r:id="rId28"/>
+          <w:headerReference w:type="default" r:id="rId26"/>
+          <w:footerReference w:type="default" r:id="rId27"/>
           <w:footnotePr>
             <w:numRestart w:val="eachPage"/>
           </w:footnotePr>
@@ -6780,8 +6767,8 @@
           <w:docGrid w:linePitch="360"/>
         </w:sectPr>
       </w:pPr>
-      <w:bookmarkStart w:id="6" w:name="_Toc209240156"/>
-      <w:bookmarkStart w:id="7" w:name="_Toc209240168"/>
+      <w:bookmarkStart w:id="5" w:name="_Toc209240156"/>
+      <w:bookmarkStart w:id="6" w:name="_Toc209240168"/>
       <w:r>
         <w:rPr>
           <w:rFonts w:cs="B Nazanin"/>
@@ -6789,9 +6776,9 @@
         </w:rPr>
         <w:br/>
       </w:r>
-      <w:bookmarkStart w:id="8" w:name="_Toc16262964"/>
+      <w:bookmarkStart w:id="7" w:name="_Toc16262964"/>
+      <w:bookmarkEnd w:id="5"/>
       <w:bookmarkEnd w:id="6"/>
-      <w:bookmarkEnd w:id="7"/>
       <w:r>
         <w:rPr>
           <w:rFonts w:cs="B Nazanin" w:hint="cs"/>
@@ -6801,7 +6788,7 @@
         </w:rPr>
         <w:t>مشروح فعالیت های انجام شده</w:t>
       </w:r>
-      <w:bookmarkEnd w:id="8"/>
+      <w:bookmarkEnd w:id="7"/>
       <w:r>
         <w:rPr>
           <w:rFonts w:cs="B Nazanin" w:hint="cs"/>
@@ -6819,8 +6806,8 @@
           <w:rtl/>
         </w:rPr>
       </w:pPr>
-      <w:bookmarkStart w:id="9" w:name="_Toc209236401"/>
-      <w:bookmarkStart w:id="10" w:name="_Toc16262965"/>
+      <w:bookmarkStart w:id="8" w:name="_Toc209236401"/>
+      <w:bookmarkStart w:id="9" w:name="_Toc16262965"/>
       <w:r>
         <w:rPr>
           <w:rFonts w:hint="cs"/>
@@ -6829,14 +6816,13 @@
         <w:lastRenderedPageBreak/>
         <w:t>مقدمه</w:t>
       </w:r>
+      <w:bookmarkEnd w:id="8"/>
       <w:bookmarkEnd w:id="9"/>
-      <w:bookmarkEnd w:id="10"/>
     </w:p>
     <w:p>
       <w:pPr>
         <w:pStyle w:val="a7"/>
         <w:rPr>
-          <w:rFonts w:hint="cs"/>
           <w:rtl/>
           <w:lang w:bidi="fa-IR"/>
         </w:rPr>
@@ -7001,8 +6987,8 @@
         </w:rPr>
         <w:t>محاسبات تقریبی</w:t>
       </w:r>
-      <w:bookmarkStart w:id="11" w:name="_Toc209236403"/>
-      <w:bookmarkStart w:id="12" w:name="_Toc16262967"/>
+      <w:bookmarkStart w:id="10" w:name="_Toc209236403"/>
+      <w:bookmarkStart w:id="11" w:name="_Toc16262967"/>
     </w:p>
     <w:p>
       <w:pPr>
@@ -8007,8 +7993,8 @@
         <w:t>. تکنیک ها و استاندارد های مختلفی برای تقریبی کردن یک واحد عملیاتی در مدار های مختلف وجود دارد. امروزه از محاسبات تقریبی در مباحث بسیاری مانند هوش مصنوعی، پردازش تصویر، یادگیری ماشین، شبکه های عصبی و ... استفاده می‌شود.</w:t>
       </w:r>
     </w:p>
+    <w:bookmarkEnd w:id="10"/>
     <w:bookmarkEnd w:id="11"/>
-    <w:bookmarkEnd w:id="12"/>
     <w:p>
       <w:pPr>
         <w:pStyle w:val="a1"/>
@@ -8192,96 +8178,37 @@
       <w:pPr>
         <w:pStyle w:val="a7"/>
         <w:rPr>
-          <w:rtl/>
-          <w:lang w:bidi="fa-IR"/>
-        </w:rPr>
-      </w:pPr>
-      <w:bookmarkStart w:id="13" w:name="_Toc16262969"/>
-      <w:r>
-        <w:rPr>
-          <w:rtl/>
-          <w:lang w:bidi="fa-IR"/>
-        </w:rPr>
-        <w:t>گزارش کارآموز</w:t>
-      </w:r>
-      <w:r>
-        <w:rPr>
-          <w:rFonts w:hint="cs"/>
-          <w:rtl/>
-          <w:lang w:bidi="fa-IR"/>
-        </w:rPr>
-        <w:t>ی</w:t>
-      </w:r>
-      <w:r>
-        <w:rPr>
-          <w:rtl/>
-          <w:lang w:bidi="fa-IR"/>
-        </w:rPr>
-        <w:t xml:space="preserve"> با</w:t>
-      </w:r>
-      <w:r>
-        <w:rPr>
-          <w:rFonts w:hint="cs"/>
-          <w:rtl/>
-          <w:lang w:bidi="fa-IR"/>
-        </w:rPr>
-        <w:t>ی</w:t>
-      </w:r>
-      <w:r>
-        <w:rPr>
-          <w:rFonts w:hint="eastAsia"/>
-          <w:rtl/>
-          <w:lang w:bidi="fa-IR"/>
-        </w:rPr>
-        <w:t>د</w:t>
-      </w:r>
-      <w:r>
-        <w:rPr>
-          <w:rtl/>
-          <w:lang w:bidi="fa-IR"/>
-        </w:rPr>
-        <w:t xml:space="preserve"> شامل تمام اطلاعات مرتبط با </w:t>
-      </w:r>
-      <w:r>
-        <w:rPr>
-          <w:rFonts w:hint="cs"/>
-          <w:rtl/>
-          <w:lang w:bidi="fa-IR"/>
-        </w:rPr>
-        <w:t>فعالیت</w:t>
-      </w:r>
-      <w:r>
-        <w:rPr>
-          <w:rtl/>
-          <w:lang w:bidi="fa-IR"/>
-        </w:rPr>
-        <w:softHyphen/>
-      </w:r>
-      <w:r>
-        <w:rPr>
-          <w:rFonts w:hint="cs"/>
-          <w:rtl/>
-          <w:lang w:bidi="fa-IR"/>
-        </w:rPr>
-        <w:t>های</w:t>
-      </w:r>
-      <w:r>
-        <w:rPr>
-          <w:rtl/>
-          <w:lang w:bidi="fa-IR"/>
-        </w:rPr>
-        <w:t xml:space="preserve"> انجام شده</w:t>
-      </w:r>
-      <w:r>
-        <w:rPr>
-          <w:rFonts w:hint="cs"/>
-          <w:rtl/>
-          <w:lang w:bidi="fa-IR"/>
-        </w:rPr>
-        <w:t xml:space="preserve"> کارآموز</w:t>
-      </w:r>
-      <w:r>
-        <w:rPr>
+          <w:rFonts w:hint="cs"/>
+          <w:rtl/>
+          <w:lang w:bidi="fa-IR"/>
+        </w:rPr>
+      </w:pPr>
+      <w:bookmarkStart w:id="12" w:name="_Toc16262969"/>
+      <w:r>
+        <w:rPr>
+          <w:rFonts w:hint="cs"/>
+          <w:rtl/>
+          <w:lang w:bidi="fa-IR"/>
+        </w:rPr>
+        <w:t xml:space="preserve">در ادامه مطالعات در زمینه معماری کامپیوتر تصمیم به طراحی یک پردازنده پایه و استاندارد برای پیاده سازی تکنیک های معماری کامپیوتر گرفته شد. پروژه طراحی پردازنده با مطالعه مستندات </w:t>
+      </w:r>
+      <w:r>
+        <w:rPr>
+          <w:rFonts w:hint="cs"/>
+          <w:rtl/>
+          <w:lang w:bidi="fa-IR"/>
+        </w:rPr>
+        <w:t xml:space="preserve">معماری مجموعه دستورالعمل </w:t>
+      </w:r>
+      <w:r>
+        <w:rPr>
+          <w:lang w:bidi="fa-IR"/>
+        </w:rPr>
+        <w:t>RISC-V</w:t>
+      </w:r>
+      <w:r>
+        <w:rPr>
+          <w:rFonts w:hint="cs"/>
           <w:rtl/>
           <w:lang w:bidi="fa-IR"/>
         </w:rPr>
@@ -8289,26 +8216,258 @@
       </w:r>
       <w:r>
         <w:rPr>
-          <w:rFonts w:hint="cs"/>
-          <w:rtl/>
-          <w:lang w:bidi="fa-IR"/>
-        </w:rPr>
-        <w:t>اعم از تحقیقاتی، آزمایشگاهی، طراحی و .... در سرفصل</w:t>
-      </w:r>
-      <w:r>
-        <w:rPr>
-          <w:rtl/>
-          <w:lang w:bidi="fa-IR"/>
-        </w:rPr>
-        <w:softHyphen/>
-      </w:r>
-      <w:r>
-        <w:rPr>
-          <w:rFonts w:hint="cs"/>
-          <w:rtl/>
-          <w:lang w:bidi="fa-IR"/>
-        </w:rPr>
-        <w:t xml:space="preserve">های مجزا باشد. </w:t>
+          <w:lang w:bidi="fa-IR"/>
+        </w:rPr>
+        <w:t>[7]</w:t>
+      </w:r>
+      <w:r>
+        <w:rPr>
+          <w:rFonts w:hint="cs"/>
+          <w:rtl/>
+          <w:lang w:bidi="fa-IR"/>
+        </w:rPr>
+        <w:t xml:space="preserve"> آغاز شد. در ادامه </w:t>
+      </w:r>
+      <w:r>
+        <w:rPr>
+          <w:rFonts w:hint="cs"/>
+          <w:rtl/>
+          <w:lang w:bidi="fa-IR"/>
+        </w:rPr>
+        <w:t xml:space="preserve">با یادگیری ریزمعماری پردازنده های مدرن با استفاده از مطالب ارائه شده در کلاس های درس دانشگاه های معتبر بین المللی و کتاب های مرجع معروف </w:t>
+      </w:r>
+      <w:r>
+        <w:rPr>
+          <w:lang w:bidi="fa-IR"/>
+        </w:rPr>
+        <w:t xml:space="preserve"> [8]</w:t>
+      </w:r>
+      <w:r>
+        <w:rPr>
+          <w:rFonts w:hint="cs"/>
+          <w:rtl/>
+          <w:lang w:bidi="fa-IR"/>
+        </w:rPr>
+        <w:t xml:space="preserve"> </w:t>
+      </w:r>
+      <w:r>
+        <w:rPr>
+          <w:lang w:bidi="fa-IR"/>
+        </w:rPr>
+        <w:t>[9]</w:t>
+      </w:r>
+      <w:r>
+        <w:rPr>
+          <w:rFonts w:hint="cs"/>
+          <w:rtl/>
+          <w:lang w:bidi="fa-IR"/>
+        </w:rPr>
+        <w:t xml:space="preserve"> ، داده کافی برای آغاز طراحی گردآوری شد.</w:t>
+      </w:r>
+      <w:r>
+        <w:rPr>
+          <w:rFonts w:hint="cs"/>
+          <w:rtl/>
+          <w:lang w:bidi="fa-IR"/>
+        </w:rPr>
+        <w:t xml:space="preserve"> طراحی پردازنده با زبان توصیف سخت افزار وریلاگ انجام شد که در نهایت پردازنده ساخته شده، قابل پیاده سازی روی </w:t>
+      </w:r>
+      <w:r>
+        <w:rPr>
+          <w:lang w:bidi="fa-IR"/>
+        </w:rPr>
+        <w:t>FPGA</w:t>
+      </w:r>
+      <w:r>
+        <w:rPr>
+          <w:rFonts w:hint="cs"/>
+          <w:rtl/>
+          <w:lang w:bidi="fa-IR"/>
+        </w:rPr>
+        <w:t xml:space="preserve"> ساخته و همچنین با قابلیت سنتز و ساخت بصورت تراشه ی فیزیکی طراحی شده است.</w:t>
+      </w:r>
+    </w:p>
+    <w:p>
+      <w:pPr>
+        <w:pStyle w:val="a1"/>
+        <w:rPr>
+          <w:b w:val="0"/>
+          <w:bCs w:val="0"/>
+          <w:sz w:val="24"/>
+          <w:rtl/>
+        </w:rPr>
+      </w:pPr>
+      <w:r>
+        <w:rPr>
+          <w:rFonts w:hint="cs"/>
+          <w:b w:val="0"/>
+          <w:bCs w:val="0"/>
+          <w:sz w:val="24"/>
+          <w:rtl/>
+        </w:rPr>
+        <w:t>مطالعه مجموعه معماری دستورالعمل</w:t>
+      </w:r>
+    </w:p>
+    <w:p>
+      <w:pPr>
+        <w:pStyle w:val="a7"/>
+        <w:rPr>
+          <w:rFonts w:hint="cs"/>
+          <w:rtl/>
+          <w:lang w:bidi="fa-IR"/>
+        </w:rPr>
+      </w:pPr>
+      <w:r>
+        <w:rPr>
+          <w:rFonts w:hint="cs"/>
+          <w:rtl/>
+        </w:rPr>
+        <w:t xml:space="preserve">مجموعه معماری دستورالعمل </w:t>
+      </w:r>
+      <w:r>
+        <w:t>RISC-V</w:t>
+      </w:r>
+      <w:r>
+        <w:rPr>
+          <w:rFonts w:hint="cs"/>
+          <w:rtl/>
+          <w:lang w:bidi="fa-IR"/>
+        </w:rPr>
+        <w:t xml:space="preserve"> یک سند حدودا 250 صفحه ای است که در آن روش جداسازی بخش های مختلف و مورد استفاده ی پردازنده در دستورالعمل های مختلف را شرح داده است. قابلیت گسترش پذیری بزرگ ترین ویژگی این معماری محسوب می‌شود</w:t>
+      </w:r>
+      <w:r>
+        <w:rPr>
+          <w:rFonts w:cs="Calibri" w:hint="cs"/>
+          <w:rtl/>
+          <w:lang w:bidi="fa-IR"/>
+        </w:rPr>
+        <w:t xml:space="preserve"> </w:t>
+      </w:r>
+      <w:r>
+        <w:rPr>
+          <w:rFonts w:hint="cs"/>
+          <w:rtl/>
+          <w:lang w:bidi="fa-IR"/>
+        </w:rPr>
+        <w:t xml:space="preserve">که به کاربر در مرحله طراحی آزادی عمل و انتخاب در مجموعه دستور های پوشش داده شده را می‌دهد. در دستورالعمل های </w:t>
+      </w:r>
+      <w:r>
+        <w:rPr>
+          <w:lang w:bidi="fa-IR"/>
+        </w:rPr>
+        <w:t>RISC-V</w:t>
+      </w:r>
+      <w:r>
+        <w:rPr>
+          <w:rFonts w:hint="cs"/>
+          <w:rtl/>
+          <w:lang w:bidi="fa-IR"/>
+        </w:rPr>
+        <w:t xml:space="preserve"> انواع مختلفی وجود دارد که روش تجزیه هر کدام از این انواع با یک دیگر متفاوت می‌باشد. پردازنده ای که ما طراحی کردیم تمامی </w:t>
+      </w:r>
+      <w:r>
+        <w:rPr>
+          <w:rFonts w:hint="cs"/>
+          <w:rtl/>
+          <w:lang w:bidi="fa-IR"/>
+        </w:rPr>
+        <w:t xml:space="preserve">انواع </w:t>
+      </w:r>
+      <w:r>
+        <w:rPr>
+          <w:rFonts w:hint="cs"/>
+          <w:rtl/>
+          <w:lang w:bidi="fa-IR"/>
+        </w:rPr>
+        <w:t>دستورالعمال های مربوط به عملیات های صحیح (</w:t>
+      </w:r>
+      <w:r>
+        <w:rPr>
+          <w:lang w:bidi="fa-IR"/>
+        </w:rPr>
+        <w:t>integer</w:t>
+      </w:r>
+      <w:r>
+        <w:rPr>
+          <w:rFonts w:hint="cs"/>
+          <w:rtl/>
+          <w:lang w:bidi="fa-IR"/>
+        </w:rPr>
+        <w:t>) را پوشش می‌دهد.</w:t>
+      </w:r>
+    </w:p>
+    <w:p>
+      <w:pPr>
+        <w:pStyle w:val="a1"/>
+        <w:rPr>
+          <w:b w:val="0"/>
+          <w:bCs w:val="0"/>
+          <w:sz w:val="24"/>
+          <w:rtl/>
+        </w:rPr>
+      </w:pPr>
+      <w:r>
+        <w:rPr>
+          <w:rFonts w:hint="cs"/>
+          <w:b w:val="0"/>
+          <w:bCs w:val="0"/>
+          <w:sz w:val="24"/>
+          <w:rtl/>
+        </w:rPr>
+        <w:t>طراحی پردازنده با وریلاگ</w:t>
+      </w:r>
+    </w:p>
+    <w:p>
+      <w:pPr>
+        <w:pStyle w:val="a7"/>
+        <w:rPr>
+          <w:rFonts w:hint="cs"/>
+          <w:rtl/>
+          <w:lang w:bidi="fa-IR"/>
+        </w:rPr>
+      </w:pPr>
+      <w:r>
+        <w:rPr>
+          <w:rFonts w:hint="cs"/>
+          <w:rtl/>
+        </w:rPr>
+        <w:t xml:space="preserve">بعد از انجام مطالعات تئوری در رابطه با معماری </w:t>
+      </w:r>
+      <w:r>
+        <w:t>RISC-V</w:t>
+      </w:r>
+      <w:r>
+        <w:rPr>
+          <w:rFonts w:hint="cs"/>
+          <w:rtl/>
+        </w:rPr>
+        <w:t xml:space="preserve">، طراحی پردازنده با استفاده از زبان توصیف سخت افزار وریلاگ آغاز گردید. پردازنده مورد نظر با چند هدف خاص طراحی شد که باعث ایجاد چند ویژگی مثبت در طرح نهایی می‌باشد. یکی از مهم ترین اهداف طراحی این پردازنده ماژولار بودن و قابل گسترش </w:t>
+      </w:r>
+      <w:r>
+        <w:rPr>
+          <w:rFonts w:hint="cs"/>
+          <w:rtl/>
+        </w:rPr>
+        <w:lastRenderedPageBreak/>
+        <w:t>بودن آن است، تا بتواند تبدیل به یک پایه ی خوب برای آزمون تکنیک ها و روش های معماری کامپیوتر برای طراح ها و محققان این زمینه باشد. برای در نظر گرفتن این ویژگی، پردازنده به طوری طراحی شد که واحد کنترل متمرکز ندارد و هرکدام از اجزای این پردازنده، سیگنال های کنترلی مربوط به خودشان را کنترل می‌کنند که ویژگی خوبی برای این طرح و هدف طراحی آن محسوب می‌شود.</w:t>
+      </w:r>
+      <w:r>
+        <w:rPr>
+          <w:rFonts w:hint="cs"/>
+          <w:rtl/>
+        </w:rPr>
+        <w:t xml:space="preserve"> پردازنده طراحی شده داری پایپلاین 5 مرحله ای استاندارد می‌باشد و توانایی اجرای برنامه به زبان </w:t>
+      </w:r>
+      <w:r>
+        <w:t>C</w:t>
+      </w:r>
+      <w:r>
+        <w:rPr>
+          <w:rFonts w:hint="cs"/>
+          <w:rtl/>
+          <w:lang w:bidi="fa-IR"/>
+        </w:rPr>
+        <w:t xml:space="preserve"> و اسمبلی را دارد.</w:t>
       </w:r>
     </w:p>
     <w:p>
@@ -8329,23 +8488,109 @@
           <w:sz w:val="24"/>
           <w:rtl/>
         </w:rPr>
-        <w:t>تحقيقاتي</w:t>
-      </w:r>
-    </w:p>
+        <w:t>طراحي</w:t>
+      </w:r>
+      <w:r>
+        <w:rPr>
+          <w:rFonts w:hint="cs"/>
+          <w:b w:val="0"/>
+          <w:bCs w:val="0"/>
+          <w:sz w:val="24"/>
+          <w:rtl/>
+        </w:rPr>
+        <w:t xml:space="preserve"> تراشه فیزیکی پردازنده</w:t>
+      </w:r>
+    </w:p>
+    <w:bookmarkEnd w:id="12"/>
     <w:p>
       <w:pPr>
         <w:pStyle w:val="a7"/>
         <w:rPr>
-          <w:rtl/>
-        </w:rPr>
-      </w:pPr>
-      <w:r>
-        <w:rPr>
-          <w:rFonts w:hint="cs"/>
-          <w:rtl/>
-        </w:rPr>
-        <w:t>متن</w:t>
-      </w:r>
+          <w:lang w:bidi="fa-IR"/>
+        </w:rPr>
+      </w:pPr>
+      <w:r>
+        <w:rPr>
+          <w:rFonts w:hint="cs"/>
+          <w:rtl/>
+        </w:rPr>
+        <w:t xml:space="preserve">پس از پایان طراحی سخت افزار با استفاده از وریلاگ، با استفاده از نرم افزار های رایگان و موجود در زمینه روند </w:t>
+      </w:r>
+      <w:r>
+        <w:t>RTL to GDS</w:t>
+      </w:r>
+      <w:r>
+        <w:rPr>
+          <w:rFonts w:hint="cs"/>
+          <w:rtl/>
+          <w:lang w:bidi="fa-IR"/>
+        </w:rPr>
+        <w:t xml:space="preserve">، اقدام به طراحی تراشه فیزیکی پردازنده صورت گرفت. این روند شامل مراحل مختلفی صورت گرفته است که عبارت اند از: سنتز، چیدمان، اتصال، بررسی قوانین طراحی، بررسی زمانی و فرکانسی و ... می‌شود. این مراحل با استفاده از نرم افزار </w:t>
+      </w:r>
+      <w:proofErr w:type="spellStart"/>
+      <w:r>
+        <w:rPr>
+          <w:lang w:bidi="fa-IR"/>
+        </w:rPr>
+        <w:t>Qflow</w:t>
+      </w:r>
+      <w:proofErr w:type="spellEnd"/>
+      <w:r>
+        <w:rPr>
+          <w:rFonts w:hint="cs"/>
+          <w:rtl/>
+          <w:lang w:bidi="fa-IR"/>
+        </w:rPr>
+        <w:t xml:space="preserve"> </w:t>
+      </w:r>
+      <w:r>
+        <w:rPr>
+          <w:lang w:bidi="fa-IR"/>
+        </w:rPr>
+        <w:t>[10]</w:t>
+      </w:r>
+      <w:r>
+        <w:rPr>
+          <w:rFonts w:hint="cs"/>
+          <w:rtl/>
+          <w:lang w:bidi="fa-IR"/>
+        </w:rPr>
+        <w:t xml:space="preserve"> که زنجیره ای از</w:t>
+      </w:r>
+      <w:r>
+        <w:rPr>
+          <w:rFonts w:hint="cs"/>
+          <w:rtl/>
+          <w:lang w:bidi="fa-IR"/>
+        </w:rPr>
+        <w:t xml:space="preserve"> مراحل</w:t>
+      </w:r>
+      <w:r>
+        <w:rPr>
+          <w:rFonts w:hint="cs"/>
+          <w:rtl/>
+          <w:lang w:bidi="fa-IR"/>
+        </w:rPr>
+        <w:t xml:space="preserve"> ذکر شده</w:t>
+      </w:r>
+      <w:bookmarkStart w:id="13" w:name="_GoBack"/>
+      <w:bookmarkEnd w:id="13"/>
+      <w:r>
+        <w:rPr>
+          <w:rFonts w:hint="cs"/>
+          <w:rtl/>
+          <w:lang w:bidi="fa-IR"/>
+        </w:rPr>
+        <w:t xml:space="preserve"> با استفاده از نرم افزار های دیگر را تشکیل می‌دهد، انجام شده است.</w:t>
+      </w:r>
+    </w:p>
+    <w:p>
+      <w:pPr>
+        <w:pStyle w:val="a7"/>
+        <w:rPr>
+          <w:rtl/>
+        </w:rPr>
+      </w:pPr>
     </w:p>
     <w:p>
       <w:pPr>
@@ -8365,45 +8610,60 @@
           <w:sz w:val="24"/>
           <w:rtl/>
         </w:rPr>
-        <w:t>آزمايشگاهي</w:t>
-      </w:r>
-    </w:p>
-    <w:p>
-      <w:pPr>
-        <w:pStyle w:val="a7"/>
-      </w:pPr>
-      <w:r>
-        <w:rPr>
-          <w:rFonts w:hint="cs"/>
-          <w:rtl/>
-        </w:rPr>
-        <w:t>متن</w:t>
-      </w:r>
-    </w:p>
-    <w:p>
-      <w:pPr>
-        <w:pStyle w:val="a1"/>
-        <w:rPr>
+        <w:t>طراحي</w:t>
+      </w:r>
+      <w:r>
+        <w:rPr>
+          <w:rFonts w:hint="cs"/>
           <w:b w:val="0"/>
           <w:bCs w:val="0"/>
           <w:sz w:val="24"/>
           <w:rtl/>
         </w:rPr>
-      </w:pPr>
-      <w:r>
-        <w:rPr>
-          <w:rFonts w:hint="eastAsia"/>
+        <w:t xml:space="preserve"> </w:t>
+      </w:r>
+      <w:r>
+        <w:rPr>
+          <w:rFonts w:hint="cs"/>
           <w:b w:val="0"/>
           <w:bCs w:val="0"/>
           <w:sz w:val="24"/>
           <w:rtl/>
         </w:rPr>
-        <w:t>طراحي</w:t>
+        <w:t>نرم افزار کمکی برای اجرای برنامه</w:t>
       </w:r>
     </w:p>
     <w:p>
       <w:pPr>
         <w:pStyle w:val="a7"/>
+        <w:rPr>
+          <w:rtl/>
+        </w:rPr>
+      </w:pPr>
+    </w:p>
+    <w:p>
+      <w:pPr>
+        <w:pStyle w:val="a0"/>
+        <w:rPr>
+          <w:rtl/>
+        </w:rPr>
+      </w:pPr>
+      <w:bookmarkStart w:id="14" w:name="_Toc16262971"/>
+      <w:r>
+        <w:rPr>
+          <w:rtl/>
+        </w:rPr>
+        <w:t>نتيجه‌گيري</w:t>
+      </w:r>
+      <w:bookmarkEnd w:id="14"/>
+    </w:p>
+    <w:p>
+      <w:pPr>
+        <w:pStyle w:val="a7"/>
+        <w:rPr>
+          <w:rtl/>
+          <w:lang w:bidi="fa-IR"/>
+        </w:rPr>
       </w:pPr>
       <w:r>
         <w:rPr>
@@ -8415,67 +8675,11 @@
     </w:p>
     <w:p>
       <w:pPr>
-        <w:pStyle w:val="a1"/>
-        <w:rPr>
-          <w:b w:val="0"/>
-          <w:bCs w:val="0"/>
-          <w:sz w:val="24"/>
-          <w:rtl/>
-        </w:rPr>
-      </w:pPr>
-      <w:r>
-        <w:rPr>
-          <w:rFonts w:hint="eastAsia"/>
-          <w:b w:val="0"/>
-          <w:bCs w:val="0"/>
-          <w:sz w:val="24"/>
-          <w:rtl/>
-        </w:rPr>
-        <w:t>تعميرات</w:t>
-      </w:r>
-    </w:p>
-    <w:p>
-      <w:pPr>
         <w:pStyle w:val="a7"/>
-      </w:pPr>
-      <w:r>
-        <w:rPr>
-          <w:rFonts w:hint="cs"/>
-          <w:rtl/>
-        </w:rPr>
-        <w:t>متن</w:t>
-      </w:r>
-    </w:p>
-    <w:p>
-      <w:pPr>
-        <w:pStyle w:val="a1"/>
-        <w:rPr>
-          <w:b w:val="0"/>
-          <w:bCs w:val="0"/>
-          <w:sz w:val="24"/>
-          <w:rtl/>
-        </w:rPr>
-      </w:pPr>
-      <w:r>
-        <w:rPr>
-          <w:rFonts w:hint="eastAsia"/>
-          <w:b w:val="0"/>
-          <w:bCs w:val="0"/>
-          <w:sz w:val="24"/>
-          <w:rtl/>
-        </w:rPr>
-        <w:lastRenderedPageBreak/>
-        <w:t>ترجمه</w:t>
-      </w:r>
-      <w:r>
-        <w:rPr>
-          <w:b w:val="0"/>
-          <w:bCs w:val="0"/>
-          <w:sz w:val="24"/>
-          <w:rtl/>
-        </w:rPr>
-        <w:t xml:space="preserve"> متون علمي</w:t>
-      </w:r>
+        <w:rPr>
+          <w:rtl/>
+        </w:rPr>
+      </w:pPr>
     </w:p>
     <w:p>
       <w:pPr>
@@ -8483,283 +8687,9 @@
         <w:rPr>
           <w:rtl/>
         </w:rPr>
-      </w:pPr>
-      <w:r>
-        <w:rPr>
-          <w:rFonts w:hint="cs"/>
-          <w:rtl/>
-        </w:rPr>
-        <w:t>متن</w:t>
-      </w:r>
-    </w:p>
-    <w:p>
-      <w:pPr>
-        <w:pStyle w:val="a1"/>
-        <w:rPr>
-          <w:b w:val="0"/>
-          <w:bCs w:val="0"/>
-          <w:sz w:val="24"/>
-          <w:rtl/>
-        </w:rPr>
-      </w:pPr>
-      <w:r>
-        <w:rPr>
-          <w:rFonts w:hint="eastAsia"/>
-          <w:b w:val="0"/>
-          <w:bCs w:val="0"/>
-          <w:sz w:val="24"/>
-          <w:rtl/>
-        </w:rPr>
-        <w:t>برنامه</w:t>
-      </w:r>
-      <w:r>
-        <w:rPr>
-          <w:b w:val="0"/>
-          <w:bCs w:val="0"/>
-          <w:sz w:val="24"/>
-          <w:rtl/>
-        </w:rPr>
-        <w:t xml:space="preserve"> نويسي</w:t>
-      </w:r>
-    </w:p>
-    <w:p>
-      <w:pPr>
-        <w:pStyle w:val="a7"/>
-        <w:rPr>
-          <w:b/>
-          <w:bCs/>
-        </w:rPr>
-      </w:pPr>
-      <w:r>
-        <w:rPr>
-          <w:rFonts w:hint="cs"/>
-          <w:b/>
-          <w:bCs/>
-          <w:rtl/>
-        </w:rPr>
-        <w:t>متن</w:t>
-      </w:r>
-    </w:p>
-    <w:p>
-      <w:pPr>
-        <w:pStyle w:val="a1"/>
-        <w:rPr>
-          <w:b w:val="0"/>
-          <w:bCs w:val="0"/>
-          <w:sz w:val="24"/>
-          <w:rtl/>
-        </w:rPr>
-      </w:pPr>
-      <w:r>
-        <w:rPr>
-          <w:rFonts w:hint="eastAsia"/>
-          <w:b w:val="0"/>
-          <w:bCs w:val="0"/>
-          <w:sz w:val="24"/>
-          <w:rtl/>
-        </w:rPr>
-        <w:t>مديريتي</w:t>
-      </w:r>
-    </w:p>
-    <w:p>
-      <w:pPr>
-        <w:pStyle w:val="a7"/>
-        <w:rPr>
-          <w:rtl/>
-        </w:rPr>
-      </w:pPr>
-      <w:r>
-        <w:rPr>
-          <w:rFonts w:hint="cs"/>
-          <w:rtl/>
-        </w:rPr>
-        <w:t>متن</w:t>
-      </w:r>
-    </w:p>
-    <w:p>
-      <w:pPr>
-        <w:pStyle w:val="a1"/>
-        <w:rPr>
-          <w:b w:val="0"/>
-          <w:bCs w:val="0"/>
-          <w:sz w:val="24"/>
-          <w:rtl/>
-        </w:rPr>
-      </w:pPr>
-      <w:r>
-        <w:rPr>
-          <w:rFonts w:hint="eastAsia"/>
-          <w:b w:val="0"/>
-          <w:bCs w:val="0"/>
-          <w:sz w:val="24"/>
-          <w:rtl/>
-        </w:rPr>
-        <w:t>نظارت</w:t>
-      </w:r>
-    </w:p>
-    <w:p>
-      <w:pPr>
-        <w:pStyle w:val="a7"/>
-        <w:rPr>
-          <w:rtl/>
-        </w:rPr>
-      </w:pPr>
-      <w:r>
-        <w:rPr>
-          <w:rFonts w:hint="cs"/>
-          <w:rtl/>
-        </w:rPr>
-        <w:t>متن</w:t>
-      </w:r>
-    </w:p>
-    <w:p>
-      <w:pPr>
-        <w:pStyle w:val="a1"/>
-        <w:rPr>
-          <w:rtl/>
-        </w:rPr>
-      </w:pPr>
-      <w:r>
-        <w:rPr>
-          <w:rFonts w:hint="eastAsia"/>
-          <w:b w:val="0"/>
-          <w:bCs w:val="0"/>
-          <w:sz w:val="24"/>
-          <w:rtl/>
-        </w:rPr>
-        <w:t>امور</w:t>
-      </w:r>
-      <w:r>
-        <w:rPr>
-          <w:b w:val="0"/>
-          <w:bCs w:val="0"/>
-          <w:sz w:val="24"/>
-          <w:rtl/>
-        </w:rPr>
-        <w:t xml:space="preserve"> اجرايي</w:t>
-      </w:r>
-      <w:r>
-        <w:rPr>
-          <w:rFonts w:hint="cs"/>
-          <w:b w:val="0"/>
-          <w:bCs w:val="0"/>
-          <w:sz w:val="24"/>
-          <w:rtl/>
-        </w:rPr>
-        <w:t xml:space="preserve"> </w:t>
-      </w:r>
-      <w:bookmarkEnd w:id="13"/>
-    </w:p>
-    <w:p>
-      <w:pPr>
-        <w:pStyle w:val="a7"/>
-        <w:rPr>
-          <w:rtl/>
-        </w:rPr>
-      </w:pPr>
-      <w:r>
-        <w:rPr>
-          <w:rFonts w:hint="cs"/>
-          <w:rtl/>
-        </w:rPr>
-        <w:t>متن</w:t>
-      </w:r>
-    </w:p>
-    <w:p>
-      <w:pPr>
-        <w:pStyle w:val="a2"/>
-        <w:rPr>
-          <w:rtl/>
-        </w:rPr>
-      </w:pPr>
-      <w:bookmarkStart w:id="14" w:name="_Toc16262970"/>
-      <w:r>
-        <w:rPr>
-          <w:rFonts w:hint="cs"/>
-          <w:rtl/>
-        </w:rPr>
-        <w:t>تیتر سوم</w:t>
-      </w:r>
-      <w:bookmarkEnd w:id="14"/>
-    </w:p>
-    <w:p>
-      <w:pPr>
-        <w:pStyle w:val="a7"/>
-        <w:rPr>
-          <w:rtl/>
-        </w:rPr>
-      </w:pPr>
-      <w:r>
-        <w:rPr>
-          <w:rFonts w:hint="cs"/>
-          <w:rtl/>
-        </w:rPr>
-        <w:t>در هر بخش</w:t>
-      </w:r>
-      <w:r>
-        <w:rPr>
-          <w:rFonts w:hint="cs"/>
-          <w:rtl/>
-        </w:rPr>
-        <w:t xml:space="preserve"> </w:t>
-      </w:r>
-      <w:r>
-        <w:rPr>
-          <w:rFonts w:hint="cs"/>
-          <w:rtl/>
-        </w:rPr>
-        <w:t>در صورت وجود توضیحات و تقسیم بندی وارد شود</w:t>
-      </w:r>
-    </w:p>
-    <w:p>
-      <w:pPr>
-        <w:pStyle w:val="a0"/>
-        <w:rPr>
-          <w:rtl/>
-        </w:rPr>
-      </w:pPr>
-      <w:bookmarkStart w:id="15" w:name="_Toc16262971"/>
-      <w:r>
-        <w:rPr>
-          <w:rtl/>
-        </w:rPr>
-        <w:t>نتيجه‌گيري</w:t>
-      </w:r>
-      <w:bookmarkEnd w:id="15"/>
-    </w:p>
-    <w:p>
-      <w:pPr>
-        <w:pStyle w:val="a7"/>
-        <w:rPr>
-          <w:rtl/>
-          <w:lang w:bidi="fa-IR"/>
-        </w:rPr>
-      </w:pPr>
-      <w:r>
-        <w:rPr>
-          <w:rFonts w:hint="cs"/>
-          <w:rtl/>
-        </w:rPr>
-        <w:t>متن</w:t>
-      </w:r>
-    </w:p>
-    <w:p>
-      <w:pPr>
-        <w:pStyle w:val="a7"/>
-        <w:rPr>
-          <w:rtl/>
-        </w:rPr>
-      </w:pPr>
-    </w:p>
-    <w:p>
-      <w:pPr>
-        <w:pStyle w:val="a7"/>
-        <w:rPr>
-          <w:rtl/>
-        </w:rPr>
         <w:sectPr>
-          <w:headerReference w:type="default" r:id="rId29"/>
-          <w:footerReference w:type="default" r:id="rId30"/>
+          <w:headerReference w:type="default" r:id="rId28"/>
+          <w:footerReference w:type="default" r:id="rId29"/>
           <w:footnotePr>
             <w:numRestart w:val="eachPage"/>
           </w:footnotePr>
@@ -8820,10 +8750,10 @@
           <w:rtl/>
         </w:rPr>
       </w:pPr>
-      <w:bookmarkStart w:id="16" w:name="_Toc106512941"/>
-      <w:bookmarkStart w:id="17" w:name="_Toc209236404"/>
-      <w:bookmarkStart w:id="18" w:name="_Toc209240158"/>
-      <w:bookmarkStart w:id="19" w:name="_Toc209240170"/>
+      <w:bookmarkStart w:id="15" w:name="_Toc106512941"/>
+      <w:bookmarkStart w:id="16" w:name="_Toc209236404"/>
+      <w:bookmarkStart w:id="17" w:name="_Toc209240158"/>
+      <w:bookmarkStart w:id="18" w:name="_Toc209240170"/>
       <w:r>
         <w:rPr>
           <w:rFonts w:cs="B Nazanin"/>
@@ -8831,19 +8761,19 @@
         </w:rPr>
         <w:br/>
       </w:r>
-      <w:bookmarkStart w:id="20" w:name="_Toc16262972"/>
+      <w:bookmarkStart w:id="19" w:name="_Toc16262972"/>
+      <w:bookmarkEnd w:id="15"/>
       <w:bookmarkEnd w:id="16"/>
       <w:bookmarkEnd w:id="17"/>
       <w:bookmarkEnd w:id="18"/>
+      <w:r>
+        <w:rPr>
+          <w:rFonts w:cs="B Nazanin" w:hint="cs"/>
+          <w:rtl/>
+        </w:rPr>
+        <w:t>نتیجه گیری و پیشنهادها</w:t>
+      </w:r>
       <w:bookmarkEnd w:id="19"/>
-      <w:r>
-        <w:rPr>
-          <w:rFonts w:cs="B Nazanin" w:hint="cs"/>
-          <w:rtl/>
-        </w:rPr>
-        <w:t>نتیجه گیری و پیشنهادها</w:t>
-      </w:r>
-      <w:bookmarkEnd w:id="20"/>
     </w:p>
     <w:p>
       <w:pPr>
@@ -8862,8 +8792,8 @@
           <w:lang w:bidi="fa-IR"/>
         </w:rPr>
         <w:sectPr>
-          <w:headerReference w:type="default" r:id="rId31"/>
-          <w:footerReference w:type="default" r:id="rId32"/>
+          <w:headerReference w:type="default" r:id="rId30"/>
+          <w:footerReference w:type="default" r:id="rId31"/>
           <w:footnotePr>
             <w:numRestart w:val="eachPage"/>
           </w:footnotePr>
@@ -8884,8 +8814,8 @@
           <w:rtl/>
         </w:rPr>
       </w:pPr>
-      <w:bookmarkStart w:id="21" w:name="_Toc209236405"/>
-      <w:bookmarkStart w:id="22" w:name="_Toc16262973"/>
+      <w:bookmarkStart w:id="20" w:name="_Toc209236405"/>
+      <w:bookmarkStart w:id="21" w:name="_Toc16262973"/>
       <w:r>
         <w:rPr>
           <w:rFonts w:hint="cs"/>
@@ -8894,8 +8824,44 @@
         <w:lastRenderedPageBreak/>
         <w:t>مقدمه</w:t>
       </w:r>
+      <w:bookmarkEnd w:id="20"/>
       <w:bookmarkEnd w:id="21"/>
+    </w:p>
+    <w:p>
+      <w:pPr>
+        <w:pStyle w:val="a7"/>
+        <w:rPr>
+          <w:rtl/>
+          <w:lang w:bidi="fa-IR"/>
+        </w:rPr>
+      </w:pPr>
+      <w:r>
+        <w:rPr>
+          <w:rFonts w:hint="cs"/>
+          <w:rtl/>
+          <w:lang w:bidi="fa-IR"/>
+        </w:rPr>
+        <w:t>متن</w:t>
+      </w:r>
+    </w:p>
+    <w:p>
+      <w:pPr>
+        <w:pStyle w:val="a0"/>
+        <w:rPr>
+          <w:rtl/>
+        </w:rPr>
+      </w:pPr>
+      <w:bookmarkStart w:id="22" w:name="_Toc209236406"/>
+      <w:bookmarkStart w:id="23" w:name="_Toc16262974"/>
+      <w:r>
+        <w:rPr>
+          <w:rFonts w:hint="cs"/>
+          <w:rtl/>
+        </w:rPr>
+        <w:t>محتوا</w:t>
+      </w:r>
       <w:bookmarkEnd w:id="22"/>
+      <w:bookmarkEnd w:id="23"/>
     </w:p>
     <w:p>
       <w:pPr>
@@ -8916,30 +8882,75 @@
     </w:p>
     <w:p>
       <w:pPr>
+        <w:pStyle w:val="a1"/>
+        <w:rPr>
+          <w:rtl/>
+          <w:lang w:bidi="fa-IR"/>
+        </w:rPr>
+      </w:pPr>
+      <w:bookmarkStart w:id="24" w:name="_Toc16262975"/>
+      <w:bookmarkStart w:id="25" w:name="_Toc209236407"/>
+      <w:r>
+        <w:rPr>
+          <w:rFonts w:hint="cs"/>
+          <w:rtl/>
+          <w:lang w:bidi="fa-IR"/>
+        </w:rPr>
+        <w:t>خلاصه فعالیت (های)</w:t>
+      </w:r>
+      <w:r>
+        <w:rPr>
+          <w:rtl/>
+          <w:lang w:bidi="fa-IR"/>
+        </w:rPr>
+        <w:t xml:space="preserve"> </w:t>
+      </w:r>
+      <w:bookmarkEnd w:id="24"/>
+      <w:r>
+        <w:rPr>
+          <w:rFonts w:hint="cs"/>
+          <w:rtl/>
+          <w:lang w:bidi="fa-IR"/>
+        </w:rPr>
+        <w:t xml:space="preserve">انجام شده </w:t>
+      </w:r>
+    </w:p>
+    <w:bookmarkEnd w:id="25"/>
+    <w:p>
+      <w:pPr>
+        <w:pStyle w:val="a7"/>
+        <w:rPr>
+          <w:rtl/>
+          <w:lang w:bidi="fa-IR"/>
+        </w:rPr>
+      </w:pPr>
+      <w:r>
+        <w:rPr>
+          <w:rFonts w:hint="cs"/>
+          <w:rtl/>
+          <w:lang w:bidi="fa-IR"/>
+        </w:rPr>
+        <w:t>متن</w:t>
+      </w:r>
+    </w:p>
+    <w:p>
+      <w:pPr>
         <w:pStyle w:val="a0"/>
         <w:rPr>
           <w:rtl/>
         </w:rPr>
       </w:pPr>
-      <w:bookmarkStart w:id="23" w:name="_Toc209236406"/>
-      <w:bookmarkStart w:id="24" w:name="_Toc16262974"/>
-      <w:r>
-        <w:rPr>
-          <w:rFonts w:hint="cs"/>
-          <w:rtl/>
-        </w:rPr>
-        <w:t>محتوا</w:t>
-      </w:r>
-      <w:bookmarkEnd w:id="23"/>
-      <w:bookmarkEnd w:id="24"/>
+      <w:r>
+        <w:rPr>
+          <w:rFonts w:hint="cs"/>
+          <w:rtl/>
+        </w:rPr>
+        <w:t xml:space="preserve">اعلام پیشنهادهایی برای رفع چالش های حوزه/واحد کارآموزی </w:t>
+      </w:r>
     </w:p>
     <w:p>
       <w:pPr>
         <w:pStyle w:val="a7"/>
-        <w:rPr>
-          <w:rtl/>
-          <w:lang w:bidi="fa-IR"/>
-        </w:rPr>
       </w:pPr>
       <w:r>
         <w:rPr>
@@ -8952,84 +8963,19 @@
     </w:p>
     <w:p>
       <w:pPr>
-        <w:pStyle w:val="a1"/>
-        <w:rPr>
-          <w:rtl/>
-          <w:lang w:bidi="fa-IR"/>
-        </w:rPr>
-      </w:pPr>
-      <w:bookmarkStart w:id="25" w:name="_Toc16262975"/>
-      <w:bookmarkStart w:id="26" w:name="_Toc209236407"/>
-      <w:r>
-        <w:rPr>
-          <w:rFonts w:hint="cs"/>
-          <w:rtl/>
-          <w:lang w:bidi="fa-IR"/>
-        </w:rPr>
-        <w:t>خلاصه فعالیت (های)</w:t>
-      </w:r>
-      <w:r>
-        <w:rPr>
-          <w:rtl/>
-          <w:lang w:bidi="fa-IR"/>
-        </w:rPr>
-        <w:t xml:space="preserve"> </w:t>
-      </w:r>
-      <w:bookmarkEnd w:id="25"/>
-      <w:r>
-        <w:rPr>
-          <w:rFonts w:hint="cs"/>
-          <w:rtl/>
-          <w:lang w:bidi="fa-IR"/>
-        </w:rPr>
-        <w:t xml:space="preserve">انجام شده </w:t>
-      </w:r>
-    </w:p>
-    <w:bookmarkEnd w:id="26"/>
-    <w:p>
-      <w:pPr>
         <w:pStyle w:val="a7"/>
         <w:rPr>
           <w:rtl/>
-          <w:lang w:bidi="fa-IR"/>
-        </w:rPr>
-      </w:pPr>
-      <w:r>
-        <w:rPr>
-          <w:rFonts w:hint="cs"/>
-          <w:rtl/>
-          <w:lang w:bidi="fa-IR"/>
-        </w:rPr>
-        <w:t>متن</w:t>
-      </w:r>
-    </w:p>
-    <w:p>
-      <w:pPr>
-        <w:pStyle w:val="a0"/>
-        <w:rPr>
-          <w:rtl/>
-        </w:rPr>
-      </w:pPr>
-      <w:r>
-        <w:rPr>
-          <w:rFonts w:hint="cs"/>
-          <w:rtl/>
-        </w:rPr>
-        <w:t xml:space="preserve">اعلام پیشنهادهایی برای رفع چالش های حوزه/واحد کارآموزی </w:t>
-      </w:r>
+        </w:rPr>
+      </w:pPr>
     </w:p>
     <w:p>
       <w:pPr>
         <w:pStyle w:val="a7"/>
-      </w:pPr>
-      <w:r>
-        <w:rPr>
-          <w:rFonts w:hint="cs"/>
-          <w:rtl/>
-          <w:lang w:bidi="fa-IR"/>
-        </w:rPr>
-        <w:t>متن</w:t>
-      </w:r>
+        <w:rPr>
+          <w:rtl/>
+        </w:rPr>
+      </w:pPr>
     </w:p>
     <w:p>
       <w:pPr>
@@ -9037,25 +8983,9 @@
         <w:rPr>
           <w:rtl/>
         </w:rPr>
-      </w:pPr>
-    </w:p>
-    <w:p>
-      <w:pPr>
-        <w:pStyle w:val="a7"/>
-        <w:rPr>
-          <w:rtl/>
-        </w:rPr>
-      </w:pPr>
-    </w:p>
-    <w:p>
-      <w:pPr>
-        <w:pStyle w:val="a7"/>
-        <w:rPr>
-          <w:rtl/>
-        </w:rPr>
         <w:sectPr>
-          <w:headerReference w:type="default" r:id="rId33"/>
-          <w:footerReference w:type="default" r:id="rId34"/>
+          <w:headerReference w:type="default" r:id="rId32"/>
+          <w:footerReference w:type="default" r:id="rId33"/>
           <w:footnotePr>
             <w:numRestart w:val="eachPage"/>
           </w:footnotePr>
@@ -9117,9 +9047,9 @@
           <w:rtl/>
         </w:rPr>
       </w:pPr>
-      <w:bookmarkStart w:id="27" w:name="_Toc209236420"/>
-      <w:bookmarkStart w:id="28" w:name="_Toc209240164"/>
-      <w:bookmarkStart w:id="29" w:name="_Toc209240176"/>
+      <w:bookmarkStart w:id="26" w:name="_Toc209236420"/>
+      <w:bookmarkStart w:id="27" w:name="_Toc209240164"/>
+      <w:bookmarkStart w:id="28" w:name="_Toc209240176"/>
       <w:r>
         <w:rPr>
           <w:szCs w:val="52"/>
@@ -9127,7 +9057,7 @@
         </w:rPr>
         <w:br/>
       </w:r>
-      <w:bookmarkStart w:id="30" w:name="_Toc16262977"/>
+      <w:bookmarkStart w:id="29" w:name="_Toc16262977"/>
       <w:r>
         <w:rPr>
           <w:rFonts w:cs="B Nazanin" w:hint="cs"/>
@@ -9136,10 +9066,10 @@
         </w:rPr>
         <w:t>مراجع</w:t>
       </w:r>
+      <w:bookmarkEnd w:id="26"/>
       <w:bookmarkEnd w:id="27"/>
       <w:bookmarkEnd w:id="28"/>
       <w:bookmarkEnd w:id="29"/>
-      <w:bookmarkEnd w:id="30"/>
     </w:p>
     <w:p>
       <w:pPr>
@@ -9158,9 +9088,9 @@
           <w:lang w:bidi="fa-IR"/>
         </w:rPr>
         <w:sectPr>
-          <w:headerReference w:type="default" r:id="rId35"/>
-          <w:footerReference w:type="default" r:id="rId36"/>
-          <w:headerReference w:type="first" r:id="rId37"/>
+          <w:headerReference w:type="default" r:id="rId34"/>
+          <w:footerReference w:type="default" r:id="rId35"/>
+          <w:headerReference w:type="first" r:id="rId36"/>
           <w:footnotePr>
             <w:numRestart w:val="eachPage"/>
           </w:footnotePr>
@@ -9247,6 +9177,70 @@
     <w:p>
       <w:pPr>
         <w:pStyle w:val="a6"/>
+        <w:rPr>
+          <w:szCs w:val="20"/>
+        </w:rPr>
+      </w:pPr>
+      <w:r>
+        <w:rPr>
+          <w:szCs w:val="20"/>
+        </w:rPr>
+        <w:t>RISC-V ISA</w:t>
+      </w:r>
+    </w:p>
+    <w:p>
+      <w:pPr>
+        <w:pStyle w:val="a6"/>
+        <w:rPr>
+          <w:szCs w:val="20"/>
+        </w:rPr>
+      </w:pPr>
+      <w:r>
+        <w:rPr>
+          <w:szCs w:val="20"/>
+        </w:rPr>
+        <w:t>Computer Organization and Design</w:t>
+      </w:r>
+    </w:p>
+    <w:p>
+      <w:pPr>
+        <w:pStyle w:val="a6"/>
+        <w:rPr>
+          <w:szCs w:val="20"/>
+        </w:rPr>
+      </w:pPr>
+      <w:r>
+        <w:rPr>
+          <w:szCs w:val="20"/>
+        </w:rPr>
+        <w:t>Computer Organization and Design, Quantitative approach</w:t>
+      </w:r>
+    </w:p>
+    <w:p>
+      <w:pPr>
+        <w:pStyle w:val="a6"/>
+        <w:rPr>
+          <w:szCs w:val="20"/>
+        </w:rPr>
+      </w:pPr>
+      <w:r>
+        <w:rPr>
+          <w:szCs w:val="20"/>
+        </w:rPr>
+        <w:t xml:space="preserve"> </w:t>
+      </w:r>
+      <w:proofErr w:type="spellStart"/>
+      <w:r>
+        <w:rPr>
+          <w:szCs w:val="20"/>
+        </w:rPr>
+        <w:t>Qflow</w:t>
+      </w:r>
+      <w:proofErr w:type="spellEnd"/>
+    </w:p>
+    <w:p>
+      <w:pPr>
+        <w:pStyle w:val="a6"/>
         <w:numPr>
           <w:ilvl w:val="0"/>
           <w:numId w:val="0"/>
@@ -9280,9 +9274,9 @@
           <w:lang w:bidi="fa-IR"/>
         </w:rPr>
         <w:sectPr>
-          <w:headerReference w:type="default" r:id="rId38"/>
-          <w:footerReference w:type="default" r:id="rId39"/>
-          <w:headerReference w:type="first" r:id="rId40"/>
+          <w:headerReference w:type="default" r:id="rId37"/>
+          <w:footerReference w:type="default" r:id="rId38"/>
+          <w:headerReference w:type="first" r:id="rId39"/>
           <w:footnotePr>
             <w:numRestart w:val="eachPage"/>
           </w:footnotePr>
@@ -9344,9 +9338,9 @@
           <w:rtl/>
         </w:rPr>
       </w:pPr>
-      <w:bookmarkStart w:id="31" w:name="_Toc209236421"/>
-      <w:bookmarkStart w:id="32" w:name="_Toc209240165"/>
-      <w:bookmarkStart w:id="33" w:name="_Toc209240177"/>
+      <w:bookmarkStart w:id="30" w:name="_Toc209236421"/>
+      <w:bookmarkStart w:id="31" w:name="_Toc209240165"/>
+      <w:bookmarkStart w:id="32" w:name="_Toc209240177"/>
       <w:r>
         <w:rPr>
           <w:szCs w:val="52"/>
@@ -9354,7 +9348,7 @@
         </w:rPr>
         <w:br/>
       </w:r>
-      <w:bookmarkStart w:id="34" w:name="_Toc16262978"/>
+      <w:bookmarkStart w:id="33" w:name="_Toc16262978"/>
       <w:r>
         <w:rPr>
           <w:rFonts w:cs="B Nazanin"/>
@@ -9363,9 +9357,9 @@
         </w:rPr>
         <w:t>پيوست</w:t>
       </w:r>
+      <w:bookmarkEnd w:id="30"/>
       <w:bookmarkEnd w:id="31"/>
       <w:bookmarkEnd w:id="32"/>
-      <w:bookmarkEnd w:id="33"/>
       <w:r>
         <w:rPr>
           <w:rFonts w:cs="B Nazanin" w:hint="cs"/>
@@ -9374,7 +9368,7 @@
         </w:rPr>
         <w:t>‌ها</w:t>
       </w:r>
-      <w:bookmarkEnd w:id="34"/>
+      <w:bookmarkEnd w:id="33"/>
     </w:p>
     <w:p>
       <w:pPr>
@@ -9393,9 +9387,9 @@
           <w:lang w:bidi="fa-IR"/>
         </w:rPr>
         <w:sectPr>
-          <w:headerReference w:type="default" r:id="rId41"/>
-          <w:footerReference w:type="default" r:id="rId42"/>
-          <w:headerReference w:type="first" r:id="rId43"/>
+          <w:headerReference w:type="default" r:id="rId40"/>
+          <w:footerReference w:type="default" r:id="rId41"/>
+          <w:headerReference w:type="first" r:id="rId42"/>
           <w:footnotePr>
             <w:numRestart w:val="eachPage"/>
           </w:footnotePr>
@@ -9420,7 +9414,7 @@
           <w:rtl/>
         </w:rPr>
       </w:pPr>
-      <w:bookmarkStart w:id="35" w:name="_Toc16262979"/>
+      <w:bookmarkStart w:id="34" w:name="_Toc16262979"/>
       <w:r>
         <w:rPr>
           <w:rFonts w:hint="cs"/>
@@ -9429,39 +9423,39 @@
         <w:lastRenderedPageBreak/>
         <w:t>پيوست الف</w:t>
       </w:r>
+      <w:bookmarkEnd w:id="34"/>
+    </w:p>
+    <w:p>
+      <w:pPr>
+        <w:pStyle w:val="a7"/>
+        <w:rPr>
+          <w:rtl/>
+        </w:rPr>
+      </w:pPr>
+      <w:r>
+        <w:rPr>
+          <w:rFonts w:hint="cs"/>
+          <w:rtl/>
+        </w:rPr>
+        <w:t xml:space="preserve">در صورت وجود نمودارها یا توضیحات تکمیلی </w:t>
+      </w:r>
+    </w:p>
+    <w:p>
+      <w:pPr>
+        <w:pStyle w:val="a0"/>
+        <w:rPr>
+          <w:rtl/>
+        </w:rPr>
+      </w:pPr>
+      <w:bookmarkStart w:id="35" w:name="_Toc16262980"/>
+      <w:r>
+        <w:rPr>
+          <w:rFonts w:hint="cs"/>
+          <w:rtl/>
+        </w:rPr>
+        <w:t>پیوست ب</w:t>
+      </w:r>
       <w:bookmarkEnd w:id="35"/>
-    </w:p>
-    <w:p>
-      <w:pPr>
-        <w:pStyle w:val="a7"/>
-        <w:rPr>
-          <w:rtl/>
-        </w:rPr>
-      </w:pPr>
-      <w:r>
-        <w:rPr>
-          <w:rFonts w:hint="cs"/>
-          <w:rtl/>
-        </w:rPr>
-        <w:t xml:space="preserve">در صورت وجود نمودارها یا توضیحات تکمیلی </w:t>
-      </w:r>
-    </w:p>
-    <w:p>
-      <w:pPr>
-        <w:pStyle w:val="a0"/>
-        <w:rPr>
-          <w:rtl/>
-        </w:rPr>
-      </w:pPr>
-      <w:bookmarkStart w:id="36" w:name="_Toc16262980"/>
-      <w:r>
-        <w:rPr>
-          <w:rFonts w:hint="cs"/>
-          <w:rtl/>
-        </w:rPr>
-        <w:t>پیوست ب</w:t>
-      </w:r>
-      <w:bookmarkEnd w:id="36"/>
     </w:p>
     <w:p>
       <w:pPr>
@@ -9948,7 +9942,7 @@
             <w:noProof/>
             <w:rtl/>
           </w:rPr>
-          <w:t>‌د</w:t>
+          <w:t>‌و</w:t>
         </w:r>
         <w:r>
           <w:rPr>
@@ -12948,7 +12942,14 @@
         <w:rFonts w:hint="cs"/>
         <w:rtl/>
       </w:rPr>
-      <w:t>فهرست مطالب</w:t>
+      <w:t xml:space="preserve">فهرست </w:t>
+    </w:r>
+    <w:r>
+      <w:rPr>
+        <w:rFonts w:hint="cs"/>
+        <w:rtl/>
+      </w:rPr>
+      <w:t>مطالب</w:t>
     </w:r>
   </w:p>
 </w:hdr>
@@ -12968,7 +12969,14 @@
         <w:rFonts w:hint="cs"/>
         <w:rtl/>
       </w:rPr>
-      <w:t>فهرست اشکال</w:t>
+      <w:t xml:space="preserve">فهرست </w:t>
+    </w:r>
+    <w:r>
+      <w:rPr>
+        <w:rFonts w:hint="cs"/>
+        <w:rtl/>
+      </w:rPr>
+      <w:t>اشکال</w:t>
     </w:r>
   </w:p>
 </w:hdr>
@@ -12989,7 +12997,14 @@
         <w:rFonts w:hint="cs"/>
         <w:rtl/>
       </w:rPr>
-      <w:t>فهرست اشکال</w:t>
+      <w:t xml:space="preserve">فهرست </w:t>
+    </w:r>
+    <w:r>
+      <w:rPr>
+        <w:rFonts w:hint="cs"/>
+        <w:rtl/>
+      </w:rPr>
+      <w:t>اشکال</w:t>
     </w:r>
   </w:p>
 </w:hdr>
@@ -13009,7 +13024,14 @@
         <w:rFonts w:hint="cs"/>
         <w:rtl/>
       </w:rPr>
-      <w:t>فهرست جداول</w:t>
+      <w:t xml:space="preserve">فهرست </w:t>
+    </w:r>
+    <w:r>
+      <w:rPr>
+        <w:rFonts w:hint="cs"/>
+        <w:rtl/>
+      </w:rPr>
+      <w:t>جداول</w:t>
     </w:r>
   </w:p>
 </w:hdr>
@@ -13026,7 +13048,14 @@
         <w:rFonts w:hint="cs"/>
         <w:rtl/>
       </w:rPr>
-      <w:t>فهرست جداول</w:t>
+      <w:t xml:space="preserve">فهرست </w:t>
+    </w:r>
+    <w:r>
+      <w:rPr>
+        <w:rFonts w:hint="cs"/>
+        <w:rtl/>
+      </w:rPr>
+      <w:t>جداول</w:t>
     </w:r>
   </w:p>
 </w:hdr>

</xml_diff>

<commit_message>
📝 Update report (chapter 3)
</commit_message>
<xml_diff>
--- a/Documents/Temporary_Documents/قالب-گزارش-کارآموزی.docx
+++ b/Documents/Temporary_Documents/قالب-گزارش-کارآموزی.docx
@@ -2674,15 +2674,7 @@
             <w:rFonts w:hint="cs"/>
             <w:rtl/>
           </w:rPr>
-          <w:t>طراحی تراشه فیزیکی پردازنده</w:t>
-        </w:r>
-        <w:r>
-          <w:rPr>
-            <w:rStyle w:val="Hyperlink"/>
-            <w:rFonts w:hint="cs"/>
-            <w:rtl/>
-          </w:rPr>
-          <w:t xml:space="preserve"> </w:t>
+          <w:t xml:space="preserve">طراحی تراشه فیزیکی پردازنده </w:t>
         </w:r>
         <w:r>
           <w:rPr>
@@ -2741,67 +2733,7 @@
             <w:rFonts w:hint="cs"/>
             <w:rtl/>
           </w:rPr>
-          <w:t>طراحی نرم افزار کمکی برای اجرای برنامه</w:t>
-        </w:r>
-        <w:r>
-          <w:rPr>
-            <w:rStyle w:val="Hyperlink"/>
-            <w:rFonts w:hint="cs"/>
-            <w:rtl/>
-          </w:rPr>
-          <w:t xml:space="preserve"> </w:t>
-        </w:r>
-        <w:r>
-          <w:rPr>
-            <w:webHidden/>
-            <w:rtl/>
-          </w:rPr>
-          <w:tab/>
-        </w:r>
-        <w:r>
-          <w:rPr>
-            <w:rFonts w:hint="cs"/>
-            <w:webHidden/>
-            <w:rtl/>
-          </w:rPr>
-          <w:t>6</w:t>
-        </w:r>
-      </w:hyperlink>
-    </w:p>
-    <w:p>
-      <w:pPr>
-        <w:pStyle w:val="TOC2"/>
-        <w:rPr>
-          <w:rFonts w:asciiTheme="minorHAnsi" w:eastAsiaTheme="minorEastAsia" w:hAnsiTheme="minorHAnsi" w:cstheme="minorBidi"/>
-          <w:sz w:val="22"/>
-          <w:szCs w:val="22"/>
-          <w:rtl/>
-          <w:lang w:bidi="ar-SA"/>
-        </w:rPr>
-      </w:pPr>
-      <w:hyperlink w:anchor="_Toc16262971" w:history="1">
-        <w:r>
-          <w:rPr>
-            <w:rStyle w:val="Hyperlink"/>
-            <w:rFonts w:cs="B Zar"/>
-            <w:rtl/>
-          </w:rPr>
-          <w:t>2-4</w:t>
-        </w:r>
-        <w:r>
-          <w:rPr>
-            <w:rStyle w:val="Hyperlink"/>
-            <w:rFonts w:cs="B Zar"/>
-            <w:rtl/>
-          </w:rPr>
-          <w:t>-</w:t>
-        </w:r>
-        <w:r>
-          <w:rPr>
-            <w:rStyle w:val="Hyperlink"/>
-            <w:rtl/>
-          </w:rPr>
-          <w:t xml:space="preserve"> نتيجه‌گيري</w:t>
+          <w:t xml:space="preserve">طراحی نرم افزار کمکی برای اجرای برنامه </w:t>
         </w:r>
         <w:r>
           <w:rPr>
@@ -2963,71 +2895,11 @@
         </w:r>
         <w:r>
           <w:rPr>
-            <w:webHidden/>
-            <w:rtl/>
-          </w:rPr>
-          <w:fldChar w:fldCharType="begin"/>
-        </w:r>
-        <w:r>
-          <w:rPr>
-            <w:webHidden/>
-            <w:rtl/>
-          </w:rPr>
-          <w:instrText xml:space="preserve"> </w:instrText>
-        </w:r>
-        <w:r>
-          <w:rPr>
-            <w:webHidden/>
-          </w:rPr>
-          <w:instrText>PAGEREF</w:instrText>
-        </w:r>
-        <w:r>
-          <w:rPr>
-            <w:webHidden/>
-            <w:rtl/>
-          </w:rPr>
-          <w:instrText xml:space="preserve"> _</w:instrText>
-        </w:r>
-        <w:r>
-          <w:rPr>
-            <w:webHidden/>
-          </w:rPr>
-          <w:instrText>Toc16262973 \h</w:instrText>
-        </w:r>
-        <w:r>
-          <w:rPr>
-            <w:webHidden/>
-            <w:rtl/>
-          </w:rPr>
-          <w:instrText xml:space="preserve"> </w:instrText>
-        </w:r>
-        <w:r>
-          <w:rPr>
-            <w:webHidden/>
-            <w:rtl/>
-          </w:rPr>
-        </w:r>
-        <w:r>
-          <w:rPr>
-            <w:webHidden/>
-            <w:rtl/>
-          </w:rPr>
-          <w:fldChar w:fldCharType="separate"/>
-        </w:r>
-        <w:r>
-          <w:rPr>
-            <w:webHidden/>
-            <w:rtl/>
-            <w:lang w:bidi="ar-SA"/>
-          </w:rPr>
-          <w:t>7</w:t>
-        </w:r>
-        <w:r>
-          <w:rPr>
-            <w:webHidden/>
-            <w:rtl/>
-          </w:rPr>
-          <w:fldChar w:fldCharType="end"/>
+            <w:rFonts w:hint="cs"/>
+            <w:webHidden/>
+            <w:rtl/>
+          </w:rPr>
+          <w:t>8</w:t>
         </w:r>
       </w:hyperlink>
     </w:p>
@@ -3056,7 +2928,15 @@
             <w:rStyle w:val="Hyperlink"/>
             <w:rtl/>
           </w:rPr>
-          <w:t xml:space="preserve"> محتوا</w:t>
+          <w:t xml:space="preserve"> </w:t>
+        </w:r>
+        <w:r>
+          <w:rPr>
+            <w:rStyle w:val="Hyperlink"/>
+            <w:rFonts w:hint="cs"/>
+            <w:rtl/>
+          </w:rPr>
+          <w:t xml:space="preserve">نتایج ضرب کننده تقریبی </w:t>
         </w:r>
         <w:r>
           <w:rPr>
@@ -3067,77 +2947,128 @@
         </w:r>
         <w:r>
           <w:rPr>
-            <w:webHidden/>
-            <w:rtl/>
-          </w:rPr>
-          <w:fldChar w:fldCharType="begin"/>
-        </w:r>
-        <w:r>
-          <w:rPr>
-            <w:webHidden/>
-            <w:rtl/>
-          </w:rPr>
-          <w:instrText xml:space="preserve"> </w:instrText>
-        </w:r>
-        <w:r>
-          <w:rPr>
-            <w:webHidden/>
-          </w:rPr>
-          <w:instrText>PAGEREF</w:instrText>
-        </w:r>
-        <w:r>
-          <w:rPr>
-            <w:webHidden/>
-            <w:rtl/>
-          </w:rPr>
-          <w:instrText xml:space="preserve"> _</w:instrText>
-        </w:r>
-        <w:r>
-          <w:rPr>
-            <w:webHidden/>
-          </w:rPr>
-          <w:instrText>Toc16262974 \h</w:instrText>
-        </w:r>
-        <w:r>
-          <w:rPr>
-            <w:webHidden/>
-            <w:rtl/>
-          </w:rPr>
-          <w:instrText xml:space="preserve"> </w:instrText>
-        </w:r>
-        <w:r>
-          <w:rPr>
-            <w:webHidden/>
-            <w:rtl/>
-          </w:rPr>
-        </w:r>
-        <w:r>
-          <w:rPr>
-            <w:webHidden/>
-            <w:rtl/>
-          </w:rPr>
-          <w:fldChar w:fldCharType="separate"/>
-        </w:r>
-        <w:r>
-          <w:rPr>
-            <w:webHidden/>
-            <w:rtl/>
-            <w:lang w:bidi="ar-SA"/>
-          </w:rPr>
-          <w:t>7</w:t>
-        </w:r>
-        <w:r>
-          <w:rPr>
-            <w:webHidden/>
-            <w:rtl/>
-          </w:rPr>
-          <w:fldChar w:fldCharType="end"/>
+            <w:rFonts w:hint="cs"/>
+            <w:webHidden/>
+            <w:rtl/>
+          </w:rPr>
+          <w:t>8</w:t>
         </w:r>
       </w:hyperlink>
     </w:p>
     <w:p>
       <w:pPr>
         <w:pStyle w:val="TOC3"/>
+        <w:rPr>
+          <w:rtl/>
+        </w:rPr>
+      </w:pPr>
+      <w:hyperlink w:anchor="_Toc16262975" w:history="1">
+        <w:r>
+          <w:rPr>
+            <w:rStyle w:val="Hyperlink"/>
+            <w:rtl/>
+          </w:rPr>
+          <w:t xml:space="preserve">3-2-1- </w:t>
+        </w:r>
+        <w:r>
+          <w:rPr>
+            <w:rStyle w:val="Hyperlink"/>
+            <w:rFonts w:hint="cs"/>
+            <w:rtl/>
+          </w:rPr>
+          <w:t xml:space="preserve">نتیجه زمانی و مساحت </w:t>
+        </w:r>
+        <w:r>
+          <w:rPr>
+            <w:webHidden/>
+            <w:rtl/>
+          </w:rPr>
+          <w:tab/>
+        </w:r>
+        <w:r>
+          <w:rPr>
+            <w:rFonts w:hint="cs"/>
+            <w:webHidden/>
+            <w:rtl/>
+          </w:rPr>
+          <w:t>8</w:t>
+        </w:r>
+      </w:hyperlink>
+    </w:p>
+    <w:p>
+      <w:pPr>
+        <w:pStyle w:val="TOC3"/>
+        <w:rPr>
+          <w:rtl/>
+        </w:rPr>
+      </w:pPr>
+      <w:hyperlink w:anchor="_Toc16262975" w:history="1">
+        <w:r>
+          <w:rPr>
+            <w:rStyle w:val="Hyperlink"/>
+            <w:rtl/>
+          </w:rPr>
+          <w:t>3-2-</w:t>
+        </w:r>
+        <w:r>
+          <w:rPr>
+            <w:rStyle w:val="Hyperlink"/>
+            <w:rFonts w:hint="cs"/>
+            <w:rtl/>
+          </w:rPr>
+          <w:t>2</w:t>
+        </w:r>
+        <w:r>
+          <w:rPr>
+            <w:rStyle w:val="Hyperlink"/>
+            <w:rtl/>
+          </w:rPr>
+          <w:t xml:space="preserve">- </w:t>
+        </w:r>
+        <w:r>
+          <w:rPr>
+            <w:rStyle w:val="Hyperlink"/>
+            <w:rFonts w:hint="cs"/>
+            <w:rtl/>
+          </w:rPr>
+          <w:t xml:space="preserve">نتیجه </w:t>
+        </w:r>
+        <w:r>
+          <w:rPr>
+            <w:rStyle w:val="Hyperlink"/>
+            <w:rFonts w:hint="cs"/>
+            <w:rtl/>
+          </w:rPr>
+          <w:t>در برنامه پردازش تصویر</w:t>
+        </w:r>
+        <w:r>
+          <w:rPr>
+            <w:rStyle w:val="Hyperlink"/>
+            <w:rFonts w:hint="cs"/>
+            <w:rtl/>
+          </w:rPr>
+          <w:t xml:space="preserve"> </w:t>
+        </w:r>
+        <w:r>
+          <w:rPr>
+            <w:webHidden/>
+            <w:rtl/>
+          </w:rPr>
+          <w:tab/>
+        </w:r>
+        <w:r>
+          <w:rPr>
+            <w:rFonts w:hint="cs"/>
+            <w:webHidden/>
+            <w:rtl/>
+          </w:rPr>
+          <w:t>8</w:t>
+        </w:r>
+      </w:hyperlink>
+    </w:p>
+    <w:p>
+      <w:pPr>
+        <w:pStyle w:val="TOC2"/>
         <w:rPr>
           <w:rFonts w:asciiTheme="minorHAnsi" w:eastAsiaTheme="minorEastAsia" w:hAnsiTheme="minorHAnsi" w:cstheme="minorBidi"/>
           <w:sz w:val="22"/>
@@ -3146,13 +3077,61 @@
           <w:lang w:bidi="ar-SA"/>
         </w:rPr>
       </w:pPr>
-      <w:hyperlink w:anchor="_Toc16262975" w:history="1">
+      <w:hyperlink w:anchor="_Toc16262974" w:history="1">
         <w:r>
           <w:rPr>
             <w:rStyle w:val="Hyperlink"/>
-            <w:rtl/>
-          </w:rPr>
-          <w:t>3-2-1- علت انتخاب روش</w:t>
+            <w:rFonts w:cs="B Zar"/>
+            <w:rtl/>
+          </w:rPr>
+          <w:t>3-</w:t>
+        </w:r>
+        <w:r>
+          <w:rPr>
+            <w:rStyle w:val="Hyperlink"/>
+            <w:rFonts w:cs="B Zar" w:hint="cs"/>
+            <w:rtl/>
+          </w:rPr>
+          <w:t>3</w:t>
+        </w:r>
+        <w:r>
+          <w:rPr>
+            <w:rStyle w:val="Hyperlink"/>
+            <w:rFonts w:cs="B Zar"/>
+            <w:rtl/>
+          </w:rPr>
+          <w:t>-</w:t>
+        </w:r>
+        <w:r>
+          <w:rPr>
+            <w:rStyle w:val="Hyperlink"/>
+            <w:rtl/>
+          </w:rPr>
+          <w:t xml:space="preserve"> </w:t>
+        </w:r>
+        <w:r>
+          <w:rPr>
+            <w:rStyle w:val="Hyperlink"/>
+            <w:rFonts w:hint="cs"/>
+            <w:rtl/>
+          </w:rPr>
+          <w:t xml:space="preserve">نتایج </w:t>
+        </w:r>
+        <w:r>
+          <w:rPr>
+            <w:rStyle w:val="Hyperlink"/>
+            <w:rFonts w:hint="cs"/>
+            <w:rtl/>
+          </w:rPr>
+          <w:t>پردازنده نهایی</w:t>
+        </w:r>
+        <w:r>
+          <w:rPr>
+            <w:rStyle w:val="Hyperlink"/>
+            <w:rFonts w:hint="cs"/>
+            <w:rtl/>
+          </w:rPr>
+          <w:t xml:space="preserve"> </w:t>
         </w:r>
         <w:r>
           <w:rPr>
@@ -3163,179 +3142,11 @@
         </w:r>
         <w:r>
           <w:rPr>
-            <w:webHidden/>
-            <w:rtl/>
-          </w:rPr>
-          <w:fldChar w:fldCharType="begin"/>
-        </w:r>
-        <w:r>
-          <w:rPr>
-            <w:webHidden/>
-            <w:rtl/>
-          </w:rPr>
-          <w:instrText xml:space="preserve"> </w:instrText>
-        </w:r>
-        <w:r>
-          <w:rPr>
-            <w:webHidden/>
-          </w:rPr>
-          <w:instrText>PAGEREF</w:instrText>
-        </w:r>
-        <w:r>
-          <w:rPr>
-            <w:webHidden/>
-            <w:rtl/>
-          </w:rPr>
-          <w:instrText xml:space="preserve"> _</w:instrText>
-        </w:r>
-        <w:r>
-          <w:rPr>
-            <w:webHidden/>
-          </w:rPr>
-          <w:instrText>Toc16262975 \h</w:instrText>
-        </w:r>
-        <w:r>
-          <w:rPr>
-            <w:webHidden/>
-            <w:rtl/>
-          </w:rPr>
-          <w:instrText xml:space="preserve"> </w:instrText>
-        </w:r>
-        <w:r>
-          <w:rPr>
-            <w:webHidden/>
-            <w:rtl/>
-          </w:rPr>
-        </w:r>
-        <w:r>
-          <w:rPr>
-            <w:webHidden/>
-            <w:rtl/>
-          </w:rPr>
-          <w:fldChar w:fldCharType="separate"/>
-        </w:r>
-        <w:r>
-          <w:rPr>
-            <w:webHidden/>
-            <w:rtl/>
-            <w:lang w:bidi="ar-SA"/>
-          </w:rPr>
-          <w:t>7</w:t>
-        </w:r>
-        <w:r>
-          <w:rPr>
-            <w:webHidden/>
-            <w:rtl/>
-          </w:rPr>
-          <w:fldChar w:fldCharType="end"/>
-        </w:r>
-      </w:hyperlink>
-    </w:p>
-    <w:p>
-      <w:pPr>
-        <w:pStyle w:val="TOC4"/>
-        <w:rPr>
-          <w:rFonts w:asciiTheme="minorHAnsi" w:eastAsiaTheme="minorEastAsia" w:hAnsiTheme="minorHAnsi" w:cstheme="minorBidi"/>
-          <w:noProof/>
-          <w:sz w:val="22"/>
-          <w:szCs w:val="22"/>
-          <w:rtl/>
-        </w:rPr>
-      </w:pPr>
-      <w:hyperlink w:anchor="_Toc16262976" w:history="1">
-        <w:r>
-          <w:rPr>
-            <w:rStyle w:val="Hyperlink"/>
-            <w:noProof/>
-            <w:rtl/>
-            <w:lang w:bidi="fa-IR"/>
-          </w:rPr>
-          <w:t>3-2-1-1- تشريح كامل روش تحقيق</w:t>
-        </w:r>
-        <w:r>
-          <w:rPr>
-            <w:noProof/>
-            <w:webHidden/>
-            <w:rtl/>
-          </w:rPr>
-          <w:tab/>
-        </w:r>
-        <w:r>
-          <w:rPr>
-            <w:noProof/>
-            <w:webHidden/>
-            <w:rtl/>
-          </w:rPr>
-          <w:fldChar w:fldCharType="begin"/>
-        </w:r>
-        <w:r>
-          <w:rPr>
-            <w:noProof/>
-            <w:webHidden/>
-            <w:rtl/>
-          </w:rPr>
-          <w:instrText xml:space="preserve"> </w:instrText>
-        </w:r>
-        <w:r>
-          <w:rPr>
-            <w:noProof/>
-            <w:webHidden/>
-          </w:rPr>
-          <w:instrText>PAGEREF</w:instrText>
-        </w:r>
-        <w:r>
-          <w:rPr>
-            <w:noProof/>
-            <w:webHidden/>
-            <w:rtl/>
-          </w:rPr>
-          <w:instrText xml:space="preserve"> _</w:instrText>
-        </w:r>
-        <w:r>
-          <w:rPr>
-            <w:noProof/>
-            <w:webHidden/>
-          </w:rPr>
-          <w:instrText>Toc16262976 \h</w:instrText>
-        </w:r>
-        <w:r>
-          <w:rPr>
-            <w:noProof/>
-            <w:webHidden/>
-            <w:rtl/>
-          </w:rPr>
-          <w:instrText xml:space="preserve"> </w:instrText>
-        </w:r>
-        <w:r>
-          <w:rPr>
-            <w:noProof/>
-            <w:webHidden/>
-            <w:rtl/>
-          </w:rPr>
-        </w:r>
-        <w:r>
-          <w:rPr>
-            <w:noProof/>
-            <w:webHidden/>
-            <w:rtl/>
-          </w:rPr>
-          <w:fldChar w:fldCharType="separate"/>
-        </w:r>
-        <w:r>
-          <w:rPr>
-            <w:noProof/>
-            <w:webHidden/>
-            <w:rtl/>
-          </w:rPr>
-          <w:t>7</w:t>
-        </w:r>
-        <w:r>
-          <w:rPr>
-            <w:noProof/>
-            <w:webHidden/>
-            <w:rtl/>
-          </w:rPr>
-          <w:fldChar w:fldCharType="end"/>
+            <w:rFonts w:hint="cs"/>
+            <w:webHidden/>
+            <w:rtl/>
+          </w:rPr>
+          <w:t>8</w:t>
         </w:r>
       </w:hyperlink>
     </w:p>
@@ -8178,7 +7989,6 @@
       <w:pPr>
         <w:pStyle w:val="a7"/>
         <w:rPr>
-          <w:rFonts w:hint="cs"/>
           <w:rtl/>
           <w:lang w:bidi="fa-IR"/>
         </w:rPr>
@@ -8312,7 +8122,6 @@
       <w:pPr>
         <w:pStyle w:val="a7"/>
         <w:rPr>
-          <w:rFonts w:hint="cs"/>
           <w:rtl/>
           <w:lang w:bidi="fa-IR"/>
         </w:rPr>
@@ -8421,7 +8230,6 @@
       <w:pPr>
         <w:pStyle w:val="a7"/>
         <w:rPr>
-          <w:rFonts w:hint="cs"/>
           <w:rtl/>
           <w:lang w:bidi="fa-IR"/>
         </w:rPr>
@@ -8573,8 +8381,6 @@
         </w:rPr>
         <w:t xml:space="preserve"> ذکر شده</w:t>
       </w:r>
-      <w:bookmarkStart w:id="13" w:name="_GoBack"/>
-      <w:bookmarkEnd w:id="13"/>
       <w:r>
         <w:rPr>
           <w:rFonts w:hint="cs"/>
@@ -8620,66 +8426,64 @@
           <w:sz w:val="24"/>
           <w:rtl/>
         </w:rPr>
-        <w:t xml:space="preserve"> </w:t>
-      </w:r>
-      <w:r>
-        <w:rPr>
-          <w:rFonts w:hint="cs"/>
-          <w:b w:val="0"/>
-          <w:bCs w:val="0"/>
-          <w:sz w:val="24"/>
-          <w:rtl/>
-        </w:rPr>
-        <w:t>نرم افزار کمکی برای اجرای برنامه</w:t>
+        <w:t xml:space="preserve"> نرم افزار کمکی برای اجرای برنامه</w:t>
       </w:r>
     </w:p>
     <w:p>
       <w:pPr>
         <w:pStyle w:val="a7"/>
         <w:rPr>
-          <w:rtl/>
-        </w:rPr>
-      </w:pPr>
-    </w:p>
-    <w:p>
-      <w:pPr>
-        <w:pStyle w:val="a0"/>
-        <w:rPr>
-          <w:rtl/>
-        </w:rPr>
-      </w:pPr>
-      <w:bookmarkStart w:id="14" w:name="_Toc16262971"/>
-      <w:r>
-        <w:rPr>
-          <w:rtl/>
-        </w:rPr>
-        <w:t>نتيجه‌گيري</w:t>
-      </w:r>
-      <w:bookmarkEnd w:id="14"/>
-    </w:p>
-    <w:p>
-      <w:pPr>
-        <w:pStyle w:val="a7"/>
-        <w:rPr>
-          <w:rtl/>
-          <w:lang w:bidi="fa-IR"/>
-        </w:rPr>
-      </w:pPr>
-      <w:r>
-        <w:rPr>
-          <w:rFonts w:hint="cs"/>
-          <w:rtl/>
-        </w:rPr>
-        <w:t>متن</w:t>
-      </w:r>
-    </w:p>
-    <w:p>
-      <w:pPr>
-        <w:pStyle w:val="a7"/>
-        <w:rPr>
-          <w:rtl/>
-        </w:rPr>
-      </w:pPr>
+          <w:rFonts w:hint="cs"/>
+          <w:rtl/>
+          <w:lang w:bidi="fa-IR"/>
+        </w:rPr>
+      </w:pPr>
+      <w:r>
+        <w:rPr>
+          <w:rFonts w:hint="cs"/>
+          <w:rtl/>
+        </w:rPr>
+        <w:t xml:space="preserve">بعد از اتمام طراحی فیزیکی و اجام شبیه سازی های ابتدایی با وریلاگ، شروع به طراحی دو نرم افزار جدید کردیم که برای کاربران اجرا و شبیه سازی برنامه های </w:t>
+      </w:r>
+      <w:r>
+        <w:t>C</w:t>
+      </w:r>
+      <w:r>
+        <w:rPr>
+          <w:rFonts w:hint="cs"/>
+          <w:rtl/>
+          <w:lang w:bidi="fa-IR"/>
+        </w:rPr>
+        <w:t xml:space="preserve"> و اسمبلی را روی این پردازنده ساده تر انجام شود. نکته قابل اشاره این است که برنامه های </w:t>
+      </w:r>
+      <w:r>
+        <w:rPr>
+          <w:lang w:bidi="fa-IR"/>
+        </w:rPr>
+        <w:t>C</w:t>
+      </w:r>
+      <w:r>
+        <w:rPr>
+          <w:rFonts w:hint="cs"/>
+          <w:rtl/>
+          <w:lang w:bidi="fa-IR"/>
+        </w:rPr>
+        <w:t xml:space="preserve"> فقط در سیستم عامل لینوکس قابل اجرا می‌باشند، زیرا کامپایلر مربوط به دستورالعمل های </w:t>
+      </w:r>
+      <w:r>
+        <w:rPr>
+          <w:lang w:bidi="fa-IR"/>
+        </w:rPr>
+        <w:t>RISC-V</w:t>
+      </w:r>
+      <w:r>
+        <w:rPr>
+          <w:rFonts w:hint="cs"/>
+          <w:rtl/>
+          <w:lang w:bidi="fa-IR"/>
+        </w:rPr>
+        <w:t xml:space="preserve"> برای این سیستم عامل طراحی شده است. اما نرم افزار طراحی شده برای اجرای برنامه اسمبلی توسط زبان پایتون نوشته شده و قابل اجرا روی سیستم عامل ویندوز و لینوکس می‌باشد.</w:t>
+      </w:r>
     </w:p>
     <w:p>
       <w:pPr>
@@ -8750,10 +8554,10 @@
           <w:rtl/>
         </w:rPr>
       </w:pPr>
-      <w:bookmarkStart w:id="15" w:name="_Toc106512941"/>
-      <w:bookmarkStart w:id="16" w:name="_Toc209236404"/>
-      <w:bookmarkStart w:id="17" w:name="_Toc209240158"/>
-      <w:bookmarkStart w:id="18" w:name="_Toc209240170"/>
+      <w:bookmarkStart w:id="13" w:name="_Toc106512941"/>
+      <w:bookmarkStart w:id="14" w:name="_Toc209236404"/>
+      <w:bookmarkStart w:id="15" w:name="_Toc209240158"/>
+      <w:bookmarkStart w:id="16" w:name="_Toc209240170"/>
       <w:r>
         <w:rPr>
           <w:rFonts w:cs="B Nazanin"/>
@@ -8761,19 +8565,19 @@
         </w:rPr>
         <w:br/>
       </w:r>
-      <w:bookmarkStart w:id="19" w:name="_Toc16262972"/>
+      <w:bookmarkStart w:id="17" w:name="_Toc16262972"/>
+      <w:bookmarkEnd w:id="13"/>
+      <w:bookmarkEnd w:id="14"/>
       <w:bookmarkEnd w:id="15"/>
       <w:bookmarkEnd w:id="16"/>
+      <w:r>
+        <w:rPr>
+          <w:rFonts w:cs="B Nazanin" w:hint="cs"/>
+          <w:rtl/>
+        </w:rPr>
+        <w:t>نتیجه گیری و پیشنهادها</w:t>
+      </w:r>
       <w:bookmarkEnd w:id="17"/>
-      <w:bookmarkEnd w:id="18"/>
-      <w:r>
-        <w:rPr>
-          <w:rFonts w:cs="B Nazanin" w:hint="cs"/>
-          <w:rtl/>
-        </w:rPr>
-        <w:t>نتیجه گیری و پیشنهادها</w:t>
-      </w:r>
-      <w:bookmarkEnd w:id="19"/>
     </w:p>
     <w:p>
       <w:pPr>
@@ -8814,8 +8618,8 @@
           <w:rtl/>
         </w:rPr>
       </w:pPr>
-      <w:bookmarkStart w:id="20" w:name="_Toc209236405"/>
-      <w:bookmarkStart w:id="21" w:name="_Toc16262973"/>
+      <w:bookmarkStart w:id="18" w:name="_Toc209236405"/>
+      <w:bookmarkStart w:id="19" w:name="_Toc16262973"/>
       <w:r>
         <w:rPr>
           <w:rFonts w:hint="cs"/>
@@ -8824,8 +8628,112 @@
         <w:lastRenderedPageBreak/>
         <w:t>مقدمه</w:t>
       </w:r>
+      <w:bookmarkEnd w:id="18"/>
+      <w:bookmarkEnd w:id="19"/>
+    </w:p>
+    <w:p>
+      <w:pPr>
+        <w:pStyle w:val="a7"/>
+        <w:rPr>
+          <w:rtl/>
+          <w:lang w:bidi="fa-IR"/>
+        </w:rPr>
+      </w:pPr>
+      <w:r>
+        <w:rPr>
+          <w:rFonts w:hint="cs"/>
+          <w:rtl/>
+          <w:lang w:bidi="fa-IR"/>
+        </w:rPr>
+        <w:t>بعد از اتمام مراحل طراحی ضرب کننده</w:t>
+      </w:r>
+      <w:r>
+        <w:rPr>
+          <w:rFonts w:hint="cs"/>
+          <w:rtl/>
+          <w:lang w:bidi="fa-IR"/>
+        </w:rPr>
+        <w:t xml:space="preserve"> تقریبی</w:t>
+      </w:r>
+      <w:r>
+        <w:rPr>
+          <w:rFonts w:hint="cs"/>
+          <w:rtl/>
+          <w:lang w:bidi="fa-IR"/>
+        </w:rPr>
+        <w:t xml:space="preserve"> و پردازنده</w:t>
+      </w:r>
+      <w:r>
+        <w:rPr>
+          <w:rFonts w:hint="cs"/>
+          <w:rtl/>
+          <w:lang w:bidi="fa-IR"/>
+        </w:rPr>
+        <w:t xml:space="preserve"> 32 بیتی </w:t>
+      </w:r>
+      <w:r>
+        <w:rPr>
+          <w:lang w:bidi="fa-IR"/>
+        </w:rPr>
+        <w:t>RISC-V</w:t>
+      </w:r>
+      <w:r>
+        <w:rPr>
+          <w:rFonts w:hint="cs"/>
+          <w:rtl/>
+          <w:lang w:bidi="fa-IR"/>
+        </w:rPr>
+        <w:t xml:space="preserve"> که در فصل دوم ارائه شد، نوبت به</w:t>
+      </w:r>
+      <w:r>
+        <w:rPr>
+          <w:rFonts w:hint="cs"/>
+          <w:rtl/>
+          <w:lang w:bidi="fa-IR"/>
+        </w:rPr>
+        <w:t xml:space="preserve"> انجام شبیه سازی و آزمون های مختلف روی طرح های پیاده سازی شده</w:t>
+      </w:r>
+      <w:r>
+        <w:rPr>
+          <w:rFonts w:hint="cs"/>
+          <w:rtl/>
+          <w:lang w:bidi="fa-IR"/>
+        </w:rPr>
+        <w:t>، و مقایسه آن ها با طرح های موجود</w:t>
+      </w:r>
+      <w:bookmarkStart w:id="20" w:name="_GoBack"/>
       <w:bookmarkEnd w:id="20"/>
-      <w:bookmarkEnd w:id="21"/>
+      <w:r>
+        <w:rPr>
+          <w:rFonts w:hint="cs"/>
+          <w:rtl/>
+          <w:lang w:bidi="fa-IR"/>
+        </w:rPr>
+        <w:t xml:space="preserve"> رسید. با گرفتن این تست ها به نتایج آماری مختلفی در رابطه با طرح های ارائه شده</w:t>
+      </w:r>
+      <w:r>
+        <w:rPr>
+          <w:rFonts w:hint="cs"/>
+          <w:rtl/>
+          <w:lang w:bidi="fa-IR"/>
+        </w:rPr>
+        <w:t xml:space="preserve"> دست یافتیم که در این فصل به ارائه و تحلیل این نتایج پرداخته خواهد شد.</w:t>
+      </w:r>
+    </w:p>
+    <w:p>
+      <w:pPr>
+        <w:pStyle w:val="a0"/>
+        <w:rPr>
+          <w:rtl/>
+        </w:rPr>
+      </w:pPr>
+      <w:r>
+        <w:rPr>
+          <w:rFonts w:hint="cs"/>
+          <w:rtl/>
+        </w:rPr>
+        <w:t>نتایج ضرب کننده تقریبی</w:t>
+      </w:r>
     </w:p>
     <w:p>
       <w:pPr>
@@ -8846,106 +8754,113 @@
     </w:p>
     <w:p>
       <w:pPr>
+        <w:pStyle w:val="a1"/>
+        <w:rPr>
+          <w:rtl/>
+          <w:lang w:bidi="fa-IR"/>
+        </w:rPr>
+      </w:pPr>
+      <w:bookmarkStart w:id="21" w:name="_Toc209236407"/>
+      <w:r>
+        <w:rPr>
+          <w:rFonts w:hint="cs"/>
+          <w:rtl/>
+          <w:lang w:bidi="fa-IR"/>
+        </w:rPr>
+        <w:t>نتیجه زمانی و مساحت</w:t>
+      </w:r>
+    </w:p>
+    <w:bookmarkEnd w:id="21"/>
+    <w:p>
+      <w:pPr>
+        <w:pStyle w:val="a7"/>
+        <w:rPr>
+          <w:rtl/>
+          <w:lang w:bidi="fa-IR"/>
+        </w:rPr>
+      </w:pPr>
+      <w:r>
+        <w:rPr>
+          <w:rFonts w:hint="cs"/>
+          <w:rtl/>
+          <w:lang w:bidi="fa-IR"/>
+        </w:rPr>
+        <w:t>متن</w:t>
+      </w:r>
+    </w:p>
+    <w:p>
+      <w:pPr>
+        <w:pStyle w:val="a7"/>
+        <w:rPr>
+          <w:rtl/>
+          <w:lang w:bidi="fa-IR"/>
+        </w:rPr>
+      </w:pPr>
+    </w:p>
+    <w:p>
+      <w:pPr>
+        <w:pStyle w:val="a1"/>
+        <w:rPr>
+          <w:rtl/>
+          <w:lang w:bidi="fa-IR"/>
+        </w:rPr>
+      </w:pPr>
+      <w:r>
+        <w:rPr>
+          <w:rFonts w:hint="cs"/>
+          <w:rtl/>
+          <w:lang w:bidi="fa-IR"/>
+        </w:rPr>
+        <w:t xml:space="preserve">نتیجه </w:t>
+      </w:r>
+      <w:r>
+        <w:rPr>
+          <w:rFonts w:hint="cs"/>
+          <w:rtl/>
+          <w:lang w:bidi="fa-IR"/>
+        </w:rPr>
+        <w:t>در برنامه پردازش تصویر</w:t>
+      </w:r>
+    </w:p>
+    <w:p>
+      <w:pPr>
+        <w:pStyle w:val="a7"/>
+        <w:rPr>
+          <w:rtl/>
+          <w:lang w:bidi="fa-IR"/>
+        </w:rPr>
+      </w:pPr>
+      <w:r>
+        <w:rPr>
+          <w:rFonts w:hint="cs"/>
+          <w:rtl/>
+          <w:lang w:bidi="fa-IR"/>
+        </w:rPr>
+        <w:t>متن</w:t>
+      </w:r>
+    </w:p>
+    <w:p>
+      <w:pPr>
+        <w:pStyle w:val="a7"/>
+        <w:rPr>
+          <w:rtl/>
+          <w:lang w:bidi="fa-IR"/>
+        </w:rPr>
+      </w:pPr>
+    </w:p>
+    <w:p>
+      <w:pPr>
         <w:pStyle w:val="a0"/>
         <w:rPr>
           <w:rtl/>
         </w:rPr>
       </w:pPr>
-      <w:bookmarkStart w:id="22" w:name="_Toc209236406"/>
-      <w:bookmarkStart w:id="23" w:name="_Toc16262974"/>
-      <w:r>
-        <w:rPr>
-          <w:rFonts w:hint="cs"/>
-          <w:rtl/>
-        </w:rPr>
-        <w:t>محتوا</w:t>
-      </w:r>
-      <w:bookmarkEnd w:id="22"/>
-      <w:bookmarkEnd w:id="23"/>
-    </w:p>
-    <w:p>
-      <w:pPr>
-        <w:pStyle w:val="a7"/>
-        <w:rPr>
-          <w:rtl/>
-          <w:lang w:bidi="fa-IR"/>
-        </w:rPr>
-      </w:pPr>
-      <w:r>
-        <w:rPr>
-          <w:rFonts w:hint="cs"/>
-          <w:rtl/>
-          <w:lang w:bidi="fa-IR"/>
-        </w:rPr>
-        <w:t>متن</w:t>
-      </w:r>
-    </w:p>
-    <w:p>
-      <w:pPr>
-        <w:pStyle w:val="a1"/>
-        <w:rPr>
-          <w:rtl/>
-          <w:lang w:bidi="fa-IR"/>
-        </w:rPr>
-      </w:pPr>
-      <w:bookmarkStart w:id="24" w:name="_Toc16262975"/>
-      <w:bookmarkStart w:id="25" w:name="_Toc209236407"/>
-      <w:r>
-        <w:rPr>
-          <w:rFonts w:hint="cs"/>
-          <w:rtl/>
-          <w:lang w:bidi="fa-IR"/>
-        </w:rPr>
-        <w:t>خلاصه فعالیت (های)</w:t>
-      </w:r>
-      <w:r>
-        <w:rPr>
-          <w:rtl/>
-          <w:lang w:bidi="fa-IR"/>
-        </w:rPr>
-        <w:t xml:space="preserve"> </w:t>
-      </w:r>
-      <w:bookmarkEnd w:id="24"/>
-      <w:r>
-        <w:rPr>
-          <w:rFonts w:hint="cs"/>
-          <w:rtl/>
-          <w:lang w:bidi="fa-IR"/>
-        </w:rPr>
-        <w:t xml:space="preserve">انجام شده </w:t>
-      </w:r>
-    </w:p>
-    <w:bookmarkEnd w:id="25"/>
-    <w:p>
-      <w:pPr>
-        <w:pStyle w:val="a7"/>
-        <w:rPr>
-          <w:rtl/>
-          <w:lang w:bidi="fa-IR"/>
-        </w:rPr>
-      </w:pPr>
-      <w:r>
-        <w:rPr>
-          <w:rFonts w:hint="cs"/>
-          <w:rtl/>
-          <w:lang w:bidi="fa-IR"/>
-        </w:rPr>
-        <w:t>متن</w:t>
-      </w:r>
-    </w:p>
-    <w:p>
-      <w:pPr>
-        <w:pStyle w:val="a0"/>
-        <w:rPr>
-          <w:rtl/>
-        </w:rPr>
-      </w:pPr>
-      <w:r>
-        <w:rPr>
-          <w:rFonts w:hint="cs"/>
-          <w:rtl/>
-        </w:rPr>
-        <w:t xml:space="preserve">اعلام پیشنهادهایی برای رفع چالش های حوزه/واحد کارآموزی </w:t>
+      <w:r>
+        <w:rPr>
+          <w:rFonts w:hint="cs"/>
+          <w:rtl/>
+        </w:rPr>
+        <w:t>نتایج پردازنده نهایی</w:t>
       </w:r>
     </w:p>
     <w:p>
@@ -9047,9 +8962,9 @@
           <w:rtl/>
         </w:rPr>
       </w:pPr>
-      <w:bookmarkStart w:id="26" w:name="_Toc209236420"/>
-      <w:bookmarkStart w:id="27" w:name="_Toc209240164"/>
-      <w:bookmarkStart w:id="28" w:name="_Toc209240176"/>
+      <w:bookmarkStart w:id="22" w:name="_Toc209236420"/>
+      <w:bookmarkStart w:id="23" w:name="_Toc209240164"/>
+      <w:bookmarkStart w:id="24" w:name="_Toc209240176"/>
       <w:r>
         <w:rPr>
           <w:szCs w:val="52"/>
@@ -9057,7 +8972,7 @@
         </w:rPr>
         <w:br/>
       </w:r>
-      <w:bookmarkStart w:id="29" w:name="_Toc16262977"/>
+      <w:bookmarkStart w:id="25" w:name="_Toc16262977"/>
       <w:r>
         <w:rPr>
           <w:rFonts w:cs="B Nazanin" w:hint="cs"/>
@@ -9066,10 +8981,10 @@
         </w:rPr>
         <w:t>مراجع</w:t>
       </w:r>
-      <w:bookmarkEnd w:id="26"/>
-      <w:bookmarkEnd w:id="27"/>
-      <w:bookmarkEnd w:id="28"/>
-      <w:bookmarkEnd w:id="29"/>
+      <w:bookmarkEnd w:id="22"/>
+      <w:bookmarkEnd w:id="23"/>
+      <w:bookmarkEnd w:id="24"/>
+      <w:bookmarkEnd w:id="25"/>
     </w:p>
     <w:p>
       <w:pPr>
@@ -9338,9 +9253,9 @@
           <w:rtl/>
         </w:rPr>
       </w:pPr>
-      <w:bookmarkStart w:id="30" w:name="_Toc209236421"/>
-      <w:bookmarkStart w:id="31" w:name="_Toc209240165"/>
-      <w:bookmarkStart w:id="32" w:name="_Toc209240177"/>
+      <w:bookmarkStart w:id="26" w:name="_Toc209236421"/>
+      <w:bookmarkStart w:id="27" w:name="_Toc209240165"/>
+      <w:bookmarkStart w:id="28" w:name="_Toc209240177"/>
       <w:r>
         <w:rPr>
           <w:szCs w:val="52"/>
@@ -9348,7 +9263,7 @@
         </w:rPr>
         <w:br/>
       </w:r>
-      <w:bookmarkStart w:id="33" w:name="_Toc16262978"/>
+      <w:bookmarkStart w:id="29" w:name="_Toc16262978"/>
       <w:r>
         <w:rPr>
           <w:rFonts w:cs="B Nazanin"/>
@@ -9357,9 +9272,9 @@
         </w:rPr>
         <w:t>پيوست</w:t>
       </w:r>
-      <w:bookmarkEnd w:id="30"/>
-      <w:bookmarkEnd w:id="31"/>
-      <w:bookmarkEnd w:id="32"/>
+      <w:bookmarkEnd w:id="26"/>
+      <w:bookmarkEnd w:id="27"/>
+      <w:bookmarkEnd w:id="28"/>
       <w:r>
         <w:rPr>
           <w:rFonts w:cs="B Nazanin" w:hint="cs"/>
@@ -9368,7 +9283,7 @@
         </w:rPr>
         <w:t>‌ها</w:t>
       </w:r>
-      <w:bookmarkEnd w:id="33"/>
+      <w:bookmarkEnd w:id="29"/>
     </w:p>
     <w:p>
       <w:pPr>
@@ -9414,7 +9329,7 @@
           <w:rtl/>
         </w:rPr>
       </w:pPr>
-      <w:bookmarkStart w:id="34" w:name="_Toc16262979"/>
+      <w:bookmarkStart w:id="30" w:name="_Toc16262979"/>
       <w:r>
         <w:rPr>
           <w:rFonts w:hint="cs"/>
@@ -9423,7 +9338,7 @@
         <w:lastRenderedPageBreak/>
         <w:t>پيوست الف</w:t>
       </w:r>
-      <w:bookmarkEnd w:id="34"/>
+      <w:bookmarkEnd w:id="30"/>
     </w:p>
     <w:p>
       <w:pPr>
@@ -9447,7 +9362,7 @@
           <w:rtl/>
         </w:rPr>
       </w:pPr>
-      <w:bookmarkStart w:id="35" w:name="_Toc16262980"/>
+      <w:bookmarkStart w:id="31" w:name="_Toc16262980"/>
       <w:r>
         <w:rPr>
           <w:rFonts w:hint="cs"/>
@@ -9455,7 +9370,7 @@
         </w:rPr>
         <w:t>پیوست ب</w:t>
       </w:r>
-      <w:bookmarkEnd w:id="35"/>
+      <w:bookmarkEnd w:id="31"/>
     </w:p>
     <w:p>
       <w:pPr>
@@ -12942,14 +12857,7 @@
         <w:rFonts w:hint="cs"/>
         <w:rtl/>
       </w:rPr>
-      <w:t xml:space="preserve">فهرست </w:t>
-    </w:r>
-    <w:r>
-      <w:rPr>
-        <w:rFonts w:hint="cs"/>
-        <w:rtl/>
-      </w:rPr>
-      <w:t>مطالب</w:t>
+      <w:t>فهرست مطالب</w:t>
     </w:r>
   </w:p>
 </w:hdr>
@@ -12969,14 +12877,7 @@
         <w:rFonts w:hint="cs"/>
         <w:rtl/>
       </w:rPr>
-      <w:t xml:space="preserve">فهرست </w:t>
-    </w:r>
-    <w:r>
-      <w:rPr>
-        <w:rFonts w:hint="cs"/>
-        <w:rtl/>
-      </w:rPr>
-      <w:t>اشکال</w:t>
+      <w:t>فهرست اشکال</w:t>
     </w:r>
   </w:p>
 </w:hdr>
@@ -12997,14 +12898,7 @@
         <w:rFonts w:hint="cs"/>
         <w:rtl/>
       </w:rPr>
-      <w:t xml:space="preserve">فهرست </w:t>
-    </w:r>
-    <w:r>
-      <w:rPr>
-        <w:rFonts w:hint="cs"/>
-        <w:rtl/>
-      </w:rPr>
-      <w:t>اشکال</w:t>
+      <w:t>فهرست اشکال</w:t>
     </w:r>
   </w:p>
 </w:hdr>
@@ -13024,14 +12918,7 @@
         <w:rFonts w:hint="cs"/>
         <w:rtl/>
       </w:rPr>
-      <w:t xml:space="preserve">فهرست </w:t>
-    </w:r>
-    <w:r>
-      <w:rPr>
-        <w:rFonts w:hint="cs"/>
-        <w:rtl/>
-      </w:rPr>
-      <w:t>جداول</w:t>
+      <w:t>فهرست جداول</w:t>
     </w:r>
   </w:p>
 </w:hdr>
@@ -13048,14 +12935,7 @@
         <w:rFonts w:hint="cs"/>
         <w:rtl/>
       </w:rPr>
-      <w:t xml:space="preserve">فهرست </w:t>
-    </w:r>
-    <w:r>
-      <w:rPr>
-        <w:rFonts w:hint="cs"/>
-        <w:rtl/>
-      </w:rPr>
-      <w:t>جداول</w:t>
+      <w:t>فهرست جداول</w:t>
     </w:r>
   </w:p>
 </w:hdr>
@@ -14874,6 +14754,7 @@
   <w:style w:type="character" w:default="1" w:styleId="DefaultParagraphFont">
     <w:name w:val="Default Paragraph Font"/>
     <w:uiPriority w:val="1"/>
+    <w:semiHidden/>
     <w:unhideWhenUsed/>
   </w:style>
   <w:style w:type="table" w:default="1" w:styleId="TableNormal">

</xml_diff>

<commit_message>
📝 Update report (captions)
</commit_message>
<xml_diff>
--- a/Documents/Temporary_Documents/قالب-گزارش-کارآموزی.docx
+++ b/Documents/Temporary_Documents/قالب-گزارش-کارآموزی.docx
@@ -3039,23 +3039,7 @@
             <w:rFonts w:hint="cs"/>
             <w:rtl/>
           </w:rPr>
-          <w:t xml:space="preserve">نتیجه </w:t>
-        </w:r>
-        <w:r>
-          <w:rPr>
-            <w:rStyle w:val="Hyperlink"/>
-            <w:rFonts w:hint="cs"/>
-            <w:rtl/>
-          </w:rPr>
-          <w:t>در برنامه پردازش تصویر</w:t>
-        </w:r>
-        <w:r>
-          <w:rPr>
-            <w:rStyle w:val="Hyperlink"/>
-            <w:rFonts w:hint="cs"/>
-            <w:rtl/>
-          </w:rPr>
-          <w:t xml:space="preserve"> </w:t>
+          <w:t xml:space="preserve">نتیجه در برنامه پردازش تصویر </w:t>
         </w:r>
         <w:r>
           <w:rPr>
@@ -3123,23 +3107,7 @@
             <w:rFonts w:hint="cs"/>
             <w:rtl/>
           </w:rPr>
-          <w:t xml:space="preserve">نتایج </w:t>
-        </w:r>
-        <w:r>
-          <w:rPr>
-            <w:rStyle w:val="Hyperlink"/>
-            <w:rFonts w:hint="cs"/>
-            <w:rtl/>
-          </w:rPr>
-          <w:t>پردازنده نهایی</w:t>
-        </w:r>
-        <w:r>
-          <w:rPr>
-            <w:rStyle w:val="Hyperlink"/>
-            <w:rFonts w:hint="cs"/>
-            <w:rtl/>
-          </w:rPr>
-          <w:t xml:space="preserve"> </w:t>
+          <w:t xml:space="preserve">نتایج پردازنده نهایی </w:t>
         </w:r>
         <w:r>
           <w:rPr>
@@ -8051,28 +8019,420 @@
           <w:lang w:bidi="fa-IR"/>
         </w:rPr>
       </w:pPr>
-    </w:p>
-    <w:p>
-      <w:pPr>
-        <w:pStyle w:val="a7"/>
-        <w:rPr>
-          <w:lang w:bidi="fa-IR"/>
-        </w:rPr>
-      </w:pPr>
+      <w:r>
+        <w:rPr>
+          <w:noProof/>
+        </w:rPr>
+        <mc:AlternateContent>
+          <mc:Choice Requires="wps">
+            <w:drawing>
+              <wp:anchor distT="0" distB="0" distL="114300" distR="114300" simplePos="0" relativeHeight="251675648" behindDoc="0" locked="0" layoutInCell="1" allowOverlap="1" wp14:anchorId="3E38D796" wp14:editId="2A12EC52">
+                <wp:simplePos x="0" y="0"/>
+                <wp:positionH relativeFrom="column">
+                  <wp:posOffset>220980</wp:posOffset>
+                </wp:positionH>
+                <wp:positionV relativeFrom="paragraph">
+                  <wp:posOffset>1973580</wp:posOffset>
+                </wp:positionV>
+                <wp:extent cx="2703195" cy="635"/>
+                <wp:effectExtent l="0" t="0" r="1905" b="0"/>
+                <wp:wrapSquare wrapText="bothSides"/>
+                <wp:docPr id="24" name="Text Box 24"/>
+                <wp:cNvGraphicFramePr/>
+                <a:graphic xmlns:a="http://schemas.openxmlformats.org/drawingml/2006/main">
+                  <a:graphicData uri="http://schemas.microsoft.com/office/word/2010/wordprocessingShape">
+                    <wps:wsp>
+                      <wps:cNvSpPr txBox="1"/>
+                      <wps:spPr>
+                        <a:xfrm>
+                          <a:off x="0" y="0"/>
+                          <a:ext cx="2703195" cy="635"/>
+                        </a:xfrm>
+                        <a:prstGeom prst="rect">
+                          <a:avLst/>
+                        </a:prstGeom>
+                        <a:solidFill>
+                          <a:prstClr val="white"/>
+                        </a:solidFill>
+                        <a:ln>
+                          <a:noFill/>
+                        </a:ln>
+                      </wps:spPr>
+                      <wps:txbx>
+                        <w:txbxContent>
+                          <w:p>
+                            <w:pPr>
+                              <w:pStyle w:val="Caption"/>
+                              <w:rPr>
+                                <w:rFonts w:cs="B Nazanin"/>
+                                <w:i w:val="0"/>
+                                <w:iCs w:val="0"/>
+                                <w:color w:val="auto"/>
+                                <w:sz w:val="36"/>
+                                <w:szCs w:val="40"/>
+                                <w:lang w:bidi="fa-IR"/>
+                              </w:rPr>
+                            </w:pPr>
+                            <w:r>
+                              <w:rPr>
+                                <w:rFonts w:cs="B Nazanin"/>
+                                <w:i w:val="0"/>
+                                <w:iCs w:val="0"/>
+                                <w:color w:val="auto"/>
+                                <w:sz w:val="24"/>
+                                <w:szCs w:val="24"/>
+                                <w:rtl/>
+                              </w:rPr>
+                              <w:t xml:space="preserve">شکل </w:t>
+                            </w:r>
+                            <w:r>
+                              <w:rPr>
+                                <w:rFonts w:cs="B Nazanin" w:hint="cs"/>
+                                <w:i w:val="0"/>
+                                <w:iCs w:val="0"/>
+                                <w:color w:val="auto"/>
+                                <w:sz w:val="24"/>
+                                <w:szCs w:val="24"/>
+                                <w:rtl/>
+                              </w:rPr>
+                              <w:t xml:space="preserve">(1-2)  </w:t>
+                            </w:r>
+                            <w:r>
+                              <w:rPr>
+                                <w:rFonts w:cs="B Nazanin" w:hint="cs"/>
+                                <w:i w:val="0"/>
+                                <w:iCs w:val="0"/>
+                                <w:color w:val="auto"/>
+                                <w:sz w:val="24"/>
+                                <w:szCs w:val="24"/>
+                                <w:rtl/>
+                                <w:lang w:bidi="fa-IR"/>
+                              </w:rPr>
+                              <w:t xml:space="preserve">مدار جمع کننده طراحی شده در مقاله با </w:t>
+                            </w:r>
+                            <w:r>
+                              <w:rPr>
+                                <w:rFonts w:cs="B Nazanin"/>
+                                <w:i w:val="0"/>
+                                <w:iCs w:val="0"/>
+                                <w:color w:val="auto"/>
+                                <w:sz w:val="24"/>
+                                <w:szCs w:val="24"/>
+                                <w:lang w:bidi="fa-IR"/>
+                              </w:rPr>
+                              <w:t>carry</w:t>
+                            </w:r>
+                            <w:r>
+                              <w:rPr>
+                                <w:rFonts w:cs="B Nazanin" w:hint="cs"/>
+                                <w:i w:val="0"/>
+                                <w:iCs w:val="0"/>
+                                <w:color w:val="auto"/>
+                                <w:sz w:val="24"/>
+                                <w:szCs w:val="24"/>
+                                <w:rtl/>
+                                <w:lang w:bidi="fa-IR"/>
+                              </w:rPr>
+                              <w:t xml:space="preserve"> قابل ماسک</w:t>
+                            </w:r>
+                          </w:p>
+                        </w:txbxContent>
+                      </wps:txbx>
+                      <wps:bodyPr rot="0" spcFirstLastPara="0" vertOverflow="overflow" horzOverflow="overflow" vert="horz" wrap="square" lIns="0" tIns="0" rIns="0" bIns="0" numCol="1" spcCol="0" rtlCol="0" fromWordArt="0" anchor="t" anchorCtr="0" forceAA="0" compatLnSpc="1">
+                        <a:prstTxWarp prst="textNoShape">
+                          <a:avLst/>
+                        </a:prstTxWarp>
+                        <a:spAutoFit/>
+                      </wps:bodyPr>
+                    </wps:wsp>
+                  </a:graphicData>
+                </a:graphic>
+                <wp14:sizeRelH relativeFrom="margin">
+                  <wp14:pctWidth>0</wp14:pctWidth>
+                </wp14:sizeRelH>
+              </wp:anchor>
+            </w:drawing>
+          </mc:Choice>
+          <mc:Fallback>
+            <w:pict>
+              <v:shapetype w14:anchorId="3E38D796" id="_x0000_t202" coordsize="21600,21600" o:spt="202" path="m,l,21600r21600,l21600,xe">
+                <v:stroke joinstyle="miter"/>
+                <v:path gradientshapeok="t" o:connecttype="rect"/>
+              </v:shapetype>
+              <v:shape id="Text Box 24" o:spid="_x0000_s1026" type="#_x0000_t202" style="position:absolute;left:0;text-align:left;margin-left:17.4pt;margin-top:155.4pt;width:212.85pt;height:.05pt;z-index:251675648;visibility:visible;mso-wrap-style:square;mso-width-percent:0;mso-wrap-distance-left:9pt;mso-wrap-distance-top:0;mso-wrap-distance-right:9pt;mso-wrap-distance-bottom:0;mso-position-horizontal:absolute;mso-position-horizontal-relative:text;mso-position-vertical:absolute;mso-position-vertical-relative:text;mso-width-percent:0;mso-width-relative:margin;v-text-anchor:top" o:gfxdata="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" stroked="f">
+                <v:textbox style="mso-fit-shape-to-text:t" inset="0,0,0,0">
+                  <w:txbxContent>
+                    <w:p>
+                      <w:pPr>
+                        <w:pStyle w:val="Caption"/>
+                        <w:rPr>
+                          <w:rFonts w:cs="B Nazanin"/>
+                          <w:i w:val="0"/>
+                          <w:iCs w:val="0"/>
+                          <w:color w:val="auto"/>
+                          <w:sz w:val="36"/>
+                          <w:szCs w:val="40"/>
+                          <w:lang w:bidi="fa-IR"/>
+                        </w:rPr>
+                      </w:pPr>
+                      <w:r>
+                        <w:rPr>
+                          <w:rFonts w:cs="B Nazanin"/>
+                          <w:i w:val="0"/>
+                          <w:iCs w:val="0"/>
+                          <w:color w:val="auto"/>
+                          <w:sz w:val="24"/>
+                          <w:szCs w:val="24"/>
+                          <w:rtl/>
+                        </w:rPr>
+                        <w:t xml:space="preserve">شکل </w:t>
+                      </w:r>
+                      <w:r>
+                        <w:rPr>
+                          <w:rFonts w:cs="B Nazanin" w:hint="cs"/>
+                          <w:i w:val="0"/>
+                          <w:iCs w:val="0"/>
+                          <w:color w:val="auto"/>
+                          <w:sz w:val="24"/>
+                          <w:szCs w:val="24"/>
+                          <w:rtl/>
+                        </w:rPr>
+                        <w:t xml:space="preserve">(1-2)  </w:t>
+                      </w:r>
+                      <w:r>
+                        <w:rPr>
+                          <w:rFonts w:cs="B Nazanin" w:hint="cs"/>
+                          <w:i w:val="0"/>
+                          <w:iCs w:val="0"/>
+                          <w:color w:val="auto"/>
+                          <w:sz w:val="24"/>
+                          <w:szCs w:val="24"/>
+                          <w:rtl/>
+                          <w:lang w:bidi="fa-IR"/>
+                        </w:rPr>
+                        <w:t xml:space="preserve">مدار جمع کننده طراحی شده در مقاله با </w:t>
+                      </w:r>
+                      <w:r>
+                        <w:rPr>
+                          <w:rFonts w:cs="B Nazanin"/>
+                          <w:i w:val="0"/>
+                          <w:iCs w:val="0"/>
+                          <w:color w:val="auto"/>
+                          <w:sz w:val="24"/>
+                          <w:szCs w:val="24"/>
+                          <w:lang w:bidi="fa-IR"/>
+                        </w:rPr>
+                        <w:t>carry</w:t>
+                      </w:r>
+                      <w:r>
+                        <w:rPr>
+                          <w:rFonts w:cs="B Nazanin" w:hint="cs"/>
+                          <w:i w:val="0"/>
+                          <w:iCs w:val="0"/>
+                          <w:color w:val="auto"/>
+                          <w:sz w:val="24"/>
+                          <w:szCs w:val="24"/>
+                          <w:rtl/>
+                          <w:lang w:bidi="fa-IR"/>
+                        </w:rPr>
+                        <w:t xml:space="preserve"> قابل ماسک</w:t>
+                      </w:r>
+                    </w:p>
+                  </w:txbxContent>
+                </v:textbox>
+                <w10:wrap type="square"/>
+              </v:shape>
+            </w:pict>
+          </mc:Fallback>
+        </mc:AlternateContent>
+      </w:r>
+      <w:r>
+        <w:rPr>
+          <w:noProof/>
+        </w:rPr>
+        <mc:AlternateContent>
+          <mc:Choice Requires="wps">
+            <w:drawing>
+              <wp:anchor distT="0" distB="0" distL="114300" distR="114300" simplePos="0" relativeHeight="251677696" behindDoc="0" locked="0" layoutInCell="1" allowOverlap="1" wp14:anchorId="6CE4AC72" wp14:editId="591B110E">
+                <wp:simplePos x="0" y="0"/>
+                <wp:positionH relativeFrom="column">
+                  <wp:posOffset>3133090</wp:posOffset>
+                </wp:positionH>
+                <wp:positionV relativeFrom="paragraph">
+                  <wp:posOffset>1971040</wp:posOffset>
+                </wp:positionV>
+                <wp:extent cx="2703195" cy="635"/>
+                <wp:effectExtent l="0" t="0" r="1905" b="0"/>
+                <wp:wrapSquare wrapText="bothSides"/>
+                <wp:docPr id="25" name="Text Box 25"/>
+                <wp:cNvGraphicFramePr/>
+                <a:graphic xmlns:a="http://schemas.openxmlformats.org/drawingml/2006/main">
+                  <a:graphicData uri="http://schemas.microsoft.com/office/word/2010/wordprocessingShape">
+                    <wps:wsp>
+                      <wps:cNvSpPr txBox="1"/>
+                      <wps:spPr>
+                        <a:xfrm>
+                          <a:off x="0" y="0"/>
+                          <a:ext cx="2703195" cy="635"/>
+                        </a:xfrm>
+                        <a:prstGeom prst="rect">
+                          <a:avLst/>
+                        </a:prstGeom>
+                        <a:solidFill>
+                          <a:prstClr val="white"/>
+                        </a:solidFill>
+                        <a:ln>
+                          <a:noFill/>
+                        </a:ln>
+                      </wps:spPr>
+                      <wps:txbx>
+                        <w:txbxContent>
+                          <w:p>
+                            <w:pPr>
+                              <w:pStyle w:val="Caption"/>
+                              <w:rPr>
+                                <w:rFonts w:cs="B Nazanin"/>
+                                <w:i w:val="0"/>
+                                <w:iCs w:val="0"/>
+                                <w:color w:val="auto"/>
+                                <w:sz w:val="36"/>
+                                <w:szCs w:val="40"/>
+                                <w:lang w:bidi="fa-IR"/>
+                              </w:rPr>
+                            </w:pPr>
+                            <w:r>
+                              <w:rPr>
+                                <w:rFonts w:cs="B Nazanin"/>
+                                <w:i w:val="0"/>
+                                <w:iCs w:val="0"/>
+                                <w:color w:val="auto"/>
+                                <w:sz w:val="24"/>
+                                <w:szCs w:val="24"/>
+                                <w:rtl/>
+                              </w:rPr>
+                              <w:t xml:space="preserve">شکل </w:t>
+                            </w:r>
+                            <w:r>
+                              <w:rPr>
+                                <w:rFonts w:cs="B Nazanin" w:hint="cs"/>
+                                <w:i w:val="0"/>
+                                <w:iCs w:val="0"/>
+                                <w:color w:val="auto"/>
+                                <w:sz w:val="24"/>
+                                <w:szCs w:val="24"/>
+                                <w:rtl/>
+                              </w:rPr>
+                              <w:t xml:space="preserve">(2-2)  </w:t>
+                            </w:r>
+                            <w:r>
+                              <w:rPr>
+                                <w:rFonts w:cs="B Nazanin" w:hint="cs"/>
+                                <w:i w:val="0"/>
+                                <w:iCs w:val="0"/>
+                                <w:color w:val="auto"/>
+                                <w:sz w:val="24"/>
+                                <w:szCs w:val="24"/>
+                                <w:rtl/>
+                                <w:lang w:bidi="fa-IR"/>
+                              </w:rPr>
+                              <w:t>معماری ضرب کننده ارائه شده در مقاله</w:t>
+                            </w:r>
+                          </w:p>
+                        </w:txbxContent>
+                      </wps:txbx>
+                      <wps:bodyPr rot="0" spcFirstLastPara="0" vertOverflow="overflow" horzOverflow="overflow" vert="horz" wrap="square" lIns="0" tIns="0" rIns="0" bIns="0" numCol="1" spcCol="0" rtlCol="0" fromWordArt="0" anchor="t" anchorCtr="0" forceAA="0" compatLnSpc="1">
+                        <a:prstTxWarp prst="textNoShape">
+                          <a:avLst/>
+                        </a:prstTxWarp>
+                        <a:spAutoFit/>
+                      </wps:bodyPr>
+                    </wps:wsp>
+                  </a:graphicData>
+                </a:graphic>
+                <wp14:sizeRelH relativeFrom="margin">
+                  <wp14:pctWidth>0</wp14:pctWidth>
+                </wp14:sizeRelH>
+              </wp:anchor>
+            </w:drawing>
+          </mc:Choice>
+          <mc:Fallback>
+            <w:pict>
+              <v:shape w14:anchorId="6CE4AC72" id="Text Box 25" o:spid="_x0000_s1027" type="#_x0000_t202" style="position:absolute;left:0;text-align:left;margin-left:246.7pt;margin-top:155.2pt;width:212.85pt;height:.05pt;z-index:251677696;visibility:visible;mso-wrap-style:square;mso-width-percent:0;mso-wrap-distance-left:9pt;mso-wrap-distance-top:0;mso-wrap-distance-right:9pt;mso-wrap-distance-bottom:0;mso-position-horizontal:absolute;mso-position-horizontal-relative:text;mso-position-vertical:absolute;mso-position-vertical-relative:text;mso-width-percent:0;mso-width-relative:margin;v-text-anchor:top" o:gfxdata="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" stroked="f">
+                <v:textbox style="mso-fit-shape-to-text:t" inset="0,0,0,0">
+                  <w:txbxContent>
+                    <w:p>
+                      <w:pPr>
+                        <w:pStyle w:val="Caption"/>
+                        <w:rPr>
+                          <w:rFonts w:cs="B Nazanin"/>
+                          <w:i w:val="0"/>
+                          <w:iCs w:val="0"/>
+                          <w:color w:val="auto"/>
+                          <w:sz w:val="36"/>
+                          <w:szCs w:val="40"/>
+                          <w:lang w:bidi="fa-IR"/>
+                        </w:rPr>
+                      </w:pPr>
+                      <w:r>
+                        <w:rPr>
+                          <w:rFonts w:cs="B Nazanin"/>
+                          <w:i w:val="0"/>
+                          <w:iCs w:val="0"/>
+                          <w:color w:val="auto"/>
+                          <w:sz w:val="24"/>
+                          <w:szCs w:val="24"/>
+                          <w:rtl/>
+                        </w:rPr>
+                        <w:t xml:space="preserve">شکل </w:t>
+                      </w:r>
+                      <w:r>
+                        <w:rPr>
+                          <w:rFonts w:cs="B Nazanin" w:hint="cs"/>
+                          <w:i w:val="0"/>
+                          <w:iCs w:val="0"/>
+                          <w:color w:val="auto"/>
+                          <w:sz w:val="24"/>
+                          <w:szCs w:val="24"/>
+                          <w:rtl/>
+                        </w:rPr>
+                        <w:t xml:space="preserve">(2-2)  </w:t>
+                      </w:r>
+                      <w:r>
+                        <w:rPr>
+                          <w:rFonts w:cs="B Nazanin" w:hint="cs"/>
+                          <w:i w:val="0"/>
+                          <w:iCs w:val="0"/>
+                          <w:color w:val="auto"/>
+                          <w:sz w:val="24"/>
+                          <w:szCs w:val="24"/>
+                          <w:rtl/>
+                          <w:lang w:bidi="fa-IR"/>
+                        </w:rPr>
+                        <w:t>معماری ضرب کننده ارائه شده در مقاله</w:t>
+                      </w:r>
+                    </w:p>
+                  </w:txbxContent>
+                </v:textbox>
+                <w10:wrap type="square"/>
+              </v:shape>
+            </w:pict>
+          </mc:Fallback>
+        </mc:AlternateContent>
+      </w:r>
       <w:r>
         <w:rPr>
           <w:lang w:bidi="fa-IR"/>
         </w:rPr>
         <w:drawing>
-          <wp:anchor distT="0" distB="0" distL="114300" distR="114300" simplePos="0" relativeHeight="251667456" behindDoc="0" locked="0" layoutInCell="1" allowOverlap="1" wp14:anchorId="2B242F4E" wp14:editId="04A4CA2F">
+          <wp:anchor distT="0" distB="0" distL="114300" distR="114300" simplePos="0" relativeHeight="251667456" behindDoc="0" locked="0" layoutInCell="1" allowOverlap="1" wp14:anchorId="2B242F4E" wp14:editId="398D0BED">
             <wp:simplePos x="0" y="0"/>
             <wp:positionH relativeFrom="margin">
-              <wp:posOffset>-381000</wp:posOffset>
+              <wp:posOffset>-38100</wp:posOffset>
             </wp:positionH>
             <wp:positionV relativeFrom="paragraph">
-              <wp:posOffset>196215</wp:posOffset>
+              <wp:posOffset>441960</wp:posOffset>
             </wp:positionV>
-            <wp:extent cx="3663315" cy="1544320"/>
+            <wp:extent cx="3320415" cy="1399540"/>
             <wp:effectExtent l="0" t="0" r="0" b="0"/>
             <wp:wrapSquare wrapText="bothSides"/>
             <wp:docPr id="1026" name="Picture 2" descr="Figure 4 from A low-power high-speed accuracy-controllable approximate  multiplier design | Semantic Scholar">
@@ -8114,7 +8474,7 @@
                   <pic:spPr bwMode="auto">
                     <a:xfrm>
                       <a:off x="0" y="0"/>
-                      <a:ext cx="3663315" cy="1544320"/>
+                      <a:ext cx="3320415" cy="1399540"/>
                     </a:xfrm>
                     <a:prstGeom prst="rect">
                       <a:avLst/>
@@ -8138,6 +8498,15 @@
     <w:p>
       <w:pPr>
         <w:pStyle w:val="a7"/>
+        <w:jc w:val="center"/>
+        <w:rPr>
+          <w:lang w:bidi="fa-IR"/>
+        </w:rPr>
+      </w:pPr>
+    </w:p>
+    <w:p>
+      <w:pPr>
+        <w:pStyle w:val="a7"/>
         <w:rPr>
           <w:rtl/>
           <w:lang w:bidi="fa-IR"/>
@@ -8670,6 +9039,179 @@
           <w:lang w:bidi="fa-IR"/>
         </w:rPr>
       </w:pPr>
+      <w:r>
+        <w:rPr>
+          <w:noProof/>
+        </w:rPr>
+        <mc:AlternateContent>
+          <mc:Choice Requires="wps">
+            <w:drawing>
+              <wp:anchor distT="0" distB="0" distL="114300" distR="114300" simplePos="0" relativeHeight="251679744" behindDoc="0" locked="0" layoutInCell="1" allowOverlap="1" wp14:anchorId="3A34AD51" wp14:editId="2D830B70">
+                <wp:simplePos x="0" y="0"/>
+                <wp:positionH relativeFrom="margin">
+                  <wp:align>center</wp:align>
+                </wp:positionH>
+                <wp:positionV relativeFrom="paragraph">
+                  <wp:posOffset>3027680</wp:posOffset>
+                </wp:positionV>
+                <wp:extent cx="3236595" cy="635"/>
+                <wp:effectExtent l="0" t="0" r="1905" b="8890"/>
+                <wp:wrapSquare wrapText="bothSides"/>
+                <wp:docPr id="26" name="Text Box 26"/>
+                <wp:cNvGraphicFramePr/>
+                <a:graphic xmlns:a="http://schemas.openxmlformats.org/drawingml/2006/main">
+                  <a:graphicData uri="http://schemas.microsoft.com/office/word/2010/wordprocessingShape">
+                    <wps:wsp>
+                      <wps:cNvSpPr txBox="1"/>
+                      <wps:spPr>
+                        <a:xfrm>
+                          <a:off x="0" y="0"/>
+                          <a:ext cx="3236595" cy="635"/>
+                        </a:xfrm>
+                        <a:prstGeom prst="rect">
+                          <a:avLst/>
+                        </a:prstGeom>
+                        <a:solidFill>
+                          <a:prstClr val="white"/>
+                        </a:solidFill>
+                        <a:ln>
+                          <a:noFill/>
+                        </a:ln>
+                      </wps:spPr>
+                      <wps:txbx>
+                        <w:txbxContent>
+                          <w:p>
+                            <w:pPr>
+                              <w:pStyle w:val="Caption"/>
+                              <w:rPr>
+                                <w:rFonts w:cs="B Nazanin"/>
+                                <w:i w:val="0"/>
+                                <w:iCs w:val="0"/>
+                                <w:color w:val="auto"/>
+                                <w:sz w:val="36"/>
+                                <w:szCs w:val="40"/>
+                                <w:lang w:bidi="fa-IR"/>
+                              </w:rPr>
+                            </w:pPr>
+                            <w:r>
+                              <w:rPr>
+                                <w:rFonts w:cs="B Nazanin"/>
+                                <w:i w:val="0"/>
+                                <w:iCs w:val="0"/>
+                                <w:color w:val="auto"/>
+                                <w:sz w:val="24"/>
+                                <w:szCs w:val="24"/>
+                                <w:rtl/>
+                              </w:rPr>
+                              <w:t xml:space="preserve">شکل </w:t>
+                            </w:r>
+                            <w:r>
+                              <w:rPr>
+                                <w:rFonts w:cs="B Nazanin" w:hint="cs"/>
+                                <w:i w:val="0"/>
+                                <w:iCs w:val="0"/>
+                                <w:color w:val="auto"/>
+                                <w:sz w:val="24"/>
+                                <w:szCs w:val="24"/>
+                                <w:rtl/>
+                              </w:rPr>
+                              <w:t xml:space="preserve">(4-2)  </w:t>
+                            </w:r>
+                            <w:r>
+                              <w:rPr>
+                                <w:rFonts w:cs="B Nazanin" w:hint="cs"/>
+                                <w:i w:val="0"/>
+                                <w:iCs w:val="0"/>
+                                <w:color w:val="auto"/>
+                                <w:sz w:val="24"/>
+                                <w:szCs w:val="24"/>
+                                <w:rtl/>
+                                <w:lang w:bidi="fa-IR"/>
+                              </w:rPr>
+                              <w:t>تصویر نهایی مدار مجتمع طراحی شده برای پردازنده</w:t>
+                            </w:r>
+                          </w:p>
+                        </w:txbxContent>
+                      </wps:txbx>
+                      <wps:bodyPr rot="0" spcFirstLastPara="0" vertOverflow="overflow" horzOverflow="overflow" vert="horz" wrap="square" lIns="0" tIns="0" rIns="0" bIns="0" numCol="1" spcCol="0" rtlCol="0" fromWordArt="0" anchor="t" anchorCtr="0" forceAA="0" compatLnSpc="1">
+                        <a:prstTxWarp prst="textNoShape">
+                          <a:avLst/>
+                        </a:prstTxWarp>
+                        <a:spAutoFit/>
+                      </wps:bodyPr>
+                    </wps:wsp>
+                  </a:graphicData>
+                </a:graphic>
+                <wp14:sizeRelH relativeFrom="margin">
+                  <wp14:pctWidth>0</wp14:pctWidth>
+                </wp14:sizeRelH>
+              </wp:anchor>
+            </w:drawing>
+          </mc:Choice>
+          <mc:Fallback>
+            <w:pict>
+              <v:shape w14:anchorId="3A34AD51" id="Text Box 26" o:spid="_x0000_s1028" type="#_x0000_t202" style="position:absolute;left:0;text-align:left;margin-left:0;margin-top:238.4pt;width:254.85pt;height:.05pt;z-index:251679744;visibility:visible;mso-wrap-style:square;mso-width-percent:0;mso-wrap-distance-left:9pt;mso-wrap-distance-top:0;mso-wrap-distance-right:9pt;mso-wrap-distance-bottom:0;mso-position-horizontal:center;mso-position-horizontal-relative:margin;mso-position-vertical:absolute;mso-position-vertical-relative:text;mso-width-percent:0;mso-width-relative:margin;v-text-anchor:top" o:gfxdata="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" stroked="f">
+                <v:textbox style="mso-fit-shape-to-text:t" inset="0,0,0,0">
+                  <w:txbxContent>
+                    <w:p>
+                      <w:pPr>
+                        <w:pStyle w:val="Caption"/>
+                        <w:rPr>
+                          <w:rFonts w:cs="B Nazanin"/>
+                          <w:i w:val="0"/>
+                          <w:iCs w:val="0"/>
+                          <w:color w:val="auto"/>
+                          <w:sz w:val="36"/>
+                          <w:szCs w:val="40"/>
+                          <w:lang w:bidi="fa-IR"/>
+                        </w:rPr>
+                      </w:pPr>
+                      <w:r>
+                        <w:rPr>
+                          <w:rFonts w:cs="B Nazanin"/>
+                          <w:i w:val="0"/>
+                          <w:iCs w:val="0"/>
+                          <w:color w:val="auto"/>
+                          <w:sz w:val="24"/>
+                          <w:szCs w:val="24"/>
+                          <w:rtl/>
+                        </w:rPr>
+                        <w:t xml:space="preserve">شکل </w:t>
+                      </w:r>
+                      <w:r>
+                        <w:rPr>
+                          <w:rFonts w:cs="B Nazanin" w:hint="cs"/>
+                          <w:i w:val="0"/>
+                          <w:iCs w:val="0"/>
+                          <w:color w:val="auto"/>
+                          <w:sz w:val="24"/>
+                          <w:szCs w:val="24"/>
+                          <w:rtl/>
+                        </w:rPr>
+                        <w:t xml:space="preserve">(4-2)  </w:t>
+                      </w:r>
+                      <w:r>
+                        <w:rPr>
+                          <w:rFonts w:cs="B Nazanin" w:hint="cs"/>
+                          <w:i w:val="0"/>
+                          <w:iCs w:val="0"/>
+                          <w:color w:val="auto"/>
+                          <w:sz w:val="24"/>
+                          <w:szCs w:val="24"/>
+                          <w:rtl/>
+                          <w:lang w:bidi="fa-IR"/>
+                        </w:rPr>
+                        <w:t>تصویر نهایی مدار مجتمع طراحی شده برای پردازنده</w:t>
+                      </w:r>
+                    </w:p>
+                  </w:txbxContent>
+                </v:textbox>
+                <w10:wrap type="square" anchorx="margin"/>
+              </v:shape>
+            </w:pict>
+          </mc:Fallback>
+        </mc:AlternateContent>
+      </w:r>
       <w:r>
         <w:rPr>
           <w:noProof/>
@@ -8720,16 +9262,265 @@
     <w:p>
       <w:pPr>
         <w:pStyle w:val="a7"/>
-        <w:rPr>
-          <w:rtl/>
-        </w:rPr>
-      </w:pPr>
-      <w:bookmarkStart w:id="13" w:name="_GoBack"/>
+        <w:tabs>
+          <w:tab w:val="center" w:pos="4513"/>
+        </w:tabs>
+        <w:rPr>
+          <w:rtl/>
+        </w:rPr>
+      </w:pPr>
       <w:r>
         <w:rPr>
           <w:noProof/>
         </w:rPr>
         <w:lastRenderedPageBreak/>
+        <mc:AlternateContent>
+          <mc:Choice Requires="wps">
+            <w:drawing>
+              <wp:anchor distT="0" distB="0" distL="114300" distR="114300" simplePos="0" relativeHeight="251681792" behindDoc="0" locked="0" layoutInCell="1" allowOverlap="1" wp14:anchorId="0C24E53A" wp14:editId="3E66CAF3">
+                <wp:simplePos x="0" y="0"/>
+                <wp:positionH relativeFrom="margin">
+                  <wp:align>center</wp:align>
+                </wp:positionH>
+                <wp:positionV relativeFrom="paragraph">
+                  <wp:posOffset>3139440</wp:posOffset>
+                </wp:positionV>
+                <wp:extent cx="4303395" cy="635"/>
+                <wp:effectExtent l="0" t="0" r="1905" b="8890"/>
+                <wp:wrapSquare wrapText="bothSides"/>
+                <wp:docPr id="27" name="Text Box 27"/>
+                <wp:cNvGraphicFramePr/>
+                <a:graphic xmlns:a="http://schemas.openxmlformats.org/drawingml/2006/main">
+                  <a:graphicData uri="http://schemas.microsoft.com/office/word/2010/wordprocessingShape">
+                    <wps:wsp>
+                      <wps:cNvSpPr txBox="1"/>
+                      <wps:spPr>
+                        <a:xfrm>
+                          <a:off x="0" y="0"/>
+                          <a:ext cx="4303395" cy="635"/>
+                        </a:xfrm>
+                        <a:prstGeom prst="rect">
+                          <a:avLst/>
+                        </a:prstGeom>
+                        <a:solidFill>
+                          <a:prstClr val="white"/>
+                        </a:solidFill>
+                        <a:ln>
+                          <a:noFill/>
+                        </a:ln>
+                      </wps:spPr>
+                      <wps:txbx>
+                        <w:txbxContent>
+                          <w:p>
+                            <w:pPr>
+                              <w:pStyle w:val="Caption"/>
+                              <w:rPr>
+                                <w:rFonts w:cs="B Nazanin"/>
+                                <w:i w:val="0"/>
+                                <w:iCs w:val="0"/>
+                                <w:color w:val="auto"/>
+                                <w:sz w:val="22"/>
+                                <w:szCs w:val="24"/>
+                                <w:lang w:bidi="fa-IR"/>
+                              </w:rPr>
+                            </w:pPr>
+                            <w:r>
+                              <w:rPr>
+                                <w:rFonts w:cs="B Nazanin"/>
+                                <w:i w:val="0"/>
+                                <w:iCs w:val="0"/>
+                                <w:color w:val="auto"/>
+                                <w:sz w:val="24"/>
+                                <w:szCs w:val="24"/>
+                                <w:rtl/>
+                              </w:rPr>
+                              <w:t xml:space="preserve">شکل </w:t>
+                            </w:r>
+                            <w:r>
+                              <w:rPr>
+                                <w:rFonts w:cs="B Nazanin" w:hint="cs"/>
+                                <w:i w:val="0"/>
+                                <w:iCs w:val="0"/>
+                                <w:color w:val="auto"/>
+                                <w:sz w:val="24"/>
+                                <w:szCs w:val="24"/>
+                                <w:rtl/>
+                              </w:rPr>
+                              <w:t>(5-2)</w:t>
+                            </w:r>
+                            <w:r>
+                              <w:rPr>
+                                <w:rFonts w:hint="cs"/>
+                                <w:i w:val="0"/>
+                                <w:iCs w:val="0"/>
+                                <w:szCs w:val="24"/>
+                                <w:rtl/>
+                                <w:lang w:bidi="fa-IR"/>
+                              </w:rPr>
+                              <w:t xml:space="preserve"> </w:t>
+                            </w:r>
+                            <w:r>
+                              <w:rPr>
+                                <w:rFonts w:cs="B Nazanin" w:hint="cs"/>
+                                <w:i w:val="0"/>
+                                <w:iCs w:val="0"/>
+                                <w:color w:val="auto"/>
+                                <w:sz w:val="24"/>
+                                <w:szCs w:val="24"/>
+                                <w:rtl/>
+                                <w:lang w:bidi="fa-IR"/>
+                              </w:rPr>
+                              <w:t>تصویر نهایی مدار مجتمع طراحی شده برای پردازنده</w:t>
+                            </w:r>
+                            <w:r>
+                              <w:rPr>
+                                <w:rFonts w:cs="B Nazanin" w:hint="cs"/>
+                                <w:i w:val="0"/>
+                                <w:iCs w:val="0"/>
+                                <w:color w:val="auto"/>
+                                <w:sz w:val="36"/>
+                                <w:szCs w:val="40"/>
+                                <w:rtl/>
+                                <w:lang w:bidi="fa-IR"/>
+                              </w:rPr>
+                              <w:t xml:space="preserve"> </w:t>
+                            </w:r>
+                            <w:r>
+                              <w:rPr>
+                                <w:rFonts w:cs="B Nazanin" w:hint="cs"/>
+                                <w:i w:val="0"/>
+                                <w:iCs w:val="0"/>
+                                <w:color w:val="auto"/>
+                                <w:sz w:val="22"/>
+                                <w:szCs w:val="24"/>
+                                <w:rtl/>
+                                <w:lang w:bidi="fa-IR"/>
+                              </w:rPr>
+                              <w:t>با لایه های متال کامل</w:t>
+                            </w:r>
+                          </w:p>
+                        </w:txbxContent>
+                      </wps:txbx>
+                      <wps:bodyPr rot="0" spcFirstLastPara="0" vertOverflow="overflow" horzOverflow="overflow" vert="horz" wrap="square" lIns="0" tIns="0" rIns="0" bIns="0" numCol="1" spcCol="0" rtlCol="0" fromWordArt="0" anchor="t" anchorCtr="0" forceAA="0" compatLnSpc="1">
+                        <a:prstTxWarp prst="textNoShape">
+                          <a:avLst/>
+                        </a:prstTxWarp>
+                        <a:spAutoFit/>
+                      </wps:bodyPr>
+                    </wps:wsp>
+                  </a:graphicData>
+                </a:graphic>
+                <wp14:sizeRelH relativeFrom="margin">
+                  <wp14:pctWidth>0</wp14:pctWidth>
+                </wp14:sizeRelH>
+              </wp:anchor>
+            </w:drawing>
+          </mc:Choice>
+          <mc:Fallback>
+            <w:pict>
+              <v:shape w14:anchorId="0C24E53A" id="Text Box 27" o:spid="_x0000_s1029" type="#_x0000_t202" style="position:absolute;left:0;text-align:left;margin-left:0;margin-top:247.2pt;width:338.85pt;height:.05pt;z-index:251681792;visibility:visible;mso-wrap-style:square;mso-width-percent:0;mso-wrap-distance-left:9pt;mso-wrap-distance-top:0;mso-wrap-distance-right:9pt;mso-wrap-distance-bottom:0;mso-position-horizontal:center;mso-position-horizontal-relative:margin;mso-position-vertical:absolute;mso-position-vertical-relative:text;mso-width-percent:0;mso-width-relative:margin;v-text-anchor:top" o:gfxdata="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" stroked="f">
+                <v:textbox style="mso-fit-shape-to-text:t" inset="0,0,0,0">
+                  <w:txbxContent>
+                    <w:p>
+                      <w:pPr>
+                        <w:pStyle w:val="Caption"/>
+                        <w:rPr>
+                          <w:rFonts w:cs="B Nazanin"/>
+                          <w:i w:val="0"/>
+                          <w:iCs w:val="0"/>
+                          <w:color w:val="auto"/>
+                          <w:sz w:val="22"/>
+                          <w:szCs w:val="24"/>
+                          <w:lang w:bidi="fa-IR"/>
+                        </w:rPr>
+                      </w:pPr>
+                      <w:r>
+                        <w:rPr>
+                          <w:rFonts w:cs="B Nazanin"/>
+                          <w:i w:val="0"/>
+                          <w:iCs w:val="0"/>
+                          <w:color w:val="auto"/>
+                          <w:sz w:val="24"/>
+                          <w:szCs w:val="24"/>
+                          <w:rtl/>
+                        </w:rPr>
+                        <w:t xml:space="preserve">شکل </w:t>
+                      </w:r>
+                      <w:r>
+                        <w:rPr>
+                          <w:rFonts w:cs="B Nazanin" w:hint="cs"/>
+                          <w:i w:val="0"/>
+                          <w:iCs w:val="0"/>
+                          <w:color w:val="auto"/>
+                          <w:sz w:val="24"/>
+                          <w:szCs w:val="24"/>
+                          <w:rtl/>
+                        </w:rPr>
+                        <w:t>(5-2)</w:t>
+                      </w:r>
+                      <w:r>
+                        <w:rPr>
+                          <w:rFonts w:hint="cs"/>
+                          <w:i w:val="0"/>
+                          <w:iCs w:val="0"/>
+                          <w:szCs w:val="24"/>
+                          <w:rtl/>
+                          <w:lang w:bidi="fa-IR"/>
+                        </w:rPr>
+                        <w:t xml:space="preserve"> </w:t>
+                      </w:r>
+                      <w:r>
+                        <w:rPr>
+                          <w:rFonts w:cs="B Nazanin" w:hint="cs"/>
+                          <w:i w:val="0"/>
+                          <w:iCs w:val="0"/>
+                          <w:color w:val="auto"/>
+                          <w:sz w:val="24"/>
+                          <w:szCs w:val="24"/>
+                          <w:rtl/>
+                          <w:lang w:bidi="fa-IR"/>
+                        </w:rPr>
+                        <w:t>تصویر نهایی مدار مجتمع طراحی شده برای پردازنده</w:t>
+                      </w:r>
+                      <w:r>
+                        <w:rPr>
+                          <w:rFonts w:cs="B Nazanin" w:hint="cs"/>
+                          <w:i w:val="0"/>
+                          <w:iCs w:val="0"/>
+                          <w:color w:val="auto"/>
+                          <w:sz w:val="36"/>
+                          <w:szCs w:val="40"/>
+                          <w:rtl/>
+                          <w:lang w:bidi="fa-IR"/>
+                        </w:rPr>
+                        <w:t xml:space="preserve"> </w:t>
+                      </w:r>
+                      <w:r>
+                        <w:rPr>
+                          <w:rFonts w:cs="B Nazanin" w:hint="cs"/>
+                          <w:i w:val="0"/>
+                          <w:iCs w:val="0"/>
+                          <w:color w:val="auto"/>
+                          <w:sz w:val="22"/>
+                          <w:szCs w:val="24"/>
+                          <w:rtl/>
+                          <w:lang w:bidi="fa-IR"/>
+                        </w:rPr>
+                        <w:t>با لایه های متال کامل</w:t>
+                      </w:r>
+                    </w:p>
+                  </w:txbxContent>
+                </v:textbox>
+                <w10:wrap type="square" anchorx="margin"/>
+              </v:shape>
+            </w:pict>
+          </mc:Fallback>
+        </mc:AlternateContent>
+      </w:r>
+      <w:r>
+        <w:rPr>
+          <w:noProof/>
+        </w:rPr>
         <w:drawing>
           <wp:anchor distT="0" distB="0" distL="114300" distR="114300" simplePos="0" relativeHeight="251669504" behindDoc="0" locked="0" layoutInCell="1" allowOverlap="1" wp14:anchorId="3B37C556" wp14:editId="58F4133B">
             <wp:simplePos x="0" y="0"/>
@@ -8780,7 +9571,23 @@
           </wp:anchor>
         </w:drawing>
       </w:r>
-      <w:bookmarkEnd w:id="13"/>
+      <w:r>
+        <w:rPr>
+          <w:rtl/>
+        </w:rPr>
+        <w:tab/>
+      </w:r>
+    </w:p>
+    <w:p>
+      <w:pPr>
+        <w:pStyle w:val="a7"/>
+        <w:tabs>
+          <w:tab w:val="center" w:pos="4513"/>
+        </w:tabs>
+        <w:rPr>
+          <w:rtl/>
+        </w:rPr>
+      </w:pPr>
     </w:p>
     <w:p>
       <w:pPr>
@@ -8938,10 +9745,10 @@
           <w:rtl/>
         </w:rPr>
       </w:pPr>
-      <w:bookmarkStart w:id="14" w:name="_Toc106512941"/>
-      <w:bookmarkStart w:id="15" w:name="_Toc209236404"/>
-      <w:bookmarkStart w:id="16" w:name="_Toc209240158"/>
-      <w:bookmarkStart w:id="17" w:name="_Toc209240170"/>
+      <w:bookmarkStart w:id="13" w:name="_Toc106512941"/>
+      <w:bookmarkStart w:id="14" w:name="_Toc209236404"/>
+      <w:bookmarkStart w:id="15" w:name="_Toc209240158"/>
+      <w:bookmarkStart w:id="16" w:name="_Toc209240170"/>
       <w:r>
         <w:rPr>
           <w:rFonts w:cs="B Nazanin"/>
@@ -8949,19 +9756,19 @@
         </w:rPr>
         <w:br/>
       </w:r>
-      <w:bookmarkStart w:id="18" w:name="_Toc16262972"/>
+      <w:bookmarkStart w:id="17" w:name="_Toc16262972"/>
+      <w:bookmarkEnd w:id="13"/>
       <w:bookmarkEnd w:id="14"/>
       <w:bookmarkEnd w:id="15"/>
       <w:bookmarkEnd w:id="16"/>
+      <w:r>
+        <w:rPr>
+          <w:rFonts w:cs="B Nazanin" w:hint="cs"/>
+          <w:rtl/>
+        </w:rPr>
+        <w:t>نتیجه گیری و پیشنهادها</w:t>
+      </w:r>
       <w:bookmarkEnd w:id="17"/>
-      <w:r>
-        <w:rPr>
-          <w:rFonts w:cs="B Nazanin" w:hint="cs"/>
-          <w:rtl/>
-        </w:rPr>
-        <w:t>نتیجه گیری و پیشنهادها</w:t>
-      </w:r>
-      <w:bookmarkEnd w:id="18"/>
     </w:p>
     <w:p>
       <w:pPr>
@@ -9002,8 +9809,8 @@
           <w:rtl/>
         </w:rPr>
       </w:pPr>
-      <w:bookmarkStart w:id="19" w:name="_Toc209236405"/>
-      <w:bookmarkStart w:id="20" w:name="_Toc16262973"/>
+      <w:bookmarkStart w:id="18" w:name="_Toc209236405"/>
+      <w:bookmarkStart w:id="19" w:name="_Toc16262973"/>
       <w:r>
         <w:rPr>
           <w:rFonts w:hint="cs"/>
@@ -9012,8 +9819,8 @@
         <w:lastRenderedPageBreak/>
         <w:t>مقدمه</w:t>
       </w:r>
+      <w:bookmarkEnd w:id="18"/>
       <w:bookmarkEnd w:id="19"/>
-      <w:bookmarkEnd w:id="20"/>
     </w:p>
     <w:p>
       <w:pPr>
@@ -9188,7 +9995,7 @@
           <w:lang w:bidi="fa-IR"/>
         </w:rPr>
       </w:pPr>
-      <w:bookmarkStart w:id="21" w:name="_Toc209236407"/>
+      <w:bookmarkStart w:id="20" w:name="_Toc209236407"/>
       <w:r>
         <w:rPr>
           <w:rFonts w:hint="cs"/>
@@ -9222,7 +10029,7 @@
         <w:t xml:space="preserve"> و مساحت</w:t>
       </w:r>
     </w:p>
-    <w:bookmarkEnd w:id="21"/>
+    <w:bookmarkEnd w:id="20"/>
     <w:p>
       <w:pPr>
         <w:pStyle w:val="a7"/>
@@ -9381,7 +10188,7 @@
           </mc:Choice>
           <mc:Fallback>
             <w:pict>
-              <v:group w14:anchorId="188F5C97" id="Group 4" o:spid="_x0000_s1026" style="position:absolute;margin-left:0;margin-top:9.9pt;width:221.4pt;height:138.45pt;z-index:251661312;mso-position-horizontal:center;mso-position-horizontal-relative:margin;mso-width-relative:margin;mso-height-relative:margin" coordsize="37871,25431" o:gfxdata="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">
+              <v:group w14:anchorId="1BCB9F50" id="Group 4" o:spid="_x0000_s1026" style="position:absolute;margin-left:0;margin-top:9.9pt;width:221.4pt;height:138.45pt;z-index:251661312;mso-position-horizontal:center;mso-position-horizontal-relative:margin;mso-width-relative:margin;mso-height-relative:margin" coordsize="37871,25431" o:gfxdata="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">
                 <v:shapetype id="_x0000_t75" coordsize="21600,21600" o:spt="75" o:preferrelative="t" path="m@4@5l@4@11@9@11@9@5xe" filled="f" stroked="f">
                   <v:stroke joinstyle="miter"/>
                   <v:formulas>
@@ -9464,11 +10271,209 @@
     <w:p>
       <w:pPr>
         <w:pStyle w:val="a7"/>
-        <w:rPr>
-          <w:rtl/>
-          <w:lang w:bidi="fa-IR"/>
-        </w:rPr>
-      </w:pPr>
+        <w:jc w:val="center"/>
+        <w:rPr>
+          <w:rtl/>
+          <w:lang w:bidi="fa-IR"/>
+        </w:rPr>
+      </w:pPr>
+      <w:r>
+        <w:rPr>
+          <w:noProof/>
+        </w:rPr>
+        <mc:AlternateContent>
+          <mc:Choice Requires="wps">
+            <w:drawing>
+              <wp:anchor distT="0" distB="0" distL="114300" distR="114300" simplePos="0" relativeHeight="251683840" behindDoc="0" locked="0" layoutInCell="1" allowOverlap="1" wp14:anchorId="4DEAD025" wp14:editId="3575FE79">
+                <wp:simplePos x="0" y="0"/>
+                <wp:positionH relativeFrom="margin">
+                  <wp:align>center</wp:align>
+                </wp:positionH>
+                <wp:positionV relativeFrom="paragraph">
+                  <wp:posOffset>198120</wp:posOffset>
+                </wp:positionV>
+                <wp:extent cx="4303395" cy="635"/>
+                <wp:effectExtent l="0" t="0" r="1905" b="8890"/>
+                <wp:wrapSquare wrapText="bothSides"/>
+                <wp:docPr id="28" name="Text Box 28"/>
+                <wp:cNvGraphicFramePr/>
+                <a:graphic xmlns:a="http://schemas.openxmlformats.org/drawingml/2006/main">
+                  <a:graphicData uri="http://schemas.microsoft.com/office/word/2010/wordprocessingShape">
+                    <wps:wsp>
+                      <wps:cNvSpPr txBox="1"/>
+                      <wps:spPr>
+                        <a:xfrm>
+                          <a:off x="0" y="0"/>
+                          <a:ext cx="4303395" cy="635"/>
+                        </a:xfrm>
+                        <a:prstGeom prst="rect">
+                          <a:avLst/>
+                        </a:prstGeom>
+                        <a:solidFill>
+                          <a:prstClr val="white"/>
+                        </a:solidFill>
+                        <a:ln>
+                          <a:noFill/>
+                        </a:ln>
+                      </wps:spPr>
+                      <wps:txbx>
+                        <w:txbxContent>
+                          <w:p>
+                            <w:pPr>
+                              <w:pStyle w:val="Caption"/>
+                              <w:jc w:val="center"/>
+                              <w:rPr>
+                                <w:rFonts w:cs="B Nazanin"/>
+                                <w:i w:val="0"/>
+                                <w:iCs w:val="0"/>
+                                <w:color w:val="auto"/>
+                                <w:sz w:val="22"/>
+                                <w:szCs w:val="24"/>
+                                <w:lang w:bidi="fa-IR"/>
+                              </w:rPr>
+                            </w:pPr>
+                            <w:r>
+                              <w:rPr>
+                                <w:rFonts w:cs="B Nazanin"/>
+                                <w:i w:val="0"/>
+                                <w:iCs w:val="0"/>
+                                <w:color w:val="auto"/>
+                                <w:sz w:val="24"/>
+                                <w:szCs w:val="24"/>
+                                <w:rtl/>
+                              </w:rPr>
+                              <w:t xml:space="preserve">شکل </w:t>
+                            </w:r>
+                            <w:r>
+                              <w:rPr>
+                                <w:rFonts w:cs="B Nazanin" w:hint="cs"/>
+                                <w:i w:val="0"/>
+                                <w:iCs w:val="0"/>
+                                <w:color w:val="auto"/>
+                                <w:sz w:val="24"/>
+                                <w:szCs w:val="24"/>
+                                <w:rtl/>
+                              </w:rPr>
+                              <w:t>(1-3)</w:t>
+                            </w:r>
+                            <w:r>
+                              <w:rPr>
+                                <w:rFonts w:hint="cs"/>
+                                <w:i w:val="0"/>
+                                <w:iCs w:val="0"/>
+                                <w:szCs w:val="24"/>
+                                <w:rtl/>
+                                <w:lang w:bidi="fa-IR"/>
+                              </w:rPr>
+                              <w:t xml:space="preserve"> </w:t>
+                            </w:r>
+                            <w:r>
+                              <w:rPr>
+                                <w:rFonts w:cs="B Nazanin" w:hint="cs"/>
+                                <w:i w:val="0"/>
+                                <w:iCs w:val="0"/>
+                                <w:color w:val="auto"/>
+                                <w:sz w:val="24"/>
+                                <w:szCs w:val="24"/>
+                                <w:rtl/>
+                                <w:lang w:bidi="fa-IR"/>
+                              </w:rPr>
+                              <w:t>مدار جمع کننده ارائه شده جدید با زمان بهبود یافته</w:t>
+                            </w:r>
+                          </w:p>
+                        </w:txbxContent>
+                      </wps:txbx>
+                      <wps:bodyPr rot="0" spcFirstLastPara="0" vertOverflow="overflow" horzOverflow="overflow" vert="horz" wrap="square" lIns="0" tIns="0" rIns="0" bIns="0" numCol="1" spcCol="0" rtlCol="0" fromWordArt="0" anchor="t" anchorCtr="0" forceAA="0" compatLnSpc="1">
+                        <a:prstTxWarp prst="textNoShape">
+                          <a:avLst/>
+                        </a:prstTxWarp>
+                        <a:spAutoFit/>
+                      </wps:bodyPr>
+                    </wps:wsp>
+                  </a:graphicData>
+                </a:graphic>
+                <wp14:sizeRelH relativeFrom="margin">
+                  <wp14:pctWidth>0</wp14:pctWidth>
+                </wp14:sizeRelH>
+              </wp:anchor>
+            </w:drawing>
+          </mc:Choice>
+          <mc:Fallback>
+            <w:pict>
+              <v:shape w14:anchorId="4DEAD025" id="Text Box 28" o:spid="_x0000_s1030" type="#_x0000_t202" style="position:absolute;left:0;text-align:left;margin-left:0;margin-top:15.6pt;width:338.85pt;height:.05pt;z-index:251683840;visibility:visible;mso-wrap-style:square;mso-width-percent:0;mso-wrap-distance-left:9pt;mso-wrap-distance-top:0;mso-wrap-distance-right:9pt;mso-wrap-distance-bottom:0;mso-position-horizontal:center;mso-position-horizontal-relative:margin;mso-position-vertical:absolute;mso-position-vertical-relative:text;mso-width-percent:0;mso-width-relative:margin;v-text-anchor:top" o:gfxdata="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" stroked="f">
+                <v:textbox style="mso-fit-shape-to-text:t" inset="0,0,0,0">
+                  <w:txbxContent>
+                    <w:p>
+                      <w:pPr>
+                        <w:pStyle w:val="Caption"/>
+                        <w:jc w:val="center"/>
+                        <w:rPr>
+                          <w:rFonts w:cs="B Nazanin"/>
+                          <w:i w:val="0"/>
+                          <w:iCs w:val="0"/>
+                          <w:color w:val="auto"/>
+                          <w:sz w:val="22"/>
+                          <w:szCs w:val="24"/>
+                          <w:lang w:bidi="fa-IR"/>
+                        </w:rPr>
+                      </w:pPr>
+                      <w:r>
+                        <w:rPr>
+                          <w:rFonts w:cs="B Nazanin"/>
+                          <w:i w:val="0"/>
+                          <w:iCs w:val="0"/>
+                          <w:color w:val="auto"/>
+                          <w:sz w:val="24"/>
+                          <w:szCs w:val="24"/>
+                          <w:rtl/>
+                        </w:rPr>
+                        <w:t xml:space="preserve">شکل </w:t>
+                      </w:r>
+                      <w:r>
+                        <w:rPr>
+                          <w:rFonts w:cs="B Nazanin" w:hint="cs"/>
+                          <w:i w:val="0"/>
+                          <w:iCs w:val="0"/>
+                          <w:color w:val="auto"/>
+                          <w:sz w:val="24"/>
+                          <w:szCs w:val="24"/>
+                          <w:rtl/>
+                        </w:rPr>
+                        <w:t>(1-3)</w:t>
+                      </w:r>
+                      <w:r>
+                        <w:rPr>
+                          <w:rFonts w:hint="cs"/>
+                          <w:i w:val="0"/>
+                          <w:iCs w:val="0"/>
+                          <w:szCs w:val="24"/>
+                          <w:rtl/>
+                          <w:lang w:bidi="fa-IR"/>
+                        </w:rPr>
+                        <w:t xml:space="preserve"> </w:t>
+                      </w:r>
+                      <w:r>
+                        <w:rPr>
+                          <w:rFonts w:cs="B Nazanin" w:hint="cs"/>
+                          <w:i w:val="0"/>
+                          <w:iCs w:val="0"/>
+                          <w:color w:val="auto"/>
+                          <w:sz w:val="24"/>
+                          <w:szCs w:val="24"/>
+                          <w:rtl/>
+                          <w:lang w:bidi="fa-IR"/>
+                        </w:rPr>
+                        <w:t>مدار جمع کننده ارائه شده جدید با زمان بهبود یافته</w:t>
+                      </w:r>
+                    </w:p>
+                  </w:txbxContent>
+                </v:textbox>
+                <w10:wrap type="square" anchorx="margin"/>
+              </v:shape>
+            </w:pict>
+          </mc:Fallback>
+        </mc:AlternateContent>
+      </w:r>
     </w:p>
     <w:p>
       <w:pPr>
@@ -9945,12 +10950,294 @@
           <w:lang w:bidi="fa-IR"/>
         </w:rPr>
       </w:pPr>
+      <w:r>
+        <w:rPr>
+          <w:noProof/>
+        </w:rPr>
+        <mc:AlternateContent>
+          <mc:Choice Requires="wps">
+            <w:drawing>
+              <wp:anchor distT="0" distB="0" distL="114300" distR="114300" simplePos="0" relativeHeight="251685888" behindDoc="0" locked="0" layoutInCell="1" allowOverlap="1" wp14:anchorId="42254C24" wp14:editId="6E82FC16">
+                <wp:simplePos x="0" y="0"/>
+                <wp:positionH relativeFrom="margin">
+                  <wp:posOffset>772795</wp:posOffset>
+                </wp:positionH>
+                <wp:positionV relativeFrom="paragraph">
+                  <wp:posOffset>2540</wp:posOffset>
+                </wp:positionV>
+                <wp:extent cx="4303395" cy="635"/>
+                <wp:effectExtent l="0" t="0" r="1905" b="8890"/>
+                <wp:wrapSquare wrapText="bothSides"/>
+                <wp:docPr id="29" name="Text Box 29"/>
+                <wp:cNvGraphicFramePr/>
+                <a:graphic xmlns:a="http://schemas.openxmlformats.org/drawingml/2006/main">
+                  <a:graphicData uri="http://schemas.microsoft.com/office/word/2010/wordprocessingShape">
+                    <wps:wsp>
+                      <wps:cNvSpPr txBox="1"/>
+                      <wps:spPr>
+                        <a:xfrm>
+                          <a:off x="0" y="0"/>
+                          <a:ext cx="4303395" cy="635"/>
+                        </a:xfrm>
+                        <a:prstGeom prst="rect">
+                          <a:avLst/>
+                        </a:prstGeom>
+                        <a:solidFill>
+                          <a:prstClr val="white"/>
+                        </a:solidFill>
+                        <a:ln>
+                          <a:noFill/>
+                        </a:ln>
+                      </wps:spPr>
+                      <wps:txbx>
+                        <w:txbxContent>
+                          <w:p>
+                            <w:pPr>
+                              <w:pStyle w:val="Caption"/>
+                              <w:jc w:val="center"/>
+                              <w:rPr>
+                                <w:rFonts w:cs="B Nazanin"/>
+                                <w:i w:val="0"/>
+                                <w:iCs w:val="0"/>
+                                <w:color w:val="auto"/>
+                                <w:sz w:val="22"/>
+                                <w:szCs w:val="24"/>
+                                <w:lang w:bidi="fa-IR"/>
+                              </w:rPr>
+                            </w:pPr>
+                            <w:r>
+                              <w:rPr>
+                                <w:rFonts w:cs="B Nazanin" w:hint="cs"/>
+                                <w:i w:val="0"/>
+                                <w:iCs w:val="0"/>
+                                <w:color w:val="auto"/>
+                                <w:sz w:val="24"/>
+                                <w:szCs w:val="24"/>
+                                <w:rtl/>
+                              </w:rPr>
+                              <w:t>جدول</w:t>
+                            </w:r>
+                            <w:r>
+                              <w:rPr>
+                                <w:rFonts w:cs="B Nazanin"/>
+                                <w:i w:val="0"/>
+                                <w:iCs w:val="0"/>
+                                <w:color w:val="auto"/>
+                                <w:sz w:val="24"/>
+                                <w:szCs w:val="24"/>
+                                <w:rtl/>
+                              </w:rPr>
+                              <w:t xml:space="preserve"> </w:t>
+                            </w:r>
+                            <w:r>
+                              <w:rPr>
+                                <w:rFonts w:cs="B Nazanin" w:hint="cs"/>
+                                <w:i w:val="0"/>
+                                <w:iCs w:val="0"/>
+                                <w:color w:val="auto"/>
+                                <w:sz w:val="24"/>
+                                <w:szCs w:val="24"/>
+                                <w:rtl/>
+                              </w:rPr>
+                              <w:t>(1</w:t>
+                            </w:r>
+                            <w:r>
+                              <w:rPr>
+                                <w:rFonts w:cs="B Nazanin" w:hint="cs"/>
+                                <w:i w:val="0"/>
+                                <w:iCs w:val="0"/>
+                                <w:color w:val="auto"/>
+                                <w:sz w:val="24"/>
+                                <w:szCs w:val="24"/>
+                                <w:rtl/>
+                              </w:rPr>
+                              <w:t>-3</w:t>
+                            </w:r>
+                            <w:r>
+                              <w:rPr>
+                                <w:rFonts w:cs="B Nazanin" w:hint="cs"/>
+                                <w:i w:val="0"/>
+                                <w:iCs w:val="0"/>
+                                <w:color w:val="auto"/>
+                                <w:sz w:val="24"/>
+                                <w:szCs w:val="24"/>
+                                <w:rtl/>
+                              </w:rPr>
+                              <w:t>)</w:t>
+                            </w:r>
+                            <w:r>
+                              <w:rPr>
+                                <w:rFonts w:hint="cs"/>
+                                <w:i w:val="0"/>
+                                <w:iCs w:val="0"/>
+                                <w:szCs w:val="24"/>
+                                <w:rtl/>
+                                <w:lang w:bidi="fa-IR"/>
+                              </w:rPr>
+                              <w:t xml:space="preserve"> </w:t>
+                            </w:r>
+                            <w:r>
+                              <w:rPr>
+                                <w:rFonts w:cs="B Nazanin" w:hint="cs"/>
+                                <w:i w:val="0"/>
+                                <w:iCs w:val="0"/>
+                                <w:color w:val="auto"/>
+                                <w:sz w:val="24"/>
+                                <w:szCs w:val="24"/>
+                                <w:rtl/>
+                                <w:lang w:bidi="fa-IR"/>
+                              </w:rPr>
+                              <w:t>مساحت ضرب کننده های طراحی شده</w:t>
+                            </w:r>
+                          </w:p>
+                        </w:txbxContent>
+                      </wps:txbx>
+                      <wps:bodyPr rot="0" spcFirstLastPara="0" vertOverflow="overflow" horzOverflow="overflow" vert="horz" wrap="square" lIns="0" tIns="0" rIns="0" bIns="0" numCol="1" spcCol="0" rtlCol="0" fromWordArt="0" anchor="t" anchorCtr="0" forceAA="0" compatLnSpc="1">
+                        <a:prstTxWarp prst="textNoShape">
+                          <a:avLst/>
+                        </a:prstTxWarp>
+                        <a:spAutoFit/>
+                      </wps:bodyPr>
+                    </wps:wsp>
+                  </a:graphicData>
+                </a:graphic>
+                <wp14:sizeRelH relativeFrom="margin">
+                  <wp14:pctWidth>0</wp14:pctWidth>
+                </wp14:sizeRelH>
+                <wp14:sizeRelV relativeFrom="margin">
+                  <wp14:pctHeight>0</wp14:pctHeight>
+                </wp14:sizeRelV>
+              </wp:anchor>
+            </w:drawing>
+          </mc:Choice>
+          <mc:Fallback>
+            <w:pict>
+              <v:shape w14:anchorId="42254C24" id="Text Box 29" o:spid="_x0000_s1031" type="#_x0000_t202" style="position:absolute;left:0;text-align:left;margin-left:60.85pt;margin-top:.2pt;width:338.85pt;height:.05pt;z-index:251685888;visibility:visible;mso-wrap-style:square;mso-width-percent:0;mso-height-percent:0;mso-wrap-distance-left:9pt;mso-wrap-distance-top:0;mso-wrap-distance-right:9pt;mso-wrap-distance-bottom:0;mso-position-horizontal:absolute;mso-position-horizontal-relative:margin;mso-position-vertical:absolute;mso-position-vertical-relative:text;mso-width-percent:0;mso-height-percent:0;mso-width-relative:margin;mso-height-relative:margin;v-text-anchor:top" o:gfxdata="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" stroked="f">
+                <v:textbox style="mso-fit-shape-to-text:t" inset="0,0,0,0">
+                  <w:txbxContent>
+                    <w:p>
+                      <w:pPr>
+                        <w:pStyle w:val="Caption"/>
+                        <w:jc w:val="center"/>
+                        <w:rPr>
+                          <w:rFonts w:cs="B Nazanin"/>
+                          <w:i w:val="0"/>
+                          <w:iCs w:val="0"/>
+                          <w:color w:val="auto"/>
+                          <w:sz w:val="22"/>
+                          <w:szCs w:val="24"/>
+                          <w:lang w:bidi="fa-IR"/>
+                        </w:rPr>
+                      </w:pPr>
+                      <w:r>
+                        <w:rPr>
+                          <w:rFonts w:cs="B Nazanin" w:hint="cs"/>
+                          <w:i w:val="0"/>
+                          <w:iCs w:val="0"/>
+                          <w:color w:val="auto"/>
+                          <w:sz w:val="24"/>
+                          <w:szCs w:val="24"/>
+                          <w:rtl/>
+                        </w:rPr>
+                        <w:t>جدول</w:t>
+                      </w:r>
+                      <w:r>
+                        <w:rPr>
+                          <w:rFonts w:cs="B Nazanin"/>
+                          <w:i w:val="0"/>
+                          <w:iCs w:val="0"/>
+                          <w:color w:val="auto"/>
+                          <w:sz w:val="24"/>
+                          <w:szCs w:val="24"/>
+                          <w:rtl/>
+                        </w:rPr>
+                        <w:t xml:space="preserve"> </w:t>
+                      </w:r>
+                      <w:r>
+                        <w:rPr>
+                          <w:rFonts w:cs="B Nazanin" w:hint="cs"/>
+                          <w:i w:val="0"/>
+                          <w:iCs w:val="0"/>
+                          <w:color w:val="auto"/>
+                          <w:sz w:val="24"/>
+                          <w:szCs w:val="24"/>
+                          <w:rtl/>
+                        </w:rPr>
+                        <w:t>(1</w:t>
+                      </w:r>
+                      <w:r>
+                        <w:rPr>
+                          <w:rFonts w:cs="B Nazanin" w:hint="cs"/>
+                          <w:i w:val="0"/>
+                          <w:iCs w:val="0"/>
+                          <w:color w:val="auto"/>
+                          <w:sz w:val="24"/>
+                          <w:szCs w:val="24"/>
+                          <w:rtl/>
+                        </w:rPr>
+                        <w:t>-3</w:t>
+                      </w:r>
+                      <w:r>
+                        <w:rPr>
+                          <w:rFonts w:cs="B Nazanin" w:hint="cs"/>
+                          <w:i w:val="0"/>
+                          <w:iCs w:val="0"/>
+                          <w:color w:val="auto"/>
+                          <w:sz w:val="24"/>
+                          <w:szCs w:val="24"/>
+                          <w:rtl/>
+                        </w:rPr>
+                        <w:t>)</w:t>
+                      </w:r>
+                      <w:r>
+                        <w:rPr>
+                          <w:rFonts w:hint="cs"/>
+                          <w:i w:val="0"/>
+                          <w:iCs w:val="0"/>
+                          <w:szCs w:val="24"/>
+                          <w:rtl/>
+                          <w:lang w:bidi="fa-IR"/>
+                        </w:rPr>
+                        <w:t xml:space="preserve"> </w:t>
+                      </w:r>
+                      <w:r>
+                        <w:rPr>
+                          <w:rFonts w:cs="B Nazanin" w:hint="cs"/>
+                          <w:i w:val="0"/>
+                          <w:iCs w:val="0"/>
+                          <w:color w:val="auto"/>
+                          <w:sz w:val="24"/>
+                          <w:szCs w:val="24"/>
+                          <w:rtl/>
+                          <w:lang w:bidi="fa-IR"/>
+                        </w:rPr>
+                        <w:t>مساحت ضرب کننده های طراحی شده</w:t>
+                      </w:r>
+                    </w:p>
+                  </w:txbxContent>
+                </v:textbox>
+                <w10:wrap type="square" anchorx="margin"/>
+              </v:shape>
+            </w:pict>
+          </mc:Fallback>
+        </mc:AlternateContent>
+      </w:r>
     </w:p>
     <w:p>
       <w:pPr>
         <w:pStyle w:val="a7"/>
         <w:jc w:val="left"/>
         <w:rPr>
+          <w:rtl/>
+          <w:lang w:bidi="fa-IR"/>
+        </w:rPr>
+      </w:pPr>
+    </w:p>
+    <w:p>
+      <w:pPr>
+        <w:pStyle w:val="a7"/>
+        <w:jc w:val="left"/>
+        <w:rPr>
           <w:rFonts w:hint="cs"/>
           <w:rtl/>
           <w:lang w:bidi="fa-IR"/>
@@ -9980,16 +11267,16 @@
           <w:lang w:bidi="fa-IR"/>
         </w:rPr>
         <w:drawing>
-          <wp:anchor distT="0" distB="0" distL="114300" distR="114300" simplePos="0" relativeHeight="251663360" behindDoc="0" locked="0" layoutInCell="1" allowOverlap="1" wp14:anchorId="75413DA4" wp14:editId="5D1D9D9A">
+          <wp:anchor distT="0" distB="0" distL="114300" distR="114300" simplePos="0" relativeHeight="251663360" behindDoc="0" locked="0" layoutInCell="1" allowOverlap="1" wp14:anchorId="75413DA4" wp14:editId="4780387A">
             <wp:simplePos x="0" y="0"/>
             <wp:positionH relativeFrom="margin">
-              <wp:align>right</wp:align>
+              <wp:align>center</wp:align>
             </wp:positionH>
             <wp:positionV relativeFrom="paragraph">
-              <wp:posOffset>231775</wp:posOffset>
+              <wp:posOffset>101600</wp:posOffset>
             </wp:positionV>
-            <wp:extent cx="5409602" cy="1800225"/>
-            <wp:effectExtent l="0" t="0" r="635" b="0"/>
+            <wp:extent cx="4922520" cy="1638133"/>
+            <wp:effectExtent l="0" t="0" r="0" b="0"/>
             <wp:wrapNone/>
             <wp:docPr id="6" name="table"/>
             <wp:cNvGraphicFramePr>
@@ -10013,7 +11300,7 @@
                   <pic:spPr>
                     <a:xfrm>
                       <a:off x="0" y="0"/>
-                      <a:ext cx="5409602" cy="1800225"/>
+                      <a:ext cx="4922520" cy="1638133"/>
                     </a:xfrm>
                     <a:prstGeom prst="rect">
                       <a:avLst/>
@@ -10022,6 +11309,12 @@
                 </pic:pic>
               </a:graphicData>
             </a:graphic>
+            <wp14:sizeRelH relativeFrom="margin">
+              <wp14:pctWidth>0</wp14:pctWidth>
+            </wp14:sizeRelH>
+            <wp14:sizeRelV relativeFrom="margin">
+              <wp14:pctHeight>0</wp14:pctHeight>
+            </wp14:sizeRelV>
           </wp:anchor>
         </w:drawing>
       </w:r>
@@ -10074,24 +11367,304 @@
           <w:lang w:bidi="fa-IR"/>
         </w:rPr>
       </w:pPr>
-    </w:p>
-    <w:p>
-      <w:pPr>
-        <w:pStyle w:val="a7"/>
-        <w:jc w:val="center"/>
-        <w:rPr>
-          <w:lang w:bidi="fa-IR"/>
-        </w:rPr>
-      </w:pPr>
-    </w:p>
-    <w:p>
-      <w:pPr>
-        <w:pStyle w:val="a7"/>
-        <w:jc w:val="center"/>
-        <w:rPr>
-          <w:lang w:bidi="fa-IR"/>
-        </w:rPr>
-      </w:pPr>
+      <w:r>
+        <w:rPr>
+          <w:noProof/>
+        </w:rPr>
+        <mc:AlternateContent>
+          <mc:Choice Requires="wps">
+            <w:drawing>
+              <wp:anchor distT="0" distB="0" distL="114300" distR="114300" simplePos="0" relativeHeight="251692032" behindDoc="0" locked="0" layoutInCell="1" allowOverlap="1" wp14:anchorId="22C157B2" wp14:editId="0ACDB880">
+                <wp:simplePos x="0" y="0"/>
+                <wp:positionH relativeFrom="margin">
+                  <wp:posOffset>-259080</wp:posOffset>
+                </wp:positionH>
+                <wp:positionV relativeFrom="paragraph">
+                  <wp:posOffset>274955</wp:posOffset>
+                </wp:positionV>
+                <wp:extent cx="2910840" cy="635"/>
+                <wp:effectExtent l="0" t="0" r="3810" b="8890"/>
+                <wp:wrapSquare wrapText="bothSides"/>
+                <wp:docPr id="32" name="Text Box 32"/>
+                <wp:cNvGraphicFramePr/>
+                <a:graphic xmlns:a="http://schemas.openxmlformats.org/drawingml/2006/main">
+                  <a:graphicData uri="http://schemas.microsoft.com/office/word/2010/wordprocessingShape">
+                    <wps:wsp>
+                      <wps:cNvSpPr txBox="1"/>
+                      <wps:spPr>
+                        <a:xfrm>
+                          <a:off x="0" y="0"/>
+                          <a:ext cx="2910840" cy="635"/>
+                        </a:xfrm>
+                        <a:prstGeom prst="rect">
+                          <a:avLst/>
+                        </a:prstGeom>
+                        <a:solidFill>
+                          <a:prstClr val="white"/>
+                        </a:solidFill>
+                        <a:ln>
+                          <a:noFill/>
+                        </a:ln>
+                      </wps:spPr>
+                      <wps:txbx>
+                        <w:txbxContent>
+                          <w:p>
+                            <w:pPr>
+                              <w:pStyle w:val="Caption"/>
+                              <w:jc w:val="center"/>
+                              <w:rPr>
+                                <w:rFonts w:cs="B Nazanin"/>
+                                <w:i w:val="0"/>
+                                <w:iCs w:val="0"/>
+                                <w:color w:val="auto"/>
+                                <w:sz w:val="22"/>
+                                <w:szCs w:val="24"/>
+                                <w:lang w:bidi="fa-IR"/>
+                              </w:rPr>
+                            </w:pPr>
+                            <w:r>
+                              <w:rPr>
+                                <w:rFonts w:cs="B Nazanin" w:hint="cs"/>
+                                <w:i w:val="0"/>
+                                <w:iCs w:val="0"/>
+                                <w:color w:val="auto"/>
+                                <w:sz w:val="24"/>
+                                <w:szCs w:val="24"/>
+                                <w:rtl/>
+                              </w:rPr>
+                              <w:t>جدول</w:t>
+                            </w:r>
+                            <w:r>
+                              <w:rPr>
+                                <w:rFonts w:cs="B Nazanin"/>
+                                <w:i w:val="0"/>
+                                <w:iCs w:val="0"/>
+                                <w:color w:val="auto"/>
+                                <w:sz w:val="24"/>
+                                <w:szCs w:val="24"/>
+                                <w:rtl/>
+                              </w:rPr>
+                              <w:t xml:space="preserve"> </w:t>
+                            </w:r>
+                            <w:r>
+                              <w:rPr>
+                                <w:rFonts w:cs="B Nazanin" w:hint="cs"/>
+                                <w:i w:val="0"/>
+                                <w:iCs w:val="0"/>
+                                <w:color w:val="auto"/>
+                                <w:sz w:val="24"/>
+                                <w:szCs w:val="24"/>
+                                <w:rtl/>
+                              </w:rPr>
+                              <w:t>(</w:t>
+                            </w:r>
+                            <w:r>
+                              <w:rPr>
+                                <w:rFonts w:cs="B Nazanin" w:hint="cs"/>
+                                <w:i w:val="0"/>
+                                <w:iCs w:val="0"/>
+                                <w:color w:val="auto"/>
+                                <w:sz w:val="24"/>
+                                <w:szCs w:val="24"/>
+                                <w:rtl/>
+                              </w:rPr>
+                              <w:t>2</w:t>
+                            </w:r>
+                            <w:r>
+                              <w:rPr>
+                                <w:rFonts w:cs="B Nazanin" w:hint="cs"/>
+                                <w:i w:val="0"/>
+                                <w:iCs w:val="0"/>
+                                <w:color w:val="auto"/>
+                                <w:sz w:val="24"/>
+                                <w:szCs w:val="24"/>
+                                <w:rtl/>
+                              </w:rPr>
+                              <w:t>-3)</w:t>
+                            </w:r>
+                            <w:r>
+                              <w:rPr>
+                                <w:rFonts w:hint="cs"/>
+                                <w:i w:val="0"/>
+                                <w:iCs w:val="0"/>
+                                <w:szCs w:val="24"/>
+                                <w:rtl/>
+                                <w:lang w:bidi="fa-IR"/>
+                              </w:rPr>
+                              <w:t xml:space="preserve"> </w:t>
+                            </w:r>
+                            <w:r>
+                              <w:rPr>
+                                <w:rFonts w:cs="B Nazanin" w:hint="cs"/>
+                                <w:i w:val="0"/>
+                                <w:iCs w:val="0"/>
+                                <w:color w:val="auto"/>
+                                <w:sz w:val="24"/>
+                                <w:szCs w:val="24"/>
+                                <w:rtl/>
+                                <w:lang w:bidi="fa-IR"/>
+                              </w:rPr>
+                              <w:t xml:space="preserve">پارامتر های آماری خطا در ضرب کننده </w:t>
+                            </w:r>
+                            <w:r>
+                              <w:rPr>
+                                <w:rFonts w:cs="B Nazanin" w:hint="cs"/>
+                                <w:i w:val="0"/>
+                                <w:iCs w:val="0"/>
+                                <w:color w:val="auto"/>
+                                <w:sz w:val="24"/>
+                                <w:szCs w:val="24"/>
+                                <w:rtl/>
+                                <w:lang w:bidi="fa-IR"/>
+                              </w:rPr>
+                              <w:t>اصلی</w:t>
+                            </w:r>
+                          </w:p>
+                        </w:txbxContent>
+                      </wps:txbx>
+                      <wps:bodyPr rot="0" spcFirstLastPara="0" vertOverflow="overflow" horzOverflow="overflow" vert="horz" wrap="square" lIns="0" tIns="0" rIns="0" bIns="0" numCol="1" spcCol="0" rtlCol="0" fromWordArt="0" anchor="t" anchorCtr="0" forceAA="0" compatLnSpc="1">
+                        <a:prstTxWarp prst="textNoShape">
+                          <a:avLst/>
+                        </a:prstTxWarp>
+                        <a:spAutoFit/>
+                      </wps:bodyPr>
+                    </wps:wsp>
+                  </a:graphicData>
+                </a:graphic>
+                <wp14:sizeRelH relativeFrom="margin">
+                  <wp14:pctWidth>0</wp14:pctWidth>
+                </wp14:sizeRelH>
+                <wp14:sizeRelV relativeFrom="margin">
+                  <wp14:pctHeight>0</wp14:pctHeight>
+                </wp14:sizeRelV>
+              </wp:anchor>
+            </w:drawing>
+          </mc:Choice>
+          <mc:Fallback>
+            <w:pict>
+              <v:shape w14:anchorId="22C157B2" id="Text Box 32" o:spid="_x0000_s1032" type="#_x0000_t202" style="position:absolute;left:0;text-align:left;margin-left:-20.4pt;margin-top:21.65pt;width:229.2pt;height:.05pt;z-index:251692032;visibility:visible;mso-wrap-style:square;mso-width-percent:0;mso-height-percent:0;mso-wrap-distance-left:9pt;mso-wrap-distance-top:0;mso-wrap-distance-right:9pt;mso-wrap-distance-bottom:0;mso-position-horizontal:absolute;mso-position-horizontal-relative:margin;mso-position-vertical:absolute;mso-position-vertical-relative:text;mso-width-percent:0;mso-height-percent:0;mso-width-relative:margin;mso-height-relative:margin;v-text-anchor:top" o:gfxdata="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" stroked="f">
+                <v:textbox style="mso-fit-shape-to-text:t" inset="0,0,0,0">
+                  <w:txbxContent>
+                    <w:p>
+                      <w:pPr>
+                        <w:pStyle w:val="Caption"/>
+                        <w:jc w:val="center"/>
+                        <w:rPr>
+                          <w:rFonts w:cs="B Nazanin"/>
+                          <w:i w:val="0"/>
+                          <w:iCs w:val="0"/>
+                          <w:color w:val="auto"/>
+                          <w:sz w:val="22"/>
+                          <w:szCs w:val="24"/>
+                          <w:lang w:bidi="fa-IR"/>
+                        </w:rPr>
+                      </w:pPr>
+                      <w:r>
+                        <w:rPr>
+                          <w:rFonts w:cs="B Nazanin" w:hint="cs"/>
+                          <w:i w:val="0"/>
+                          <w:iCs w:val="0"/>
+                          <w:color w:val="auto"/>
+                          <w:sz w:val="24"/>
+                          <w:szCs w:val="24"/>
+                          <w:rtl/>
+                        </w:rPr>
+                        <w:t>جدول</w:t>
+                      </w:r>
+                      <w:r>
+                        <w:rPr>
+                          <w:rFonts w:cs="B Nazanin"/>
+                          <w:i w:val="0"/>
+                          <w:iCs w:val="0"/>
+                          <w:color w:val="auto"/>
+                          <w:sz w:val="24"/>
+                          <w:szCs w:val="24"/>
+                          <w:rtl/>
+                        </w:rPr>
+                        <w:t xml:space="preserve"> </w:t>
+                      </w:r>
+                      <w:r>
+                        <w:rPr>
+                          <w:rFonts w:cs="B Nazanin" w:hint="cs"/>
+                          <w:i w:val="0"/>
+                          <w:iCs w:val="0"/>
+                          <w:color w:val="auto"/>
+                          <w:sz w:val="24"/>
+                          <w:szCs w:val="24"/>
+                          <w:rtl/>
+                        </w:rPr>
+                        <w:t>(</w:t>
+                      </w:r>
+                      <w:r>
+                        <w:rPr>
+                          <w:rFonts w:cs="B Nazanin" w:hint="cs"/>
+                          <w:i w:val="0"/>
+                          <w:iCs w:val="0"/>
+                          <w:color w:val="auto"/>
+                          <w:sz w:val="24"/>
+                          <w:szCs w:val="24"/>
+                          <w:rtl/>
+                        </w:rPr>
+                        <w:t>2</w:t>
+                      </w:r>
+                      <w:r>
+                        <w:rPr>
+                          <w:rFonts w:cs="B Nazanin" w:hint="cs"/>
+                          <w:i w:val="0"/>
+                          <w:iCs w:val="0"/>
+                          <w:color w:val="auto"/>
+                          <w:sz w:val="24"/>
+                          <w:szCs w:val="24"/>
+                          <w:rtl/>
+                        </w:rPr>
+                        <w:t>-3)</w:t>
+                      </w:r>
+                      <w:r>
+                        <w:rPr>
+                          <w:rFonts w:hint="cs"/>
+                          <w:i w:val="0"/>
+                          <w:iCs w:val="0"/>
+                          <w:szCs w:val="24"/>
+                          <w:rtl/>
+                          <w:lang w:bidi="fa-IR"/>
+                        </w:rPr>
+                        <w:t xml:space="preserve"> </w:t>
+                      </w:r>
+                      <w:r>
+                        <w:rPr>
+                          <w:rFonts w:cs="B Nazanin" w:hint="cs"/>
+                          <w:i w:val="0"/>
+                          <w:iCs w:val="0"/>
+                          <w:color w:val="auto"/>
+                          <w:sz w:val="24"/>
+                          <w:szCs w:val="24"/>
+                          <w:rtl/>
+                          <w:lang w:bidi="fa-IR"/>
+                        </w:rPr>
+                        <w:t xml:space="preserve">پارامتر های آماری خطا در ضرب کننده </w:t>
+                      </w:r>
+                      <w:r>
+                        <w:rPr>
+                          <w:rFonts w:cs="B Nazanin" w:hint="cs"/>
+                          <w:i w:val="0"/>
+                          <w:iCs w:val="0"/>
+                          <w:color w:val="auto"/>
+                          <w:sz w:val="24"/>
+                          <w:szCs w:val="24"/>
+                          <w:rtl/>
+                          <w:lang w:bidi="fa-IR"/>
+                        </w:rPr>
+                        <w:t>اصلی</w:t>
+                      </w:r>
+                    </w:p>
+                  </w:txbxContent>
+                </v:textbox>
+                <w10:wrap type="square" anchorx="margin"/>
+              </v:shape>
+            </w:pict>
+          </mc:Fallback>
+        </mc:AlternateContent>
+      </w:r>
     </w:p>
     <w:p>
       <w:pPr>
@@ -10102,6 +11675,304 @@
           <w:lang w:bidi="fa-IR"/>
         </w:rPr>
       </w:pPr>
+      <w:r>
+        <w:rPr>
+          <w:noProof/>
+        </w:rPr>
+        <mc:AlternateContent>
+          <mc:Choice Requires="wps">
+            <w:drawing>
+              <wp:anchor distT="0" distB="0" distL="114300" distR="114300" simplePos="0" relativeHeight="251687936" behindDoc="0" locked="0" layoutInCell="1" allowOverlap="1" wp14:anchorId="18E9CF42" wp14:editId="3438D4A6">
+                <wp:simplePos x="0" y="0"/>
+                <wp:positionH relativeFrom="margin">
+                  <wp:align>right</wp:align>
+                </wp:positionH>
+                <wp:positionV relativeFrom="paragraph">
+                  <wp:posOffset>37465</wp:posOffset>
+                </wp:positionV>
+                <wp:extent cx="2910840" cy="635"/>
+                <wp:effectExtent l="0" t="0" r="3810" b="8890"/>
+                <wp:wrapSquare wrapText="bothSides"/>
+                <wp:docPr id="30" name="Text Box 30"/>
+                <wp:cNvGraphicFramePr/>
+                <a:graphic xmlns:a="http://schemas.openxmlformats.org/drawingml/2006/main">
+                  <a:graphicData uri="http://schemas.microsoft.com/office/word/2010/wordprocessingShape">
+                    <wps:wsp>
+                      <wps:cNvSpPr txBox="1"/>
+                      <wps:spPr>
+                        <a:xfrm>
+                          <a:off x="0" y="0"/>
+                          <a:ext cx="2910840" cy="635"/>
+                        </a:xfrm>
+                        <a:prstGeom prst="rect">
+                          <a:avLst/>
+                        </a:prstGeom>
+                        <a:solidFill>
+                          <a:prstClr val="white"/>
+                        </a:solidFill>
+                        <a:ln>
+                          <a:noFill/>
+                        </a:ln>
+                      </wps:spPr>
+                      <wps:txbx>
+                        <w:txbxContent>
+                          <w:p>
+                            <w:pPr>
+                              <w:pStyle w:val="Caption"/>
+                              <w:jc w:val="center"/>
+                              <w:rPr>
+                                <w:rFonts w:cs="B Nazanin"/>
+                                <w:i w:val="0"/>
+                                <w:iCs w:val="0"/>
+                                <w:color w:val="auto"/>
+                                <w:sz w:val="22"/>
+                                <w:szCs w:val="24"/>
+                                <w:lang w:bidi="fa-IR"/>
+                              </w:rPr>
+                            </w:pPr>
+                            <w:r>
+                              <w:rPr>
+                                <w:rFonts w:cs="B Nazanin" w:hint="cs"/>
+                                <w:i w:val="0"/>
+                                <w:iCs w:val="0"/>
+                                <w:color w:val="auto"/>
+                                <w:sz w:val="24"/>
+                                <w:szCs w:val="24"/>
+                                <w:rtl/>
+                              </w:rPr>
+                              <w:t>جدول</w:t>
+                            </w:r>
+                            <w:r>
+                              <w:rPr>
+                                <w:rFonts w:cs="B Nazanin"/>
+                                <w:i w:val="0"/>
+                                <w:iCs w:val="0"/>
+                                <w:color w:val="auto"/>
+                                <w:sz w:val="24"/>
+                                <w:szCs w:val="24"/>
+                                <w:rtl/>
+                              </w:rPr>
+                              <w:t xml:space="preserve"> </w:t>
+                            </w:r>
+                            <w:r>
+                              <w:rPr>
+                                <w:rFonts w:cs="B Nazanin" w:hint="cs"/>
+                                <w:i w:val="0"/>
+                                <w:iCs w:val="0"/>
+                                <w:color w:val="auto"/>
+                                <w:sz w:val="24"/>
+                                <w:szCs w:val="24"/>
+                                <w:rtl/>
+                              </w:rPr>
+                              <w:t>(3-</w:t>
+                            </w:r>
+                            <w:r>
+                              <w:rPr>
+                                <w:rFonts w:cs="B Nazanin" w:hint="cs"/>
+                                <w:i w:val="0"/>
+                                <w:iCs w:val="0"/>
+                                <w:color w:val="auto"/>
+                                <w:sz w:val="24"/>
+                                <w:szCs w:val="24"/>
+                                <w:rtl/>
+                              </w:rPr>
+                              <w:t>3</w:t>
+                            </w:r>
+                            <w:r>
+                              <w:rPr>
+                                <w:rFonts w:cs="B Nazanin" w:hint="cs"/>
+                                <w:i w:val="0"/>
+                                <w:iCs w:val="0"/>
+                                <w:color w:val="auto"/>
+                                <w:sz w:val="24"/>
+                                <w:szCs w:val="24"/>
+                                <w:rtl/>
+                              </w:rPr>
+                              <w:t>)</w:t>
+                            </w:r>
+                            <w:r>
+                              <w:rPr>
+                                <w:rFonts w:hint="cs"/>
+                                <w:i w:val="0"/>
+                                <w:iCs w:val="0"/>
+                                <w:szCs w:val="24"/>
+                                <w:rtl/>
+                                <w:lang w:bidi="fa-IR"/>
+                              </w:rPr>
+                              <w:t xml:space="preserve"> </w:t>
+                            </w:r>
+                            <w:r>
+                              <w:rPr>
+                                <w:rFonts w:cs="B Nazanin" w:hint="cs"/>
+                                <w:i w:val="0"/>
+                                <w:iCs w:val="0"/>
+                                <w:color w:val="auto"/>
+                                <w:sz w:val="24"/>
+                                <w:szCs w:val="24"/>
+                                <w:rtl/>
+                                <w:lang w:bidi="fa-IR"/>
+                              </w:rPr>
+                              <w:t>پارامتر های آماری</w:t>
+                            </w:r>
+                            <w:r>
+                              <w:rPr>
+                                <w:rFonts w:cs="B Nazanin" w:hint="cs"/>
+                                <w:i w:val="0"/>
+                                <w:iCs w:val="0"/>
+                                <w:color w:val="auto"/>
+                                <w:sz w:val="24"/>
+                                <w:szCs w:val="24"/>
+                                <w:rtl/>
+                                <w:lang w:bidi="fa-IR"/>
+                              </w:rPr>
+                              <w:t xml:space="preserve"> خطا در ضرب کننده جدید</w:t>
+                            </w:r>
+                          </w:p>
+                        </w:txbxContent>
+                      </wps:txbx>
+                      <wps:bodyPr rot="0" spcFirstLastPara="0" vertOverflow="overflow" horzOverflow="overflow" vert="horz" wrap="square" lIns="0" tIns="0" rIns="0" bIns="0" numCol="1" spcCol="0" rtlCol="0" fromWordArt="0" anchor="t" anchorCtr="0" forceAA="0" compatLnSpc="1">
+                        <a:prstTxWarp prst="textNoShape">
+                          <a:avLst/>
+                        </a:prstTxWarp>
+                        <a:spAutoFit/>
+                      </wps:bodyPr>
+                    </wps:wsp>
+                  </a:graphicData>
+                </a:graphic>
+                <wp14:sizeRelH relativeFrom="margin">
+                  <wp14:pctWidth>0</wp14:pctWidth>
+                </wp14:sizeRelH>
+                <wp14:sizeRelV relativeFrom="margin">
+                  <wp14:pctHeight>0</wp14:pctHeight>
+                </wp14:sizeRelV>
+              </wp:anchor>
+            </w:drawing>
+          </mc:Choice>
+          <mc:Fallback>
+            <w:pict>
+              <v:shape w14:anchorId="18E9CF42" id="Text Box 30" o:spid="_x0000_s1033" type="#_x0000_t202" style="position:absolute;left:0;text-align:left;margin-left:178pt;margin-top:2.95pt;width:229.2pt;height:.05pt;z-index:251687936;visibility:visible;mso-wrap-style:square;mso-width-percent:0;mso-height-percent:0;mso-wrap-distance-left:9pt;mso-wrap-distance-top:0;mso-wrap-distance-right:9pt;mso-wrap-distance-bottom:0;mso-position-horizontal:right;mso-position-horizontal-relative:margin;mso-position-vertical:absolute;mso-position-vertical-relative:text;mso-width-percent:0;mso-height-percent:0;mso-width-relative:margin;mso-height-relative:margin;v-text-anchor:top" o:gfxdata="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" stroked="f">
+                <v:textbox style="mso-fit-shape-to-text:t" inset="0,0,0,0">
+                  <w:txbxContent>
+                    <w:p>
+                      <w:pPr>
+                        <w:pStyle w:val="Caption"/>
+                        <w:jc w:val="center"/>
+                        <w:rPr>
+                          <w:rFonts w:cs="B Nazanin"/>
+                          <w:i w:val="0"/>
+                          <w:iCs w:val="0"/>
+                          <w:color w:val="auto"/>
+                          <w:sz w:val="22"/>
+                          <w:szCs w:val="24"/>
+                          <w:lang w:bidi="fa-IR"/>
+                        </w:rPr>
+                      </w:pPr>
+                      <w:r>
+                        <w:rPr>
+                          <w:rFonts w:cs="B Nazanin" w:hint="cs"/>
+                          <w:i w:val="0"/>
+                          <w:iCs w:val="0"/>
+                          <w:color w:val="auto"/>
+                          <w:sz w:val="24"/>
+                          <w:szCs w:val="24"/>
+                          <w:rtl/>
+                        </w:rPr>
+                        <w:t>جدول</w:t>
+                      </w:r>
+                      <w:r>
+                        <w:rPr>
+                          <w:rFonts w:cs="B Nazanin"/>
+                          <w:i w:val="0"/>
+                          <w:iCs w:val="0"/>
+                          <w:color w:val="auto"/>
+                          <w:sz w:val="24"/>
+                          <w:szCs w:val="24"/>
+                          <w:rtl/>
+                        </w:rPr>
+                        <w:t xml:space="preserve"> </w:t>
+                      </w:r>
+                      <w:r>
+                        <w:rPr>
+                          <w:rFonts w:cs="B Nazanin" w:hint="cs"/>
+                          <w:i w:val="0"/>
+                          <w:iCs w:val="0"/>
+                          <w:color w:val="auto"/>
+                          <w:sz w:val="24"/>
+                          <w:szCs w:val="24"/>
+                          <w:rtl/>
+                        </w:rPr>
+                        <w:t>(3-</w:t>
+                      </w:r>
+                      <w:r>
+                        <w:rPr>
+                          <w:rFonts w:cs="B Nazanin" w:hint="cs"/>
+                          <w:i w:val="0"/>
+                          <w:iCs w:val="0"/>
+                          <w:color w:val="auto"/>
+                          <w:sz w:val="24"/>
+                          <w:szCs w:val="24"/>
+                          <w:rtl/>
+                        </w:rPr>
+                        <w:t>3</w:t>
+                      </w:r>
+                      <w:r>
+                        <w:rPr>
+                          <w:rFonts w:cs="B Nazanin" w:hint="cs"/>
+                          <w:i w:val="0"/>
+                          <w:iCs w:val="0"/>
+                          <w:color w:val="auto"/>
+                          <w:sz w:val="24"/>
+                          <w:szCs w:val="24"/>
+                          <w:rtl/>
+                        </w:rPr>
+                        <w:t>)</w:t>
+                      </w:r>
+                      <w:r>
+                        <w:rPr>
+                          <w:rFonts w:hint="cs"/>
+                          <w:i w:val="0"/>
+                          <w:iCs w:val="0"/>
+                          <w:szCs w:val="24"/>
+                          <w:rtl/>
+                          <w:lang w:bidi="fa-IR"/>
+                        </w:rPr>
+                        <w:t xml:space="preserve"> </w:t>
+                      </w:r>
+                      <w:r>
+                        <w:rPr>
+                          <w:rFonts w:cs="B Nazanin" w:hint="cs"/>
+                          <w:i w:val="0"/>
+                          <w:iCs w:val="0"/>
+                          <w:color w:val="auto"/>
+                          <w:sz w:val="24"/>
+                          <w:szCs w:val="24"/>
+                          <w:rtl/>
+                          <w:lang w:bidi="fa-IR"/>
+                        </w:rPr>
+                        <w:t>پارامتر های آماری</w:t>
+                      </w:r>
+                      <w:r>
+                        <w:rPr>
+                          <w:rFonts w:cs="B Nazanin" w:hint="cs"/>
+                          <w:i w:val="0"/>
+                          <w:iCs w:val="0"/>
+                          <w:color w:val="auto"/>
+                          <w:sz w:val="24"/>
+                          <w:szCs w:val="24"/>
+                          <w:rtl/>
+                          <w:lang w:bidi="fa-IR"/>
+                        </w:rPr>
+                        <w:t xml:space="preserve"> خطا در ضرب کننده جدید</w:t>
+                      </w:r>
+                    </w:p>
+                  </w:txbxContent>
+                </v:textbox>
+                <w10:wrap type="square" anchorx="margin"/>
+              </v:shape>
+            </w:pict>
+          </mc:Fallback>
+        </mc:AlternateContent>
+      </w:r>
     </w:p>
     <w:p>
       <w:pPr>
@@ -10231,7 +12102,6 @@
           <w:rtl/>
           <w:lang w:bidi="fa-IR"/>
         </w:rPr>
-        <w:lastRenderedPageBreak/>
         <w:t xml:space="preserve">نتیجه </w:t>
       </w:r>
       <w:r>
@@ -10287,6 +12157,15 @@
         </w:rPr>
         <w:t xml:space="preserve"> (نسبت سیگنال به نویز) در تصاویر پردازش شده توسط ضرب کننده اصلی و ضرب کننده جدید می‌باشد نیز ارائه شده است که نشان دهنده بهبود کیفیت توسط ضرب کننده جدید می‌باشد.</w:t>
       </w:r>
+    </w:p>
+    <w:p>
+      <w:pPr>
+        <w:pStyle w:val="a7"/>
+        <w:rPr>
+          <w:rtl/>
+          <w:lang w:bidi="fa-IR"/>
+        </w:rPr>
+      </w:pPr>
     </w:p>
     <w:p>
       <w:pPr>
@@ -10381,16 +12260,349 @@
       </w:pPr>
       <w:r>
         <w:rPr>
+          <w:noProof/>
+        </w:rPr>
+        <mc:AlternateContent>
+          <mc:Choice Requires="wps">
+            <w:drawing>
+              <wp:anchor distT="0" distB="0" distL="114300" distR="114300" simplePos="0" relativeHeight="251694080" behindDoc="0" locked="0" layoutInCell="1" allowOverlap="1" wp14:anchorId="37602EB5" wp14:editId="15E327D2">
+                <wp:simplePos x="0" y="0"/>
+                <wp:positionH relativeFrom="margin">
+                  <wp:posOffset>1408430</wp:posOffset>
+                </wp:positionH>
+                <wp:positionV relativeFrom="paragraph">
+                  <wp:posOffset>205105</wp:posOffset>
+                </wp:positionV>
+                <wp:extent cx="2910840" cy="635"/>
+                <wp:effectExtent l="0" t="0" r="3810" b="8890"/>
+                <wp:wrapSquare wrapText="bothSides"/>
+                <wp:docPr id="33" name="Text Box 33"/>
+                <wp:cNvGraphicFramePr/>
+                <a:graphic xmlns:a="http://schemas.openxmlformats.org/drawingml/2006/main">
+                  <a:graphicData uri="http://schemas.microsoft.com/office/word/2010/wordprocessingShape">
+                    <wps:wsp>
+                      <wps:cNvSpPr txBox="1"/>
+                      <wps:spPr>
+                        <a:xfrm>
+                          <a:off x="0" y="0"/>
+                          <a:ext cx="2910840" cy="635"/>
+                        </a:xfrm>
+                        <a:prstGeom prst="rect">
+                          <a:avLst/>
+                        </a:prstGeom>
+                        <a:solidFill>
+                          <a:prstClr val="white"/>
+                        </a:solidFill>
+                        <a:ln>
+                          <a:noFill/>
+                        </a:ln>
+                      </wps:spPr>
+                      <wps:txbx>
+                        <w:txbxContent>
+                          <w:p>
+                            <w:pPr>
+                              <w:pStyle w:val="Caption"/>
+                              <w:jc w:val="center"/>
+                              <w:rPr>
+                                <w:rFonts w:cs="B Nazanin" w:hint="cs"/>
+                                <w:i w:val="0"/>
+                                <w:iCs w:val="0"/>
+                                <w:color w:val="auto"/>
+                                <w:sz w:val="22"/>
+                                <w:szCs w:val="24"/>
+                                <w:rtl/>
+                                <w:lang w:bidi="fa-IR"/>
+                              </w:rPr>
+                            </w:pPr>
+                            <w:r>
+                              <w:rPr>
+                                <w:rFonts w:cs="B Nazanin" w:hint="cs"/>
+                                <w:i w:val="0"/>
+                                <w:iCs w:val="0"/>
+                                <w:color w:val="auto"/>
+                                <w:sz w:val="24"/>
+                                <w:szCs w:val="24"/>
+                                <w:rtl/>
+                              </w:rPr>
+                              <w:t>جدول</w:t>
+                            </w:r>
+                            <w:r>
+                              <w:rPr>
+                                <w:rFonts w:cs="B Nazanin"/>
+                                <w:i w:val="0"/>
+                                <w:iCs w:val="0"/>
+                                <w:color w:val="auto"/>
+                                <w:sz w:val="24"/>
+                                <w:szCs w:val="24"/>
+                                <w:rtl/>
+                              </w:rPr>
+                              <w:t xml:space="preserve"> </w:t>
+                            </w:r>
+                            <w:r>
+                              <w:rPr>
+                                <w:rFonts w:cs="B Nazanin" w:hint="cs"/>
+                                <w:i w:val="0"/>
+                                <w:iCs w:val="0"/>
+                                <w:color w:val="auto"/>
+                                <w:sz w:val="24"/>
+                                <w:szCs w:val="24"/>
+                                <w:rtl/>
+                              </w:rPr>
+                              <w:t>(</w:t>
+                            </w:r>
+                            <w:r>
+                              <w:rPr>
+                                <w:rFonts w:cs="B Nazanin" w:hint="cs"/>
+                                <w:i w:val="0"/>
+                                <w:iCs w:val="0"/>
+                                <w:color w:val="auto"/>
+                                <w:sz w:val="24"/>
+                                <w:szCs w:val="24"/>
+                                <w:rtl/>
+                              </w:rPr>
+                              <w:t>4</w:t>
+                            </w:r>
+                            <w:r>
+                              <w:rPr>
+                                <w:rFonts w:cs="B Nazanin" w:hint="cs"/>
+                                <w:i w:val="0"/>
+                                <w:iCs w:val="0"/>
+                                <w:color w:val="auto"/>
+                                <w:sz w:val="24"/>
+                                <w:szCs w:val="24"/>
+                                <w:rtl/>
+                              </w:rPr>
+                              <w:t>-3)</w:t>
+                            </w:r>
+                            <w:r>
+                              <w:rPr>
+                                <w:rFonts w:hint="cs"/>
+                                <w:i w:val="0"/>
+                                <w:iCs w:val="0"/>
+                                <w:szCs w:val="24"/>
+                                <w:rtl/>
+                                <w:lang w:bidi="fa-IR"/>
+                              </w:rPr>
+                              <w:t xml:space="preserve"> </w:t>
+                            </w:r>
+                            <w:r>
+                              <w:rPr>
+                                <w:rFonts w:cs="B Nazanin" w:hint="cs"/>
+                                <w:i w:val="0"/>
+                                <w:iCs w:val="0"/>
+                                <w:color w:val="auto"/>
+                                <w:sz w:val="24"/>
+                                <w:szCs w:val="24"/>
+                                <w:rtl/>
+                                <w:lang w:bidi="fa-IR"/>
+                              </w:rPr>
+                              <w:t xml:space="preserve">مقدار </w:t>
+                            </w:r>
+                            <w:r>
+                              <w:rPr>
+                                <w:rFonts w:cs="B Nazanin"/>
+                                <w:i w:val="0"/>
+                                <w:iCs w:val="0"/>
+                                <w:color w:val="auto"/>
+                                <w:sz w:val="24"/>
+                                <w:szCs w:val="24"/>
+                                <w:lang w:bidi="fa-IR"/>
+                              </w:rPr>
+                              <w:t>PSNR</w:t>
+                            </w:r>
+                            <w:r>
+                              <w:rPr>
+                                <w:rFonts w:cs="B Nazanin" w:hint="cs"/>
+                                <w:i w:val="0"/>
+                                <w:iCs w:val="0"/>
+                                <w:color w:val="auto"/>
+                                <w:sz w:val="24"/>
+                                <w:szCs w:val="24"/>
+                                <w:rtl/>
+                                <w:lang w:bidi="fa-IR"/>
+                              </w:rPr>
+                              <w:t xml:space="preserve"> تصاویر خروجی</w:t>
+                            </w:r>
+                          </w:p>
+                        </w:txbxContent>
+                      </wps:txbx>
+                      <wps:bodyPr rot="0" spcFirstLastPara="0" vertOverflow="overflow" horzOverflow="overflow" vert="horz" wrap="square" lIns="0" tIns="0" rIns="0" bIns="0" numCol="1" spcCol="0" rtlCol="0" fromWordArt="0" anchor="t" anchorCtr="0" forceAA="0" compatLnSpc="1">
+                        <a:prstTxWarp prst="textNoShape">
+                          <a:avLst/>
+                        </a:prstTxWarp>
+                        <a:spAutoFit/>
+                      </wps:bodyPr>
+                    </wps:wsp>
+                  </a:graphicData>
+                </a:graphic>
+                <wp14:sizeRelH relativeFrom="margin">
+                  <wp14:pctWidth>0</wp14:pctWidth>
+                </wp14:sizeRelH>
+                <wp14:sizeRelV relativeFrom="margin">
+                  <wp14:pctHeight>0</wp14:pctHeight>
+                </wp14:sizeRelV>
+              </wp:anchor>
+            </w:drawing>
+          </mc:Choice>
+          <mc:Fallback>
+            <w:pict>
+              <v:shape w14:anchorId="37602EB5" id="Text Box 33" o:spid="_x0000_s1034" type="#_x0000_t202" style="position:absolute;left:0;text-align:left;margin-left:110.9pt;margin-top:16.15pt;width:229.2pt;height:.05pt;z-index:251694080;visibility:visible;mso-wrap-style:square;mso-width-percent:0;mso-height-percent:0;mso-wrap-distance-left:9pt;mso-wrap-distance-top:0;mso-wrap-distance-right:9pt;mso-wrap-distance-bottom:0;mso-position-horizontal:absolute;mso-position-horizontal-relative:margin;mso-position-vertical:absolute;mso-position-vertical-relative:text;mso-width-percent:0;mso-height-percent:0;mso-width-relative:margin;mso-height-relative:margin;v-text-anchor:top" o:gfxdata="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" stroked="f">
+                <v:textbox style="mso-fit-shape-to-text:t" inset="0,0,0,0">
+                  <w:txbxContent>
+                    <w:p>
+                      <w:pPr>
+                        <w:pStyle w:val="Caption"/>
+                        <w:jc w:val="center"/>
+                        <w:rPr>
+                          <w:rFonts w:cs="B Nazanin" w:hint="cs"/>
+                          <w:i w:val="0"/>
+                          <w:iCs w:val="0"/>
+                          <w:color w:val="auto"/>
+                          <w:sz w:val="22"/>
+                          <w:szCs w:val="24"/>
+                          <w:rtl/>
+                          <w:lang w:bidi="fa-IR"/>
+                        </w:rPr>
+                      </w:pPr>
+                      <w:r>
+                        <w:rPr>
+                          <w:rFonts w:cs="B Nazanin" w:hint="cs"/>
+                          <w:i w:val="0"/>
+                          <w:iCs w:val="0"/>
+                          <w:color w:val="auto"/>
+                          <w:sz w:val="24"/>
+                          <w:szCs w:val="24"/>
+                          <w:rtl/>
+                        </w:rPr>
+                        <w:t>جدول</w:t>
+                      </w:r>
+                      <w:r>
+                        <w:rPr>
+                          <w:rFonts w:cs="B Nazanin"/>
+                          <w:i w:val="0"/>
+                          <w:iCs w:val="0"/>
+                          <w:color w:val="auto"/>
+                          <w:sz w:val="24"/>
+                          <w:szCs w:val="24"/>
+                          <w:rtl/>
+                        </w:rPr>
+                        <w:t xml:space="preserve"> </w:t>
+                      </w:r>
+                      <w:r>
+                        <w:rPr>
+                          <w:rFonts w:cs="B Nazanin" w:hint="cs"/>
+                          <w:i w:val="0"/>
+                          <w:iCs w:val="0"/>
+                          <w:color w:val="auto"/>
+                          <w:sz w:val="24"/>
+                          <w:szCs w:val="24"/>
+                          <w:rtl/>
+                        </w:rPr>
+                        <w:t>(</w:t>
+                      </w:r>
+                      <w:r>
+                        <w:rPr>
+                          <w:rFonts w:cs="B Nazanin" w:hint="cs"/>
+                          <w:i w:val="0"/>
+                          <w:iCs w:val="0"/>
+                          <w:color w:val="auto"/>
+                          <w:sz w:val="24"/>
+                          <w:szCs w:val="24"/>
+                          <w:rtl/>
+                        </w:rPr>
+                        <w:t>4</w:t>
+                      </w:r>
+                      <w:r>
+                        <w:rPr>
+                          <w:rFonts w:cs="B Nazanin" w:hint="cs"/>
+                          <w:i w:val="0"/>
+                          <w:iCs w:val="0"/>
+                          <w:color w:val="auto"/>
+                          <w:sz w:val="24"/>
+                          <w:szCs w:val="24"/>
+                          <w:rtl/>
+                        </w:rPr>
+                        <w:t>-3)</w:t>
+                      </w:r>
+                      <w:r>
+                        <w:rPr>
+                          <w:rFonts w:hint="cs"/>
+                          <w:i w:val="0"/>
+                          <w:iCs w:val="0"/>
+                          <w:szCs w:val="24"/>
+                          <w:rtl/>
+                          <w:lang w:bidi="fa-IR"/>
+                        </w:rPr>
+                        <w:t xml:space="preserve"> </w:t>
+                      </w:r>
+                      <w:r>
+                        <w:rPr>
+                          <w:rFonts w:cs="B Nazanin" w:hint="cs"/>
+                          <w:i w:val="0"/>
+                          <w:iCs w:val="0"/>
+                          <w:color w:val="auto"/>
+                          <w:sz w:val="24"/>
+                          <w:szCs w:val="24"/>
+                          <w:rtl/>
+                          <w:lang w:bidi="fa-IR"/>
+                        </w:rPr>
+                        <w:t xml:space="preserve">مقدار </w:t>
+                      </w:r>
+                      <w:r>
+                        <w:rPr>
+                          <w:rFonts w:cs="B Nazanin"/>
+                          <w:i w:val="0"/>
+                          <w:iCs w:val="0"/>
+                          <w:color w:val="auto"/>
+                          <w:sz w:val="24"/>
+                          <w:szCs w:val="24"/>
+                          <w:lang w:bidi="fa-IR"/>
+                        </w:rPr>
+                        <w:t>PSNR</w:t>
+                      </w:r>
+                      <w:r>
+                        <w:rPr>
+                          <w:rFonts w:cs="B Nazanin" w:hint="cs"/>
+                          <w:i w:val="0"/>
+                          <w:iCs w:val="0"/>
+                          <w:color w:val="auto"/>
+                          <w:sz w:val="24"/>
+                          <w:szCs w:val="24"/>
+                          <w:rtl/>
+                          <w:lang w:bidi="fa-IR"/>
+                        </w:rPr>
+                        <w:t xml:space="preserve"> تصاویر خروجی</w:t>
+                      </w:r>
+                    </w:p>
+                  </w:txbxContent>
+                </v:textbox>
+                <w10:wrap type="square" anchorx="margin"/>
+              </v:shape>
+            </w:pict>
+          </mc:Fallback>
+        </mc:AlternateContent>
+      </w:r>
+    </w:p>
+    <w:p>
+      <w:pPr>
+        <w:pStyle w:val="a7"/>
+        <w:rPr>
+          <w:rtl/>
+          <w:lang w:bidi="fa-IR"/>
+        </w:rPr>
+      </w:pPr>
+      <w:r>
+        <w:rPr>
           <w:lang w:bidi="fa-IR"/>
         </w:rPr>
         <w:drawing>
-          <wp:anchor distT="0" distB="0" distL="114300" distR="114300" simplePos="0" relativeHeight="251672576" behindDoc="0" locked="0" layoutInCell="1" allowOverlap="1" wp14:anchorId="5C6964A1" wp14:editId="2CCA6B12">
+          <wp:anchor distT="0" distB="0" distL="114300" distR="114300" simplePos="0" relativeHeight="251672576" behindDoc="0" locked="0" layoutInCell="1" allowOverlap="1" wp14:anchorId="5C6964A1" wp14:editId="4470ACDE">
             <wp:simplePos x="0" y="0"/>
             <wp:positionH relativeFrom="margin">
-              <wp:align>right</wp:align>
+              <wp:posOffset>-53340</wp:posOffset>
             </wp:positionH>
             <wp:positionV relativeFrom="paragraph">
-              <wp:posOffset>743585</wp:posOffset>
+              <wp:posOffset>339725</wp:posOffset>
             </wp:positionV>
             <wp:extent cx="5731510" cy="2033905"/>
             <wp:effectExtent l="0" t="0" r="2540" b="4445"/>
@@ -10443,12 +12655,54 @@
                 </pic:pic>
               </a:graphicData>
             </a:graphic>
+            <wp14:sizeRelH relativeFrom="margin">
+              <wp14:pctWidth>0</wp14:pctWidth>
+            </wp14:sizeRelH>
+            <wp14:sizeRelV relativeFrom="margin">
+              <wp14:pctHeight>0</wp14:pctHeight>
+            </wp14:sizeRelV>
           </wp:anchor>
         </w:drawing>
       </w:r>
     </w:p>
     <w:p>
       <w:pPr>
+        <w:pStyle w:val="a7"/>
+        <w:rPr>
+          <w:rtl/>
+          <w:lang w:bidi="fa-IR"/>
+        </w:rPr>
+      </w:pPr>
+    </w:p>
+    <w:p>
+      <w:pPr>
+        <w:pStyle w:val="a7"/>
+        <w:rPr>
+          <w:rtl/>
+          <w:lang w:bidi="fa-IR"/>
+        </w:rPr>
+      </w:pPr>
+    </w:p>
+    <w:p>
+      <w:pPr>
+        <w:pStyle w:val="a7"/>
+        <w:rPr>
+          <w:rtl/>
+          <w:lang w:bidi="fa-IR"/>
+        </w:rPr>
+      </w:pPr>
+    </w:p>
+    <w:p>
+      <w:pPr>
+        <w:pStyle w:val="a7"/>
+        <w:rPr>
+          <w:rtl/>
+          <w:lang w:bidi="fa-IR"/>
+        </w:rPr>
+      </w:pPr>
+    </w:p>
+    <w:p>
+      <w:pPr>
         <w:pStyle w:val="a0"/>
         <w:rPr>
           <w:rtl/>
@@ -10459,6 +12713,7 @@
           <w:rFonts w:hint="cs"/>
           <w:rtl/>
         </w:rPr>
+        <w:lastRenderedPageBreak/>
         <w:t>نتایج پردازنده نهایی</w:t>
       </w:r>
     </w:p>
@@ -10579,16 +12834,7 @@
           <w:rtl/>
           <w:lang w:bidi="fa-IR"/>
         </w:rPr>
-        <w:t xml:space="preserve"> که یکی از پردازنده های معروف و مرجع در کار های تحقیقاتی و مقالات می‌باشد دارای بهبود 73 درصدی در زمان </w:t>
-      </w:r>
-      <w:r>
-        <w:rPr>
-          <w:rFonts w:hint="cs"/>
-          <w:rtl/>
-          <w:lang w:bidi="fa-IR"/>
-        </w:rPr>
-        <w:lastRenderedPageBreak/>
-        <w:t xml:space="preserve">اجرا می‌باشد که حاصل پایپلاین 5 مرحله ای و رفع وابستگی های داده ها در برنامه با استفاده از تکنیک های معماری کامپیوتر می‌باشد. پردازنده که فیزیکی ساخته شده با تکونولوژی 180 نانومتر </w:t>
+        <w:t xml:space="preserve"> که یکی از پردازنده های معروف و مرجع در کار های تحقیقاتی و مقالات می‌باشد دارای بهبود 73 درصدی در زمان اجرا می‌باشد که حاصل پایپلاین 5 مرحله ای و رفع وابستگی های داده ها در برنامه با استفاده از تکنیک های معماری کامپیوتر می‌باشد. پردازنده که فیزیکی ساخته شده با تکونولوژی 180 نانومتر </w:t>
       </w:r>
       <w:r>
         <w:rPr>
@@ -11561,16 +13807,9 @@
         </w:rPr>
       </w:pPr>
     </w:p>
-    <w:p>
-      <w:pPr>
-        <w:rPr>
-          <w:rtl/>
-        </w:rPr>
-      </w:pPr>
-    </w:p>
     <w:tbl>
       <w:tblPr>
-        <w:tblpPr w:leftFromText="180" w:rightFromText="180" w:vertAnchor="text" w:horzAnchor="margin" w:tblpXSpec="center" w:tblpY="625"/>
+        <w:tblpPr w:leftFromText="180" w:rightFromText="180" w:vertAnchor="text" w:horzAnchor="margin" w:tblpXSpec="center" w:tblpY="-9"/>
         <w:tblW w:w="4660" w:type="dxa"/>
         <w:tblCellMar>
           <w:left w:w="0" w:type="dxa"/>
@@ -11610,6 +13849,8 @@
             <w:pPr>
               <w:jc w:val="center"/>
             </w:pPr>
+            <w:bookmarkStart w:id="21" w:name="_GoBack"/>
+            <w:bookmarkEnd w:id="21"/>
             <w:r>
               <w:t>Core specifications</w:t>
             </w:r>
@@ -11816,6 +14057,13 @@
     </w:p>
     <w:p>
       <w:pPr>
+        <w:rPr>
+          <w:rtl/>
+        </w:rPr>
+      </w:pPr>
+    </w:p>
+    <w:p>
+      <w:pPr>
         <w:jc w:val="center"/>
         <w:rPr>
           <w:rtl/>
@@ -12596,7 +14844,6 @@
         <w:docPartUnique/>
       </w:docPartObj>
     </w:sdtPr>
-    <w:sdtEndPr/>
     <w:sdtContent>
       <w:p>
         <w:pPr>
@@ -12663,7 +14910,6 @@
         <w:docPartUnique/>
       </w:docPartObj>
     </w:sdtPr>
-    <w:sdtEndPr/>
     <w:sdtContent>
       <w:p>
         <w:pPr>
@@ -12803,7 +15049,6 @@
         <w:docPartUnique/>
       </w:docPartObj>
     </w:sdtPr>
-    <w:sdtEndPr/>
     <w:sdtContent>
       <w:p>
         <w:pPr>
@@ -12867,7 +15112,6 @@
         <w:docPartUnique/>
       </w:docPartObj>
     </w:sdtPr>
-    <w:sdtEndPr/>
     <w:sdtContent>
       <w:p>
         <w:pPr>
@@ -12932,7 +15176,6 @@
         <w:docPartUnique/>
       </w:docPartObj>
     </w:sdtPr>
-    <w:sdtEndPr/>
     <w:sdtContent>
       <w:p>
         <w:pPr>
@@ -12990,7 +15233,6 @@
         <w:docPartUnique/>
       </w:docPartObj>
     </w:sdtPr>
-    <w:sdtEndPr/>
     <w:sdtContent>
       <w:p>
         <w:pPr>
@@ -13062,7 +15304,6 @@
         <w:docPartUnique/>
       </w:docPartObj>
     </w:sdtPr>
-    <w:sdtEndPr/>
     <w:sdtContent>
       <w:p>
         <w:pPr>
@@ -13507,7 +15748,7 @@
               <v:stroke joinstyle="miter"/>
               <v:path gradientshapeok="t" o:connecttype="rect"/>
             </v:shapetype>
-            <v:shape id="Text Box 2" o:spid="_x0000_s1027" type="#_x0000_t202" style="position:absolute;left:0;text-align:left;margin-left:2.8pt;margin-top:-20.25pt;width:114pt;height:36.85pt;z-index:251660288;visibility:visible;mso-wrap-style:square;mso-width-percent:0;mso-height-percent:0;mso-wrap-distance-left:9pt;mso-wrap-distance-top:0;mso-wrap-distance-right:9pt;mso-wrap-distance-bottom:0;mso-position-horizontal:absolute;mso-position-horizontal-relative:margin;mso-position-vertical:absolute;mso-position-vertical-relative:text;mso-width-percent:0;mso-height-percent:0;mso-width-relative:page;mso-height-relative:page;v-text-anchor:top" o:gfxdata="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" filled="f" stroked="f">
+            <v:shape id="Text Box 2" o:spid="_x0000_s1036" type="#_x0000_t202" style="position:absolute;left:0;text-align:left;margin-left:2.8pt;margin-top:-20.25pt;width:114pt;height:36.85pt;z-index:251660288;visibility:visible;mso-wrap-style:square;mso-width-percent:0;mso-height-percent:0;mso-wrap-distance-left:9pt;mso-wrap-distance-top:0;mso-wrap-distance-right:9pt;mso-wrap-distance-bottom:0;mso-position-horizontal:absolute;mso-position-horizontal-relative:margin;mso-position-vertical:absolute;mso-position-vertical-relative:text;mso-width-percent:0;mso-height-percent:0;mso-width-relative:page;mso-height-relative:page;v-text-anchor:top" o:gfxdata="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" filled="f" stroked="f">
               <v:textbox inset="0,0,0,0">
                 <w:txbxContent>
                   <w:p>
@@ -14352,7 +16593,7 @@
               <v:stroke joinstyle="miter"/>
               <v:path gradientshapeok="t" o:connecttype="rect"/>
             </v:shapetype>
-            <v:shape id="Text Box 3" o:spid="_x0000_s1028" type="#_x0000_t202" style="position:absolute;left:0;text-align:left;margin-left:1.2pt;margin-top:-15.05pt;width:94pt;height:31.05pt;z-index:251661312;visibility:visible;mso-wrap-style:square;mso-width-percent:0;mso-height-percent:0;mso-wrap-distance-left:9pt;mso-wrap-distance-top:0;mso-wrap-distance-right:9pt;mso-wrap-distance-bottom:0;mso-position-horizontal:absolute;mso-position-horizontal-relative:text;mso-position-vertical:absolute;mso-position-vertical-relative:text;mso-width-percent:0;mso-height-percent:0;mso-width-relative:page;mso-height-relative:page;v-text-anchor:top" o:gfxdata="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" filled="f" stroked="f">
+            <v:shape id="Text Box 3" o:spid="_x0000_s1037" type="#_x0000_t202" style="position:absolute;left:0;text-align:left;margin-left:1.2pt;margin-top:-15.05pt;width:94pt;height:31.05pt;z-index:251661312;visibility:visible;mso-wrap-style:square;mso-width-percent:0;mso-height-percent:0;mso-wrap-distance-left:9pt;mso-wrap-distance-top:0;mso-wrap-distance-right:9pt;mso-wrap-distance-bottom:0;mso-position-horizontal:absolute;mso-position-horizontal-relative:text;mso-position-vertical:absolute;mso-position-vertical-relative:text;mso-width-percent:0;mso-height-percent:0;mso-width-relative:page;mso-height-relative:page;v-text-anchor:top" o:gfxdata="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" filled="f" stroked="f">
               <v:textbox inset="0,0,0,0">
                 <w:txbxContent>
                   <w:p>
@@ -15124,7 +17365,7 @@
               <v:stroke joinstyle="miter"/>
               <v:path gradientshapeok="t" o:connecttype="rect"/>
             </v:shapetype>
-            <v:shape id="Text Box 7" o:spid="_x0000_s1029" type="#_x0000_t202" style="position:absolute;left:0;text-align:left;margin-left:0;margin-top:-14pt;width:64.5pt;height:29.65pt;z-index:251663360;visibility:visible;mso-wrap-style:square;mso-width-percent:0;mso-height-percent:0;mso-wrap-distance-left:9pt;mso-wrap-distance-top:0;mso-wrap-distance-right:9pt;mso-wrap-distance-bottom:0;mso-position-horizontal:absolute;mso-position-horizontal-relative:text;mso-position-vertical:absolute;mso-position-vertical-relative:text;mso-width-percent:0;mso-height-percent:0;mso-width-relative:page;mso-height-relative:page;v-text-anchor:top" o:gfxdata="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" filled="f" stroked="f">
+            <v:shape id="Text Box 7" o:spid="_x0000_s1038" type="#_x0000_t202" style="position:absolute;left:0;text-align:left;margin-left:0;margin-top:-14pt;width:64.5pt;height:29.65pt;z-index:251663360;visibility:visible;mso-wrap-style:square;mso-width-percent:0;mso-height-percent:0;mso-wrap-distance-left:9pt;mso-wrap-distance-top:0;mso-wrap-distance-right:9pt;mso-wrap-distance-bottom:0;mso-position-horizontal:absolute;mso-position-horizontal-relative:text;mso-position-vertical:absolute;mso-position-vertical-relative:text;mso-width-percent:0;mso-height-percent:0;mso-width-relative:page;mso-height-relative:page;v-text-anchor:top" o:gfxdata="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" filled="f" stroked="f">
               <v:textbox inset="0,0,0,0">
                 <w:txbxContent>
                   <w:p>
@@ -15675,7 +17916,7 @@
               <v:stroke joinstyle="miter"/>
               <v:path gradientshapeok="t" o:connecttype="rect"/>
             </v:shapetype>
-            <v:shape id="Text Box 6" o:spid="_x0000_s1030" type="#_x0000_t202" style="position:absolute;left:0;text-align:left;margin-left:0;margin-top:-9.55pt;width:4in;height:27.75pt;z-index:251662336;visibility:visible;mso-wrap-style:square;mso-width-percent:0;mso-height-percent:0;mso-wrap-distance-left:9pt;mso-wrap-distance-top:0;mso-wrap-distance-right:9pt;mso-wrap-distance-bottom:0;mso-position-horizontal:absolute;mso-position-horizontal-relative:text;mso-position-vertical:absolute;mso-position-vertical-relative:text;mso-width-percent:0;mso-height-percent:0;mso-width-relative:page;mso-height-relative:page;v-text-anchor:top" o:gfxdata="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" filled="f" stroked="f">
+            <v:shape id="Text Box 6" o:spid="_x0000_s1039" type="#_x0000_t202" style="position:absolute;left:0;text-align:left;margin-left:0;margin-top:-9.55pt;width:4in;height:27.75pt;z-index:251662336;visibility:visible;mso-wrap-style:square;mso-width-percent:0;mso-height-percent:0;mso-wrap-distance-left:9pt;mso-wrap-distance-top:0;mso-wrap-distance-right:9pt;mso-wrap-distance-bottom:0;mso-position-horizontal:absolute;mso-position-horizontal-relative:text;mso-position-vertical:absolute;mso-position-vertical-relative:text;mso-width-percent:0;mso-height-percent:0;mso-width-relative:page;mso-height-relative:page;v-text-anchor:top" o:gfxdata="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" filled="f" stroked="f">
               <v:textbox inset="0,0,0,0">
                 <w:txbxContent>
                   <w:p>
@@ -16355,7 +18596,7 @@
               <v:stroke joinstyle="miter"/>
               <v:path gradientshapeok="t" o:connecttype="rect"/>
             </v:shapetype>
-            <v:shape id="Text Box 1" o:spid="_x0000_s1026" type="#_x0000_t202" style="position:absolute;left:0;text-align:left;margin-left:0;margin-top:-17.05pt;width:126.4pt;height:31.8pt;z-index:251659264;visibility:visible;mso-wrap-style:square;mso-width-percent:0;mso-height-percent:0;mso-wrap-distance-left:9pt;mso-wrap-distance-top:0;mso-wrap-distance-right:9pt;mso-wrap-distance-bottom:0;mso-position-horizontal:left;mso-position-horizontal-relative:margin;mso-position-vertical:absolute;mso-position-vertical-relative:text;mso-width-percent:0;mso-height-percent:0;mso-width-relative:page;mso-height-relative:page;v-text-anchor:top" o:gfxdata="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" filled="f" stroked="f">
+            <v:shape id="Text Box 1" o:spid="_x0000_s1035" type="#_x0000_t202" style="position:absolute;left:0;text-align:left;margin-left:0;margin-top:-17.05pt;width:126.4pt;height:31.8pt;z-index:251659264;visibility:visible;mso-wrap-style:square;mso-width-percent:0;mso-height-percent:0;mso-wrap-distance-left:9pt;mso-wrap-distance-top:0;mso-wrap-distance-right:9pt;mso-wrap-distance-bottom:0;mso-position-horizontal:left;mso-position-horizontal-relative:margin;mso-position-vertical:absolute;mso-position-vertical-relative:text;mso-width-percent:0;mso-height-percent:0;mso-width-relative:page;mso-height-relative:page;v-text-anchor:top" o:gfxdata="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" filled="f" stroked="f">
               <v:textbox inset="0,0,0,0">
                 <w:txbxContent>
                   <w:p>
@@ -18460,6 +20701,25 @@
       <w:ind w:left="720"/>
       <w:contextualSpacing/>
     </w:pPr>
+  </w:style>
+  <w:style w:type="paragraph" w:styleId="Caption">
+    <w:name w:val="caption"/>
+    <w:basedOn w:val="Normal"/>
+    <w:next w:val="Normal"/>
+    <w:uiPriority w:val="35"/>
+    <w:unhideWhenUsed/>
+    <w:qFormat/>
+    <w:rsid w:val="00F74534"/>
+    <w:pPr>
+      <w:spacing w:after="200"/>
+    </w:pPr>
+    <w:rPr>
+      <w:i/>
+      <w:iCs/>
+      <w:color w:val="44546A" w:themeColor="text2"/>
+      <w:sz w:val="18"/>
+      <w:szCs w:val="18"/>
+    </w:rPr>
   </w:style>
 </w:styles>
 </file>

</xml_diff>

<commit_message>
📝 Finish report document
</commit_message>
<xml_diff>
--- a/Documents/Temporary_Documents/قالب-گزارش-کارآموزی.docx
+++ b/Documents/Temporary_Documents/قالب-گزارش-کارآموزی.docx
@@ -1598,6 +1598,203 @@
       <w:pPr>
         <w:pStyle w:val="TOC2"/>
         <w:rPr>
+          <w:rFonts w:hint="cs"/>
+          <w:rtl/>
+        </w:rPr>
+      </w:pPr>
+      <w:hyperlink w:anchor="_Toc16262961" w:history="1">
+        <w:r>
+          <w:rPr>
+            <w:rStyle w:val="Hyperlink"/>
+            <w:rFonts w:cs="B Zar"/>
+            <w:rtl/>
+          </w:rPr>
+          <w:t>1-1-</w:t>
+        </w:r>
+        <w:r>
+          <w:rPr>
+            <w:rStyle w:val="Hyperlink"/>
+            <w:rFonts w:cs="B Zar" w:hint="cs"/>
+            <w:rtl/>
+          </w:rPr>
+          <w:t xml:space="preserve"> </w:t>
+        </w:r>
+        <w:r>
+          <w:rPr>
+            <w:rStyle w:val="Hyperlink"/>
+            <w:rtl/>
+          </w:rPr>
+          <w:t>م</w:t>
+        </w:r>
+        <w:r>
+          <w:rPr>
+            <w:rStyle w:val="Hyperlink"/>
+            <w:rFonts w:hint="cs"/>
+            <w:rtl/>
+          </w:rPr>
+          <w:t>عرفی محل کارآموزی</w:t>
+        </w:r>
+        <w:r>
+          <w:rPr>
+            <w:rStyle w:val="Hyperlink"/>
+          </w:rPr>
+          <w:t xml:space="preserve"> </w:t>
+        </w:r>
+        <w:r>
+          <w:rPr>
+            <w:webHidden/>
+            <w:rtl/>
+          </w:rPr>
+          <w:tab/>
+        </w:r>
+      </w:hyperlink>
+      <w:r>
+        <w:rPr>
+          <w:rFonts w:hint="cs"/>
+          <w:rtl/>
+        </w:rPr>
+        <w:t>2</w:t>
+      </w:r>
+    </w:p>
+    <w:p>
+      <w:pPr>
+        <w:pStyle w:val="TOC2"/>
+        <w:rPr>
+          <w:rFonts w:asciiTheme="minorHAnsi" w:eastAsiaTheme="minorEastAsia" w:hAnsiTheme="minorHAnsi" w:cstheme="minorBidi"/>
+          <w:bCs/>
+          <w:sz w:val="22"/>
+          <w:szCs w:val="22"/>
+          <w:rtl/>
+          <w:lang w:bidi="ar-SA"/>
+        </w:rPr>
+      </w:pPr>
+      <w:hyperlink w:anchor="_Toc16262964" w:history="1">
+        <w:r>
+          <w:rPr>
+            <w:rStyle w:val="Hyperlink"/>
+            <w:rtl/>
+          </w:rPr>
+          <w:t>فصل 2: مشروح فعال</w:t>
+        </w:r>
+        <w:r>
+          <w:rPr>
+            <w:rStyle w:val="Hyperlink"/>
+            <w:rFonts w:hint="cs"/>
+            <w:rtl/>
+          </w:rPr>
+          <w:t>ی</w:t>
+        </w:r>
+        <w:r>
+          <w:rPr>
+            <w:rStyle w:val="Hyperlink"/>
+            <w:rFonts w:hint="eastAsia"/>
+            <w:rtl/>
+          </w:rPr>
+          <w:t>ت</w:t>
+        </w:r>
+        <w:r>
+          <w:rPr>
+            <w:rStyle w:val="Hyperlink"/>
+            <w:rtl/>
+          </w:rPr>
+          <w:t xml:space="preserve"> ها</w:t>
+        </w:r>
+        <w:r>
+          <w:rPr>
+            <w:rStyle w:val="Hyperlink"/>
+            <w:rFonts w:hint="cs"/>
+            <w:rtl/>
+          </w:rPr>
+          <w:t>ی</w:t>
+        </w:r>
+        <w:r>
+          <w:rPr>
+            <w:rStyle w:val="Hyperlink"/>
+            <w:rtl/>
+          </w:rPr>
+          <w:t xml:space="preserve"> انجام شده</w:t>
+        </w:r>
+        <w:r>
+          <w:rPr>
+            <w:webHidden/>
+            <w:rtl/>
+          </w:rPr>
+          <w:tab/>
+        </w:r>
+        <w:r>
+          <w:rPr>
+            <w:webHidden/>
+            <w:rtl/>
+          </w:rPr>
+          <w:fldChar w:fldCharType="begin"/>
+        </w:r>
+        <w:r>
+          <w:rPr>
+            <w:webHidden/>
+            <w:rtl/>
+          </w:rPr>
+          <w:instrText xml:space="preserve"> </w:instrText>
+        </w:r>
+        <w:r>
+          <w:rPr>
+            <w:webHidden/>
+          </w:rPr>
+          <w:instrText>PAGEREF</w:instrText>
+        </w:r>
+        <w:r>
+          <w:rPr>
+            <w:webHidden/>
+            <w:rtl/>
+          </w:rPr>
+          <w:instrText xml:space="preserve"> _</w:instrText>
+        </w:r>
+        <w:r>
+          <w:rPr>
+            <w:webHidden/>
+          </w:rPr>
+          <w:instrText>Toc16262964 \h</w:instrText>
+        </w:r>
+        <w:r>
+          <w:rPr>
+            <w:webHidden/>
+            <w:rtl/>
+          </w:rPr>
+          <w:instrText xml:space="preserve"> </w:instrText>
+        </w:r>
+        <w:r>
+          <w:rPr>
+            <w:webHidden/>
+            <w:rtl/>
+          </w:rPr>
+        </w:r>
+        <w:r>
+          <w:rPr>
+            <w:webHidden/>
+            <w:rtl/>
+          </w:rPr>
+          <w:fldChar w:fldCharType="separate"/>
+        </w:r>
+        <w:r>
+          <w:rPr>
+            <w:webHidden/>
+            <w:rtl/>
+            <w:lang w:bidi="ar-SA"/>
+          </w:rPr>
+          <w:t>3</w:t>
+        </w:r>
+        <w:r>
+          <w:rPr>
+            <w:webHidden/>
+            <w:rtl/>
+          </w:rPr>
+          <w:fldChar w:fldCharType="end"/>
+        </w:r>
+      </w:hyperlink>
+    </w:p>
+    <w:p>
+      <w:pPr>
+        <w:pStyle w:val="TOC2"/>
+        <w:rPr>
           <w:rFonts w:asciiTheme="minorHAnsi" w:eastAsiaTheme="minorEastAsia" w:hAnsiTheme="minorHAnsi" w:cstheme="minorBidi"/>
           <w:sz w:val="22"/>
           <w:szCs w:val="22"/>
@@ -1605,31 +1802,452 @@
           <w:lang w:bidi="ar-SA"/>
         </w:rPr>
       </w:pPr>
-      <w:hyperlink w:anchor="_Toc16262961" w:history="1">
+      <w:hyperlink w:anchor="_Toc16262965" w:history="1">
         <w:r>
           <w:rPr>
             <w:rStyle w:val="Hyperlink"/>
             <w:rFonts w:cs="B Zar"/>
             <w:rtl/>
           </w:rPr>
-          <w:t>1-1</w:t>
+          <w:t>2-1-</w:t>
+        </w:r>
+        <w:r>
+          <w:rPr>
+            <w:rStyle w:val="Hyperlink"/>
+            <w:rtl/>
+          </w:rPr>
+          <w:t xml:space="preserve"> مقدم</w:t>
+        </w:r>
+        <w:r>
+          <w:rPr>
+            <w:rStyle w:val="Hyperlink"/>
+            <w:rFonts w:hint="cs"/>
+            <w:rtl/>
+          </w:rPr>
+          <w:t>ه</w:t>
+        </w:r>
+        <w:r>
+          <w:rPr>
+            <w:webHidden/>
+            <w:rtl/>
+          </w:rPr>
+          <w:tab/>
+        </w:r>
+        <w:r>
+          <w:rPr>
+            <w:webHidden/>
+            <w:rtl/>
+          </w:rPr>
+          <w:fldChar w:fldCharType="begin"/>
+        </w:r>
+        <w:r>
+          <w:rPr>
+            <w:webHidden/>
+            <w:rtl/>
+          </w:rPr>
+          <w:instrText xml:space="preserve"> </w:instrText>
+        </w:r>
+        <w:r>
+          <w:rPr>
+            <w:webHidden/>
+          </w:rPr>
+          <w:instrText>PAGEREF</w:instrText>
+        </w:r>
+        <w:r>
+          <w:rPr>
+            <w:webHidden/>
+            <w:rtl/>
+          </w:rPr>
+          <w:instrText xml:space="preserve"> _</w:instrText>
+        </w:r>
+        <w:r>
+          <w:rPr>
+            <w:webHidden/>
+          </w:rPr>
+          <w:instrText>Toc16262965 \h</w:instrText>
+        </w:r>
+        <w:r>
+          <w:rPr>
+            <w:webHidden/>
+            <w:rtl/>
+          </w:rPr>
+          <w:instrText xml:space="preserve"> </w:instrText>
+        </w:r>
+        <w:r>
+          <w:rPr>
+            <w:webHidden/>
+            <w:rtl/>
+          </w:rPr>
+        </w:r>
+        <w:r>
+          <w:rPr>
+            <w:webHidden/>
+            <w:rtl/>
+          </w:rPr>
+          <w:fldChar w:fldCharType="separate"/>
+        </w:r>
+        <w:r>
+          <w:rPr>
+            <w:webHidden/>
+            <w:rtl/>
+            <w:lang w:bidi="ar-SA"/>
+          </w:rPr>
+          <w:t>4</w:t>
+        </w:r>
+        <w:r>
+          <w:rPr>
+            <w:webHidden/>
+            <w:rtl/>
+          </w:rPr>
+          <w:fldChar w:fldCharType="end"/>
+        </w:r>
+      </w:hyperlink>
+    </w:p>
+    <w:p>
+      <w:pPr>
+        <w:pStyle w:val="TOC2"/>
+        <w:rPr>
+          <w:rFonts w:asciiTheme="minorHAnsi" w:eastAsiaTheme="minorEastAsia" w:hAnsiTheme="minorHAnsi" w:cstheme="minorBidi"/>
+          <w:sz w:val="22"/>
+          <w:szCs w:val="22"/>
+          <w:rtl/>
+          <w:lang w:bidi="ar-SA"/>
+        </w:rPr>
+      </w:pPr>
+      <w:hyperlink w:anchor="_Toc16262966" w:history="1">
+        <w:r>
+          <w:rPr>
+            <w:rStyle w:val="Hyperlink"/>
+            <w:rFonts w:cs="B Zar"/>
+            <w:rtl/>
+          </w:rPr>
+          <w:t>2-2-</w:t>
+        </w:r>
+        <w:r>
+          <w:rPr>
+            <w:rStyle w:val="Hyperlink"/>
+            <w:rtl/>
+          </w:rPr>
+          <w:t xml:space="preserve"> </w:t>
+        </w:r>
+        <w:r>
+          <w:rPr>
+            <w:rStyle w:val="Hyperlink"/>
+            <w:rFonts w:hint="cs"/>
+            <w:rtl/>
+          </w:rPr>
+          <w:t>محاسبات تقریبی</w:t>
+        </w:r>
+        <w:r>
+          <w:rPr>
+            <w:webHidden/>
+            <w:rtl/>
+          </w:rPr>
+          <w:tab/>
+        </w:r>
+      </w:hyperlink>
+      <w:r>
+        <w:rPr>
+          <w:rFonts w:hint="cs"/>
+          <w:rtl/>
+        </w:rPr>
+        <w:t>4</w:t>
+      </w:r>
+    </w:p>
+    <w:p>
+      <w:pPr>
+        <w:pStyle w:val="TOC3"/>
+        <w:rPr>
+          <w:rtl/>
+        </w:rPr>
+      </w:pPr>
+      <w:hyperlink w:anchor="_Toc16262967" w:history="1">
+        <w:r>
+          <w:rPr>
+            <w:rStyle w:val="Hyperlink"/>
+            <w:rtl/>
+          </w:rPr>
+          <w:t xml:space="preserve">2-2-1- </w:t>
+        </w:r>
+        <w:r>
+          <w:rPr>
+            <w:rFonts w:hint="cs"/>
+            <w:rtl/>
+          </w:rPr>
+          <w:t>توضیح محاسبات تقریبی</w:t>
+        </w:r>
+        <w:r>
+          <w:rPr>
+            <w:webHidden/>
+            <w:rtl/>
+          </w:rPr>
+          <w:tab/>
+        </w:r>
+        <w:r>
+          <w:rPr>
+            <w:webHidden/>
+            <w:rtl/>
+          </w:rPr>
+          <w:fldChar w:fldCharType="begin"/>
+        </w:r>
+        <w:r>
+          <w:rPr>
+            <w:webHidden/>
+            <w:rtl/>
+          </w:rPr>
+          <w:instrText xml:space="preserve"> </w:instrText>
+        </w:r>
+        <w:r>
+          <w:rPr>
+            <w:webHidden/>
+          </w:rPr>
+          <w:instrText>PAGEREF</w:instrText>
+        </w:r>
+        <w:r>
+          <w:rPr>
+            <w:webHidden/>
+            <w:rtl/>
+          </w:rPr>
+          <w:instrText xml:space="preserve"> _</w:instrText>
+        </w:r>
+        <w:r>
+          <w:rPr>
+            <w:webHidden/>
+          </w:rPr>
+          <w:instrText>Toc16262967 \h</w:instrText>
+        </w:r>
+        <w:r>
+          <w:rPr>
+            <w:webHidden/>
+            <w:rtl/>
+          </w:rPr>
+          <w:instrText xml:space="preserve"> </w:instrText>
+        </w:r>
+        <w:r>
+          <w:rPr>
+            <w:webHidden/>
+            <w:rtl/>
+          </w:rPr>
+        </w:r>
+        <w:r>
+          <w:rPr>
+            <w:webHidden/>
+            <w:rtl/>
+          </w:rPr>
+          <w:fldChar w:fldCharType="separate"/>
+        </w:r>
+        <w:r>
+          <w:rPr>
+            <w:webHidden/>
+            <w:rtl/>
+            <w:lang w:bidi="ar-SA"/>
+          </w:rPr>
+          <w:t>4</w:t>
+        </w:r>
+        <w:r>
+          <w:rPr>
+            <w:webHidden/>
+            <w:rtl/>
+          </w:rPr>
+          <w:fldChar w:fldCharType="end"/>
+        </w:r>
+      </w:hyperlink>
+    </w:p>
+    <w:p>
+      <w:pPr>
+        <w:pStyle w:val="TOC3"/>
+        <w:rPr>
+          <w:rFonts w:asciiTheme="minorHAnsi" w:eastAsiaTheme="minorEastAsia" w:hAnsiTheme="minorHAnsi" w:cstheme="minorBidi"/>
+          <w:sz w:val="22"/>
+          <w:szCs w:val="22"/>
+          <w:rtl/>
+          <w:lang w:bidi="ar-SA"/>
+        </w:rPr>
+      </w:pPr>
+      <w:hyperlink w:anchor="_Toc16262967" w:history="1">
+        <w:r>
+          <w:rPr>
+            <w:rStyle w:val="Hyperlink"/>
+            <w:rtl/>
+          </w:rPr>
+          <w:t>2-2-</w:t>
+        </w:r>
+        <w:r>
+          <w:rPr>
+            <w:rStyle w:val="Hyperlink"/>
+            <w:rFonts w:hint="cs"/>
+            <w:rtl/>
+          </w:rPr>
+          <w:t>2</w:t>
+        </w:r>
+        <w:r>
+          <w:rPr>
+            <w:rStyle w:val="Hyperlink"/>
+            <w:rtl/>
+          </w:rPr>
+          <w:t xml:space="preserve">- </w:t>
+        </w:r>
+        <w:r>
+          <w:rPr>
+            <w:rFonts w:hint="cs"/>
+            <w:rtl/>
+          </w:rPr>
+          <w:t>طراحی ضرب کننده تقریبی</w:t>
+        </w:r>
+        <w:r>
+          <w:rPr>
+            <w:webHidden/>
+            <w:rtl/>
+          </w:rPr>
+          <w:tab/>
+        </w:r>
+        <w:r>
+          <w:rPr>
+            <w:webHidden/>
+            <w:rtl/>
+          </w:rPr>
+          <w:fldChar w:fldCharType="begin"/>
+        </w:r>
+        <w:r>
+          <w:rPr>
+            <w:webHidden/>
+            <w:rtl/>
+          </w:rPr>
+          <w:instrText xml:space="preserve"> </w:instrText>
+        </w:r>
+        <w:r>
+          <w:rPr>
+            <w:webHidden/>
+          </w:rPr>
+          <w:instrText>PAGEREF</w:instrText>
+        </w:r>
+        <w:r>
+          <w:rPr>
+            <w:webHidden/>
+            <w:rtl/>
+          </w:rPr>
+          <w:instrText xml:space="preserve"> _</w:instrText>
+        </w:r>
+        <w:r>
+          <w:rPr>
+            <w:webHidden/>
+          </w:rPr>
+          <w:instrText>Toc16262967 \h</w:instrText>
+        </w:r>
+        <w:r>
+          <w:rPr>
+            <w:webHidden/>
+            <w:rtl/>
+          </w:rPr>
+          <w:instrText xml:space="preserve"> </w:instrText>
+        </w:r>
+        <w:r>
+          <w:rPr>
+            <w:webHidden/>
+            <w:rtl/>
+          </w:rPr>
+        </w:r>
+        <w:r>
+          <w:rPr>
+            <w:webHidden/>
+            <w:rtl/>
+          </w:rPr>
+          <w:fldChar w:fldCharType="separate"/>
+        </w:r>
+        <w:r>
+          <w:rPr>
+            <w:webHidden/>
+            <w:rtl/>
+            <w:lang w:bidi="ar-SA"/>
+          </w:rPr>
+          <w:t>4</w:t>
+        </w:r>
+        <w:r>
+          <w:rPr>
+            <w:webHidden/>
+            <w:rtl/>
+          </w:rPr>
+          <w:fldChar w:fldCharType="end"/>
+        </w:r>
+      </w:hyperlink>
+    </w:p>
+    <w:p>
+      <w:pPr>
+        <w:pStyle w:val="TOC2"/>
+        <w:rPr>
+          <w:rFonts w:asciiTheme="minorHAnsi" w:eastAsiaTheme="minorEastAsia" w:hAnsiTheme="minorHAnsi" w:cstheme="minorBidi"/>
+          <w:sz w:val="22"/>
+          <w:szCs w:val="22"/>
+          <w:rtl/>
+          <w:lang w:bidi="ar-SA"/>
+        </w:rPr>
+      </w:pPr>
+      <w:hyperlink w:anchor="_Toc16262968" w:history="1">
+        <w:r>
+          <w:rPr>
+            <w:rStyle w:val="Hyperlink"/>
+            <w:rFonts w:cs="B Zar"/>
+            <w:rtl/>
+          </w:rPr>
+          <w:t>2-3-</w:t>
+        </w:r>
+        <w:r>
+          <w:rPr>
+            <w:rStyle w:val="Hyperlink"/>
+            <w:rtl/>
+          </w:rPr>
+          <w:t xml:space="preserve"> </w:t>
+        </w:r>
+        <w:r>
+          <w:rPr>
+            <w:rStyle w:val="Hyperlink"/>
+            <w:rFonts w:hint="cs"/>
+            <w:rtl/>
+          </w:rPr>
+          <w:t xml:space="preserve">طراحی پردازنده 32 بیتی </w:t>
+        </w:r>
+        <w:r>
+          <w:rPr>
+            <w:rStyle w:val="Hyperlink"/>
+          </w:rPr>
+          <w:t>RISC-V</w:t>
+        </w:r>
+        <w:r>
+          <w:rPr>
+            <w:webHidden/>
+            <w:rtl/>
+          </w:rPr>
+          <w:tab/>
         </w:r>
         <w:bookmarkStart w:id="0" w:name="_GoBack"/>
         <w:bookmarkEnd w:id="0"/>
+      </w:hyperlink>
+      <w:r>
+        <w:rPr>
+          <w:rFonts w:hint="cs"/>
+          <w:rtl/>
+        </w:rPr>
+        <w:t>5</w:t>
+      </w:r>
+    </w:p>
+    <w:p>
+      <w:pPr>
+        <w:pStyle w:val="TOC3"/>
+        <w:rPr>
+          <w:rFonts w:asciiTheme="minorHAnsi" w:eastAsiaTheme="minorEastAsia" w:hAnsiTheme="minorHAnsi" w:cstheme="minorBidi"/>
+          <w:sz w:val="22"/>
+          <w:szCs w:val="22"/>
+          <w:rtl/>
+          <w:lang w:bidi="ar-SA"/>
+        </w:rPr>
+      </w:pPr>
+      <w:hyperlink w:anchor="_Toc16262969" w:history="1">
         <w:r>
           <w:rPr>
             <w:rStyle w:val="Hyperlink"/>
-            <w:rFonts w:cs="B Zar"/>
-            <w:rtl/>
-          </w:rPr>
-          <w:t>-</w:t>
-        </w:r>
-        <w:r>
-          <w:rPr>
-            <w:rStyle w:val="Hyperlink"/>
-            <w:rtl/>
-          </w:rPr>
-          <w:t xml:space="preserve"> م</w:t>
+            <w:rtl/>
+          </w:rPr>
+          <w:t>2-3-1- مطالعه مجموعه معمار</w:t>
         </w:r>
         <w:r>
           <w:rPr>
@@ -1637,7 +2255,22 @@
             <w:rFonts w:hint="cs"/>
             <w:rtl/>
           </w:rPr>
-          <w:t xml:space="preserve">عرفی محل کارآموزی </w:t>
+          <w:t>ی</w:t>
+        </w:r>
+        <w:r>
+          <w:rPr>
+            <w:rStyle w:val="Hyperlink"/>
+            <w:rtl/>
+          </w:rPr>
+          <w:t xml:space="preserve"> دستورالعمل</w:t>
+        </w:r>
+        <w:r>
+          <w:rPr>
+            <w:rStyle w:val="Hyperlink"/>
+            <w:rFonts w:hint="cs"/>
+            <w:rtl/>
+          </w:rPr>
+          <w:t xml:space="preserve"> </w:t>
         </w:r>
         <w:r>
           <w:rPr>
@@ -1648,74 +2281,186 @@
         </w:r>
         <w:r>
           <w:rPr>
+            <w:rFonts w:hint="cs"/>
             <w:webHidden/>
             <w:rtl/>
           </w:rPr>
-          <w:fldChar w:fldCharType="begin"/>
+          <w:t>6</w:t>
+        </w:r>
+      </w:hyperlink>
+    </w:p>
+    <w:p>
+      <w:pPr>
+        <w:pStyle w:val="TOC3"/>
+        <w:rPr>
+          <w:rtl/>
+        </w:rPr>
+      </w:pPr>
+      <w:hyperlink w:anchor="_Toc16262969" w:history="1">
+        <w:r>
+          <w:rPr>
+            <w:rStyle w:val="Hyperlink"/>
+            <w:rtl/>
+          </w:rPr>
+          <w:t>2-3-</w:t>
+        </w:r>
+        <w:r>
+          <w:rPr>
+            <w:rStyle w:val="Hyperlink"/>
+            <w:rFonts w:hint="cs"/>
+            <w:rtl/>
+          </w:rPr>
+          <w:t>2</w:t>
+        </w:r>
+        <w:r>
+          <w:rPr>
+            <w:rStyle w:val="Hyperlink"/>
+            <w:rtl/>
+          </w:rPr>
+          <w:t xml:space="preserve">- </w:t>
+        </w:r>
+        <w:r>
+          <w:rPr>
+            <w:rStyle w:val="Hyperlink"/>
+            <w:rFonts w:hint="cs"/>
+            <w:rtl/>
+          </w:rPr>
+          <w:t xml:space="preserve">طراحی پردازنده با وریلاگ </w:t>
         </w:r>
         <w:r>
           <w:rPr>
             <w:webHidden/>
             <w:rtl/>
           </w:rPr>
-          <w:instrText xml:space="preserve"> </w:instrText>
-        </w:r>
-        <w:r>
-          <w:rPr>
+          <w:tab/>
+        </w:r>
+        <w:r>
+          <w:rPr>
+            <w:rFonts w:hint="cs"/>
             <w:webHidden/>
-          </w:rPr>
-          <w:instrText>PAGEREF</w:instrText>
+            <w:rtl/>
+          </w:rPr>
+          <w:t>6</w:t>
+        </w:r>
+      </w:hyperlink>
+    </w:p>
+    <w:p>
+      <w:pPr>
+        <w:pStyle w:val="TOC3"/>
+        <w:rPr>
+          <w:rFonts w:asciiTheme="minorHAnsi" w:eastAsiaTheme="minorEastAsia" w:hAnsiTheme="minorHAnsi" w:cstheme="minorBidi"/>
+          <w:sz w:val="22"/>
+          <w:szCs w:val="22"/>
+          <w:rtl/>
+          <w:lang w:bidi="ar-SA"/>
+        </w:rPr>
+      </w:pPr>
+      <w:hyperlink w:anchor="_Toc16262969" w:history="1">
+        <w:r>
+          <w:rPr>
+            <w:rStyle w:val="Hyperlink"/>
+            <w:rtl/>
+          </w:rPr>
+          <w:t>2-3-</w:t>
+        </w:r>
+        <w:r>
+          <w:rPr>
+            <w:rStyle w:val="Hyperlink"/>
+            <w:rFonts w:hint="cs"/>
+            <w:rtl/>
+          </w:rPr>
+          <w:t>3</w:t>
+        </w:r>
+        <w:r>
+          <w:rPr>
+            <w:rStyle w:val="Hyperlink"/>
+            <w:rtl/>
+          </w:rPr>
+          <w:t xml:space="preserve">- </w:t>
+        </w:r>
+        <w:r>
+          <w:rPr>
+            <w:rStyle w:val="Hyperlink"/>
+            <w:rFonts w:hint="cs"/>
+            <w:rtl/>
+          </w:rPr>
+          <w:t xml:space="preserve">طراحی تراشه فیزیکی پردازنده </w:t>
         </w:r>
         <w:r>
           <w:rPr>
             <w:webHidden/>
             <w:rtl/>
           </w:rPr>
-          <w:instrText xml:space="preserve"> _</w:instrText>
-        </w:r>
-        <w:r>
-          <w:rPr>
+          <w:tab/>
+        </w:r>
+        <w:r>
+          <w:rPr>
+            <w:rFonts w:hint="cs"/>
             <w:webHidden/>
-          </w:rPr>
-          <w:instrText>Toc16262961 \h</w:instrText>
+            <w:rtl/>
+          </w:rPr>
+          <w:t>7</w:t>
+        </w:r>
+      </w:hyperlink>
+    </w:p>
+    <w:p>
+      <w:pPr>
+        <w:pStyle w:val="TOC3"/>
+        <w:rPr>
+          <w:rFonts w:asciiTheme="minorHAnsi" w:eastAsiaTheme="minorEastAsia" w:hAnsiTheme="minorHAnsi" w:cstheme="minorBidi"/>
+          <w:sz w:val="22"/>
+          <w:szCs w:val="22"/>
+          <w:rtl/>
+          <w:lang w:bidi="ar-SA"/>
+        </w:rPr>
+      </w:pPr>
+      <w:hyperlink w:anchor="_Toc16262969" w:history="1">
+        <w:r>
+          <w:rPr>
+            <w:rStyle w:val="Hyperlink"/>
+            <w:rtl/>
+          </w:rPr>
+          <w:t>2-3-</w:t>
+        </w:r>
+        <w:r>
+          <w:rPr>
+            <w:rStyle w:val="Hyperlink"/>
+            <w:rFonts w:hint="cs"/>
+            <w:rtl/>
+          </w:rPr>
+          <w:t>4</w:t>
+        </w:r>
+        <w:r>
+          <w:rPr>
+            <w:rStyle w:val="Hyperlink"/>
+            <w:rtl/>
+          </w:rPr>
+          <w:t xml:space="preserve">- </w:t>
+        </w:r>
+        <w:r>
+          <w:rPr>
+            <w:rStyle w:val="Hyperlink"/>
+            <w:rFonts w:hint="cs"/>
+            <w:rtl/>
+          </w:rPr>
+          <w:t xml:space="preserve">طراحی نرم افزار کمکی برای اجرای برنامه </w:t>
         </w:r>
         <w:r>
           <w:rPr>
             <w:webHidden/>
             <w:rtl/>
           </w:rPr>
-          <w:instrText xml:space="preserve"> </w:instrText>
-        </w:r>
-        <w:r>
-          <w:rPr>
+          <w:tab/>
+        </w:r>
+        <w:r>
+          <w:rPr>
+            <w:rFonts w:hint="cs"/>
             <w:webHidden/>
             <w:rtl/>
           </w:rPr>
-          <w:fldChar w:fldCharType="separate"/>
-        </w:r>
-        <w:r>
-          <w:rPr>
-            <w:b/>
-            <w:bCs/>
-            <w:webHidden/>
-          </w:rPr>
-          <w:t>Error! Bookmark not defined.</w:t>
-        </w:r>
-        <w:r>
-          <w:rPr>
-            <w:webHidden/>
-            <w:rtl/>
-          </w:rPr>
-          <w:fldChar w:fldCharType="end"/>
+          <w:t>8</w:t>
         </w:r>
       </w:hyperlink>
-      <w:r>
-        <w:rPr>
-          <w:rFonts w:hint="cs"/>
-          <w:rtl/>
-        </w:rPr>
-        <w:t>2</w:t>
-      </w:r>
     </w:p>
     <w:p>
       <w:pPr>
@@ -1729,13 +2474,13 @@
           <w:lang w:bidi="ar-SA"/>
         </w:rPr>
       </w:pPr>
-      <w:hyperlink w:anchor="_Toc16262964" w:history="1">
+      <w:hyperlink w:anchor="_Toc16262972" w:history="1">
         <w:r>
           <w:rPr>
             <w:rStyle w:val="Hyperlink"/>
             <w:rtl/>
           </w:rPr>
-          <w:t>فصل 2: مشروح فعال</w:t>
+          <w:t>فصل 3: نت</w:t>
         </w:r>
         <w:r>
           <w:rPr>
@@ -1751,14 +2496,14 @@
             <w:rFonts w:hint="eastAsia"/>
             <w:rtl/>
           </w:rPr>
-          <w:t>ت</w:t>
+          <w:t>ج</w:t>
         </w:r>
         <w:r>
           <w:rPr>
             <w:rStyle w:val="Hyperlink"/>
             <w:rtl/>
           </w:rPr>
-          <w:t xml:space="preserve"> ها</w:t>
+          <w:t>ه گ</w:t>
         </w:r>
         <w:r>
           <w:rPr>
@@ -1771,9 +2516,41 @@
         <w:r>
           <w:rPr>
             <w:rStyle w:val="Hyperlink"/>
-            <w:rtl/>
-          </w:rPr>
-          <w:t xml:space="preserve"> انجام شده</w:t>
+            <w:rFonts w:hint="eastAsia"/>
+            <w:rtl/>
+          </w:rPr>
+          <w:t>ر</w:t>
+        </w:r>
+        <w:r>
+          <w:rPr>
+            <w:rStyle w:val="Hyperlink"/>
+            <w:rFonts w:hint="cs"/>
+            <w:rtl/>
+          </w:rPr>
+          <w:t>ی</w:t>
+        </w:r>
+        <w:r>
+          <w:rPr>
+            <w:rStyle w:val="Hyperlink"/>
+            <w:rtl/>
+          </w:rPr>
+          <w:t xml:space="preserve"> و پ</w:t>
+        </w:r>
+        <w:r>
+          <w:rPr>
+            <w:rStyle w:val="Hyperlink"/>
+            <w:rFonts w:hint="cs"/>
+            <w:rtl/>
+          </w:rPr>
+          <w:t>ی</w:t>
+        </w:r>
+        <w:r>
+          <w:rPr>
+            <w:rStyle w:val="Hyperlink"/>
+            <w:rFonts w:hint="eastAsia"/>
+            <w:rtl/>
+          </w:rPr>
+          <w:t>شنهادها</w:t>
         </w:r>
         <w:r>
           <w:rPr>
@@ -1784,71 +2561,11 @@
         </w:r>
         <w:r>
           <w:rPr>
+            <w:rFonts w:hint="cs"/>
             <w:webHidden/>
             <w:rtl/>
           </w:rPr>
-          <w:fldChar w:fldCharType="begin"/>
-        </w:r>
-        <w:r>
-          <w:rPr>
-            <w:webHidden/>
-            <w:rtl/>
-          </w:rPr>
-          <w:instrText xml:space="preserve"> </w:instrText>
-        </w:r>
-        <w:r>
-          <w:rPr>
-            <w:webHidden/>
-          </w:rPr>
-          <w:instrText>PAGEREF</w:instrText>
-        </w:r>
-        <w:r>
-          <w:rPr>
-            <w:webHidden/>
-            <w:rtl/>
-          </w:rPr>
-          <w:instrText xml:space="preserve"> _</w:instrText>
-        </w:r>
-        <w:r>
-          <w:rPr>
-            <w:webHidden/>
-          </w:rPr>
-          <w:instrText>Toc16262964 \h</w:instrText>
-        </w:r>
-        <w:r>
-          <w:rPr>
-            <w:webHidden/>
-            <w:rtl/>
-          </w:rPr>
-          <w:instrText xml:space="preserve"> </w:instrText>
-        </w:r>
-        <w:r>
-          <w:rPr>
-            <w:webHidden/>
-            <w:rtl/>
-          </w:rPr>
-        </w:r>
-        <w:r>
-          <w:rPr>
-            <w:webHidden/>
-            <w:rtl/>
-          </w:rPr>
-          <w:fldChar w:fldCharType="separate"/>
-        </w:r>
-        <w:r>
-          <w:rPr>
-            <w:webHidden/>
-            <w:rtl/>
-            <w:lang w:bidi="ar-SA"/>
-          </w:rPr>
-          <w:t>3</w:t>
-        </w:r>
-        <w:r>
-          <w:rPr>
-            <w:webHidden/>
-            <w:rtl/>
-          </w:rPr>
-          <w:fldChar w:fldCharType="end"/>
+          <w:t>9</w:t>
         </w:r>
       </w:hyperlink>
     </w:p>
@@ -1863,14 +2580,14 @@
           <w:lang w:bidi="ar-SA"/>
         </w:rPr>
       </w:pPr>
-      <w:hyperlink w:anchor="_Toc16262965" w:history="1">
+      <w:hyperlink w:anchor="_Toc16262973" w:history="1">
         <w:r>
           <w:rPr>
             <w:rStyle w:val="Hyperlink"/>
             <w:rFonts w:cs="B Zar"/>
             <w:rtl/>
           </w:rPr>
-          <w:t>2-1-</w:t>
+          <w:t>3-1-</w:t>
         </w:r>
         <w:r>
           <w:rPr>
@@ -1889,70 +2606,8 @@
         <w:r>
           <w:rPr>
             <w:webHidden/>
-            <w:rtl/>
-          </w:rPr>
-          <w:fldChar w:fldCharType="begin"/>
-        </w:r>
-        <w:r>
-          <w:rPr>
-            <w:webHidden/>
-            <w:rtl/>
-          </w:rPr>
-          <w:instrText xml:space="preserve"> </w:instrText>
-        </w:r>
-        <w:r>
-          <w:rPr>
-            <w:webHidden/>
-          </w:rPr>
-          <w:instrText>PAGEREF</w:instrText>
-        </w:r>
-        <w:r>
-          <w:rPr>
-            <w:webHidden/>
-            <w:rtl/>
-          </w:rPr>
-          <w:instrText xml:space="preserve"> _</w:instrText>
-        </w:r>
-        <w:r>
-          <w:rPr>
-            <w:webHidden/>
-          </w:rPr>
-          <w:instrText>Toc16262965 \h</w:instrText>
-        </w:r>
-        <w:r>
-          <w:rPr>
-            <w:webHidden/>
-            <w:rtl/>
-          </w:rPr>
-          <w:instrText xml:space="preserve"> </w:instrText>
-        </w:r>
-        <w:r>
-          <w:rPr>
-            <w:webHidden/>
-            <w:rtl/>
-          </w:rPr>
-        </w:r>
-        <w:r>
-          <w:rPr>
-            <w:webHidden/>
-            <w:rtl/>
-          </w:rPr>
-          <w:fldChar w:fldCharType="separate"/>
-        </w:r>
-        <w:r>
-          <w:rPr>
-            <w:webHidden/>
-            <w:rtl/>
-            <w:lang w:bidi="ar-SA"/>
-          </w:rPr>
-          <w:t>4</w:t>
-        </w:r>
-        <w:r>
-          <w:rPr>
-            <w:webHidden/>
-            <w:rtl/>
-          </w:rPr>
-          <w:fldChar w:fldCharType="end"/>
+          </w:rPr>
+          <w:t>10</w:t>
         </w:r>
       </w:hyperlink>
     </w:p>
@@ -1967,14 +2622,14 @@
           <w:lang w:bidi="ar-SA"/>
         </w:rPr>
       </w:pPr>
-      <w:hyperlink w:anchor="_Toc16262966" w:history="1">
+      <w:hyperlink w:anchor="_Toc16262974" w:history="1">
         <w:r>
           <w:rPr>
             <w:rStyle w:val="Hyperlink"/>
             <w:rFonts w:cs="B Zar"/>
             <w:rtl/>
           </w:rPr>
-          <w:t>2-2-</w:t>
+          <w:t>3-2-</w:t>
         </w:r>
         <w:r>
           <w:rPr>
@@ -1989,7 +2644,7 @@
             <w:rFonts w:hint="cs"/>
             <w:rtl/>
           </w:rPr>
-          <w:t xml:space="preserve">محاسبات تقریبی </w:t>
+          <w:t xml:space="preserve">نتایج ضرب کننده تقریبی </w:t>
         </w:r>
         <w:r>
           <w:rPr>
@@ -2001,176 +2656,113 @@
         <w:r>
           <w:rPr>
             <w:webHidden/>
-            <w:rtl/>
-          </w:rPr>
-          <w:fldChar w:fldCharType="begin"/>
+          </w:rPr>
+          <w:t>10</w:t>
+        </w:r>
+      </w:hyperlink>
+    </w:p>
+    <w:p>
+      <w:pPr>
+        <w:pStyle w:val="TOC3"/>
+        <w:rPr>
+          <w:rtl/>
+        </w:rPr>
+      </w:pPr>
+      <w:hyperlink w:anchor="_Toc16262975" w:history="1">
+        <w:r>
+          <w:rPr>
+            <w:rStyle w:val="Hyperlink"/>
+            <w:rtl/>
+          </w:rPr>
+          <w:t xml:space="preserve">3-2-1- </w:t>
+        </w:r>
+        <w:r>
+          <w:rPr>
+            <w:rStyle w:val="Hyperlink"/>
+            <w:rFonts w:hint="cs"/>
+            <w:rtl/>
+          </w:rPr>
+          <w:t>بررسی خطا، زمان و مساحت</w:t>
+        </w:r>
+        <w:r>
+          <w:rPr>
+            <w:rStyle w:val="Hyperlink"/>
+            <w:rFonts w:hint="cs"/>
+            <w:rtl/>
+          </w:rPr>
+          <w:t xml:space="preserve"> </w:t>
         </w:r>
         <w:r>
           <w:rPr>
             <w:webHidden/>
             <w:rtl/>
           </w:rPr>
-          <w:instrText xml:space="preserve"> </w:instrText>
+          <w:tab/>
         </w:r>
         <w:r>
           <w:rPr>
             <w:webHidden/>
           </w:rPr>
-          <w:instrText>PAGEREF</w:instrText>
+          <w:t>10</w:t>
+        </w:r>
+      </w:hyperlink>
+    </w:p>
+    <w:p>
+      <w:pPr>
+        <w:pStyle w:val="TOC3"/>
+        <w:rPr>
+          <w:rtl/>
+        </w:rPr>
+      </w:pPr>
+      <w:hyperlink w:anchor="_Toc16262975" w:history="1">
+        <w:r>
+          <w:rPr>
+            <w:rStyle w:val="Hyperlink"/>
+            <w:rtl/>
+          </w:rPr>
+          <w:t>3-2-</w:t>
+        </w:r>
+        <w:r>
+          <w:rPr>
+            <w:rStyle w:val="Hyperlink"/>
+            <w:rFonts w:hint="cs"/>
+            <w:rtl/>
+          </w:rPr>
+          <w:t>2</w:t>
+        </w:r>
+        <w:r>
+          <w:rPr>
+            <w:rStyle w:val="Hyperlink"/>
+            <w:rtl/>
+          </w:rPr>
+          <w:t xml:space="preserve">- </w:t>
+        </w:r>
+        <w:r>
+          <w:rPr>
+            <w:rStyle w:val="Hyperlink"/>
+            <w:rFonts w:hint="cs"/>
+            <w:rtl/>
+          </w:rPr>
+          <w:t xml:space="preserve">نتیجه در برنامه پردازش تصویر </w:t>
         </w:r>
         <w:r>
           <w:rPr>
             <w:webHidden/>
             <w:rtl/>
           </w:rPr>
-          <w:instrText xml:space="preserve"> _</w:instrText>
+          <w:tab/>
         </w:r>
         <w:r>
           <w:rPr>
             <w:webHidden/>
           </w:rPr>
-          <w:instrText>Toc16262966 \h</w:instrText>
-        </w:r>
-        <w:r>
-          <w:rPr>
-            <w:webHidden/>
-            <w:rtl/>
-          </w:rPr>
-          <w:instrText xml:space="preserve"> </w:instrText>
-        </w:r>
-        <w:r>
-          <w:rPr>
-            <w:webHidden/>
-            <w:rtl/>
-          </w:rPr>
-          <w:fldChar w:fldCharType="separate"/>
-        </w:r>
-        <w:r>
-          <w:rPr>
-            <w:b/>
-            <w:bCs/>
-            <w:webHidden/>
-          </w:rPr>
-          <w:t>Error! Bookmark not defined.</w:t>
-        </w:r>
-        <w:r>
-          <w:rPr>
-            <w:webHidden/>
-            <w:rtl/>
-          </w:rPr>
-          <w:fldChar w:fldCharType="end"/>
+          <w:t>12</w:t>
         </w:r>
       </w:hyperlink>
-      <w:r>
-        <w:rPr>
-          <w:rFonts w:hint="cs"/>
-          <w:rtl/>
-        </w:rPr>
-        <w:t>4</w:t>
-      </w:r>
-    </w:p>
-    <w:p>
-      <w:pPr>
-        <w:pStyle w:val="TOC3"/>
-        <w:rPr>
-          <w:rtl/>
-        </w:rPr>
-      </w:pPr>
-      <w:hyperlink w:anchor="_Toc16262967" w:history="1">
-        <w:r>
-          <w:rPr>
-            <w:rStyle w:val="Hyperlink"/>
-            <w:rtl/>
-          </w:rPr>
-          <w:t xml:space="preserve">2-2-1- </w:t>
-        </w:r>
-        <w:r>
-          <w:rPr>
-            <w:rFonts w:hint="cs"/>
-            <w:rtl/>
-          </w:rPr>
-          <w:t>توضیح محاسبات تقریبی</w:t>
-        </w:r>
-        <w:r>
-          <w:rPr>
-            <w:webHidden/>
-            <w:rtl/>
-          </w:rPr>
-          <w:tab/>
-        </w:r>
-        <w:r>
-          <w:rPr>
-            <w:webHidden/>
-            <w:rtl/>
-          </w:rPr>
-          <w:fldChar w:fldCharType="begin"/>
-        </w:r>
-        <w:r>
-          <w:rPr>
-            <w:webHidden/>
-            <w:rtl/>
-          </w:rPr>
-          <w:instrText xml:space="preserve"> </w:instrText>
-        </w:r>
-        <w:r>
-          <w:rPr>
-            <w:webHidden/>
-          </w:rPr>
-          <w:instrText>PAGEREF</w:instrText>
-        </w:r>
-        <w:r>
-          <w:rPr>
-            <w:webHidden/>
-            <w:rtl/>
-          </w:rPr>
-          <w:instrText xml:space="preserve"> _</w:instrText>
-        </w:r>
-        <w:r>
-          <w:rPr>
-            <w:webHidden/>
-          </w:rPr>
-          <w:instrText>Toc16262967 \h</w:instrText>
-        </w:r>
-        <w:r>
-          <w:rPr>
-            <w:webHidden/>
-            <w:rtl/>
-          </w:rPr>
-          <w:instrText xml:space="preserve"> </w:instrText>
-        </w:r>
-        <w:r>
-          <w:rPr>
-            <w:webHidden/>
-            <w:rtl/>
-          </w:rPr>
-        </w:r>
-        <w:r>
-          <w:rPr>
-            <w:webHidden/>
-            <w:rtl/>
-          </w:rPr>
-          <w:fldChar w:fldCharType="separate"/>
-        </w:r>
-        <w:r>
-          <w:rPr>
-            <w:webHidden/>
-            <w:rtl/>
-            <w:lang w:bidi="ar-SA"/>
-          </w:rPr>
-          <w:t>4</w:t>
-        </w:r>
-        <w:r>
-          <w:rPr>
-            <w:webHidden/>
-            <w:rtl/>
-          </w:rPr>
-          <w:fldChar w:fldCharType="end"/>
-        </w:r>
-      </w:hyperlink>
-    </w:p>
-    <w:p>
-      <w:pPr>
-        <w:pStyle w:val="TOC3"/>
+    </w:p>
+    <w:p>
+      <w:pPr>
+        <w:pStyle w:val="TOC2"/>
         <w:rPr>
           <w:rFonts w:asciiTheme="minorHAnsi" w:eastAsiaTheme="minorEastAsia" w:hAnsiTheme="minorHAnsi" w:cstheme="minorBidi"/>
           <w:sz w:val="22"/>
@@ -2179,13 +2771,37 @@
           <w:lang w:bidi="ar-SA"/>
         </w:rPr>
       </w:pPr>
-      <w:hyperlink w:anchor="_Toc16262967" w:history="1">
+      <w:hyperlink w:anchor="_Toc16262974" w:history="1">
         <w:r>
           <w:rPr>
             <w:rStyle w:val="Hyperlink"/>
-            <w:rtl/>
-          </w:rPr>
-          <w:t>2-2-</w:t>
+            <w:rFonts w:cs="B Zar"/>
+            <w:rtl/>
+          </w:rPr>
+          <w:t>3-</w:t>
+        </w:r>
+        <w:r>
+          <w:rPr>
+            <w:rStyle w:val="Hyperlink"/>
+            <w:rFonts w:cs="B Zar" w:hint="cs"/>
+            <w:rtl/>
+          </w:rPr>
+          <w:t>3</w:t>
+        </w:r>
+        <w:r>
+          <w:rPr>
+            <w:rStyle w:val="Hyperlink"/>
+            <w:rFonts w:cs="B Zar"/>
+            <w:rtl/>
+          </w:rPr>
+          <w:t>-</w:t>
+        </w:r>
+        <w:r>
+          <w:rPr>
+            <w:rStyle w:val="Hyperlink"/>
+            <w:rtl/>
+          </w:rPr>
+          <w:t xml:space="preserve"> </w:t>
         </w:r>
         <w:r>
           <w:rPr>
@@ -2193,21 +2809,7 @@
             <w:rFonts w:hint="cs"/>
             <w:rtl/>
           </w:rPr>
-          <w:t>2</w:t>
-        </w:r>
-        <w:r>
-          <w:rPr>
-            <w:rStyle w:val="Hyperlink"/>
-            <w:rtl/>
-          </w:rPr>
-          <w:t xml:space="preserve">- </w:t>
-        </w:r>
-        <w:r>
-          <w:rPr>
-            <w:rFonts w:hint="cs"/>
-            <w:rtl/>
-          </w:rPr>
-          <w:t>طراحی ضرب کننده تقریبی</w:t>
+          <w:t xml:space="preserve">نتایج پردازنده نهایی </w:t>
         </w:r>
         <w:r>
           <w:rPr>
@@ -2219,425 +2821,8 @@
         <w:r>
           <w:rPr>
             <w:webHidden/>
-            <w:rtl/>
-          </w:rPr>
-          <w:fldChar w:fldCharType="begin"/>
-        </w:r>
-        <w:r>
-          <w:rPr>
-            <w:webHidden/>
-            <w:rtl/>
-          </w:rPr>
-          <w:instrText xml:space="preserve"> </w:instrText>
-        </w:r>
-        <w:r>
-          <w:rPr>
-            <w:webHidden/>
-          </w:rPr>
-          <w:instrText>PAGEREF</w:instrText>
-        </w:r>
-        <w:r>
-          <w:rPr>
-            <w:webHidden/>
-            <w:rtl/>
-          </w:rPr>
-          <w:instrText xml:space="preserve"> _</w:instrText>
-        </w:r>
-        <w:r>
-          <w:rPr>
-            <w:webHidden/>
-          </w:rPr>
-          <w:instrText>Toc16262967 \h</w:instrText>
-        </w:r>
-        <w:r>
-          <w:rPr>
-            <w:webHidden/>
-            <w:rtl/>
-          </w:rPr>
-          <w:instrText xml:space="preserve"> </w:instrText>
-        </w:r>
-        <w:r>
-          <w:rPr>
-            <w:webHidden/>
-            <w:rtl/>
-          </w:rPr>
-        </w:r>
-        <w:r>
-          <w:rPr>
-            <w:webHidden/>
-            <w:rtl/>
-          </w:rPr>
-          <w:fldChar w:fldCharType="separate"/>
-        </w:r>
-        <w:r>
-          <w:rPr>
-            <w:webHidden/>
-            <w:rtl/>
-            <w:lang w:bidi="ar-SA"/>
-          </w:rPr>
-          <w:t>4</w:t>
-        </w:r>
-        <w:r>
-          <w:rPr>
-            <w:webHidden/>
-            <w:rtl/>
-          </w:rPr>
-          <w:fldChar w:fldCharType="end"/>
-        </w:r>
-      </w:hyperlink>
-    </w:p>
-    <w:p>
-      <w:pPr>
-        <w:pStyle w:val="TOC2"/>
-        <w:rPr>
-          <w:rFonts w:asciiTheme="minorHAnsi" w:eastAsiaTheme="minorEastAsia" w:hAnsiTheme="minorHAnsi" w:cstheme="minorBidi"/>
-          <w:sz w:val="22"/>
-          <w:szCs w:val="22"/>
-          <w:rtl/>
-          <w:lang w:bidi="ar-SA"/>
-        </w:rPr>
-      </w:pPr>
-      <w:hyperlink w:anchor="_Toc16262968" w:history="1">
-        <w:r>
-          <w:rPr>
-            <w:rStyle w:val="Hyperlink"/>
-            <w:rFonts w:cs="B Zar"/>
-            <w:rtl/>
-          </w:rPr>
-          <w:t>2-3-</w:t>
-        </w:r>
-        <w:r>
-          <w:rPr>
-            <w:rStyle w:val="Hyperlink"/>
-            <w:rtl/>
-          </w:rPr>
-          <w:t xml:space="preserve"> </w:t>
-        </w:r>
-        <w:r>
-          <w:rPr>
-            <w:rStyle w:val="Hyperlink"/>
-            <w:rFonts w:hint="cs"/>
-            <w:rtl/>
-          </w:rPr>
-          <w:t xml:space="preserve">طراحی پردازنده 32 بیتی </w:t>
-        </w:r>
-        <w:r>
-          <w:rPr>
-            <w:rStyle w:val="Hyperlink"/>
-          </w:rPr>
-          <w:t>RISC-V</w:t>
-        </w:r>
-        <w:r>
-          <w:rPr>
-            <w:rStyle w:val="Hyperlink"/>
-            <w:rFonts w:hint="cs"/>
-            <w:rtl/>
-          </w:rPr>
-          <w:t xml:space="preserve"> </w:t>
-        </w:r>
-        <w:r>
-          <w:rPr>
-            <w:webHidden/>
-            <w:rtl/>
-          </w:rPr>
-          <w:tab/>
-        </w:r>
-        <w:r>
-          <w:rPr>
-            <w:webHidden/>
-            <w:rtl/>
-          </w:rPr>
-          <w:fldChar w:fldCharType="begin"/>
-        </w:r>
-        <w:r>
-          <w:rPr>
-            <w:webHidden/>
-            <w:rtl/>
-          </w:rPr>
-          <w:instrText xml:space="preserve"> </w:instrText>
-        </w:r>
-        <w:r>
-          <w:rPr>
-            <w:webHidden/>
-          </w:rPr>
-          <w:instrText>PAGEREF</w:instrText>
-        </w:r>
-        <w:r>
-          <w:rPr>
-            <w:webHidden/>
-            <w:rtl/>
-          </w:rPr>
-          <w:instrText xml:space="preserve"> _</w:instrText>
-        </w:r>
-        <w:r>
-          <w:rPr>
-            <w:webHidden/>
-          </w:rPr>
-          <w:instrText>Toc16262968 \h</w:instrText>
-        </w:r>
-        <w:r>
-          <w:rPr>
-            <w:webHidden/>
-            <w:rtl/>
-          </w:rPr>
-          <w:instrText xml:space="preserve"> </w:instrText>
-        </w:r>
-        <w:r>
-          <w:rPr>
-            <w:webHidden/>
-            <w:rtl/>
-          </w:rPr>
-          <w:fldChar w:fldCharType="separate"/>
-        </w:r>
-        <w:r>
-          <w:rPr>
-            <w:b/>
-            <w:bCs/>
-            <w:webHidden/>
-          </w:rPr>
-          <w:t>Error! Bookmark not defined.</w:t>
-        </w:r>
-        <w:r>
-          <w:rPr>
-            <w:webHidden/>
-            <w:rtl/>
-          </w:rPr>
-          <w:fldChar w:fldCharType="end"/>
-        </w:r>
-      </w:hyperlink>
-      <w:r>
-        <w:rPr>
-          <w:rFonts w:hint="cs"/>
-          <w:rtl/>
-        </w:rPr>
-        <w:t>5</w:t>
-      </w:r>
-    </w:p>
-    <w:p>
-      <w:pPr>
-        <w:pStyle w:val="TOC3"/>
-        <w:rPr>
-          <w:rFonts w:asciiTheme="minorHAnsi" w:eastAsiaTheme="minorEastAsia" w:hAnsiTheme="minorHAnsi" w:cstheme="minorBidi"/>
-          <w:sz w:val="22"/>
-          <w:szCs w:val="22"/>
-          <w:rtl/>
-          <w:lang w:bidi="ar-SA"/>
-        </w:rPr>
-      </w:pPr>
-      <w:hyperlink w:anchor="_Toc16262969" w:history="1">
-        <w:r>
-          <w:rPr>
-            <w:rStyle w:val="Hyperlink"/>
-            <w:rtl/>
-          </w:rPr>
-          <w:t>2-3-1- مطالعه مجموعه معمار</w:t>
-        </w:r>
-        <w:r>
-          <w:rPr>
-            <w:rStyle w:val="Hyperlink"/>
-            <w:rFonts w:hint="cs"/>
-            <w:rtl/>
-          </w:rPr>
-          <w:t>ی</w:t>
-        </w:r>
-        <w:r>
-          <w:rPr>
-            <w:rStyle w:val="Hyperlink"/>
-            <w:rtl/>
-          </w:rPr>
-          <w:t xml:space="preserve"> دستورالعمل</w:t>
-        </w:r>
-        <w:r>
-          <w:rPr>
-            <w:rStyle w:val="Hyperlink"/>
-            <w:rFonts w:hint="cs"/>
-            <w:rtl/>
-          </w:rPr>
-          <w:t xml:space="preserve"> </w:t>
-        </w:r>
-        <w:r>
-          <w:rPr>
-            <w:webHidden/>
-            <w:rtl/>
-          </w:rPr>
-          <w:tab/>
-        </w:r>
-        <w:r>
-          <w:rPr>
-            <w:rFonts w:hint="cs"/>
-            <w:webHidden/>
-            <w:rtl/>
-          </w:rPr>
-          <w:t>6</w:t>
-        </w:r>
-      </w:hyperlink>
-    </w:p>
-    <w:p>
-      <w:pPr>
-        <w:pStyle w:val="TOC3"/>
-        <w:rPr>
-          <w:rtl/>
-        </w:rPr>
-      </w:pPr>
-      <w:hyperlink w:anchor="_Toc16262969" w:history="1">
-        <w:r>
-          <w:rPr>
-            <w:rStyle w:val="Hyperlink"/>
-            <w:rtl/>
-          </w:rPr>
-          <w:t>2-3-</w:t>
-        </w:r>
-        <w:r>
-          <w:rPr>
-            <w:rStyle w:val="Hyperlink"/>
-            <w:rFonts w:hint="cs"/>
-            <w:rtl/>
-          </w:rPr>
-          <w:t>2</w:t>
-        </w:r>
-        <w:r>
-          <w:rPr>
-            <w:rStyle w:val="Hyperlink"/>
-            <w:rtl/>
-          </w:rPr>
-          <w:t xml:space="preserve">- </w:t>
-        </w:r>
-        <w:r>
-          <w:rPr>
-            <w:rStyle w:val="Hyperlink"/>
-            <w:rFonts w:hint="cs"/>
-            <w:rtl/>
-          </w:rPr>
-          <w:t xml:space="preserve">طراحی پردازنده با وریلاگ </w:t>
-        </w:r>
-        <w:r>
-          <w:rPr>
-            <w:webHidden/>
-            <w:rtl/>
-          </w:rPr>
-          <w:tab/>
-        </w:r>
-        <w:r>
-          <w:rPr>
-            <w:rFonts w:hint="cs"/>
-            <w:webHidden/>
-            <w:rtl/>
-          </w:rPr>
-          <w:t>6</w:t>
-        </w:r>
-      </w:hyperlink>
-    </w:p>
-    <w:p>
-      <w:pPr>
-        <w:pStyle w:val="TOC3"/>
-        <w:rPr>
-          <w:rFonts w:asciiTheme="minorHAnsi" w:eastAsiaTheme="minorEastAsia" w:hAnsiTheme="minorHAnsi" w:cstheme="minorBidi"/>
-          <w:sz w:val="22"/>
-          <w:szCs w:val="22"/>
-          <w:rtl/>
-          <w:lang w:bidi="ar-SA"/>
-        </w:rPr>
-      </w:pPr>
-      <w:hyperlink w:anchor="_Toc16262969" w:history="1">
-        <w:r>
-          <w:rPr>
-            <w:rStyle w:val="Hyperlink"/>
-            <w:rtl/>
-          </w:rPr>
-          <w:t>2-3-</w:t>
-        </w:r>
-        <w:r>
-          <w:rPr>
-            <w:rStyle w:val="Hyperlink"/>
-            <w:rFonts w:hint="cs"/>
-            <w:rtl/>
-          </w:rPr>
-          <w:t>3</w:t>
-        </w:r>
-        <w:r>
-          <w:rPr>
-            <w:rStyle w:val="Hyperlink"/>
-            <w:rtl/>
-          </w:rPr>
-          <w:t xml:space="preserve">- </w:t>
-        </w:r>
-        <w:r>
-          <w:rPr>
-            <w:rStyle w:val="Hyperlink"/>
-            <w:rFonts w:hint="cs"/>
-            <w:rtl/>
-          </w:rPr>
-          <w:t xml:space="preserve">طراحی تراشه فیزیکی پردازنده </w:t>
-        </w:r>
-        <w:r>
-          <w:rPr>
-            <w:webHidden/>
-            <w:rtl/>
-          </w:rPr>
-          <w:tab/>
-        </w:r>
-        <w:r>
-          <w:rPr>
-            <w:webHidden/>
-          </w:rPr>
-          <w:t>7</w:t>
-        </w:r>
-      </w:hyperlink>
-    </w:p>
-    <w:p>
-      <w:pPr>
-        <w:pStyle w:val="TOC3"/>
-        <w:rPr>
-          <w:rFonts w:asciiTheme="minorHAnsi" w:eastAsiaTheme="minorEastAsia" w:hAnsiTheme="minorHAnsi" w:cstheme="minorBidi"/>
-          <w:sz w:val="22"/>
-          <w:szCs w:val="22"/>
-          <w:rtl/>
-          <w:lang w:bidi="ar-SA"/>
-        </w:rPr>
-      </w:pPr>
-      <w:hyperlink w:anchor="_Toc16262969" w:history="1">
-        <w:r>
-          <w:rPr>
-            <w:rStyle w:val="Hyperlink"/>
-            <w:rtl/>
-          </w:rPr>
-          <w:t>2-3-</w:t>
-        </w:r>
-        <w:r>
-          <w:rPr>
-            <w:rStyle w:val="Hyperlink"/>
-            <w:rFonts w:hint="cs"/>
-            <w:rtl/>
-          </w:rPr>
-          <w:t>4</w:t>
-        </w:r>
-        <w:r>
-          <w:rPr>
-            <w:rStyle w:val="Hyperlink"/>
-            <w:rtl/>
-          </w:rPr>
-          <w:t xml:space="preserve">- </w:t>
-        </w:r>
-        <w:r>
-          <w:rPr>
-            <w:rStyle w:val="Hyperlink"/>
-            <w:rFonts w:hint="cs"/>
-            <w:rtl/>
-          </w:rPr>
-          <w:t xml:space="preserve">طراحی نرم افزار کمکی برای اجرای برنامه </w:t>
-        </w:r>
-        <w:r>
-          <w:rPr>
-            <w:webHidden/>
-            <w:rtl/>
-          </w:rPr>
-          <w:tab/>
-        </w:r>
-        <w:r>
-          <w:rPr>
-            <w:webHidden/>
-          </w:rPr>
-          <w:t>8</w:t>
+          </w:rPr>
+          <w:t>13</w:t>
         </w:r>
       </w:hyperlink>
     </w:p>
@@ -2653,83 +2838,13 @@
           <w:lang w:bidi="ar-SA"/>
         </w:rPr>
       </w:pPr>
-      <w:hyperlink w:anchor="_Toc16262972" w:history="1">
+      <w:hyperlink w:anchor="_Toc16262977" w:history="1">
         <w:r>
           <w:rPr>
             <w:rStyle w:val="Hyperlink"/>
             <w:rtl/>
           </w:rPr>
-          <w:t>فصل 3: نت</w:t>
-        </w:r>
-        <w:r>
-          <w:rPr>
-            <w:rStyle w:val="Hyperlink"/>
-            <w:rFonts w:hint="cs"/>
-            <w:rtl/>
-          </w:rPr>
-          <w:t>ی</w:t>
-        </w:r>
-        <w:r>
-          <w:rPr>
-            <w:rStyle w:val="Hyperlink"/>
-            <w:rFonts w:hint="eastAsia"/>
-            <w:rtl/>
-          </w:rPr>
-          <w:t>ج</w:t>
-        </w:r>
-        <w:r>
-          <w:rPr>
-            <w:rStyle w:val="Hyperlink"/>
-            <w:rtl/>
-          </w:rPr>
-          <w:t>ه گ</w:t>
-        </w:r>
-        <w:r>
-          <w:rPr>
-            <w:rStyle w:val="Hyperlink"/>
-            <w:rFonts w:hint="cs"/>
-            <w:rtl/>
-          </w:rPr>
-          <w:t>ی</w:t>
-        </w:r>
-        <w:r>
-          <w:rPr>
-            <w:rStyle w:val="Hyperlink"/>
-            <w:rFonts w:hint="eastAsia"/>
-            <w:rtl/>
-          </w:rPr>
-          <w:t>ر</w:t>
-        </w:r>
-        <w:r>
-          <w:rPr>
-            <w:rStyle w:val="Hyperlink"/>
-            <w:rFonts w:hint="cs"/>
-            <w:rtl/>
-          </w:rPr>
-          <w:t>ی</w:t>
-        </w:r>
-        <w:r>
-          <w:rPr>
-            <w:rStyle w:val="Hyperlink"/>
-            <w:rtl/>
-          </w:rPr>
-          <w:t xml:space="preserve"> و پ</w:t>
-        </w:r>
-        <w:r>
-          <w:rPr>
-            <w:rStyle w:val="Hyperlink"/>
-            <w:rFonts w:hint="cs"/>
-            <w:rtl/>
-          </w:rPr>
-          <w:t>ی</w:t>
-        </w:r>
-        <w:r>
-          <w:rPr>
-            <w:rStyle w:val="Hyperlink"/>
-            <w:rFonts w:hint="eastAsia"/>
-            <w:rtl/>
-          </w:rPr>
-          <w:t>شنهادها</w:t>
+          <w:t>فصل 4: مراجع</w:t>
         </w:r>
         <w:r>
           <w:rPr>
@@ -2742,456 +2857,11 @@
           <w:rPr>
             <w:webHidden/>
           </w:rPr>
-          <w:t>9</w:t>
+          <w:t>14</w:t>
         </w:r>
       </w:hyperlink>
-    </w:p>
-    <w:p>
-      <w:pPr>
-        <w:pStyle w:val="TOC2"/>
-        <w:rPr>
-          <w:rFonts w:asciiTheme="minorHAnsi" w:eastAsiaTheme="minorEastAsia" w:hAnsiTheme="minorHAnsi" w:cstheme="minorBidi"/>
-          <w:sz w:val="22"/>
-          <w:szCs w:val="22"/>
-          <w:rtl/>
-          <w:lang w:bidi="ar-SA"/>
-        </w:rPr>
-      </w:pPr>
-      <w:hyperlink w:anchor="_Toc16262973" w:history="1">
-        <w:r>
-          <w:rPr>
-            <w:rStyle w:val="Hyperlink"/>
-            <w:rFonts w:cs="B Zar"/>
-            <w:rtl/>
-          </w:rPr>
-          <w:t>3-1-</w:t>
-        </w:r>
-        <w:r>
-          <w:rPr>
-            <w:rStyle w:val="Hyperlink"/>
-            <w:rtl/>
-          </w:rPr>
-          <w:t xml:space="preserve"> مقدمه</w:t>
-        </w:r>
-        <w:r>
-          <w:rPr>
-            <w:webHidden/>
-            <w:rtl/>
-          </w:rPr>
-          <w:tab/>
-        </w:r>
-        <w:r>
-          <w:rPr>
-            <w:webHidden/>
-          </w:rPr>
-          <w:t>10</w:t>
-        </w:r>
-      </w:hyperlink>
-    </w:p>
-    <w:p>
-      <w:pPr>
-        <w:pStyle w:val="TOC2"/>
-        <w:rPr>
-          <w:rFonts w:asciiTheme="minorHAnsi" w:eastAsiaTheme="minorEastAsia" w:hAnsiTheme="minorHAnsi" w:cstheme="minorBidi"/>
-          <w:sz w:val="22"/>
-          <w:szCs w:val="22"/>
-          <w:rtl/>
-          <w:lang w:bidi="ar-SA"/>
-        </w:rPr>
-      </w:pPr>
-      <w:hyperlink w:anchor="_Toc16262974" w:history="1">
-        <w:r>
-          <w:rPr>
-            <w:rStyle w:val="Hyperlink"/>
-            <w:rFonts w:cs="B Zar"/>
-            <w:rtl/>
-          </w:rPr>
-          <w:t>3-2-</w:t>
-        </w:r>
-        <w:r>
-          <w:rPr>
-            <w:rStyle w:val="Hyperlink"/>
-            <w:rtl/>
-          </w:rPr>
-          <w:t xml:space="preserve"> </w:t>
-        </w:r>
-        <w:r>
-          <w:rPr>
-            <w:rStyle w:val="Hyperlink"/>
-            <w:rFonts w:hint="cs"/>
-            <w:rtl/>
-          </w:rPr>
-          <w:t xml:space="preserve">نتایج ضرب کننده تقریبی </w:t>
-        </w:r>
-        <w:r>
-          <w:rPr>
-            <w:webHidden/>
-            <w:rtl/>
-          </w:rPr>
-          <w:tab/>
-        </w:r>
-        <w:r>
-          <w:rPr>
-            <w:webHidden/>
-          </w:rPr>
-          <w:t>10</w:t>
-        </w:r>
-      </w:hyperlink>
-    </w:p>
-    <w:p>
-      <w:pPr>
-        <w:pStyle w:val="TOC3"/>
-        <w:rPr>
-          <w:rtl/>
-        </w:rPr>
-      </w:pPr>
-      <w:hyperlink w:anchor="_Toc16262975" w:history="1">
-        <w:r>
-          <w:rPr>
-            <w:rStyle w:val="Hyperlink"/>
-            <w:rtl/>
-          </w:rPr>
-          <w:t xml:space="preserve">3-2-1- </w:t>
-        </w:r>
-        <w:r>
-          <w:rPr>
-            <w:rStyle w:val="Hyperlink"/>
-            <w:rFonts w:hint="cs"/>
-            <w:rtl/>
-          </w:rPr>
-          <w:t>بررسی خطا، زمان و مساحت</w:t>
-        </w:r>
-        <w:r>
-          <w:rPr>
-            <w:rStyle w:val="Hyperlink"/>
-            <w:rFonts w:hint="cs"/>
-            <w:rtl/>
-          </w:rPr>
-          <w:t xml:space="preserve"> </w:t>
-        </w:r>
-        <w:r>
-          <w:rPr>
-            <w:webHidden/>
-            <w:rtl/>
-          </w:rPr>
-          <w:tab/>
-        </w:r>
-        <w:r>
-          <w:rPr>
-            <w:webHidden/>
-          </w:rPr>
-          <w:t>10</w:t>
-        </w:r>
-      </w:hyperlink>
-    </w:p>
-    <w:p>
-      <w:pPr>
-        <w:pStyle w:val="TOC3"/>
-        <w:rPr>
-          <w:rtl/>
-        </w:rPr>
-      </w:pPr>
-      <w:hyperlink w:anchor="_Toc16262975" w:history="1">
-        <w:r>
-          <w:rPr>
-            <w:rStyle w:val="Hyperlink"/>
-            <w:rtl/>
-          </w:rPr>
-          <w:t>3-2-</w:t>
-        </w:r>
-        <w:r>
-          <w:rPr>
-            <w:rStyle w:val="Hyperlink"/>
-            <w:rFonts w:hint="cs"/>
-            <w:rtl/>
-          </w:rPr>
-          <w:t>2</w:t>
-        </w:r>
-        <w:r>
-          <w:rPr>
-            <w:rStyle w:val="Hyperlink"/>
-            <w:rtl/>
-          </w:rPr>
-          <w:t xml:space="preserve">- </w:t>
-        </w:r>
-        <w:r>
-          <w:rPr>
-            <w:rStyle w:val="Hyperlink"/>
-            <w:rFonts w:hint="cs"/>
-            <w:rtl/>
-          </w:rPr>
-          <w:t xml:space="preserve">نتیجه در برنامه پردازش تصویر </w:t>
-        </w:r>
-        <w:r>
-          <w:rPr>
-            <w:webHidden/>
-            <w:rtl/>
-          </w:rPr>
-          <w:tab/>
-        </w:r>
-        <w:r>
-          <w:rPr>
-            <w:webHidden/>
-          </w:rPr>
-          <w:t>12</w:t>
-        </w:r>
-      </w:hyperlink>
-    </w:p>
-    <w:p>
-      <w:pPr>
-        <w:pStyle w:val="TOC2"/>
-        <w:rPr>
-          <w:rFonts w:asciiTheme="minorHAnsi" w:eastAsiaTheme="minorEastAsia" w:hAnsiTheme="minorHAnsi" w:cstheme="minorBidi"/>
-          <w:sz w:val="22"/>
-          <w:szCs w:val="22"/>
-          <w:rtl/>
-          <w:lang w:bidi="ar-SA"/>
-        </w:rPr>
-      </w:pPr>
-      <w:hyperlink w:anchor="_Toc16262974" w:history="1">
-        <w:r>
-          <w:rPr>
-            <w:rStyle w:val="Hyperlink"/>
-            <w:rFonts w:cs="B Zar"/>
-            <w:rtl/>
-          </w:rPr>
-          <w:t>3-</w:t>
-        </w:r>
-        <w:r>
-          <w:rPr>
-            <w:rStyle w:val="Hyperlink"/>
-            <w:rFonts w:cs="B Zar" w:hint="cs"/>
-            <w:rtl/>
-          </w:rPr>
-          <w:t>3</w:t>
-        </w:r>
-        <w:r>
-          <w:rPr>
-            <w:rStyle w:val="Hyperlink"/>
-            <w:rFonts w:cs="B Zar"/>
-            <w:rtl/>
-          </w:rPr>
-          <w:t>-</w:t>
-        </w:r>
-        <w:r>
-          <w:rPr>
-            <w:rStyle w:val="Hyperlink"/>
-            <w:rtl/>
-          </w:rPr>
-          <w:t xml:space="preserve"> </w:t>
-        </w:r>
-        <w:r>
-          <w:rPr>
-            <w:rStyle w:val="Hyperlink"/>
-            <w:rFonts w:hint="cs"/>
-            <w:rtl/>
-          </w:rPr>
-          <w:t xml:space="preserve">نتایج پردازنده نهایی </w:t>
-        </w:r>
-        <w:r>
-          <w:rPr>
-            <w:webHidden/>
-            <w:rtl/>
-          </w:rPr>
-          <w:tab/>
-        </w:r>
-        <w:r>
-          <w:rPr>
-            <w:webHidden/>
-          </w:rPr>
-          <w:t>13</w:t>
-        </w:r>
-      </w:hyperlink>
-    </w:p>
-    <w:p>
-      <w:pPr>
-        <w:pStyle w:val="TOC1"/>
-        <w:rPr>
-          <w:rFonts w:asciiTheme="minorHAnsi" w:eastAsiaTheme="minorEastAsia" w:hAnsiTheme="minorHAnsi" w:cstheme="minorBidi"/>
-          <w:bCs w:val="0"/>
-          <w:sz w:val="22"/>
-          <w:szCs w:val="22"/>
-          <w:rtl/>
-          <w:lang w:bidi="ar-SA"/>
-        </w:rPr>
-      </w:pPr>
-      <w:hyperlink w:anchor="_Toc16262977" w:history="1">
-        <w:r>
-          <w:rPr>
-            <w:rStyle w:val="Hyperlink"/>
-            <w:rtl/>
-          </w:rPr>
-          <w:t>فصل 4: مراجع</w:t>
-        </w:r>
-        <w:r>
-          <w:rPr>
-            <w:webHidden/>
-            <w:rtl/>
-          </w:rPr>
-          <w:tab/>
-        </w:r>
-        <w:r>
-          <w:rPr>
-            <w:webHidden/>
-          </w:rPr>
-          <w:t>14</w:t>
-        </w:r>
-      </w:hyperlink>
-    </w:p>
-    <w:p>
-      <w:pPr>
-        <w:pStyle w:val="TOC1"/>
-        <w:rPr>
-          <w:rFonts w:asciiTheme="minorHAnsi" w:eastAsiaTheme="minorEastAsia" w:hAnsiTheme="minorHAnsi" w:cstheme="minorBidi"/>
-          <w:bCs w:val="0"/>
-          <w:sz w:val="22"/>
-          <w:szCs w:val="22"/>
-          <w:rtl/>
-          <w:lang w:bidi="ar-SA"/>
-        </w:rPr>
-      </w:pPr>
-      <w:hyperlink w:anchor="_Toc16262978" w:history="1">
-        <w:r>
-          <w:rPr>
-            <w:rStyle w:val="Hyperlink"/>
-            <w:rtl/>
-          </w:rPr>
-          <w:t>فصل 5: پيوست‌ها</w:t>
-        </w:r>
-        <w:r>
-          <w:rPr>
-            <w:webHidden/>
-            <w:rtl/>
-          </w:rPr>
-          <w:tab/>
-        </w:r>
-        <w:r>
-          <w:rPr>
-            <w:webHidden/>
-          </w:rPr>
-          <w:t>16</w:t>
-        </w:r>
-      </w:hyperlink>
-    </w:p>
-    <w:p>
-      <w:pPr>
-        <w:pStyle w:val="TOC2"/>
-        <w:rPr>
-          <w:rFonts w:asciiTheme="minorHAnsi" w:eastAsiaTheme="minorEastAsia" w:hAnsiTheme="minorHAnsi" w:cstheme="minorBidi"/>
-          <w:sz w:val="22"/>
-          <w:szCs w:val="22"/>
-          <w:rtl/>
-          <w:lang w:bidi="ar-SA"/>
-        </w:rPr>
-      </w:pPr>
-      <w:hyperlink w:anchor="_Toc16262979" w:history="1">
-        <w:r>
-          <w:rPr>
-            <w:rStyle w:val="Hyperlink"/>
-            <w:rFonts w:cs="B Zar"/>
-            <w:rtl/>
-          </w:rPr>
-          <w:t>5-1-</w:t>
-        </w:r>
-        <w:r>
-          <w:rPr>
-            <w:rStyle w:val="Hyperlink"/>
-            <w:rtl/>
-          </w:rPr>
-          <w:t xml:space="preserve"> پيوست الف</w:t>
-        </w:r>
-        <w:r>
-          <w:rPr>
-            <w:webHidden/>
-            <w:rtl/>
-          </w:rPr>
-          <w:tab/>
-        </w:r>
-        <w:r>
-          <w:rPr>
-            <w:webHidden/>
-          </w:rPr>
-          <w:t>17</w:t>
-        </w:r>
-      </w:hyperlink>
-    </w:p>
-    <w:p>
-      <w:pPr>
-        <w:pStyle w:val="TOC2"/>
-        <w:rPr>
-          <w:rFonts w:asciiTheme="minorHAnsi" w:eastAsiaTheme="minorEastAsia" w:hAnsiTheme="minorHAnsi" w:cstheme="minorBidi"/>
-          <w:sz w:val="22"/>
-          <w:szCs w:val="22"/>
-          <w:rtl/>
-          <w:lang w:bidi="ar-SA"/>
-        </w:rPr>
-      </w:pPr>
-      <w:hyperlink w:anchor="_Toc16262980" w:history="1">
-        <w:r>
-          <w:rPr>
-            <w:rStyle w:val="Hyperlink"/>
-            <w:rFonts w:cs="B Zar"/>
-            <w:rtl/>
-          </w:rPr>
-          <w:t>5-2-</w:t>
-        </w:r>
-        <w:r>
-          <w:rPr>
-            <w:rStyle w:val="Hyperlink"/>
-            <w:rtl/>
-          </w:rPr>
-          <w:t xml:space="preserve"> پ</w:t>
-        </w:r>
-        <w:r>
-          <w:rPr>
-            <w:rStyle w:val="Hyperlink"/>
-            <w:rFonts w:hint="cs"/>
-            <w:rtl/>
-          </w:rPr>
-          <w:t>ی</w:t>
-        </w:r>
-        <w:r>
-          <w:rPr>
-            <w:rStyle w:val="Hyperlink"/>
-            <w:rFonts w:hint="eastAsia"/>
-            <w:rtl/>
-          </w:rPr>
-          <w:t>وست</w:t>
-        </w:r>
-        <w:r>
-          <w:rPr>
-            <w:rStyle w:val="Hyperlink"/>
-            <w:rtl/>
-          </w:rPr>
-          <w:t xml:space="preserve"> ب</w:t>
-        </w:r>
-        <w:r>
-          <w:rPr>
-            <w:webHidden/>
-            <w:rtl/>
-          </w:rPr>
-          <w:tab/>
-        </w:r>
-        <w:r>
-          <w:rPr>
-            <w:webHidden/>
-          </w:rPr>
-          <w:t>17</w:t>
-        </w:r>
-      </w:hyperlink>
-    </w:p>
-    <w:p>
-      <w:pPr>
-        <w:pStyle w:val="aa"/>
-        <w:rPr>
-          <w:rFonts w:cs="B Nazanin"/>
-          <w:rtl/>
-        </w:rPr>
-      </w:pPr>
-      <w:r>
-        <w:rPr>
-          <w:rFonts w:cs="B Nazanin"/>
-          <w:noProof/>
+      <w:r>
+        <w:rPr>
           <w:rtl/>
         </w:rPr>
         <w:fldChar w:fldCharType="end"/>
@@ -3524,17 +3194,7 @@
             <w:rtl/>
             <w:lang w:bidi="fa-IR"/>
           </w:rPr>
-          <w:t>معماری ضرب کننده ارائه شده در مقاله</w:t>
-        </w:r>
-        <w:r>
-          <w:rPr>
-            <w:rStyle w:val="Hyperlink"/>
-            <w:rFonts w:cs="B Zar" w:hint="cs"/>
-            <w:noProof/>
-            <w:rtl/>
-            <w:lang w:bidi="fa-IR"/>
-          </w:rPr>
-          <w:t xml:space="preserve"> </w:t>
+          <w:t xml:space="preserve">معماری ضرب کننده ارائه شده در مقاله </w:t>
         </w:r>
         <w:r>
           <w:rPr>
@@ -3633,17 +3293,7 @@
             <w:rtl/>
             <w:lang w:bidi="fa-IR"/>
           </w:rPr>
-          <w:t>بلوک دیاگرام پردازنده</w:t>
-        </w:r>
-        <w:r>
-          <w:rPr>
-            <w:rStyle w:val="Hyperlink"/>
-            <w:rFonts w:cs="B Zar" w:hint="cs"/>
-            <w:noProof/>
-            <w:rtl/>
-            <w:lang w:bidi="fa-IR"/>
-          </w:rPr>
-          <w:t xml:space="preserve">  </w:t>
+          <w:t xml:space="preserve">بلوک دیاگرام پردازنده  </w:t>
         </w:r>
         <w:r>
           <w:rPr>
@@ -4633,16 +4283,7 @@
             <w:webHidden/>
             <w:rtl/>
           </w:rPr>
-          <w:t>1</w:t>
-        </w:r>
-        <w:r>
-          <w:rPr>
-            <w:rFonts w:cs="B Zar" w:hint="cs"/>
-            <w:noProof/>
-            <w:webHidden/>
-            <w:rtl/>
-          </w:rPr>
-          <w:t>2</w:t>
+          <w:t>12</w:t>
         </w:r>
       </w:hyperlink>
     </w:p>
@@ -5441,16 +5082,7 @@
             <w:webHidden/>
             <w:rtl/>
           </w:rPr>
-          <w:t>1</w:t>
-        </w:r>
-        <w:r>
-          <w:rPr>
-            <w:rFonts w:cs="B Zar" w:hint="cs"/>
-            <w:noProof/>
-            <w:webHidden/>
-            <w:rtl/>
-          </w:rPr>
-          <w:t>2</w:t>
+          <w:t>12</w:t>
         </w:r>
       </w:hyperlink>
     </w:p>
@@ -5665,16 +5297,7 @@
             <w:webHidden/>
             <w:rtl/>
           </w:rPr>
-          <w:t>1</w:t>
-        </w:r>
-        <w:r>
-          <w:rPr>
-            <w:rFonts w:cs="B Zar" w:hint="cs"/>
-            <w:noProof/>
-            <w:webHidden/>
-            <w:rtl/>
-          </w:rPr>
-          <w:t>3</w:t>
+          <w:t>13</w:t>
         </w:r>
       </w:hyperlink>
     </w:p>
@@ -5829,16 +5452,7 @@
             <w:webHidden/>
             <w:rtl/>
           </w:rPr>
-          <w:t>1</w:t>
-        </w:r>
-        <w:r>
-          <w:rPr>
-            <w:rFonts w:cs="B Zar" w:hint="cs"/>
-            <w:noProof/>
-            <w:webHidden/>
-            <w:rtl/>
-          </w:rPr>
-          <w:t>3</w:t>
+          <w:t>13</w:t>
         </w:r>
       </w:hyperlink>
     </w:p>
@@ -9697,7 +9311,7 @@
       </w:r>
       <w:r>
         <w:rPr>
-          <w:lang w:bidi="fa-IR"/>
+          <w:noProof/>
         </w:rPr>
         <w:lastRenderedPageBreak/>
         <w:drawing>
@@ -9804,7 +9418,7 @@
       </w:r>
       <w:r>
         <w:rPr>
-          <w:lang w:bidi="fa-IR"/>
+          <w:noProof/>
         </w:rPr>
         <w:drawing>
           <wp:anchor distT="0" distB="0" distL="114300" distR="114300" simplePos="0" relativeHeight="251670528" behindDoc="0" locked="0" layoutInCell="1" allowOverlap="1" wp14:anchorId="6977E979" wp14:editId="7E7FF6EF">
@@ -10343,7 +9957,7 @@
       </w:r>
       <w:r>
         <w:rPr>
-          <w:lang w:bidi="fa-IR"/>
+          <w:noProof/>
         </w:rPr>
         <w:drawing>
           <wp:anchor distT="0" distB="0" distL="114300" distR="114300" simplePos="0" relativeHeight="251667456" behindDoc="0" locked="0" layoutInCell="1" allowOverlap="1" wp14:anchorId="2B242F4E" wp14:editId="398D0BED">
@@ -10866,14 +10480,12 @@
         </w:rPr>
         <w:t xml:space="preserve">، اقدام به طراحی تراشه فیزیکی پردازنده صورت گرفت. این روند شامل مراحل مختلفی صورت گرفته است که عبارت اند از: سنتز، چیدمان، اتصال، بررسی قوانین طراحی، بررسی زمانی و فرکانسی و ... می‌شود. این مراحل با استفاده از نرم افزار </w:t>
       </w:r>
-      <w:proofErr w:type="spellStart"/>
       <w:r>
         <w:rPr>
           <w:lang w:bidi="fa-IR"/>
         </w:rPr>
         <w:t>Qflow</w:t>
       </w:r>
-      <w:proofErr w:type="spellEnd"/>
       <w:r>
         <w:rPr>
           <w:rFonts w:hint="cs"/>
@@ -11537,7 +11149,6 @@
       <w:pPr>
         <w:pStyle w:val="a7"/>
         <w:rPr>
-          <w:rFonts w:hint="cs"/>
           <w:rtl/>
           <w:lang w:bidi="fa-IR"/>
         </w:rPr>
@@ -11858,7 +11469,6 @@
       <w:pPr>
         <w:pStyle w:val="a7"/>
         <w:rPr>
-          <w:rFonts w:hint="cs"/>
           <w:rtl/>
           <w:lang w:bidi="fa-IR"/>
         </w:rPr>
@@ -11947,7 +11557,6 @@
       <w:pPr>
         <w:pStyle w:val="a7"/>
         <w:rPr>
-          <w:rFonts w:hint="cs"/>
           <w:rtl/>
           <w:lang w:bidi="fa-IR"/>
         </w:rPr>
@@ -11960,14 +11569,12 @@
         </w:rPr>
         <w:t xml:space="preserve">تفاوت ایجاد شده در معماری ضرب کننده ارائه شده نسبت به مقاله اصلی در مدارات جمع کننده میانی می‌باشد. مدار جمع کننده ارائه شده توسط ما در شکل زیر نمایش داده شده است. در این معماری مسیر بحرانی را سیگنال </w:t>
       </w:r>
-      <w:proofErr w:type="spellStart"/>
       <w:r>
         <w:rPr>
           <w:lang w:bidi="fa-IR"/>
         </w:rPr>
         <w:t>Cout</w:t>
       </w:r>
-      <w:proofErr w:type="spellEnd"/>
       <w:r>
         <w:rPr>
           <w:rFonts w:hint="cs"/>
@@ -12401,7 +12008,6 @@
       <w:pPr>
         <w:pStyle w:val="a7"/>
         <w:rPr>
-          <w:rFonts w:hint="cs"/>
           <w:rtl/>
           <w:lang w:bidi="fa-IR"/>
         </w:rPr>
@@ -12828,7 +12434,6 @@
       <w:pPr>
         <w:pStyle w:val="a7"/>
         <w:rPr>
-          <w:rFonts w:hint="cs"/>
           <w:rtl/>
           <w:lang w:bidi="fa-IR"/>
         </w:rPr>
@@ -13151,7 +12756,6 @@
         <w:pStyle w:val="a7"/>
         <w:jc w:val="left"/>
         <w:rPr>
-          <w:rFonts w:hint="cs"/>
           <w:rtl/>
           <w:lang w:bidi="fa-IR"/>
         </w:rPr>
@@ -13177,7 +12781,7 @@
       <w:r>
         <w:rPr>
           <w:rFonts w:asciiTheme="majorBidi" w:hAnsiTheme="majorBidi" w:cstheme="majorBidi"/>
-          <w:lang w:bidi="fa-IR"/>
+          <w:noProof/>
         </w:rPr>
         <w:drawing>
           <wp:anchor distT="0" distB="0" distL="114300" distR="114300" simplePos="0" relativeHeight="251663360" behindDoc="0" locked="0" layoutInCell="1" allowOverlap="1" wp14:anchorId="75413DA4" wp14:editId="4780387A">
@@ -13667,19 +13271,7 @@
                                 <w:szCs w:val="24"/>
                                 <w:rtl/>
                               </w:rPr>
-                              <w:t>(</w:t>
-                            </w:r>
-                            <w:r>
-                              <w:rPr>
-                                <w:rFonts w:cs="B Nazanin" w:hint="cs"/>
-                                <w:i w:val="0"/>
-                                <w:iCs w:val="0"/>
-                                <w:color w:val="auto"/>
-                                <w:sz w:val="24"/>
-                                <w:szCs w:val="24"/>
-                                <w:rtl/>
-                              </w:rPr>
-                              <w:t>2</w:t>
+                              <w:t>(2</w:t>
                             </w:r>
                             <w:r>
                               <w:rPr>
@@ -13715,20 +13307,7 @@
                                 <w:rtl/>
                                 <w:lang w:bidi="fa-IR"/>
                               </w:rPr>
-                              <w:t xml:space="preserve">پارامتر های آماری خطا در ضرب کننده </w:t>
-                            </w:r>
-                            <w:r>
-                              <w:rPr>
-                                <w:rFonts w:cs="B Nazanin" w:hint="cs"/>
-                                <w:i w:val="0"/>
-                                <w:iCs w:val="0"/>
-                                <w:color w:val="auto"/>
-                                <w:sz w:val="24"/>
-                                <w:szCs w:val="24"/>
-                                <w:rtl/>
-                                <w:lang w:bidi="fa-IR"/>
-                              </w:rPr>
-                              <w:t>اصلی</w:t>
+                              <w:t>پارامتر های آماری خطا در ضرب کننده اصلی</w:t>
                             </w:r>
                           </w:p>
                         </w:txbxContent>
@@ -13804,19 +13383,7 @@
                           <w:szCs w:val="24"/>
                           <w:rtl/>
                         </w:rPr>
-                        <w:t>(</w:t>
-                      </w:r>
-                      <w:r>
-                        <w:rPr>
-                          <w:rFonts w:cs="B Nazanin" w:hint="cs"/>
-                          <w:i w:val="0"/>
-                          <w:iCs w:val="0"/>
-                          <w:color w:val="auto"/>
-                          <w:sz w:val="24"/>
-                          <w:szCs w:val="24"/>
-                          <w:rtl/>
-                        </w:rPr>
-                        <w:t>2</w:t>
+                        <w:t>(2</w:t>
                       </w:r>
                       <w:r>
                         <w:rPr>
@@ -13852,20 +13419,7 @@
                           <w:rtl/>
                           <w:lang w:bidi="fa-IR"/>
                         </w:rPr>
-                        <w:t xml:space="preserve">پارامتر های آماری خطا در ضرب کننده </w:t>
-                      </w:r>
-                      <w:r>
-                        <w:rPr>
-                          <w:rFonts w:cs="B Nazanin" w:hint="cs"/>
-                          <w:i w:val="0"/>
-                          <w:iCs w:val="0"/>
-                          <w:color w:val="auto"/>
-                          <w:sz w:val="24"/>
-                          <w:szCs w:val="24"/>
-                          <w:rtl/>
-                          <w:lang w:bidi="fa-IR"/>
-                        </w:rPr>
-                        <w:t>اصلی</w:t>
+                        <w:t>پارامتر های آماری خطا در ضرب کننده اصلی</w:t>
                       </w:r>
                     </w:p>
                   </w:txbxContent>
@@ -13984,31 +13538,7 @@
                                 <w:szCs w:val="24"/>
                                 <w:rtl/>
                               </w:rPr>
-                              <w:t>(</w:t>
-                            </w:r>
-                            <w:r>
-                              <w:rPr>
-                                <w:rFonts w:cs="B Nazanin" w:hint="cs"/>
-                                <w:i w:val="0"/>
-                                <w:iCs w:val="0"/>
-                                <w:color w:val="auto"/>
-                                <w:sz w:val="24"/>
-                                <w:szCs w:val="24"/>
-                                <w:rtl/>
-                              </w:rPr>
-                              <w:t>3</w:t>
-                            </w:r>
-                            <w:r>
-                              <w:rPr>
-                                <w:rFonts w:cs="B Nazanin" w:hint="cs"/>
-                                <w:i w:val="0"/>
-                                <w:iCs w:val="0"/>
-                                <w:color w:val="auto"/>
-                                <w:sz w:val="24"/>
-                                <w:szCs w:val="24"/>
-                                <w:rtl/>
-                              </w:rPr>
-                              <w:t>-3)</w:t>
+                              <w:t>(3-3)</w:t>
                             </w:r>
                             <w:r>
                               <w:rPr>
@@ -14238,31 +13768,7 @@
                           <w:szCs w:val="24"/>
                           <w:rtl/>
                         </w:rPr>
-                        <w:t>(</w:t>
-                      </w:r>
-                      <w:r>
-                        <w:rPr>
-                          <w:rFonts w:cs="B Nazanin" w:hint="cs"/>
-                          <w:i w:val="0"/>
-                          <w:iCs w:val="0"/>
-                          <w:color w:val="auto"/>
-                          <w:sz w:val="24"/>
-                          <w:szCs w:val="24"/>
-                          <w:rtl/>
-                        </w:rPr>
-                        <w:t>3</w:t>
-                      </w:r>
-                      <w:r>
-                        <w:rPr>
-                          <w:rFonts w:cs="B Nazanin" w:hint="cs"/>
-                          <w:i w:val="0"/>
-                          <w:iCs w:val="0"/>
-                          <w:color w:val="auto"/>
-                          <w:sz w:val="24"/>
-                          <w:szCs w:val="24"/>
-                          <w:rtl/>
-                        </w:rPr>
-                        <w:t>-3)</w:t>
+                        <w:t>(3-3)</w:t>
                       </w:r>
                       <w:r>
                         <w:rPr>
@@ -14430,7 +13936,7 @@
       <w:r>
         <w:rPr>
           <w:rFonts w:asciiTheme="majorBidi" w:hAnsiTheme="majorBidi" w:cstheme="majorBidi"/>
-          <w:lang w:bidi="fa-IR"/>
+          <w:noProof/>
         </w:rPr>
         <w:drawing>
           <wp:anchor distT="0" distB="0" distL="114300" distR="114300" simplePos="0" relativeHeight="251665408" behindDoc="0" locked="0" layoutInCell="1" allowOverlap="1" wp14:anchorId="57B0F645" wp14:editId="5A383A06">
@@ -14469,7 +13975,7 @@
       <w:r>
         <w:rPr>
           <w:rFonts w:asciiTheme="majorBidi" w:hAnsiTheme="majorBidi" w:cstheme="majorBidi"/>
-          <w:lang w:bidi="fa-IR"/>
+          <w:noProof/>
         </w:rPr>
         <w:drawing>
           <wp:anchor distT="0" distB="0" distL="114300" distR="114300" simplePos="0" relativeHeight="251664384" behindDoc="0" locked="0" layoutInCell="1" allowOverlap="1" wp14:anchorId="331F6D5E" wp14:editId="1A8FE2CC">
@@ -14846,7 +14352,7 @@
       </w:pPr>
       <w:r>
         <w:rPr>
-          <w:lang w:bidi="fa-IR"/>
+          <w:noProof/>
         </w:rPr>
         <w:drawing>
           <wp:anchor distT="0" distB="0" distL="114300" distR="114300" simplePos="0" relativeHeight="251673600" behindDoc="0" locked="0" layoutInCell="1" allowOverlap="1" wp14:anchorId="727EECE9" wp14:editId="060CDC6C">
@@ -14973,7 +14479,7 @@
                               <w:pStyle w:val="Caption"/>
                               <w:jc w:val="center"/>
                               <w:rPr>
-                                <w:rFonts w:cs="B Nazanin" w:hint="cs"/>
+                                <w:rFonts w:cs="B Nazanin"/>
                                 <w:i w:val="0"/>
                                 <w:iCs w:val="0"/>
                                 <w:color w:val="auto"/>
@@ -15017,31 +14523,7 @@
                                 <w:szCs w:val="24"/>
                                 <w:rtl/>
                               </w:rPr>
-                              <w:t>(</w:t>
-                            </w:r>
-                            <w:r>
-                              <w:rPr>
-                                <w:rFonts w:cs="B Nazanin" w:hint="cs"/>
-                                <w:i w:val="0"/>
-                                <w:iCs w:val="0"/>
-                                <w:color w:val="auto"/>
-                                <w:sz w:val="24"/>
-                                <w:szCs w:val="24"/>
-                                <w:rtl/>
-                              </w:rPr>
-                              <w:t>4</w:t>
-                            </w:r>
-                            <w:r>
-                              <w:rPr>
-                                <w:rFonts w:cs="B Nazanin" w:hint="cs"/>
-                                <w:i w:val="0"/>
-                                <w:iCs w:val="0"/>
-                                <w:color w:val="auto"/>
-                                <w:sz w:val="24"/>
-                                <w:szCs w:val="24"/>
-                                <w:rtl/>
-                              </w:rPr>
-                              <w:t>-3)</w:t>
+                              <w:t>(4-3)</w:t>
                             </w:r>
                             <w:r>
                               <w:rPr>
@@ -15123,7 +14605,7 @@
                         <w:pStyle w:val="Caption"/>
                         <w:jc w:val="center"/>
                         <w:rPr>
-                          <w:rFonts w:cs="B Nazanin" w:hint="cs"/>
+                          <w:rFonts w:cs="B Nazanin"/>
                           <w:i w:val="0"/>
                           <w:iCs w:val="0"/>
                           <w:color w:val="auto"/>
@@ -15167,31 +14649,7 @@
                           <w:szCs w:val="24"/>
                           <w:rtl/>
                         </w:rPr>
-                        <w:t>(</w:t>
-                      </w:r>
-                      <w:r>
-                        <w:rPr>
-                          <w:rFonts w:cs="B Nazanin" w:hint="cs"/>
-                          <w:i w:val="0"/>
-                          <w:iCs w:val="0"/>
-                          <w:color w:val="auto"/>
-                          <w:sz w:val="24"/>
-                          <w:szCs w:val="24"/>
-                          <w:rtl/>
-                        </w:rPr>
-                        <w:t>4</w:t>
-                      </w:r>
-                      <w:r>
-                        <w:rPr>
-                          <w:rFonts w:cs="B Nazanin" w:hint="cs"/>
-                          <w:i w:val="0"/>
-                          <w:iCs w:val="0"/>
-                          <w:color w:val="auto"/>
-                          <w:sz w:val="24"/>
-                          <w:szCs w:val="24"/>
-                          <w:rtl/>
-                        </w:rPr>
-                        <w:t>-3)</w:t>
+                        <w:t>(4-3)</w:t>
                       </w:r>
                       <w:r>
                         <w:rPr>
@@ -15262,7 +14720,7 @@
       </w:pPr>
       <w:r>
         <w:rPr>
-          <w:lang w:bidi="fa-IR"/>
+          <w:noProof/>
         </w:rPr>
         <w:drawing>
           <wp:anchor distT="0" distB="0" distL="114300" distR="114300" simplePos="0" relativeHeight="251672576" behindDoc="0" locked="0" layoutInCell="1" allowOverlap="1" wp14:anchorId="5C6964A1" wp14:editId="4470ACDE">
@@ -15431,31 +14889,7 @@
                                 <w:szCs w:val="24"/>
                                 <w:rtl/>
                               </w:rPr>
-                              <w:t>(</w:t>
-                            </w:r>
-                            <w:r>
-                              <w:rPr>
-                                <w:rFonts w:cs="B Nazanin" w:hint="cs"/>
-                                <w:i w:val="0"/>
-                                <w:iCs w:val="0"/>
-                                <w:color w:val="auto"/>
-                                <w:sz w:val="24"/>
-                                <w:szCs w:val="24"/>
-                                <w:rtl/>
-                              </w:rPr>
-                              <w:t>4</w:t>
-                            </w:r>
-                            <w:r>
-                              <w:rPr>
-                                <w:rFonts w:cs="B Nazanin" w:hint="cs"/>
-                                <w:i w:val="0"/>
-                                <w:iCs w:val="0"/>
-                                <w:color w:val="auto"/>
-                                <w:sz w:val="24"/>
-                                <w:szCs w:val="24"/>
-                                <w:rtl/>
-                              </w:rPr>
-                              <w:t>-3)</w:t>
+                              <w:t>(4-3)</w:t>
                             </w:r>
                             <w:r>
                               <w:rPr>
@@ -15555,31 +14989,7 @@
                           <w:szCs w:val="24"/>
                           <w:rtl/>
                         </w:rPr>
-                        <w:t>(</w:t>
-                      </w:r>
-                      <w:r>
-                        <w:rPr>
-                          <w:rFonts w:cs="B Nazanin" w:hint="cs"/>
-                          <w:i w:val="0"/>
-                          <w:iCs w:val="0"/>
-                          <w:color w:val="auto"/>
-                          <w:sz w:val="24"/>
-                          <w:szCs w:val="24"/>
-                          <w:rtl/>
-                        </w:rPr>
-                        <w:t>4</w:t>
-                      </w:r>
-                      <w:r>
-                        <w:rPr>
-                          <w:rFonts w:cs="B Nazanin" w:hint="cs"/>
-                          <w:i w:val="0"/>
-                          <w:iCs w:val="0"/>
-                          <w:color w:val="auto"/>
-                          <w:sz w:val="24"/>
-                          <w:szCs w:val="24"/>
-                          <w:rtl/>
-                        </w:rPr>
-                        <w:t>-3)</w:t>
+                        <w:t>(4-3)</w:t>
                       </w:r>
                       <w:r>
                         <w:rPr>
@@ -15737,7 +15147,6 @@
       <w:pPr>
         <w:pStyle w:val="a7"/>
         <w:rPr>
-          <w:rFonts w:hint="cs"/>
           <w:rtl/>
         </w:rPr>
       </w:pPr>
@@ -15878,23 +15287,7 @@
                 <w:rFonts w:asciiTheme="majorBidi" w:hAnsiTheme="majorBidi" w:cstheme="majorBidi"/>
                 <w:color w:val="000000"/>
               </w:rPr>
-              <w:t>Max Delay (</w:t>
-            </w:r>
-            <w:proofErr w:type="spellStart"/>
-            <w:r>
-              <w:rPr>
-                <w:rFonts w:asciiTheme="majorBidi" w:hAnsiTheme="majorBidi" w:cstheme="majorBidi"/>
-                <w:color w:val="000000"/>
-              </w:rPr>
-              <w:t>ps</w:t>
-            </w:r>
-            <w:proofErr w:type="spellEnd"/>
-            <w:r>
-              <w:rPr>
-                <w:rFonts w:asciiTheme="majorBidi" w:hAnsiTheme="majorBidi" w:cstheme="majorBidi"/>
-                <w:color w:val="000000"/>
-              </w:rPr>
-              <w:t>)</w:t>
+              <w:t>Max Delay (ps)</w:t>
             </w:r>
           </w:p>
         </w:tc>
@@ -16772,7 +16165,7 @@
                               <w:pStyle w:val="Caption"/>
                               <w:jc w:val="center"/>
                               <w:rPr>
-                                <w:rFonts w:cs="B Nazanin" w:hint="cs"/>
+                                <w:rFonts w:cs="B Nazanin"/>
                                 <w:i w:val="0"/>
                                 <w:iCs w:val="0"/>
                                 <w:color w:val="auto"/>
@@ -16816,31 +16209,7 @@
                                 <w:szCs w:val="24"/>
                                 <w:rtl/>
                               </w:rPr>
-                              <w:t>(</w:t>
-                            </w:r>
-                            <w:r>
-                              <w:rPr>
-                                <w:rFonts w:cs="B Nazanin" w:hint="cs"/>
-                                <w:i w:val="0"/>
-                                <w:iCs w:val="0"/>
-                                <w:color w:val="auto"/>
-                                <w:sz w:val="24"/>
-                                <w:szCs w:val="24"/>
-                                <w:rtl/>
-                              </w:rPr>
-                              <w:t>5</w:t>
-                            </w:r>
-                            <w:r>
-                              <w:rPr>
-                                <w:rFonts w:cs="B Nazanin" w:hint="cs"/>
-                                <w:i w:val="0"/>
-                                <w:iCs w:val="0"/>
-                                <w:color w:val="auto"/>
-                                <w:sz w:val="24"/>
-                                <w:szCs w:val="24"/>
-                                <w:rtl/>
-                              </w:rPr>
-                              <w:t>-3)</w:t>
+                              <w:t>(5-3)</w:t>
                             </w:r>
                             <w:r>
                               <w:rPr>
@@ -16897,7 +16266,7 @@
                         <w:pStyle w:val="Caption"/>
                         <w:jc w:val="center"/>
                         <w:rPr>
-                          <w:rFonts w:cs="B Nazanin" w:hint="cs"/>
+                          <w:rFonts w:cs="B Nazanin"/>
                           <w:i w:val="0"/>
                           <w:iCs w:val="0"/>
                           <w:color w:val="auto"/>
@@ -16941,31 +16310,7 @@
                           <w:szCs w:val="24"/>
                           <w:rtl/>
                         </w:rPr>
-                        <w:t>(</w:t>
-                      </w:r>
-                      <w:r>
-                        <w:rPr>
-                          <w:rFonts w:cs="B Nazanin" w:hint="cs"/>
-                          <w:i w:val="0"/>
-                          <w:iCs w:val="0"/>
-                          <w:color w:val="auto"/>
-                          <w:sz w:val="24"/>
-                          <w:szCs w:val="24"/>
-                          <w:rtl/>
-                        </w:rPr>
-                        <w:t>5</w:t>
-                      </w:r>
-                      <w:r>
-                        <w:rPr>
-                          <w:rFonts w:cs="B Nazanin" w:hint="cs"/>
-                          <w:i w:val="0"/>
-                          <w:iCs w:val="0"/>
-                          <w:color w:val="auto"/>
-                          <w:sz w:val="24"/>
-                          <w:szCs w:val="24"/>
-                          <w:rtl/>
-                        </w:rPr>
-                        <w:t>-3)</w:t>
+                        <w:t>(5-3)</w:t>
                       </w:r>
                       <w:r>
                         <w:rPr>
@@ -17329,7 +16674,7 @@
                               <w:pStyle w:val="Caption"/>
                               <w:jc w:val="center"/>
                               <w:rPr>
-                                <w:rFonts w:cs="B Nazanin" w:hint="cs"/>
+                                <w:rFonts w:cs="B Nazanin"/>
                                 <w:i w:val="0"/>
                                 <w:iCs w:val="0"/>
                                 <w:color w:val="auto"/>
@@ -17373,31 +16718,7 @@
                                 <w:szCs w:val="24"/>
                                 <w:rtl/>
                               </w:rPr>
-                              <w:t>(</w:t>
-                            </w:r>
-                            <w:r>
-                              <w:rPr>
-                                <w:rFonts w:cs="B Nazanin" w:hint="cs"/>
-                                <w:i w:val="0"/>
-                                <w:iCs w:val="0"/>
-                                <w:color w:val="auto"/>
-                                <w:sz w:val="24"/>
-                                <w:szCs w:val="24"/>
-                                <w:rtl/>
-                              </w:rPr>
-                              <w:t>6</w:t>
-                            </w:r>
-                            <w:r>
-                              <w:rPr>
-                                <w:rFonts w:cs="B Nazanin" w:hint="cs"/>
-                                <w:i w:val="0"/>
-                                <w:iCs w:val="0"/>
-                                <w:color w:val="auto"/>
-                                <w:sz w:val="24"/>
-                                <w:szCs w:val="24"/>
-                                <w:rtl/>
-                              </w:rPr>
-                              <w:t>-3)</w:t>
+                              <w:t>(6-3)</w:t>
                             </w:r>
                             <w:r>
                               <w:rPr>
@@ -17454,7 +16775,7 @@
                         <w:pStyle w:val="Caption"/>
                         <w:jc w:val="center"/>
                         <w:rPr>
-                          <w:rFonts w:cs="B Nazanin" w:hint="cs"/>
+                          <w:rFonts w:cs="B Nazanin"/>
                           <w:i w:val="0"/>
                           <w:iCs w:val="0"/>
                           <w:color w:val="auto"/>
@@ -17498,31 +16819,7 @@
                           <w:szCs w:val="24"/>
                           <w:rtl/>
                         </w:rPr>
-                        <w:t>(</w:t>
-                      </w:r>
-                      <w:r>
-                        <w:rPr>
-                          <w:rFonts w:cs="B Nazanin" w:hint="cs"/>
-                          <w:i w:val="0"/>
-                          <w:iCs w:val="0"/>
-                          <w:color w:val="auto"/>
-                          <w:sz w:val="24"/>
-                          <w:szCs w:val="24"/>
-                          <w:rtl/>
-                        </w:rPr>
-                        <w:t>6</w:t>
-                      </w:r>
-                      <w:r>
-                        <w:rPr>
-                          <w:rFonts w:cs="B Nazanin" w:hint="cs"/>
-                          <w:i w:val="0"/>
-                          <w:iCs w:val="0"/>
-                          <w:color w:val="auto"/>
-                          <w:sz w:val="24"/>
-                          <w:szCs w:val="24"/>
-                          <w:rtl/>
-                        </w:rPr>
-                        <w:t>-3)</w:t>
+                        <w:t>(6-3)</w:t>
                       </w:r>
                       <w:r>
                         <w:rPr>
@@ -17995,261 +17292,11 @@
         <w:t>https://www.tsmc.com/english/dedicatedFoundry/technology/logic/l_018micron</w:t>
       </w:r>
     </w:p>
-    <w:p>
-      <w:pPr>
-        <w:pStyle w:val="a6"/>
-        <w:numPr>
-          <w:ilvl w:val="0"/>
-          <w:numId w:val="0"/>
-        </w:numPr>
-        <w:bidi/>
-        <w:ind w:left="357"/>
-      </w:pPr>
-    </w:p>
-    <w:p>
-      <w:pPr>
-        <w:pStyle w:val="a7"/>
-        <w:rPr>
-          <w:rtl/>
-        </w:rPr>
-      </w:pPr>
-    </w:p>
-    <w:p>
-      <w:pPr>
-        <w:pStyle w:val="a7"/>
-        <w:rPr>
-          <w:rtl/>
-          <w:lang w:bidi="fa-IR"/>
-        </w:rPr>
-      </w:pPr>
-    </w:p>
-    <w:p>
-      <w:pPr>
-        <w:pStyle w:val="a7"/>
-        <w:rPr>
-          <w:rtl/>
-          <w:lang w:bidi="fa-IR"/>
-        </w:rPr>
-        <w:sectPr>
-          <w:headerReference w:type="default" r:id="rId50"/>
-          <w:footerReference w:type="default" r:id="rId51"/>
-          <w:headerReference w:type="first" r:id="rId52"/>
-          <w:footnotePr>
-            <w:numRestart w:val="eachPage"/>
-          </w:footnotePr>
-          <w:pgSz w:w="11906" w:h="16838" w:code="9"/>
-          <w:pgMar w:top="1440" w:right="1440" w:bottom="1440" w:left="1440" w:header="1021" w:footer="1021" w:gutter="0"/>
-          <w:cols w:space="708"/>
-          <w:bidi/>
-          <w:rtlGutter/>
-          <w:docGrid w:linePitch="360"/>
-        </w:sectPr>
-      </w:pPr>
-    </w:p>
-    <w:p>
-      <w:pPr>
-        <w:rPr>
-          <w:rFonts w:cs="B Nazanin"/>
-          <w:rtl/>
-        </w:rPr>
-      </w:pPr>
-    </w:p>
-    <w:p>
-      <w:pPr>
-        <w:rPr>
-          <w:rFonts w:cs="B Nazanin"/>
-          <w:rtl/>
-        </w:rPr>
-      </w:pPr>
-    </w:p>
-    <w:p>
-      <w:pPr>
-        <w:rPr>
-          <w:rFonts w:cs="B Nazanin"/>
-          <w:rtl/>
-        </w:rPr>
-      </w:pPr>
-    </w:p>
-    <w:p>
-      <w:pPr>
-        <w:rPr>
-          <w:rFonts w:cs="B Nazanin"/>
-          <w:rtl/>
-        </w:rPr>
-      </w:pPr>
-    </w:p>
-    <w:p>
-      <w:pPr>
-        <w:rPr>
-          <w:rFonts w:cs="B Nazanin"/>
-          <w:rtl/>
-        </w:rPr>
-      </w:pPr>
-    </w:p>
-    <w:p>
-      <w:pPr>
-        <w:pStyle w:val="a"/>
-        <w:rPr>
-          <w:rFonts w:cs="B Nazanin"/>
-          <w:sz w:val="60"/>
-          <w:rtl/>
-        </w:rPr>
-      </w:pPr>
-      <w:bookmarkStart w:id="26" w:name="_Toc209236421"/>
-      <w:bookmarkStart w:id="27" w:name="_Toc209240165"/>
-      <w:bookmarkStart w:id="28" w:name="_Toc209240177"/>
-      <w:r>
-        <w:rPr>
-          <w:szCs w:val="52"/>
-          <w:rtl/>
-        </w:rPr>
-        <w:br/>
-      </w:r>
-      <w:bookmarkStart w:id="29" w:name="_Toc16262978"/>
-      <w:r>
-        <w:rPr>
-          <w:rFonts w:cs="B Nazanin"/>
-          <w:sz w:val="60"/>
-          <w:rtl/>
-        </w:rPr>
-        <w:t>پيوست</w:t>
-      </w:r>
-      <w:bookmarkEnd w:id="26"/>
-      <w:bookmarkEnd w:id="27"/>
-      <w:bookmarkEnd w:id="28"/>
-      <w:r>
-        <w:rPr>
-          <w:rFonts w:cs="B Nazanin" w:hint="cs"/>
-          <w:sz w:val="60"/>
-          <w:rtl/>
-        </w:rPr>
-        <w:t>‌ها</w:t>
-      </w:r>
-      <w:bookmarkEnd w:id="29"/>
-    </w:p>
-    <w:p>
-      <w:pPr>
-        <w:pStyle w:val="a7"/>
-        <w:rPr>
-          <w:rtl/>
-          <w:lang w:bidi="fa-IR"/>
-        </w:rPr>
-      </w:pPr>
-    </w:p>
-    <w:p>
-      <w:pPr>
-        <w:pStyle w:val="a7"/>
-        <w:rPr>
-          <w:rtl/>
-          <w:lang w:bidi="fa-IR"/>
-        </w:rPr>
-        <w:sectPr>
-          <w:headerReference w:type="default" r:id="rId53"/>
-          <w:footerReference w:type="default" r:id="rId54"/>
-          <w:headerReference w:type="first" r:id="rId55"/>
-          <w:footnotePr>
-            <w:numRestart w:val="eachPage"/>
-          </w:footnotePr>
-          <w:pgSz w:w="11906" w:h="16838" w:code="9"/>
-          <w:pgMar w:top="1440" w:right="1440" w:bottom="1440" w:left="1440" w:header="851" w:footer="1021" w:gutter="0"/>
-          <w:cols w:space="708"/>
-          <w:titlePg/>
-          <w:bidi/>
-          <w:rtlGutter/>
-          <w:docGrid w:linePitch="360"/>
-        </w:sectPr>
-      </w:pPr>
-    </w:p>
-    <w:p>
-      <w:pPr>
-        <w:pStyle w:val="a0"/>
-        <w:numPr>
-          <w:ilvl w:val="1"/>
-          <w:numId w:val="3"/>
-        </w:numPr>
-        <w:rPr>
-          <w:rtl/>
-        </w:rPr>
-      </w:pPr>
-      <w:bookmarkStart w:id="30" w:name="_Toc16262979"/>
-      <w:r>
-        <w:rPr>
-          <w:rFonts w:hint="cs"/>
-          <w:rtl/>
-        </w:rPr>
-        <w:lastRenderedPageBreak/>
-        <w:t>پيوست الف</w:t>
-      </w:r>
-      <w:bookmarkEnd w:id="30"/>
-    </w:p>
-    <w:p>
-      <w:pPr>
-        <w:pStyle w:val="a7"/>
-        <w:rPr>
-          <w:rtl/>
-        </w:rPr>
-      </w:pPr>
-      <w:r>
-        <w:rPr>
-          <w:rFonts w:hint="cs"/>
-          <w:rtl/>
-        </w:rPr>
-        <w:t xml:space="preserve">در صورت وجود نمودارها یا توضیحات تکمیلی </w:t>
-      </w:r>
-    </w:p>
-    <w:p>
-      <w:pPr>
-        <w:pStyle w:val="a0"/>
-        <w:rPr>
-          <w:rtl/>
-        </w:rPr>
-      </w:pPr>
-      <w:bookmarkStart w:id="31" w:name="_Toc16262980"/>
-      <w:r>
-        <w:rPr>
-          <w:rFonts w:hint="cs"/>
-          <w:rtl/>
-        </w:rPr>
-        <w:t>پیوست ب</w:t>
-      </w:r>
-      <w:bookmarkEnd w:id="31"/>
-    </w:p>
-    <w:p>
-      <w:pPr>
-        <w:pStyle w:val="a7"/>
-        <w:rPr>
-          <w:rtl/>
-        </w:rPr>
-      </w:pPr>
-      <w:r>
-        <w:rPr>
-          <w:rFonts w:hint="cs"/>
-          <w:rtl/>
-        </w:rPr>
-        <w:t>متن</w:t>
-      </w:r>
-    </w:p>
-    <w:p>
-      <w:pPr>
-        <w:pStyle w:val="a7"/>
-        <w:rPr>
-          <w:rtl/>
-          <w:lang w:bidi="fa-IR"/>
-        </w:rPr>
-      </w:pPr>
-    </w:p>
-    <w:p>
-      <w:pPr>
-        <w:pStyle w:val="a7"/>
-        <w:rPr>
-          <w:rtl/>
-          <w:lang w:bidi="fa-IR"/>
-        </w:rPr>
-      </w:pPr>
-    </w:p>
-    <w:p/>
     <w:p/>
     <w:sectPr>
+      <w:headerReference w:type="default" r:id="rId50"/>
+      <w:footerReference w:type="default" r:id="rId51"/>
+      <w:headerReference w:type="first" r:id="rId52"/>
       <w:pgSz w:w="11906" w:h="16838" w:code="9"/>
       <w:pgMar w:top="720" w:right="720" w:bottom="720" w:left="720" w:header="567" w:footer="709" w:gutter="0"/>
       <w:cols w:space="708"/>
@@ -18332,6 +17379,7 @@
         <w:docPartUnique/>
       </w:docPartObj>
     </w:sdtPr>
+    <w:sdtEndPr/>
     <w:sdtContent>
       <w:p>
         <w:pPr>
@@ -18361,7 +17409,7 @@
             <w:noProof/>
             <w:rtl/>
           </w:rPr>
-          <w:t>10</w:t>
+          <w:t>12</w:t>
         </w:r>
         <w:r>
           <w:rPr>
@@ -18386,67 +17434,6 @@
 </file>
 
 <file path=word/footer12.xml><?xml version="1.0" encoding="utf-8"?>
-<w:ftr xmlns:wpc="http://schemas.microsoft.com/office/word/2010/wordprocessingCanvas" xmlns:cx="http://schemas.microsoft.com/office/drawing/2014/chartex" xmlns:mc="http://schemas.openxmlformats.org/markup-compatibility/2006" xmlns:o="urn:schemas-microsoft-com:office:office" xmlns:r="http://schemas.openxmlformats.org/officeDocument/2006/relationships" xmlns:m="http://schemas.openxmlformats.org/officeDocument/2006/math" xmlns:v="urn:schemas-microsoft-com:vml" xmlns:wp14="http://schemas.microsoft.com/office/word/2010/wordprocessingDrawing" xmlns:wp="http://schemas.openxmlformats.org/drawingml/2006/wordprocessingDrawing" xmlns:w10="urn:schemas-microsoft-com:office:word" xmlns:w="http://schemas.openxmlformats.org/wordprocessingml/2006/main" xmlns:w14="http://schemas.microsoft.com/office/word/2010/wordml" xmlns:w15="http://schemas.microsoft.com/office/word/2012/wordml" xmlns:w16se="http://schemas.microsoft.com/office/word/2015/wordml/symex" xmlns:wpg="http://schemas.microsoft.com/office/word/2010/wordprocessingGroup" xmlns:wpi="http://schemas.microsoft.com/office/word/2010/wordprocessingInk" xmlns:wne="http://schemas.microsoft.com/office/word/2006/wordml" xmlns:wps="http://schemas.microsoft.com/office/word/2010/wordprocessingShape" mc:Ignorable="w14 w15 w16se wp14">
-  <w:sdt>
-    <w:sdtPr>
-      <w:rPr>
-        <w:rtl/>
-      </w:rPr>
-      <w:id w:val="28322179"/>
-      <w:docPartObj>
-        <w:docPartGallery w:val="Page Numbers (Bottom of Page)"/>
-        <w:docPartUnique/>
-      </w:docPartObj>
-    </w:sdtPr>
-    <w:sdtContent>
-      <w:p>
-        <w:pPr>
-          <w:pStyle w:val="Footer"/>
-          <w:jc w:val="center"/>
-        </w:pPr>
-        <w:r>
-          <w:rPr>
-            <w:noProof/>
-          </w:rPr>
-          <w:fldChar w:fldCharType="begin"/>
-        </w:r>
-        <w:r>
-          <w:rPr>
-            <w:noProof/>
-          </w:rPr>
-          <w:instrText xml:space="preserve"> PAGE   \* MERGEFORMAT </w:instrText>
-        </w:r>
-        <w:r>
-          <w:rPr>
-            <w:noProof/>
-          </w:rPr>
-          <w:fldChar w:fldCharType="separate"/>
-        </w:r>
-        <w:r>
-          <w:rPr>
-            <w:noProof/>
-            <w:rtl/>
-          </w:rPr>
-          <w:t>15</w:t>
-        </w:r>
-        <w:r>
-          <w:rPr>
-            <w:noProof/>
-          </w:rPr>
-          <w:fldChar w:fldCharType="end"/>
-        </w:r>
-      </w:p>
-    </w:sdtContent>
-  </w:sdt>
-  <w:p>
-    <w:pPr>
-      <w:pStyle w:val="Footer"/>
-    </w:pPr>
-  </w:p>
-</w:ftr>
-</file>
-
-<file path=word/footer13.xml><?xml version="1.0" encoding="utf-8"?>
 <w:ftr xmlns:wpc="http://schemas.microsoft.com/office/word/2010/wordprocessingCanvas" xmlns:cx="http://schemas.microsoft.com/office/drawing/2014/chartex" xmlns:mc="http://schemas.openxmlformats.org/markup-compatibility/2006" xmlns:o="urn:schemas-microsoft-com:office:office" xmlns:r="http://schemas.openxmlformats.org/officeDocument/2006/relationships" xmlns:m="http://schemas.openxmlformats.org/officeDocument/2006/math" xmlns:v="urn:schemas-microsoft-com:vml" xmlns:wp14="http://schemas.microsoft.com/office/word/2010/wordprocessingDrawing" xmlns:wp="http://schemas.openxmlformats.org/drawingml/2006/wordprocessingDrawing" xmlns:w10="urn:schemas-microsoft-com:office:word" xmlns:w="http://schemas.openxmlformats.org/wordprocessingml/2006/main" xmlns:w14="http://schemas.microsoft.com/office/word/2010/wordml" xmlns:w15="http://schemas.microsoft.com/office/word/2012/wordml" xmlns:w16se="http://schemas.microsoft.com/office/word/2015/wordml/symex" xmlns:wpg="http://schemas.microsoft.com/office/word/2010/wordprocessingGroup" xmlns:wpi="http://schemas.microsoft.com/office/word/2010/wordprocessingInk" xmlns:wne="http://schemas.microsoft.com/office/word/2006/wordml" xmlns:wps="http://schemas.microsoft.com/office/word/2010/wordprocessingShape" mc:Ignorable="w14 w15 w16se wp14">
   <w:sdt>
     <w:sdtPr>
@@ -18498,7 +17485,7 @@
             <w:noProof/>
             <w:rtl/>
           </w:rPr>
-          <w:t>17</w:t>
+          <w:t>15</w:t>
         </w:r>
         <w:r>
           <w:rPr>
@@ -18537,6 +17524,7 @@
         <w:docPartUnique/>
       </w:docPartObj>
     </w:sdtPr>
+    <w:sdtEndPr/>
     <w:sdtContent>
       <w:p>
         <w:pPr>
@@ -18567,7 +17555,7 @@
             <w:noProof/>
             <w:rtl/>
           </w:rPr>
-          <w:t>‌ب</w:t>
+          <w:t>‌ج</w:t>
         </w:r>
         <w:r>
           <w:rPr>
@@ -18600,6 +17588,7 @@
         <w:docPartUnique/>
       </w:docPartObj>
     </w:sdtPr>
+    <w:sdtEndPr/>
     <w:sdtContent>
       <w:p>
         <w:pPr>
@@ -18632,11 +17621,11 @@
         </w:r>
         <w:r>
           <w:rPr>
-            <w:rFonts w:cs="B Nazanin" w:hint="eastAsia"/>
+            <w:rFonts w:cs="B Nazanin"/>
             <w:noProof/>
             <w:rtl/>
           </w:rPr>
-          <w:t>‌أ</w:t>
+          <w:t>9</w:t>
         </w:r>
         <w:r>
           <w:rPr>
@@ -18664,6 +17653,7 @@
         <w:docPartUnique/>
       </w:docPartObj>
     </w:sdtPr>
+    <w:sdtEndPr/>
     <w:sdtContent>
       <w:p>
         <w:pPr>
@@ -18721,6 +17711,7 @@
         <w:docPartUnique/>
       </w:docPartObj>
     </w:sdtPr>
+    <w:sdtEndPr/>
     <w:sdtContent>
       <w:p>
         <w:pPr>
@@ -18792,6 +17783,7 @@
         <w:docPartUnique/>
       </w:docPartObj>
     </w:sdtPr>
+    <w:sdtEndPr/>
     <w:sdtContent>
       <w:p>
         <w:pPr>
@@ -18821,7 +17813,7 @@
             <w:noProof/>
             <w:rtl/>
           </w:rPr>
-          <w:t>5</w:t>
+          <w:t>8</w:t>
         </w:r>
         <w:r>
           <w:rPr>
@@ -20600,1068 +19592,6 @@
 <w:hdr xmlns:wpc="http://schemas.microsoft.com/office/word/2010/wordprocessingCanvas" xmlns:cx="http://schemas.microsoft.com/office/drawing/2014/chartex" xmlns:mc="http://schemas.openxmlformats.org/markup-compatibility/2006" xmlns:o="urn:schemas-microsoft-com:office:office" xmlns:r="http://schemas.openxmlformats.org/officeDocument/2006/relationships" xmlns:m="http://schemas.openxmlformats.org/officeDocument/2006/math" xmlns:v="urn:schemas-microsoft-com:vml" xmlns:wp14="http://schemas.microsoft.com/office/word/2010/wordprocessingDrawing" xmlns:wp="http://schemas.openxmlformats.org/drawingml/2006/wordprocessingDrawing" xmlns:w10="urn:schemas-microsoft-com:office:word" xmlns:w="http://schemas.openxmlformats.org/wordprocessingml/2006/main" xmlns:w14="http://schemas.microsoft.com/office/word/2010/wordml" xmlns:w15="http://schemas.microsoft.com/office/word/2012/wordml" xmlns:w16se="http://schemas.microsoft.com/office/word/2015/wordml/symex" xmlns:wpg="http://schemas.microsoft.com/office/word/2010/wordprocessingGroup" xmlns:wpi="http://schemas.microsoft.com/office/word/2010/wordprocessingInk" xmlns:wne="http://schemas.microsoft.com/office/word/2006/wordml" xmlns:wps="http://schemas.microsoft.com/office/word/2010/wordprocessingShape" mc:Ignorable="w14 w15 w16se wp14">
   <w:p>
     <w:pPr>
-      <w:pBdr>
-        <w:bottom w:val="thinThickSmallGap" w:sz="12" w:space="1" w:color="auto"/>
-      </w:pBdr>
-      <w:spacing w:line="192" w:lineRule="auto"/>
-      <w:rPr>
-        <w:rFonts w:cs="B Nazanin"/>
-        <w:b/>
-        <w:bCs/>
-        <w:sz w:val="22"/>
-        <w:szCs w:val="22"/>
-        <w:rtl/>
-        <w:lang w:bidi="fa-IR"/>
-      </w:rPr>
-    </w:pPr>
-    <w:r>
-      <w:rPr>
-        <w:rFonts w:cs="B Nazanin"/>
-        <w:b/>
-        <w:bCs/>
-        <w:noProof/>
-        <w:sz w:val="22"/>
-        <w:szCs w:val="22"/>
-        <w:rtl/>
-      </w:rPr>
-      <mc:AlternateContent>
-        <mc:Choice Requires="wps">
-          <w:drawing>
-            <wp:anchor distT="0" distB="0" distL="114300" distR="114300" simplePos="0" relativeHeight="251663360" behindDoc="0" locked="0" layoutInCell="1" allowOverlap="1" wp14:anchorId="2A3D6DD7" wp14:editId="11ABA328">
-              <wp:simplePos x="0" y="0"/>
-              <wp:positionH relativeFrom="column">
-                <wp:posOffset>0</wp:posOffset>
-              </wp:positionH>
-              <wp:positionV relativeFrom="paragraph">
-                <wp:posOffset>-177800</wp:posOffset>
-              </wp:positionV>
-              <wp:extent cx="819150" cy="376555"/>
-              <wp:effectExtent l="0" t="3810" r="0" b="635"/>
-              <wp:wrapNone/>
-              <wp:docPr id="7" name="Text Box 7"/>
-              <wp:cNvGraphicFramePr>
-                <a:graphicFrameLocks xmlns:a="http://schemas.openxmlformats.org/drawingml/2006/main"/>
-              </wp:cNvGraphicFramePr>
-              <a:graphic xmlns:a="http://schemas.openxmlformats.org/drawingml/2006/main">
-                <a:graphicData uri="http://schemas.microsoft.com/office/word/2010/wordprocessingShape">
-                  <wps:wsp>
-                    <wps:cNvSpPr txBox="1">
-                      <a:spLocks noChangeArrowheads="1"/>
-                    </wps:cNvSpPr>
-                    <wps:spPr bwMode="auto">
-                      <a:xfrm>
-                        <a:off x="0" y="0"/>
-                        <a:ext cx="819150" cy="376555"/>
-                      </a:xfrm>
-                      <a:prstGeom prst="rect">
-                        <a:avLst/>
-                      </a:prstGeom>
-                      <a:noFill/>
-                      <a:ln>
-                        <a:noFill/>
-                      </a:ln>
-                      <a:extLst>
-                        <a:ext uri="{909E8E84-426E-40DD-AFC4-6F175D3DCCD1}">
-                          <a14:hiddenFill xmlns:a14="http://schemas.microsoft.com/office/drawing/2010/main">
-                            <a:solidFill>
-                              <a:srgbClr val="FFFFFF"/>
-                            </a:solidFill>
-                          </a14:hiddenFill>
-                        </a:ext>
-                        <a:ext uri="{91240B29-F687-4F45-9708-019B960494DF}">
-                          <a14:hiddenLine xmlns:a14="http://schemas.microsoft.com/office/drawing/2010/main" w="9525">
-                            <a:solidFill>
-                              <a:srgbClr val="000000"/>
-                            </a:solidFill>
-                            <a:miter lim="800000"/>
-                            <a:headEnd/>
-                            <a:tailEnd/>
-                          </a14:hiddenLine>
-                        </a:ext>
-                      </a:extLst>
-                    </wps:spPr>
-                    <wps:txbx>
-                      <w:txbxContent>
-                        <w:p>
-                          <w:pPr>
-                            <w:jc w:val="right"/>
-                            <w:rPr>
-                              <w:rFonts w:cs="B Nazanin"/>
-                              <w:b/>
-                              <w:bCs/>
-                              <w:sz w:val="22"/>
-                              <w:szCs w:val="22"/>
-                              <w:rtl/>
-                              <w14:shadow w14:blurRad="50800" w14:dist="38100" w14:dir="2700000" w14:sx="100000" w14:sy="100000" w14:kx="0" w14:ky="0" w14:algn="tl">
-                                <w14:srgbClr w14:val="000000">
-                                  <w14:alpha w14:val="60000"/>
-                                </w14:srgbClr>
-                              </w14:shadow>
-                            </w:rPr>
-                          </w:pPr>
-                          <w:r>
-                            <w:rPr>
-                              <w:rFonts w:cs="B Nazanin"/>
-                              <w:b/>
-                              <w:bCs/>
-                              <w:noProof/>
-                              <w:sz w:val="22"/>
-                              <w:szCs w:val="22"/>
-                              <w14:shadow w14:blurRad="50800" w14:dist="38100" w14:dir="2700000" w14:sx="100000" w14:sy="100000" w14:kx="0" w14:ky="0" w14:algn="tl">
-                                <w14:srgbClr w14:val="000000">
-                                  <w14:alpha w14:val="60000"/>
-                                </w14:srgbClr>
-                              </w14:shadow>
-                            </w:rPr>
-                            <w:fldChar w:fldCharType="begin"/>
-                          </w:r>
-                          <w:r>
-                            <w:rPr>
-                              <w:rFonts w:cs="B Nazanin"/>
-                              <w:b/>
-                              <w:bCs/>
-                              <w:noProof/>
-                              <w:sz w:val="22"/>
-                              <w:szCs w:val="22"/>
-                              <w14:shadow w14:blurRad="50800" w14:dist="38100" w14:dir="2700000" w14:sx="100000" w14:sy="100000" w14:kx="0" w14:ky="0" w14:algn="tl">
-                                <w14:srgbClr w14:val="000000">
-                                  <w14:alpha w14:val="60000"/>
-                                </w14:srgbClr>
-                              </w14:shadow>
-                            </w:rPr>
-                            <w:instrText xml:space="preserve"> STYLEREF  </w:instrText>
-                          </w:r>
-                          <w:r>
-                            <w:rPr>
-                              <w:rFonts w:cs="B Nazanin"/>
-                              <w:b/>
-                              <w:bCs/>
-                              <w:noProof/>
-                              <w:sz w:val="22"/>
-                              <w:szCs w:val="22"/>
-                              <w:rtl/>
-                              <w14:shadow w14:blurRad="50800" w14:dist="38100" w14:dir="2700000" w14:sx="100000" w14:sy="100000" w14:kx="0" w14:ky="0" w14:algn="tl">
-                                <w14:srgbClr w14:val="000000">
-                                  <w14:alpha w14:val="60000"/>
-                                </w14:srgbClr>
-                              </w14:shadow>
-                            </w:rPr>
-                            <w:instrText>فصل</w:instrText>
-                          </w:r>
-                          <w:r>
-                            <w:rPr>
-                              <w:rFonts w:cs="B Nazanin"/>
-                              <w:b/>
-                              <w:bCs/>
-                              <w:noProof/>
-                              <w:sz w:val="22"/>
-                              <w:szCs w:val="22"/>
-                              <w14:shadow w14:blurRad="50800" w14:dist="38100" w14:dir="2700000" w14:sx="100000" w14:sy="100000" w14:kx="0" w14:ky="0" w14:algn="tl">
-                                <w14:srgbClr w14:val="000000">
-                                  <w14:alpha w14:val="60000"/>
-                                </w14:srgbClr>
-                              </w14:shadow>
-                            </w:rPr>
-                            <w:instrText xml:space="preserve">  \* MERGEFORMAT </w:instrText>
-                          </w:r>
-                          <w:r>
-                            <w:rPr>
-                              <w:rFonts w:cs="B Nazanin"/>
-                              <w:b/>
-                              <w:bCs/>
-                              <w:noProof/>
-                              <w:sz w:val="22"/>
-                              <w:szCs w:val="22"/>
-                              <w14:shadow w14:blurRad="50800" w14:dist="38100" w14:dir="2700000" w14:sx="100000" w14:sy="100000" w14:kx="0" w14:ky="0" w14:algn="tl">
-                                <w14:srgbClr w14:val="000000">
-                                  <w14:alpha w14:val="60000"/>
-                                </w14:srgbClr>
-                              </w14:shadow>
-                            </w:rPr>
-                            <w:fldChar w:fldCharType="separate"/>
-                          </w:r>
-                          <w:r>
-                            <w:rPr>
-                              <w:rFonts w:cs="B Nazanin"/>
-                              <w:b/>
-                              <w:bCs/>
-                              <w:noProof/>
-                              <w:sz w:val="22"/>
-                              <w:szCs w:val="22"/>
-                              <w14:shadow w14:blurRad="50800" w14:dist="38100" w14:dir="2700000" w14:sx="100000" w14:sy="100000" w14:kx="0" w14:ky="0" w14:algn="tl">
-                                <w14:srgbClr w14:val="000000">
-                                  <w14:alpha w14:val="60000"/>
-                                </w14:srgbClr>
-                              </w14:shadow>
-                            </w:rPr>
-                            <w:br/>
-                          </w:r>
-                          <w:r>
-                            <w:rPr>
-                              <w:rFonts w:cs="B Nazanin"/>
-                              <w:b/>
-                              <w:bCs/>
-                              <w:noProof/>
-                              <w:sz w:val="22"/>
-                              <w:szCs w:val="22"/>
-                              <w:rtl/>
-                              <w14:shadow w14:blurRad="50800" w14:dist="38100" w14:dir="2700000" w14:sx="100000" w14:sy="100000" w14:kx="0" w14:ky="0" w14:algn="tl">
-                                <w14:srgbClr w14:val="000000">
-                                  <w14:alpha w14:val="60000"/>
-                                </w14:srgbClr>
-                              </w14:shadow>
-                            </w:rPr>
-                            <w:t>مراجع</w:t>
-                          </w:r>
-                          <w:r>
-                            <w:rPr>
-                              <w:rFonts w:cs="B Nazanin"/>
-                              <w:b/>
-                              <w:bCs/>
-                              <w:noProof/>
-                              <w:sz w:val="22"/>
-                              <w:szCs w:val="22"/>
-                              <w14:shadow w14:blurRad="50800" w14:dist="38100" w14:dir="2700000" w14:sx="100000" w14:sy="100000" w14:kx="0" w14:ky="0" w14:algn="tl">
-                                <w14:srgbClr w14:val="000000">
-                                  <w14:alpha w14:val="60000"/>
-                                </w14:srgbClr>
-                              </w14:shadow>
-                            </w:rPr>
-                            <w:fldChar w:fldCharType="end"/>
-                          </w:r>
-                        </w:p>
-                      </w:txbxContent>
-                    </wps:txbx>
-                    <wps:bodyPr rot="0" vert="horz" wrap="square" lIns="0" tIns="0" rIns="0" bIns="0" anchor="t" anchorCtr="0" upright="1">
-                      <a:noAutofit/>
-                    </wps:bodyPr>
-                  </wps:wsp>
-                </a:graphicData>
-              </a:graphic>
-              <wp14:sizeRelH relativeFrom="page">
-                <wp14:pctWidth>0</wp14:pctWidth>
-              </wp14:sizeRelH>
-              <wp14:sizeRelV relativeFrom="page">
-                <wp14:pctHeight>0</wp14:pctHeight>
-              </wp14:sizeRelV>
-            </wp:anchor>
-          </w:drawing>
-        </mc:Choice>
-        <mc:Fallback>
-          <w:pict>
-            <v:shapetype w14:anchorId="2A3D6DD7" id="_x0000_t202" coordsize="21600,21600" o:spt="202" path="m,l,21600r21600,l21600,xe">
-              <v:stroke joinstyle="miter"/>
-              <v:path gradientshapeok="t" o:connecttype="rect"/>
-            </v:shapetype>
-            <v:shape id="Text Box 7" o:spid="_x0000_s1043" type="#_x0000_t202" style="position:absolute;left:0;text-align:left;margin-left:0;margin-top:-14pt;width:64.5pt;height:29.65pt;z-index:251663360;visibility:visible;mso-wrap-style:square;mso-width-percent:0;mso-height-percent:0;mso-wrap-distance-left:9pt;mso-wrap-distance-top:0;mso-wrap-distance-right:9pt;mso-wrap-distance-bottom:0;mso-position-horizontal:absolute;mso-position-horizontal-relative:text;mso-position-vertical:absolute;mso-position-vertical-relative:text;mso-width-percent:0;mso-height-percent:0;mso-width-relative:page;mso-height-relative:page;v-text-anchor:top" o:gfxdata="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" filled="f" stroked="f">
-              <v:textbox inset="0,0,0,0">
-                <w:txbxContent>
-                  <w:p>
-                    <w:pPr>
-                      <w:jc w:val="right"/>
-                      <w:rPr>
-                        <w:rFonts w:cs="B Nazanin"/>
-                        <w:b/>
-                        <w:bCs/>
-                        <w:sz w:val="22"/>
-                        <w:szCs w:val="22"/>
-                        <w:rtl/>
-                        <w14:shadow w14:blurRad="50800" w14:dist="38100" w14:dir="2700000" w14:sx="100000" w14:sy="100000" w14:kx="0" w14:ky="0" w14:algn="tl">
-                          <w14:srgbClr w14:val="000000">
-                            <w14:alpha w14:val="60000"/>
-                          </w14:srgbClr>
-                        </w14:shadow>
-                      </w:rPr>
-                    </w:pPr>
-                    <w:r>
-                      <w:rPr>
-                        <w:rFonts w:cs="B Nazanin"/>
-                        <w:b/>
-                        <w:bCs/>
-                        <w:noProof/>
-                        <w:sz w:val="22"/>
-                        <w:szCs w:val="22"/>
-                        <w14:shadow w14:blurRad="50800" w14:dist="38100" w14:dir="2700000" w14:sx="100000" w14:sy="100000" w14:kx="0" w14:ky="0" w14:algn="tl">
-                          <w14:srgbClr w14:val="000000">
-                            <w14:alpha w14:val="60000"/>
-                          </w14:srgbClr>
-                        </w14:shadow>
-                      </w:rPr>
-                      <w:fldChar w:fldCharType="begin"/>
-                    </w:r>
-                    <w:r>
-                      <w:rPr>
-                        <w:rFonts w:cs="B Nazanin"/>
-                        <w:b/>
-                        <w:bCs/>
-                        <w:noProof/>
-                        <w:sz w:val="22"/>
-                        <w:szCs w:val="22"/>
-                        <w14:shadow w14:blurRad="50800" w14:dist="38100" w14:dir="2700000" w14:sx="100000" w14:sy="100000" w14:kx="0" w14:ky="0" w14:algn="tl">
-                          <w14:srgbClr w14:val="000000">
-                            <w14:alpha w14:val="60000"/>
-                          </w14:srgbClr>
-                        </w14:shadow>
-                      </w:rPr>
-                      <w:instrText xml:space="preserve"> STYLEREF  </w:instrText>
-                    </w:r>
-                    <w:r>
-                      <w:rPr>
-                        <w:rFonts w:cs="B Nazanin"/>
-                        <w:b/>
-                        <w:bCs/>
-                        <w:noProof/>
-                        <w:sz w:val="22"/>
-                        <w:szCs w:val="22"/>
-                        <w:rtl/>
-                        <w14:shadow w14:blurRad="50800" w14:dist="38100" w14:dir="2700000" w14:sx="100000" w14:sy="100000" w14:kx="0" w14:ky="0" w14:algn="tl">
-                          <w14:srgbClr w14:val="000000">
-                            <w14:alpha w14:val="60000"/>
-                          </w14:srgbClr>
-                        </w14:shadow>
-                      </w:rPr>
-                      <w:instrText>فصل</w:instrText>
-                    </w:r>
-                    <w:r>
-                      <w:rPr>
-                        <w:rFonts w:cs="B Nazanin"/>
-                        <w:b/>
-                        <w:bCs/>
-                        <w:noProof/>
-                        <w:sz w:val="22"/>
-                        <w:szCs w:val="22"/>
-                        <w14:shadow w14:blurRad="50800" w14:dist="38100" w14:dir="2700000" w14:sx="100000" w14:sy="100000" w14:kx="0" w14:ky="0" w14:algn="tl">
-                          <w14:srgbClr w14:val="000000">
-                            <w14:alpha w14:val="60000"/>
-                          </w14:srgbClr>
-                        </w14:shadow>
-                      </w:rPr>
-                      <w:instrText xml:space="preserve">  \* MERGEFORMAT </w:instrText>
-                    </w:r>
-                    <w:r>
-                      <w:rPr>
-                        <w:rFonts w:cs="B Nazanin"/>
-                        <w:b/>
-                        <w:bCs/>
-                        <w:noProof/>
-                        <w:sz w:val="22"/>
-                        <w:szCs w:val="22"/>
-                        <w14:shadow w14:blurRad="50800" w14:dist="38100" w14:dir="2700000" w14:sx="100000" w14:sy="100000" w14:kx="0" w14:ky="0" w14:algn="tl">
-                          <w14:srgbClr w14:val="000000">
-                            <w14:alpha w14:val="60000"/>
-                          </w14:srgbClr>
-                        </w14:shadow>
-                      </w:rPr>
-                      <w:fldChar w:fldCharType="separate"/>
-                    </w:r>
-                    <w:r>
-                      <w:rPr>
-                        <w:rFonts w:cs="B Nazanin"/>
-                        <w:b/>
-                        <w:bCs/>
-                        <w:noProof/>
-                        <w:sz w:val="22"/>
-                        <w:szCs w:val="22"/>
-                        <w14:shadow w14:blurRad="50800" w14:dist="38100" w14:dir="2700000" w14:sx="100000" w14:sy="100000" w14:kx="0" w14:ky="0" w14:algn="tl">
-                          <w14:srgbClr w14:val="000000">
-                            <w14:alpha w14:val="60000"/>
-                          </w14:srgbClr>
-                        </w14:shadow>
-                      </w:rPr>
-                      <w:br/>
-                    </w:r>
-                    <w:r>
-                      <w:rPr>
-                        <w:rFonts w:cs="B Nazanin"/>
-                        <w:b/>
-                        <w:bCs/>
-                        <w:noProof/>
-                        <w:sz w:val="22"/>
-                        <w:szCs w:val="22"/>
-                        <w:rtl/>
-                        <w14:shadow w14:blurRad="50800" w14:dist="38100" w14:dir="2700000" w14:sx="100000" w14:sy="100000" w14:kx="0" w14:ky="0" w14:algn="tl">
-                          <w14:srgbClr w14:val="000000">
-                            <w14:alpha w14:val="60000"/>
-                          </w14:srgbClr>
-                        </w14:shadow>
-                      </w:rPr>
-                      <w:t>مراجع</w:t>
-                    </w:r>
-                    <w:r>
-                      <w:rPr>
-                        <w:rFonts w:cs="B Nazanin"/>
-                        <w:b/>
-                        <w:bCs/>
-                        <w:noProof/>
-                        <w:sz w:val="22"/>
-                        <w:szCs w:val="22"/>
-                        <w14:shadow w14:blurRad="50800" w14:dist="38100" w14:dir="2700000" w14:sx="100000" w14:sy="100000" w14:kx="0" w14:ky="0" w14:algn="tl">
-                          <w14:srgbClr w14:val="000000">
-                            <w14:alpha w14:val="60000"/>
-                          </w14:srgbClr>
-                        </w14:shadow>
-                      </w:rPr>
-                      <w:fldChar w:fldCharType="end"/>
-                    </w:r>
-                  </w:p>
-                </w:txbxContent>
-              </v:textbox>
-            </v:shape>
-          </w:pict>
-        </mc:Fallback>
-      </mc:AlternateContent>
-    </w:r>
-    <w:r>
-      <w:rPr>
-        <w:rFonts w:cs="B Nazanin"/>
-        <w:b/>
-        <w:bCs/>
-        <w:noProof/>
-        <w:sz w:val="22"/>
-        <w:szCs w:val="22"/>
-      </w:rPr>
-      <w:fldChar w:fldCharType="begin"/>
-    </w:r>
-    <w:r>
-      <w:rPr>
-        <w:rFonts w:cs="B Nazanin"/>
-        <w:b/>
-        <w:bCs/>
-        <w:noProof/>
-        <w:sz w:val="22"/>
-        <w:szCs w:val="22"/>
-      </w:rPr>
-      <w:instrText xml:space="preserve"> STYLEREF  "</w:instrText>
-    </w:r>
-    <w:r>
-      <w:rPr>
-        <w:rFonts w:cs="B Nazanin"/>
-        <w:b/>
-        <w:bCs/>
-        <w:noProof/>
-        <w:sz w:val="22"/>
-        <w:szCs w:val="22"/>
-        <w:rtl/>
-      </w:rPr>
-      <w:instrText>عنوان پايان‌نامه</w:instrText>
-    </w:r>
-    <w:r>
-      <w:rPr>
-        <w:rFonts w:cs="B Nazanin"/>
-        <w:b/>
-        <w:bCs/>
-        <w:noProof/>
-        <w:sz w:val="22"/>
-        <w:szCs w:val="22"/>
-      </w:rPr>
-      <w:instrText xml:space="preserve">"  \* MERGEFORMAT </w:instrText>
-    </w:r>
-    <w:r>
-      <w:rPr>
-        <w:rFonts w:cs="B Nazanin"/>
-        <w:b/>
-        <w:bCs/>
-        <w:noProof/>
-        <w:sz w:val="22"/>
-        <w:szCs w:val="22"/>
-      </w:rPr>
-      <w:fldChar w:fldCharType="separate"/>
-    </w:r>
-    <w:r>
-      <w:rPr>
-        <w:rFonts w:cs="B Nazanin"/>
-        <w:b/>
-        <w:bCs/>
-        <w:noProof/>
-        <w:sz w:val="22"/>
-        <w:szCs w:val="22"/>
-        <w:rtl/>
-      </w:rPr>
-      <w:t>طراح</w:t>
-    </w:r>
-    <w:r>
-      <w:rPr>
-        <w:rFonts w:cs="B Nazanin" w:hint="cs"/>
-        <w:b/>
-        <w:bCs/>
-        <w:noProof/>
-        <w:sz w:val="22"/>
-        <w:szCs w:val="22"/>
-        <w:rtl/>
-      </w:rPr>
-      <w:t>ی</w:t>
-    </w:r>
-    <w:r>
-      <w:rPr>
-        <w:rFonts w:cs="B Nazanin"/>
-        <w:b/>
-        <w:bCs/>
-        <w:noProof/>
-        <w:sz w:val="22"/>
-        <w:szCs w:val="22"/>
-        <w:rtl/>
-      </w:rPr>
-      <w:t xml:space="preserve"> پردازنده 32 ب</w:t>
-    </w:r>
-    <w:r>
-      <w:rPr>
-        <w:rFonts w:cs="B Nazanin" w:hint="cs"/>
-        <w:b/>
-        <w:bCs/>
-        <w:noProof/>
-        <w:sz w:val="22"/>
-        <w:szCs w:val="22"/>
-        <w:rtl/>
-      </w:rPr>
-      <w:t>ی</w:t>
-    </w:r>
-    <w:r>
-      <w:rPr>
-        <w:rFonts w:cs="B Nazanin" w:hint="eastAsia"/>
-        <w:b/>
-        <w:bCs/>
-        <w:noProof/>
-        <w:sz w:val="22"/>
-        <w:szCs w:val="22"/>
-        <w:rtl/>
-      </w:rPr>
-      <w:t>ت</w:t>
-    </w:r>
-    <w:r>
-      <w:rPr>
-        <w:rFonts w:cs="B Nazanin" w:hint="cs"/>
-        <w:b/>
-        <w:bCs/>
-        <w:noProof/>
-        <w:sz w:val="22"/>
-        <w:szCs w:val="22"/>
-        <w:rtl/>
-      </w:rPr>
-      <w:t>ی</w:t>
-    </w:r>
-    <w:r>
-      <w:rPr>
-        <w:rFonts w:cs="B Nazanin"/>
-        <w:b/>
-        <w:bCs/>
-        <w:noProof/>
-        <w:sz w:val="22"/>
-        <w:szCs w:val="22"/>
-        <w:rtl/>
-      </w:rPr>
-      <w:t xml:space="preserve"> با معمار</w:t>
-    </w:r>
-    <w:r>
-      <w:rPr>
-        <w:rFonts w:cs="B Nazanin" w:hint="cs"/>
-        <w:b/>
-        <w:bCs/>
-        <w:noProof/>
-        <w:sz w:val="22"/>
-        <w:szCs w:val="22"/>
-        <w:rtl/>
-      </w:rPr>
-      <w:t>ی</w:t>
-    </w:r>
-    <w:r>
-      <w:rPr>
-        <w:rFonts w:cs="B Nazanin"/>
-        <w:b/>
-        <w:bCs/>
-        <w:noProof/>
-        <w:sz w:val="22"/>
-        <w:szCs w:val="22"/>
-      </w:rPr>
-      <w:t xml:space="preserve"> RISC-V</w:t>
-    </w:r>
-    <w:r>
-      <w:rPr>
-        <w:rFonts w:cs="B Nazanin"/>
-        <w:b/>
-        <w:bCs/>
-        <w:noProof/>
-        <w:sz w:val="22"/>
-        <w:szCs w:val="22"/>
-      </w:rPr>
-      <w:fldChar w:fldCharType="end"/>
-    </w:r>
-  </w:p>
-</w:hdr>
-</file>
-
-<file path=word/header17.xml><?xml version="1.0" encoding="utf-8"?>
-<w:hdr xmlns:wpc="http://schemas.microsoft.com/office/word/2010/wordprocessingCanvas" xmlns:cx="http://schemas.microsoft.com/office/drawing/2014/chartex" xmlns:mc="http://schemas.openxmlformats.org/markup-compatibility/2006" xmlns:o="urn:schemas-microsoft-com:office:office" xmlns:r="http://schemas.openxmlformats.org/officeDocument/2006/relationships" xmlns:m="http://schemas.openxmlformats.org/officeDocument/2006/math" xmlns:v="urn:schemas-microsoft-com:vml" xmlns:wp14="http://schemas.microsoft.com/office/word/2010/wordprocessingDrawing" xmlns:wp="http://schemas.openxmlformats.org/drawingml/2006/wordprocessingDrawing" xmlns:w10="urn:schemas-microsoft-com:office:word" xmlns:w="http://schemas.openxmlformats.org/wordprocessingml/2006/main" xmlns:w14="http://schemas.microsoft.com/office/word/2010/wordml" xmlns:w15="http://schemas.microsoft.com/office/word/2012/wordml" xmlns:w16se="http://schemas.microsoft.com/office/word/2015/wordml/symex" xmlns:wpg="http://schemas.microsoft.com/office/word/2010/wordprocessingGroup" xmlns:wpi="http://schemas.microsoft.com/office/word/2010/wordprocessingInk" xmlns:wne="http://schemas.microsoft.com/office/word/2006/wordml" xmlns:wps="http://schemas.microsoft.com/office/word/2010/wordprocessingShape" mc:Ignorable="w14 w15 w16se wp14">
-  <w:p>
-    <w:pPr>
-      <w:pBdr>
-        <w:bottom w:val="thinThickSmallGap" w:sz="12" w:space="1" w:color="auto"/>
-      </w:pBdr>
-      <w:spacing w:line="192" w:lineRule="auto"/>
-      <w:rPr>
-        <w:b/>
-        <w:bCs/>
-        <w:sz w:val="18"/>
-        <w:szCs w:val="18"/>
-        <w:rtl/>
-        <w:lang w:bidi="fa-IR"/>
-      </w:rPr>
-    </w:pPr>
-    <w:r>
-      <w:rPr>
-        <w:b/>
-        <w:bCs/>
-        <w:noProof/>
-        <w:sz w:val="18"/>
-        <w:szCs w:val="18"/>
-        <w:rtl/>
-      </w:rPr>
-      <mc:AlternateContent>
-        <mc:Choice Requires="wps">
-          <w:drawing>
-            <wp:anchor distT="0" distB="0" distL="114300" distR="114300" simplePos="0" relativeHeight="251662336" behindDoc="0" locked="0" layoutInCell="1" allowOverlap="1" wp14:anchorId="009EE50A" wp14:editId="6AC56A40">
-              <wp:simplePos x="0" y="0"/>
-              <wp:positionH relativeFrom="column">
-                <wp:posOffset>0</wp:posOffset>
-              </wp:positionH>
-              <wp:positionV relativeFrom="paragraph">
-                <wp:posOffset>-121285</wp:posOffset>
-              </wp:positionV>
-              <wp:extent cx="3657600" cy="352425"/>
-              <wp:effectExtent l="0" t="2540" r="0" b="0"/>
-              <wp:wrapNone/>
-              <wp:docPr id="5" name="Text Box 6"/>
-              <wp:cNvGraphicFramePr>
-                <a:graphicFrameLocks xmlns:a="http://schemas.openxmlformats.org/drawingml/2006/main"/>
-              </wp:cNvGraphicFramePr>
-              <a:graphic xmlns:a="http://schemas.openxmlformats.org/drawingml/2006/main">
-                <a:graphicData uri="http://schemas.microsoft.com/office/word/2010/wordprocessingShape">
-                  <wps:wsp>
-                    <wps:cNvSpPr txBox="1">
-                      <a:spLocks noChangeArrowheads="1"/>
-                    </wps:cNvSpPr>
-                    <wps:spPr bwMode="auto">
-                      <a:xfrm>
-                        <a:off x="0" y="0"/>
-                        <a:ext cx="3657600" cy="352425"/>
-                      </a:xfrm>
-                      <a:prstGeom prst="rect">
-                        <a:avLst/>
-                      </a:prstGeom>
-                      <a:noFill/>
-                      <a:ln>
-                        <a:noFill/>
-                      </a:ln>
-                      <a:extLst>
-                        <a:ext uri="{909E8E84-426E-40DD-AFC4-6F175D3DCCD1}">
-                          <a14:hiddenFill xmlns:a14="http://schemas.microsoft.com/office/drawing/2010/main">
-                            <a:solidFill>
-                              <a:srgbClr val="FFFFFF"/>
-                            </a:solidFill>
-                          </a14:hiddenFill>
-                        </a:ext>
-                        <a:ext uri="{91240B29-F687-4F45-9708-019B960494DF}">
-                          <a14:hiddenLine xmlns:a14="http://schemas.microsoft.com/office/drawing/2010/main" w="9525">
-                            <a:solidFill>
-                              <a:srgbClr val="000000"/>
-                            </a:solidFill>
-                            <a:miter lim="800000"/>
-                            <a:headEnd/>
-                            <a:tailEnd/>
-                          </a14:hiddenLine>
-                        </a:ext>
-                      </a:extLst>
-                    </wps:spPr>
-                    <wps:txbx>
-                      <w:txbxContent>
-                        <w:p>
-                          <w:pPr>
-                            <w:jc w:val="right"/>
-                            <w:rPr>
-                              <w:rFonts w:cs="Homa"/>
-                              <w:szCs w:val="24"/>
-                              <w:rtl/>
-                              <w14:shadow w14:blurRad="50800" w14:dist="38100" w14:dir="2700000" w14:sx="100000" w14:sy="100000" w14:kx="0" w14:ky="0" w14:algn="tl">
-                                <w14:srgbClr w14:val="000000">
-                                  <w14:alpha w14:val="60000"/>
-                                </w14:srgbClr>
-                              </w14:shadow>
-                            </w:rPr>
-                          </w:pPr>
-                          <w:r>
-                            <w:rPr>
-                              <w:rFonts w:cs="Homa"/>
-                              <w:noProof/>
-                              <w:szCs w:val="24"/>
-                              <w14:shadow w14:blurRad="50800" w14:dist="38100" w14:dir="2700000" w14:sx="100000" w14:sy="100000" w14:kx="0" w14:ky="0" w14:algn="tl">
-                                <w14:srgbClr w14:val="000000">
-                                  <w14:alpha w14:val="60000"/>
-                                </w14:srgbClr>
-                              </w14:shadow>
-                            </w:rPr>
-                            <w:fldChar w:fldCharType="begin"/>
-                          </w:r>
-                          <w:r>
-                            <w:rPr>
-                              <w:rFonts w:cs="Homa"/>
-                              <w:noProof/>
-                              <w:szCs w:val="24"/>
-                              <w14:shadow w14:blurRad="50800" w14:dist="38100" w14:dir="2700000" w14:sx="100000" w14:sy="100000" w14:kx="0" w14:ky="0" w14:algn="tl">
-                                <w14:srgbClr w14:val="000000">
-                                  <w14:alpha w14:val="60000"/>
-                                </w14:srgbClr>
-                              </w14:shadow>
-                            </w:rPr>
-                            <w:instrText xml:space="preserve"> STYLEREF  </w:instrText>
-                          </w:r>
-                          <w:r>
-                            <w:rPr>
-                              <w:rFonts w:cs="Homa"/>
-                              <w:noProof/>
-                              <w:szCs w:val="24"/>
-                              <w:rtl/>
-                              <w14:shadow w14:blurRad="50800" w14:dist="38100" w14:dir="2700000" w14:sx="100000" w14:sy="100000" w14:kx="0" w14:ky="0" w14:algn="tl">
-                                <w14:srgbClr w14:val="000000">
-                                  <w14:alpha w14:val="60000"/>
-                                </w14:srgbClr>
-                              </w14:shadow>
-                            </w:rPr>
-                            <w:instrText>فصل</w:instrText>
-                          </w:r>
-                          <w:r>
-                            <w:rPr>
-                              <w:rFonts w:cs="Homa"/>
-                              <w:noProof/>
-                              <w:szCs w:val="24"/>
-                              <w14:shadow w14:blurRad="50800" w14:dist="38100" w14:dir="2700000" w14:sx="100000" w14:sy="100000" w14:kx="0" w14:ky="0" w14:algn="tl">
-                                <w14:srgbClr w14:val="000000">
-                                  <w14:alpha w14:val="60000"/>
-                                </w14:srgbClr>
-                              </w14:shadow>
-                            </w:rPr>
-                            <w:instrText xml:space="preserve">  \* MERGEFORMAT </w:instrText>
-                          </w:r>
-                          <w:r>
-                            <w:rPr>
-                              <w:rFonts w:cs="Homa"/>
-                              <w:noProof/>
-                              <w:szCs w:val="24"/>
-                              <w14:shadow w14:blurRad="50800" w14:dist="38100" w14:dir="2700000" w14:sx="100000" w14:sy="100000" w14:kx="0" w14:ky="0" w14:algn="tl">
-                                <w14:srgbClr w14:val="000000">
-                                  <w14:alpha w14:val="60000"/>
-                                </w14:srgbClr>
-                              </w14:shadow>
-                            </w:rPr>
-                            <w:fldChar w:fldCharType="separate"/>
-                          </w:r>
-                          <w:r>
-                            <w:rPr>
-                              <w:rFonts w:cs="Homa"/>
-                              <w:noProof/>
-                              <w:szCs w:val="24"/>
-                              <w14:shadow w14:blurRad="50800" w14:dist="38100" w14:dir="2700000" w14:sx="100000" w14:sy="100000" w14:kx="0" w14:ky="0" w14:algn="tl">
-                                <w14:srgbClr w14:val="000000">
-                                  <w14:alpha w14:val="60000"/>
-                                </w14:srgbClr>
-                              </w14:shadow>
-                            </w:rPr>
-                            <w:br/>
-                          </w:r>
-                          <w:r>
-                            <w:rPr>
-                              <w:rFonts w:cs="Homa"/>
-                              <w:noProof/>
-                              <w:szCs w:val="24"/>
-                              <w:rtl/>
-                              <w14:shadow w14:blurRad="50800" w14:dist="38100" w14:dir="2700000" w14:sx="100000" w14:sy="100000" w14:kx="0" w14:ky="0" w14:algn="tl">
-                                <w14:srgbClr w14:val="000000">
-                                  <w14:alpha w14:val="60000"/>
-                                </w14:srgbClr>
-                              </w14:shadow>
-                            </w:rPr>
-                            <w:t>مراجع</w:t>
-                          </w:r>
-                          <w:r>
-                            <w:rPr>
-                              <w:rFonts w:cs="Homa"/>
-                              <w:noProof/>
-                              <w:szCs w:val="24"/>
-                              <w14:shadow w14:blurRad="50800" w14:dist="38100" w14:dir="2700000" w14:sx="100000" w14:sy="100000" w14:kx="0" w14:ky="0" w14:algn="tl">
-                                <w14:srgbClr w14:val="000000">
-                                  <w14:alpha w14:val="60000"/>
-                                </w14:srgbClr>
-                              </w14:shadow>
-                            </w:rPr>
-                            <w:fldChar w:fldCharType="end"/>
-                          </w:r>
-                        </w:p>
-                      </w:txbxContent>
-                    </wps:txbx>
-                    <wps:bodyPr rot="0" vert="horz" wrap="square" lIns="0" tIns="0" rIns="0" bIns="0" anchor="t" anchorCtr="0" upright="1">
-                      <a:noAutofit/>
-                    </wps:bodyPr>
-                  </wps:wsp>
-                </a:graphicData>
-              </a:graphic>
-              <wp14:sizeRelH relativeFrom="page">
-                <wp14:pctWidth>0</wp14:pctWidth>
-              </wp14:sizeRelH>
-              <wp14:sizeRelV relativeFrom="page">
-                <wp14:pctHeight>0</wp14:pctHeight>
-              </wp14:sizeRelV>
-            </wp:anchor>
-          </w:drawing>
-        </mc:Choice>
-        <mc:Fallback>
-          <w:pict>
-            <v:shapetype w14:anchorId="009EE50A" id="_x0000_t202" coordsize="21600,21600" o:spt="202" path="m,l,21600r21600,l21600,xe">
-              <v:stroke joinstyle="miter"/>
-              <v:path gradientshapeok="t" o:connecttype="rect"/>
-            </v:shapetype>
-            <v:shape id="Text Box 6" o:spid="_x0000_s1044" type="#_x0000_t202" style="position:absolute;left:0;text-align:left;margin-left:0;margin-top:-9.55pt;width:4in;height:27.75pt;z-index:251662336;visibility:visible;mso-wrap-style:square;mso-width-percent:0;mso-height-percent:0;mso-wrap-distance-left:9pt;mso-wrap-distance-top:0;mso-wrap-distance-right:9pt;mso-wrap-distance-bottom:0;mso-position-horizontal:absolute;mso-position-horizontal-relative:text;mso-position-vertical:absolute;mso-position-vertical-relative:text;mso-width-percent:0;mso-height-percent:0;mso-width-relative:page;mso-height-relative:page;v-text-anchor:top" o:gfxdata="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" filled="f" stroked="f">
-              <v:textbox inset="0,0,0,0">
-                <w:txbxContent>
-                  <w:p>
-                    <w:pPr>
-                      <w:jc w:val="right"/>
-                      <w:rPr>
-                        <w:rFonts w:cs="Homa"/>
-                        <w:szCs w:val="24"/>
-                        <w:rtl/>
-                        <w14:shadow w14:blurRad="50800" w14:dist="38100" w14:dir="2700000" w14:sx="100000" w14:sy="100000" w14:kx="0" w14:ky="0" w14:algn="tl">
-                          <w14:srgbClr w14:val="000000">
-                            <w14:alpha w14:val="60000"/>
-                          </w14:srgbClr>
-                        </w14:shadow>
-                      </w:rPr>
-                    </w:pPr>
-                    <w:r>
-                      <w:rPr>
-                        <w:rFonts w:cs="Homa"/>
-                        <w:noProof/>
-                        <w:szCs w:val="24"/>
-                        <w14:shadow w14:blurRad="50800" w14:dist="38100" w14:dir="2700000" w14:sx="100000" w14:sy="100000" w14:kx="0" w14:ky="0" w14:algn="tl">
-                          <w14:srgbClr w14:val="000000">
-                            <w14:alpha w14:val="60000"/>
-                          </w14:srgbClr>
-                        </w14:shadow>
-                      </w:rPr>
-                      <w:fldChar w:fldCharType="begin"/>
-                    </w:r>
-                    <w:r>
-                      <w:rPr>
-                        <w:rFonts w:cs="Homa"/>
-                        <w:noProof/>
-                        <w:szCs w:val="24"/>
-                        <w14:shadow w14:blurRad="50800" w14:dist="38100" w14:dir="2700000" w14:sx="100000" w14:sy="100000" w14:kx="0" w14:ky="0" w14:algn="tl">
-                          <w14:srgbClr w14:val="000000">
-                            <w14:alpha w14:val="60000"/>
-                          </w14:srgbClr>
-                        </w14:shadow>
-                      </w:rPr>
-                      <w:instrText xml:space="preserve"> STYLEREF  </w:instrText>
-                    </w:r>
-                    <w:r>
-                      <w:rPr>
-                        <w:rFonts w:cs="Homa"/>
-                        <w:noProof/>
-                        <w:szCs w:val="24"/>
-                        <w:rtl/>
-                        <w14:shadow w14:blurRad="50800" w14:dist="38100" w14:dir="2700000" w14:sx="100000" w14:sy="100000" w14:kx="0" w14:ky="0" w14:algn="tl">
-                          <w14:srgbClr w14:val="000000">
-                            <w14:alpha w14:val="60000"/>
-                          </w14:srgbClr>
-                        </w14:shadow>
-                      </w:rPr>
-                      <w:instrText>فصل</w:instrText>
-                    </w:r>
-                    <w:r>
-                      <w:rPr>
-                        <w:rFonts w:cs="Homa"/>
-                        <w:noProof/>
-                        <w:szCs w:val="24"/>
-                        <w14:shadow w14:blurRad="50800" w14:dist="38100" w14:dir="2700000" w14:sx="100000" w14:sy="100000" w14:kx="0" w14:ky="0" w14:algn="tl">
-                          <w14:srgbClr w14:val="000000">
-                            <w14:alpha w14:val="60000"/>
-                          </w14:srgbClr>
-                        </w14:shadow>
-                      </w:rPr>
-                      <w:instrText xml:space="preserve">  \* MERGEFORMAT </w:instrText>
-                    </w:r>
-                    <w:r>
-                      <w:rPr>
-                        <w:rFonts w:cs="Homa"/>
-                        <w:noProof/>
-                        <w:szCs w:val="24"/>
-                        <w14:shadow w14:blurRad="50800" w14:dist="38100" w14:dir="2700000" w14:sx="100000" w14:sy="100000" w14:kx="0" w14:ky="0" w14:algn="tl">
-                          <w14:srgbClr w14:val="000000">
-                            <w14:alpha w14:val="60000"/>
-                          </w14:srgbClr>
-                        </w14:shadow>
-                      </w:rPr>
-                      <w:fldChar w:fldCharType="separate"/>
-                    </w:r>
-                    <w:r>
-                      <w:rPr>
-                        <w:rFonts w:cs="Homa"/>
-                        <w:noProof/>
-                        <w:szCs w:val="24"/>
-                        <w14:shadow w14:blurRad="50800" w14:dist="38100" w14:dir="2700000" w14:sx="100000" w14:sy="100000" w14:kx="0" w14:ky="0" w14:algn="tl">
-                          <w14:srgbClr w14:val="000000">
-                            <w14:alpha w14:val="60000"/>
-                          </w14:srgbClr>
-                        </w14:shadow>
-                      </w:rPr>
-                      <w:br/>
-                    </w:r>
-                    <w:r>
-                      <w:rPr>
-                        <w:rFonts w:cs="Homa"/>
-                        <w:noProof/>
-                        <w:szCs w:val="24"/>
-                        <w:rtl/>
-                        <w14:shadow w14:blurRad="50800" w14:dist="38100" w14:dir="2700000" w14:sx="100000" w14:sy="100000" w14:kx="0" w14:ky="0" w14:algn="tl">
-                          <w14:srgbClr w14:val="000000">
-                            <w14:alpha w14:val="60000"/>
-                          </w14:srgbClr>
-                        </w14:shadow>
-                      </w:rPr>
-                      <w:t>مراجع</w:t>
-                    </w:r>
-                    <w:r>
-                      <w:rPr>
-                        <w:rFonts w:cs="Homa"/>
-                        <w:noProof/>
-                        <w:szCs w:val="24"/>
-                        <w14:shadow w14:blurRad="50800" w14:dist="38100" w14:dir="2700000" w14:sx="100000" w14:sy="100000" w14:kx="0" w14:ky="0" w14:algn="tl">
-                          <w14:srgbClr w14:val="000000">
-                            <w14:alpha w14:val="60000"/>
-                          </w14:srgbClr>
-                        </w14:shadow>
-                      </w:rPr>
-                      <w:fldChar w:fldCharType="end"/>
-                    </w:r>
-                  </w:p>
-                </w:txbxContent>
-              </v:textbox>
-            </v:shape>
-          </w:pict>
-        </mc:Fallback>
-      </mc:AlternateContent>
-    </w:r>
-    <w:r>
-      <w:rPr>
-        <w:b/>
-        <w:bCs/>
-        <w:sz w:val="18"/>
-        <w:szCs w:val="18"/>
-        <w:rtl/>
-      </w:rPr>
-      <w:fldChar w:fldCharType="begin"/>
-    </w:r>
-    <w:r>
-      <w:rPr>
-        <w:b/>
-        <w:bCs/>
-        <w:sz w:val="18"/>
-        <w:szCs w:val="18"/>
-        <w:rtl/>
-      </w:rPr>
-      <w:instrText xml:space="preserve"> </w:instrText>
-    </w:r>
-    <w:r>
-      <w:rPr>
-        <w:rFonts w:hint="cs"/>
-        <w:b/>
-        <w:bCs/>
-        <w:sz w:val="18"/>
-        <w:szCs w:val="18"/>
-      </w:rPr>
-      <w:instrText>STYLEREF</w:instrText>
-    </w:r>
-    <w:r>
-      <w:rPr>
-        <w:rFonts w:hint="cs"/>
-        <w:b/>
-        <w:bCs/>
-        <w:sz w:val="18"/>
-        <w:szCs w:val="18"/>
-        <w:rtl/>
-      </w:rPr>
-      <w:instrText xml:space="preserve">  عنوان  \* </w:instrText>
-    </w:r>
-    <w:r>
-      <w:rPr>
-        <w:rFonts w:hint="cs"/>
-        <w:b/>
-        <w:bCs/>
-        <w:sz w:val="18"/>
-        <w:szCs w:val="18"/>
-      </w:rPr>
-      <w:instrText>MERGEFORMAT</w:instrText>
-    </w:r>
-    <w:r>
-      <w:rPr>
-        <w:b/>
-        <w:bCs/>
-        <w:sz w:val="18"/>
-        <w:szCs w:val="18"/>
-        <w:rtl/>
-      </w:rPr>
-      <w:instrText xml:space="preserve"> </w:instrText>
-    </w:r>
-    <w:r>
-      <w:rPr>
-        <w:b/>
-        <w:bCs/>
-        <w:sz w:val="18"/>
-        <w:szCs w:val="18"/>
-        <w:rtl/>
-      </w:rPr>
-      <w:fldChar w:fldCharType="separate"/>
-    </w:r>
-    <w:r>
-      <w:rPr>
-        <w:noProof/>
-        <w:sz w:val="18"/>
-        <w:szCs w:val="18"/>
-      </w:rPr>
-      <w:t xml:space="preserve">Error! Use the Home tab to apply </w:t>
-    </w:r>
-    <w:r>
-      <w:rPr>
-        <w:noProof/>
-        <w:sz w:val="18"/>
-        <w:szCs w:val="18"/>
-        <w:rtl/>
-      </w:rPr>
-      <w:t>عنوان</w:t>
-    </w:r>
-    <w:r>
-      <w:rPr>
-        <w:noProof/>
-        <w:sz w:val="18"/>
-        <w:szCs w:val="18"/>
-      </w:rPr>
-      <w:t xml:space="preserve"> to the text that you want to appear here.</w:t>
-    </w:r>
-    <w:r>
-      <w:rPr>
-        <w:b/>
-        <w:bCs/>
-        <w:sz w:val="18"/>
-        <w:szCs w:val="18"/>
-        <w:rtl/>
-      </w:rPr>
-      <w:fldChar w:fldCharType="end"/>
-    </w:r>
-  </w:p>
-</w:hdr>
-</file>
-
-<file path=word/header18.xml><?xml version="1.0" encoding="utf-8"?>
-<w:hdr xmlns:wpc="http://schemas.microsoft.com/office/word/2010/wordprocessingCanvas" xmlns:cx="http://schemas.microsoft.com/office/drawing/2014/chartex" xmlns:mc="http://schemas.openxmlformats.org/markup-compatibility/2006" xmlns:o="urn:schemas-microsoft-com:office:office" xmlns:r="http://schemas.openxmlformats.org/officeDocument/2006/relationships" xmlns:m="http://schemas.openxmlformats.org/officeDocument/2006/math" xmlns:v="urn:schemas-microsoft-com:vml" xmlns:wp14="http://schemas.microsoft.com/office/word/2010/wordprocessingDrawing" xmlns:wp="http://schemas.openxmlformats.org/drawingml/2006/wordprocessingDrawing" xmlns:w10="urn:schemas-microsoft-com:office:word" xmlns:w="http://schemas.openxmlformats.org/wordprocessingml/2006/main" xmlns:w14="http://schemas.microsoft.com/office/word/2010/wordml" xmlns:w15="http://schemas.microsoft.com/office/word/2012/wordml" xmlns:w16se="http://schemas.microsoft.com/office/word/2015/wordml/symex" xmlns:wpg="http://schemas.microsoft.com/office/word/2010/wordprocessingGroup" xmlns:wpi="http://schemas.microsoft.com/office/word/2010/wordprocessingInk" xmlns:wne="http://schemas.microsoft.com/office/word/2006/wordml" xmlns:wps="http://schemas.microsoft.com/office/word/2010/wordprocessingShape" mc:Ignorable="w14 w15 w16se wp14">
-  <w:p>
-    <w:pPr>
       <w:pStyle w:val="Header"/>
       <w:rPr>
         <w:rtl/>
@@ -21671,7 +19601,7 @@
 </w:hdr>
 </file>
 
-<file path=word/header19.xml><?xml version="1.0" encoding="utf-8"?>
+<file path=word/header17.xml><?xml version="1.0" encoding="utf-8"?>
 <w:hdr xmlns:wpc="http://schemas.microsoft.com/office/word/2010/wordprocessingCanvas" xmlns:cx="http://schemas.microsoft.com/office/drawing/2014/chartex" xmlns:mc="http://schemas.openxmlformats.org/markup-compatibility/2006" xmlns:o="urn:schemas-microsoft-com:office:office" xmlns:r="http://schemas.openxmlformats.org/officeDocument/2006/relationships" xmlns:m="http://schemas.openxmlformats.org/officeDocument/2006/math" xmlns:v="urn:schemas-microsoft-com:vml" xmlns:wp14="http://schemas.microsoft.com/office/word/2010/wordprocessingDrawing" xmlns:wp="http://schemas.openxmlformats.org/drawingml/2006/wordprocessingDrawing" xmlns:w10="urn:schemas-microsoft-com:office:word" xmlns:w="http://schemas.openxmlformats.org/wordprocessingml/2006/main" xmlns:w14="http://schemas.microsoft.com/office/word/2010/wordml" xmlns:w15="http://schemas.microsoft.com/office/word/2012/wordml" xmlns:w16se="http://schemas.microsoft.com/office/word/2015/wordml/symex" xmlns:wpg="http://schemas.microsoft.com/office/word/2010/wordprocessingGroup" xmlns:wpi="http://schemas.microsoft.com/office/word/2010/wordprocessingInk" xmlns:wne="http://schemas.microsoft.com/office/word/2006/wordml" xmlns:wps="http://schemas.microsoft.com/office/word/2010/wordprocessingShape" mc:Ignorable="w14 w15 w16se wp14">
   <w:p>
     <w:pPr>
@@ -23615,6 +21545,7 @@
   <w:style w:type="character" w:default="1" w:styleId="DefaultParagraphFont">
     <w:name w:val="Default Paragraph Font"/>
     <w:uiPriority w:val="1"/>
+    <w:semiHidden/>
     <w:unhideWhenUsed/>
   </w:style>
   <w:style w:type="table" w:default="1" w:styleId="TableNormal">

</xml_diff>